<commit_message>
SQL-taulut, libs ja tietokantayhteyden testaus
</commit_message>
<xml_diff>
--- a/doc/dokumentaatio.docx
+++ b/doc/dokumentaatio.docx
@@ -179,8 +179,19 @@
         <w:br w:type="page"/>
       </w:r>
     </w:p>
+    <w:bookmarkStart w:id="0" w:name="_GoBack" w:displacedByCustomXml="next"/>
+    <w:bookmarkEnd w:id="0" w:displacedByCustomXml="next"/>
     <w:sdt>
       <w:sdtPr>
+        <w:rPr>
+          <w:rFonts w:asciiTheme="minorHAnsi" w:eastAsiaTheme="minorHAnsi" w:hAnsiTheme="minorHAnsi" w:cstheme="minorBidi"/>
+          <w:b w:val="0"/>
+          <w:bCs w:val="0"/>
+          <w:color w:val="auto"/>
+          <w:sz w:val="22"/>
+          <w:szCs w:val="22"/>
+          <w:lang w:eastAsia="en-US"/>
+        </w:rPr>
         <w:id w:val="-1616596197"/>
         <w:docPartObj>
           <w:docPartGallery w:val="Table of Contents"/>
@@ -189,12 +200,7 @@
       </w:sdtPr>
       <w:sdtEndPr>
         <w:rPr>
-          <w:rFonts w:asciiTheme="minorHAnsi" w:eastAsiaTheme="minorHAnsi" w:hAnsiTheme="minorHAnsi" w:cstheme="minorBidi"/>
           <w:noProof/>
-          <w:color w:val="auto"/>
-          <w:sz w:val="22"/>
-          <w:szCs w:val="22"/>
-          <w:lang w:eastAsia="en-US"/>
         </w:rPr>
       </w:sdtEndPr>
       <w:sdtContent>
@@ -228,11 +234,12 @@
           <w:r>
             <w:fldChar w:fldCharType="separate"/>
           </w:r>
-          <w:hyperlink w:anchor="_Toc382501014" w:history="1">
+          <w:hyperlink w:anchor="_Toc383191873" w:history="1">
             <w:r>
               <w:rPr>
                 <w:rStyle w:val="Hyperlink"/>
                 <w:noProof/>
+                <w:lang w:val="fi-FI"/>
               </w:rPr>
               <w:t>1 Johdanto</w:t>
             </w:r>
@@ -255,7 +262,7 @@
                 <w:noProof/>
                 <w:webHidden/>
               </w:rPr>
-              <w:instrText xml:space="preserve"> PAGEREF _Toc382501014 \h </w:instrText>
+              <w:instrText xml:space="preserve"> PAGEREF _Toc383191873 \h </w:instrText>
             </w:r>
             <w:r>
               <w:rPr>
@@ -297,7 +304,7 @@
               <w:noProof/>
             </w:rPr>
           </w:pPr>
-          <w:hyperlink w:anchor="_Toc382501015" w:history="1">
+          <w:hyperlink w:anchor="_Toc383191874" w:history="1">
             <w:r>
               <w:rPr>
                 <w:rStyle w:val="Hyperlink"/>
@@ -325,7 +332,7 @@
                 <w:noProof/>
                 <w:webHidden/>
               </w:rPr>
-              <w:instrText xml:space="preserve"> PAGEREF _Toc382501015 \h </w:instrText>
+              <w:instrText xml:space="preserve"> PAGEREF _Toc383191874 \h </w:instrText>
             </w:r>
             <w:r>
               <w:rPr>
@@ -367,7 +374,7 @@
               <w:noProof/>
             </w:rPr>
           </w:pPr>
-          <w:hyperlink w:anchor="_Toc382501016" w:history="1">
+          <w:hyperlink w:anchor="_Toc383191875" w:history="1">
             <w:r>
               <w:rPr>
                 <w:rStyle w:val="Hyperlink"/>
@@ -395,7 +402,7 @@
                 <w:noProof/>
                 <w:webHidden/>
               </w:rPr>
-              <w:instrText xml:space="preserve"> PAGEREF _Toc382501016 \h </w:instrText>
+              <w:instrText xml:space="preserve"> PAGEREF _Toc383191875 \h </w:instrText>
             </w:r>
             <w:r>
               <w:rPr>
@@ -437,7 +444,7 @@
               <w:noProof/>
             </w:rPr>
           </w:pPr>
-          <w:hyperlink w:anchor="_Toc382501017" w:history="1">
+          <w:hyperlink w:anchor="_Toc383191876" w:history="1">
             <w:r>
               <w:rPr>
                 <w:rStyle w:val="Hyperlink"/>
@@ -465,7 +472,7 @@
                 <w:noProof/>
                 <w:webHidden/>
               </w:rPr>
-              <w:instrText xml:space="preserve"> PAGEREF _Toc382501017 \h </w:instrText>
+              <w:instrText xml:space="preserve"> PAGEREF _Toc383191876 \h </w:instrText>
             </w:r>
             <w:r>
               <w:rPr>
@@ -507,7 +514,7 @@
               <w:noProof/>
             </w:rPr>
           </w:pPr>
-          <w:hyperlink w:anchor="_Toc382501018" w:history="1">
+          <w:hyperlink w:anchor="_Toc383191877" w:history="1">
             <w:r>
               <w:rPr>
                 <w:rStyle w:val="Hyperlink"/>
@@ -535,7 +542,7 @@
                 <w:noProof/>
                 <w:webHidden/>
               </w:rPr>
-              <w:instrText xml:space="preserve"> PAGEREF _Toc382501018 \h </w:instrText>
+              <w:instrText xml:space="preserve"> PAGEREF _Toc383191877 \h </w:instrText>
             </w:r>
             <w:r>
               <w:rPr>
@@ -556,6 +563,216 @@
                 <w:webHidden/>
               </w:rPr>
               <w:t>5</w:t>
+            </w:r>
+            <w:r>
+              <w:rPr>
+                <w:noProof/>
+                <w:webHidden/>
+              </w:rPr>
+              <w:fldChar w:fldCharType="end"/>
+            </w:r>
+          </w:hyperlink>
+        </w:p>
+        <w:p>
+          <w:pPr>
+            <w:pStyle w:val="TOC1"/>
+            <w:tabs>
+              <w:tab w:val="right" w:leader="dot" w:pos="9350"/>
+            </w:tabs>
+            <w:rPr>
+              <w:rFonts w:eastAsiaTheme="minorEastAsia"/>
+              <w:noProof/>
+            </w:rPr>
+          </w:pPr>
+          <w:hyperlink w:anchor="_Toc383191878" w:history="1">
+            <w:r>
+              <w:rPr>
+                <w:rStyle w:val="Hyperlink"/>
+                <w:noProof/>
+                <w:lang w:val="fi-FI"/>
+              </w:rPr>
+              <w:t>3 Järjestelmän tietosisältö</w:t>
+            </w:r>
+            <w:r>
+              <w:rPr>
+                <w:noProof/>
+                <w:webHidden/>
+              </w:rPr>
+              <w:tab/>
+            </w:r>
+            <w:r>
+              <w:rPr>
+                <w:noProof/>
+                <w:webHidden/>
+              </w:rPr>
+              <w:fldChar w:fldCharType="begin"/>
+            </w:r>
+            <w:r>
+              <w:rPr>
+                <w:noProof/>
+                <w:webHidden/>
+              </w:rPr>
+              <w:instrText xml:space="preserve"> PAGEREF _Toc383191878 \h </w:instrText>
+            </w:r>
+            <w:r>
+              <w:rPr>
+                <w:noProof/>
+                <w:webHidden/>
+              </w:rPr>
+            </w:r>
+            <w:r>
+              <w:rPr>
+                <w:noProof/>
+                <w:webHidden/>
+              </w:rPr>
+              <w:fldChar w:fldCharType="separate"/>
+            </w:r>
+            <w:r>
+              <w:rPr>
+                <w:noProof/>
+                <w:webHidden/>
+              </w:rPr>
+              <w:t>6</w:t>
+            </w:r>
+            <w:r>
+              <w:rPr>
+                <w:noProof/>
+                <w:webHidden/>
+              </w:rPr>
+              <w:fldChar w:fldCharType="end"/>
+            </w:r>
+          </w:hyperlink>
+        </w:p>
+        <w:p>
+          <w:pPr>
+            <w:pStyle w:val="TOC2"/>
+            <w:tabs>
+              <w:tab w:val="right" w:leader="dot" w:pos="9350"/>
+            </w:tabs>
+            <w:rPr>
+              <w:rFonts w:eastAsiaTheme="minorEastAsia"/>
+              <w:noProof/>
+            </w:rPr>
+          </w:pPr>
+          <w:hyperlink w:anchor="_Toc383191879" w:history="1">
+            <w:r>
+              <w:rPr>
+                <w:rStyle w:val="Hyperlink"/>
+                <w:noProof/>
+                <w:lang w:val="fi-FI"/>
+              </w:rPr>
+              <w:t>Alustava käsitekaavio</w:t>
+            </w:r>
+            <w:r>
+              <w:rPr>
+                <w:noProof/>
+                <w:webHidden/>
+              </w:rPr>
+              <w:tab/>
+            </w:r>
+            <w:r>
+              <w:rPr>
+                <w:noProof/>
+                <w:webHidden/>
+              </w:rPr>
+              <w:fldChar w:fldCharType="begin"/>
+            </w:r>
+            <w:r>
+              <w:rPr>
+                <w:noProof/>
+                <w:webHidden/>
+              </w:rPr>
+              <w:instrText xml:space="preserve"> PAGEREF _Toc383191879 \h </w:instrText>
+            </w:r>
+            <w:r>
+              <w:rPr>
+                <w:noProof/>
+                <w:webHidden/>
+              </w:rPr>
+            </w:r>
+            <w:r>
+              <w:rPr>
+                <w:noProof/>
+                <w:webHidden/>
+              </w:rPr>
+              <w:fldChar w:fldCharType="separate"/>
+            </w:r>
+            <w:r>
+              <w:rPr>
+                <w:noProof/>
+                <w:webHidden/>
+              </w:rPr>
+              <w:t>6</w:t>
+            </w:r>
+            <w:r>
+              <w:rPr>
+                <w:noProof/>
+                <w:webHidden/>
+              </w:rPr>
+              <w:fldChar w:fldCharType="end"/>
+            </w:r>
+          </w:hyperlink>
+        </w:p>
+        <w:p>
+          <w:pPr>
+            <w:pStyle w:val="TOC2"/>
+            <w:tabs>
+              <w:tab w:val="right" w:leader="dot" w:pos="9350"/>
+            </w:tabs>
+            <w:rPr>
+              <w:rFonts w:eastAsiaTheme="minorEastAsia"/>
+              <w:noProof/>
+            </w:rPr>
+          </w:pPr>
+          <w:hyperlink w:anchor="_Toc383191880" w:history="1">
+            <w:r>
+              <w:rPr>
+                <w:rStyle w:val="Hyperlink"/>
+                <w:noProof/>
+                <w:lang w:val="fi-FI"/>
+              </w:rPr>
+              <w:t>Tietokohdekuvaukset</w:t>
+            </w:r>
+            <w:r>
+              <w:rPr>
+                <w:noProof/>
+                <w:webHidden/>
+              </w:rPr>
+              <w:tab/>
+            </w:r>
+            <w:r>
+              <w:rPr>
+                <w:noProof/>
+                <w:webHidden/>
+              </w:rPr>
+              <w:fldChar w:fldCharType="begin"/>
+            </w:r>
+            <w:r>
+              <w:rPr>
+                <w:noProof/>
+                <w:webHidden/>
+              </w:rPr>
+              <w:instrText xml:space="preserve"> PAGEREF _Toc383191880 \h </w:instrText>
+            </w:r>
+            <w:r>
+              <w:rPr>
+                <w:noProof/>
+                <w:webHidden/>
+              </w:rPr>
+            </w:r>
+            <w:r>
+              <w:rPr>
+                <w:noProof/>
+                <w:webHidden/>
+              </w:rPr>
+              <w:fldChar w:fldCharType="separate"/>
+            </w:r>
+            <w:r>
+              <w:rPr>
+                <w:noProof/>
+                <w:webHidden/>
+              </w:rPr>
+              <w:t>6</w:t>
             </w:r>
             <w:r>
               <w:rPr>
@@ -582,337 +799,281 @@
       <w:r>
         <w:br w:type="page"/>
       </w:r>
-      <w:bookmarkStart w:id="0" w:name="_GoBack"/>
-      <w:bookmarkEnd w:id="0"/>
     </w:p>
     <w:p>
       <w:pPr>
         <w:pStyle w:val="Heading1"/>
         <w:rPr>
           <w:color w:val="auto"/>
-        </w:rPr>
-      </w:pPr>
-      <w:bookmarkStart w:id="1" w:name="_Toc382501014"/>
+          <w:lang w:val="fi-FI"/>
+        </w:rPr>
+      </w:pPr>
+      <w:bookmarkStart w:id="1" w:name="_Toc383191873"/>
       <w:r>
         <w:rPr>
           <w:color w:val="auto"/>
+          <w:lang w:val="fi-FI"/>
         </w:rPr>
         <w:lastRenderedPageBreak/>
-        <w:t xml:space="preserve">1 </w:t>
+        <w:t>1 Johdanto</w:t>
+      </w:r>
+      <w:bookmarkEnd w:id="1"/>
+    </w:p>
+    <w:p>
+      <w:pPr>
+        <w:rPr>
+          <w:sz w:val="24"/>
+          <w:szCs w:val="24"/>
+          <w:lang w:val="fi-FI"/>
+        </w:rPr>
+      </w:pPr>
+      <w:r>
+        <w:rPr>
+          <w:sz w:val="24"/>
+          <w:szCs w:val="24"/>
+          <w:lang w:val="fi-FI"/>
+        </w:rPr>
+        <w:t xml:space="preserve">Harjoitustyönä toteutetaan </w:t>
+      </w:r>
+      <w:r>
+        <w:rPr>
+          <w:sz w:val="24"/>
+          <w:szCs w:val="24"/>
+          <w:lang w:val="fi-FI"/>
+        </w:rPr>
+        <w:t>drinkkiarkisto.</w:t>
+      </w:r>
+      <w:r>
+        <w:rPr>
+          <w:sz w:val="24"/>
+          <w:szCs w:val="24"/>
+          <w:lang w:val="fi-FI"/>
+        </w:rPr>
+        <w:t xml:space="preserve"> </w:t>
+      </w:r>
+      <w:r>
+        <w:rPr>
+          <w:sz w:val="24"/>
+          <w:szCs w:val="24"/>
+          <w:lang w:val="fi-FI"/>
+        </w:rPr>
+        <w:t xml:space="preserve">Järjestelmän avulla ihmiset voivat löytää uudenlaisia drinkkejä, sekä jakaa omat hyviksi koetut reseptit muiden nähtäväksi. </w:t>
+      </w:r>
+      <w:r>
+        <w:rPr>
+          <w:sz w:val="24"/>
+          <w:szCs w:val="24"/>
+          <w:lang w:val="fi-FI"/>
+        </w:rPr>
+        <w:t xml:space="preserve">Arkistosta löytyy drinkkireseptejä, joita voidaan hakea erilaisin kriteerein (esim. ainesosan tai nimen perusteella). </w:t>
+      </w:r>
+    </w:p>
+    <w:p>
+      <w:pPr>
+        <w:rPr>
+          <w:sz w:val="24"/>
+          <w:szCs w:val="24"/>
+          <w:lang w:val="fi-FI"/>
+        </w:rPr>
+      </w:pPr>
+      <w:r>
+        <w:rPr>
+          <w:sz w:val="24"/>
+          <w:szCs w:val="24"/>
+          <w:lang w:val="fi-FI"/>
+        </w:rPr>
+        <w:t>Kaikki käyttäjät voivat hakea drinkkejä sekä ehdottaa ylläpitäjälle uusien drinkkien lisäämistä.</w:t>
+      </w:r>
+      <w:r>
+        <w:rPr>
+          <w:sz w:val="24"/>
+          <w:szCs w:val="24"/>
+          <w:lang w:val="fi-FI"/>
+        </w:rPr>
+        <w:t xml:space="preserve"> </w:t>
+      </w:r>
+      <w:r>
+        <w:rPr>
+          <w:sz w:val="24"/>
+          <w:szCs w:val="24"/>
+          <w:lang w:val="fi-FI"/>
+        </w:rPr>
+        <w:t>Drinkkiarkistoon rekisteröityneet käyttäjät voivat myös lisätä itse tietokantaan drinkkejä. Ylläpitäjä voi edellä mainitun lisäksi hyväksyä tietokantaan ehdotettuja drinkkejä sekä poistaa jo kannassa olevia.</w:t>
+      </w:r>
+    </w:p>
+    <w:p>
+      <w:pPr>
+        <w:rPr>
+          <w:sz w:val="24"/>
+          <w:szCs w:val="24"/>
+          <w:lang w:val="fi-FI"/>
+        </w:rPr>
+      </w:pPr>
+      <w:r>
+        <w:rPr>
+          <w:sz w:val="24"/>
+          <w:szCs w:val="24"/>
+          <w:lang w:val="fi-FI"/>
+        </w:rPr>
+        <w:t>Järjestelmä toteutetaan web-sovelluksena, jonka ohjelmointikielinä ovat PHP ja HTML</w:t>
+      </w:r>
+      <w:r>
+        <w:rPr>
+          <w:sz w:val="24"/>
+          <w:szCs w:val="24"/>
+          <w:lang w:val="fi-FI"/>
+        </w:rPr>
+        <w:t xml:space="preserve">. </w:t>
+      </w:r>
+      <w:r>
+        <w:rPr>
+          <w:sz w:val="24"/>
+          <w:szCs w:val="24"/>
+          <w:lang w:val="fi-FI"/>
+        </w:rPr>
+        <w:t xml:space="preserve">Tietokantajärjestelmänä toimii </w:t>
       </w:r>
       <w:proofErr w:type="spellStart"/>
       <w:r>
         <w:rPr>
+          <w:sz w:val="24"/>
+          <w:szCs w:val="24"/>
+          <w:lang w:val="fi-FI"/>
+        </w:rPr>
+        <w:t>PostgreSQL</w:t>
+      </w:r>
+      <w:proofErr w:type="spellEnd"/>
+      <w:r>
+        <w:rPr>
+          <w:sz w:val="24"/>
+          <w:szCs w:val="24"/>
+          <w:lang w:val="fi-FI"/>
+        </w:rPr>
+        <w:t>.</w:t>
+      </w:r>
+      <w:r>
+        <w:rPr>
+          <w:sz w:val="24"/>
+          <w:szCs w:val="24"/>
+          <w:lang w:val="fi-FI"/>
+        </w:rPr>
+        <w:t xml:space="preserve"> Sovelluksen alustajärjestelmän on tuettava </w:t>
+      </w:r>
+      <w:proofErr w:type="spellStart"/>
+      <w:r>
+        <w:rPr>
+          <w:sz w:val="24"/>
+          <w:szCs w:val="24"/>
+          <w:lang w:val="fi-FI"/>
+        </w:rPr>
+        <w:t>PHP:tä</w:t>
+      </w:r>
+      <w:proofErr w:type="spellEnd"/>
+      <w:r>
+        <w:rPr>
+          <w:sz w:val="24"/>
+          <w:szCs w:val="24"/>
+          <w:lang w:val="fi-FI"/>
+        </w:rPr>
+        <w:t xml:space="preserve"> ja HTML:ää, ja sovellus edellyttää </w:t>
+      </w:r>
+      <w:proofErr w:type="spellStart"/>
+      <w:r>
+        <w:rPr>
+          <w:sz w:val="24"/>
+          <w:szCs w:val="24"/>
+          <w:lang w:val="fi-FI"/>
+        </w:rPr>
+        <w:t>PostgreSQL-tietokantajärjestelmän</w:t>
+      </w:r>
+      <w:proofErr w:type="spellEnd"/>
+      <w:r>
+        <w:rPr>
+          <w:sz w:val="24"/>
+          <w:szCs w:val="24"/>
+          <w:lang w:val="fi-FI"/>
+        </w:rPr>
+        <w:t xml:space="preserve"> käyttöä. Sovelluksen toimintaympä</w:t>
+      </w:r>
+      <w:r>
+        <w:rPr>
+          <w:sz w:val="24"/>
+          <w:szCs w:val="24"/>
+          <w:lang w:val="fi-FI"/>
+        </w:rPr>
+        <w:t xml:space="preserve">ristönä on Helsingin Yliopiston </w:t>
+      </w:r>
+      <w:proofErr w:type="spellStart"/>
+      <w:r>
+        <w:rPr>
+          <w:sz w:val="24"/>
+          <w:szCs w:val="24"/>
+          <w:lang w:val="fi-FI"/>
+        </w:rPr>
+        <w:t>users-palvelimen</w:t>
+      </w:r>
+      <w:proofErr w:type="spellEnd"/>
+      <w:r>
+        <w:rPr>
+          <w:sz w:val="24"/>
+          <w:szCs w:val="24"/>
+          <w:lang w:val="fi-FI"/>
+        </w:rPr>
+        <w:t xml:space="preserve"> </w:t>
+      </w:r>
+      <w:proofErr w:type="spellStart"/>
+      <w:r>
+        <w:rPr>
+          <w:sz w:val="24"/>
+          <w:szCs w:val="24"/>
+          <w:lang w:val="fi-FI"/>
+        </w:rPr>
+        <w:t>Apache-</w:t>
+      </w:r>
+      <w:r>
+        <w:rPr>
+          <w:sz w:val="24"/>
+          <w:szCs w:val="24"/>
+          <w:lang w:val="fi-FI"/>
+        </w:rPr>
+        <w:t>palvelin</w:t>
+      </w:r>
+      <w:proofErr w:type="spellEnd"/>
+      <w:r>
+        <w:rPr>
+          <w:sz w:val="24"/>
+          <w:szCs w:val="24"/>
+          <w:lang w:val="fi-FI"/>
+        </w:rPr>
+        <w:t>. Käyttäjän selaimen ei tarvitse tukea mitään ohjelmointikieltä.</w:t>
+      </w:r>
+    </w:p>
+    <w:p>
+      <w:pPr>
+        <w:rPr>
+          <w:sz w:val="24"/>
+          <w:szCs w:val="24"/>
+          <w:lang w:val="fi-FI"/>
+        </w:rPr>
+      </w:pPr>
+      <w:r>
+        <w:rPr>
+          <w:sz w:val="24"/>
+          <w:szCs w:val="24"/>
+          <w:lang w:val="fi-FI"/>
+        </w:rPr>
+        <w:br w:type="page"/>
+      </w:r>
+    </w:p>
+    <w:p>
+      <w:pPr>
+        <w:pStyle w:val="Heading1"/>
+        <w:rPr>
           <w:color w:val="auto"/>
-        </w:rPr>
-        <w:t>Johdanto</w:t>
-      </w:r>
-      <w:bookmarkEnd w:id="1"/>
-      <w:proofErr w:type="spellEnd"/>
-    </w:p>
-    <w:p>
-      <w:pPr>
-        <w:rPr>
-          <w:sz w:val="24"/>
-          <w:szCs w:val="24"/>
-          <w:lang w:val="fi-FI"/>
-        </w:rPr>
-      </w:pPr>
-      <w:r>
-        <w:rPr>
-          <w:sz w:val="24"/>
-          <w:szCs w:val="24"/>
-          <w:lang w:val="fi-FI"/>
-        </w:rPr>
-        <w:t xml:space="preserve">Harjoitustyönä toteutetaan </w:t>
-      </w:r>
-      <w:r>
-        <w:rPr>
-          <w:sz w:val="24"/>
-          <w:szCs w:val="24"/>
-          <w:lang w:val="fi-FI"/>
-        </w:rPr>
-        <w:t>drinkkiarkisto.</w:t>
-      </w:r>
-      <w:r>
-        <w:rPr>
-          <w:sz w:val="24"/>
-          <w:szCs w:val="24"/>
-          <w:lang w:val="fi-FI"/>
-        </w:rPr>
-        <w:t xml:space="preserve"> </w:t>
-      </w:r>
-      <w:r>
-        <w:rPr>
-          <w:sz w:val="24"/>
-          <w:szCs w:val="24"/>
-          <w:lang w:val="fi-FI"/>
-        </w:rPr>
-        <w:t>Järjestelmän avulla ihmiset voivat löytää uudenlaisia drinkkejä, sekä jakaa omat hyviksi koetut reseptit muiden nähtäväksi.</w:t>
-      </w:r>
-      <w:r>
-        <w:rPr>
-          <w:sz w:val="24"/>
-          <w:szCs w:val="24"/>
-          <w:lang w:val="fi-FI"/>
-        </w:rPr>
-        <w:t xml:space="preserve"> </w:t>
-      </w:r>
-      <w:r>
-        <w:rPr>
-          <w:sz w:val="24"/>
-          <w:szCs w:val="24"/>
-          <w:lang w:val="fi-FI"/>
-        </w:rPr>
-        <w:t xml:space="preserve">Arkistosta löytyy drinkkireseptejä, joita voidaan hakea erilaisin kriteerein (esim. ainesosan tai nimen perusteella). </w:t>
-      </w:r>
-    </w:p>
-    <w:p>
-      <w:pPr>
-        <w:rPr>
-          <w:sz w:val="24"/>
-          <w:szCs w:val="24"/>
-          <w:lang w:val="fi-FI"/>
-        </w:rPr>
-      </w:pPr>
-      <w:r>
-        <w:rPr>
-          <w:sz w:val="24"/>
-          <w:szCs w:val="24"/>
-          <w:lang w:val="fi-FI"/>
-        </w:rPr>
-        <w:t>Kaikki käyttäjät voivat hakea drinkkejä sekä ehdottaa ylläpitäjälle uusien drinkkien lisäämistä.</w:t>
-      </w:r>
-      <w:r>
-        <w:rPr>
-          <w:sz w:val="24"/>
-          <w:szCs w:val="24"/>
-          <w:lang w:val="fi-FI"/>
-        </w:rPr>
-        <w:t xml:space="preserve"> </w:t>
-      </w:r>
-      <w:r>
-        <w:rPr>
-          <w:sz w:val="24"/>
-          <w:szCs w:val="24"/>
-          <w:lang w:val="fi-FI"/>
-        </w:rPr>
-        <w:t xml:space="preserve">Drinkkiarkistoon rekisteröityneet käyttäjät voivat </w:t>
-      </w:r>
-      <w:r>
-        <w:rPr>
-          <w:sz w:val="24"/>
-          <w:szCs w:val="24"/>
-          <w:lang w:val="fi-FI"/>
-        </w:rPr>
-        <w:t xml:space="preserve">myös </w:t>
-      </w:r>
-      <w:r>
-        <w:rPr>
-          <w:sz w:val="24"/>
-          <w:szCs w:val="24"/>
-          <w:lang w:val="fi-FI"/>
-        </w:rPr>
-        <w:t xml:space="preserve">lisätä </w:t>
-      </w:r>
-      <w:r>
-        <w:rPr>
-          <w:sz w:val="24"/>
-          <w:szCs w:val="24"/>
-          <w:lang w:val="fi-FI"/>
-        </w:rPr>
-        <w:t xml:space="preserve">itse </w:t>
-      </w:r>
-      <w:r>
-        <w:rPr>
-          <w:sz w:val="24"/>
-          <w:szCs w:val="24"/>
-          <w:lang w:val="fi-FI"/>
-        </w:rPr>
-        <w:t>tietokantaan drinkkejä.</w:t>
-      </w:r>
-      <w:r>
-        <w:rPr>
-          <w:sz w:val="24"/>
-          <w:szCs w:val="24"/>
-          <w:lang w:val="fi-FI"/>
-        </w:rPr>
-        <w:t xml:space="preserve"> Ylläpitäjä voi edellä mainitun lisäksi hyväksyä tietokantaan ehdotettuja drinkkejä sekä poistaa jo kannassa olevia.</w:t>
-      </w:r>
-    </w:p>
-    <w:p>
-      <w:pPr>
-        <w:rPr>
-          <w:sz w:val="24"/>
-          <w:szCs w:val="24"/>
-          <w:lang w:val="fi-FI"/>
-        </w:rPr>
-      </w:pPr>
-      <w:r>
-        <w:rPr>
-          <w:sz w:val="24"/>
-          <w:szCs w:val="24"/>
-          <w:lang w:val="fi-FI"/>
-        </w:rPr>
-        <w:t>Järjestelmä toteutetaan web-sovelluksena, jonka ohjelmointikielinä ovat PHP ja HTML</w:t>
-      </w:r>
-      <w:r>
-        <w:rPr>
-          <w:sz w:val="24"/>
-          <w:szCs w:val="24"/>
-          <w:lang w:val="fi-FI"/>
-        </w:rPr>
-        <w:t xml:space="preserve">. </w:t>
-      </w:r>
-      <w:r>
-        <w:rPr>
-          <w:sz w:val="24"/>
-          <w:szCs w:val="24"/>
-          <w:lang w:val="fi-FI"/>
-        </w:rPr>
-        <w:t xml:space="preserve">Tietokantajärjestelmänä toimii </w:t>
-      </w:r>
-      <w:proofErr w:type="spellStart"/>
-      <w:r>
-        <w:rPr>
-          <w:sz w:val="24"/>
-          <w:szCs w:val="24"/>
-          <w:lang w:val="fi-FI"/>
-        </w:rPr>
-        <w:t>PostgreSQL</w:t>
-      </w:r>
-      <w:proofErr w:type="spellEnd"/>
-      <w:r>
-        <w:rPr>
-          <w:sz w:val="24"/>
-          <w:szCs w:val="24"/>
-          <w:lang w:val="fi-FI"/>
-        </w:rPr>
-        <w:t>.</w:t>
-      </w:r>
-      <w:r>
-        <w:rPr>
-          <w:sz w:val="24"/>
-          <w:szCs w:val="24"/>
-          <w:lang w:val="fi-FI"/>
-        </w:rPr>
-        <w:t xml:space="preserve"> Sovelluksen alustajärjestelmän on tuettava </w:t>
-      </w:r>
-      <w:proofErr w:type="spellStart"/>
-      <w:r>
-        <w:rPr>
-          <w:sz w:val="24"/>
-          <w:szCs w:val="24"/>
-          <w:lang w:val="fi-FI"/>
-        </w:rPr>
-        <w:t>PHP:tä</w:t>
-      </w:r>
-      <w:proofErr w:type="spellEnd"/>
-      <w:r>
-        <w:rPr>
-          <w:sz w:val="24"/>
-          <w:szCs w:val="24"/>
-          <w:lang w:val="fi-FI"/>
-        </w:rPr>
-        <w:t xml:space="preserve"> ja HTML:ää, ja sovellus edellyttää </w:t>
-      </w:r>
-      <w:proofErr w:type="spellStart"/>
-      <w:r>
-        <w:rPr>
-          <w:sz w:val="24"/>
-          <w:szCs w:val="24"/>
-          <w:lang w:val="fi-FI"/>
-        </w:rPr>
-        <w:t>PostgreSQL-tietokantajärjestelmän</w:t>
-      </w:r>
-      <w:proofErr w:type="spellEnd"/>
-      <w:r>
-        <w:rPr>
-          <w:sz w:val="24"/>
-          <w:szCs w:val="24"/>
-          <w:lang w:val="fi-FI"/>
-        </w:rPr>
-        <w:t xml:space="preserve"> käyttöä. Sovelluksen toimintaympä</w:t>
-      </w:r>
-      <w:r>
-        <w:rPr>
-          <w:sz w:val="24"/>
-          <w:szCs w:val="24"/>
-          <w:lang w:val="fi-FI"/>
-        </w:rPr>
-        <w:t xml:space="preserve">ristönä on Helsingin Yliopiston </w:t>
-      </w:r>
-      <w:proofErr w:type="spellStart"/>
-      <w:r>
-        <w:rPr>
-          <w:sz w:val="24"/>
-          <w:szCs w:val="24"/>
-          <w:lang w:val="fi-FI"/>
-        </w:rPr>
-        <w:t>users-palvelimen</w:t>
-      </w:r>
-      <w:proofErr w:type="spellEnd"/>
-      <w:r>
-        <w:rPr>
-          <w:sz w:val="24"/>
-          <w:szCs w:val="24"/>
-          <w:lang w:val="fi-FI"/>
-        </w:rPr>
-        <w:t xml:space="preserve"> </w:t>
-      </w:r>
-      <w:proofErr w:type="spellStart"/>
-      <w:r>
-        <w:rPr>
-          <w:sz w:val="24"/>
-          <w:szCs w:val="24"/>
-          <w:lang w:val="fi-FI"/>
-        </w:rPr>
-        <w:t>Apache-</w:t>
-      </w:r>
-      <w:r>
-        <w:rPr>
-          <w:sz w:val="24"/>
-          <w:szCs w:val="24"/>
-          <w:lang w:val="fi-FI"/>
-        </w:rPr>
-        <w:t>palvelin</w:t>
-      </w:r>
-      <w:proofErr w:type="spellEnd"/>
-      <w:r>
-        <w:rPr>
-          <w:sz w:val="24"/>
-          <w:szCs w:val="24"/>
-          <w:lang w:val="fi-FI"/>
-        </w:rPr>
-        <w:t>. Käyttäjän selaimen ei tarvitse tukea mitään ohjelmointikieltä.</w:t>
-      </w:r>
-    </w:p>
-    <w:p>
-      <w:pPr>
-        <w:rPr>
-          <w:sz w:val="24"/>
-          <w:szCs w:val="24"/>
-          <w:lang w:val="fi-FI"/>
-        </w:rPr>
-      </w:pPr>
-      <w:r>
-        <w:rPr>
-          <w:sz w:val="24"/>
-          <w:szCs w:val="24"/>
-          <w:lang w:val="fi-FI"/>
-        </w:rPr>
-        <w:br w:type="page"/>
-      </w:r>
-    </w:p>
-    <w:p>
-      <w:pPr>
-        <w:pStyle w:val="Heading1"/>
-        <w:rPr>
-          <w:color w:val="auto"/>
-          <w:lang w:val="fi-FI"/>
-        </w:rPr>
-      </w:pPr>
-      <w:bookmarkStart w:id="2" w:name="_Toc382501015"/>
+          <w:lang w:val="fi-FI"/>
+        </w:rPr>
+      </w:pPr>
+      <w:bookmarkStart w:id="2" w:name="_Toc383191874"/>
       <w:r>
         <w:rPr>
           <w:color w:val="auto"/>
@@ -931,7 +1092,7 @@
           <w:lang w:val="fi-FI"/>
         </w:rPr>
       </w:pPr>
-      <w:bookmarkStart w:id="3" w:name="_Toc382501016"/>
+      <w:bookmarkStart w:id="3" w:name="_Toc383191875"/>
       <w:r>
         <w:rPr>
           <w:color w:val="auto"/>
@@ -966,7 +1127,7 @@
           <w:noProof/>
         </w:rPr>
         <w:drawing>
-          <wp:inline distT="0" distB="0" distL="0" distR="0">
+          <wp:inline distT="0" distB="0" distL="0" distR="0" wp14:anchorId="354C1045" wp14:editId="4218FFC8">
             <wp:extent cx="6548967" cy="3467100"/>
             <wp:effectExtent l="0" t="0" r="4445" b="0"/>
             <wp:docPr id="3" name="Picture 3" descr="C:\Users\Sonja\Documents\Ohjelmointisälää\tsoha_kaytkaavio.png"/>
@@ -1023,7 +1184,7 @@
           <w:lang w:val="fi-FI"/>
         </w:rPr>
       </w:pPr>
-      <w:bookmarkStart w:id="4" w:name="_Toc382501017"/>
+      <w:bookmarkStart w:id="4" w:name="_Toc383191876"/>
       <w:r>
         <w:rPr>
           <w:color w:val="auto"/>
@@ -1219,7 +1380,7 @@
           <w:lang w:val="fi-FI"/>
         </w:rPr>
       </w:pPr>
-      <w:bookmarkStart w:id="5" w:name="_Toc382501018"/>
+      <w:bookmarkStart w:id="5" w:name="_Toc383191877"/>
       <w:r>
         <w:rPr>
           <w:color w:val="auto"/>
@@ -1710,6 +1871,3259 @@
     </w:p>
     <w:p>
       <w:pPr>
+        <w:rPr>
+          <w:sz w:val="24"/>
+          <w:lang w:val="fi-FI"/>
+        </w:rPr>
+      </w:pPr>
+      <w:r>
+        <w:rPr>
+          <w:sz w:val="24"/>
+          <w:lang w:val="fi-FI"/>
+        </w:rPr>
+        <w:br w:type="page"/>
+      </w:r>
+    </w:p>
+    <w:p>
+      <w:pPr>
+        <w:pStyle w:val="Heading1"/>
+        <w:rPr>
+          <w:color w:val="auto"/>
+          <w:lang w:val="fi-FI"/>
+        </w:rPr>
+      </w:pPr>
+      <w:bookmarkStart w:id="6" w:name="_Toc383191878"/>
+      <w:r>
+        <w:rPr>
+          <w:color w:val="auto"/>
+          <w:lang w:val="fi-FI"/>
+        </w:rPr>
+        <w:lastRenderedPageBreak/>
+        <w:t>3 Järjestelmän tietosisältö</w:t>
+      </w:r>
+      <w:bookmarkEnd w:id="6"/>
+    </w:p>
+    <w:p>
+      <w:pPr>
+        <w:pStyle w:val="Heading2"/>
+        <w:rPr>
+          <w:color w:val="auto"/>
+          <w:lang w:val="fi-FI"/>
+        </w:rPr>
+      </w:pPr>
+      <w:bookmarkStart w:id="7" w:name="_Toc383191879"/>
+      <w:r>
+        <w:rPr>
+          <w:color w:val="auto"/>
+          <w:lang w:val="fi-FI"/>
+        </w:rPr>
+        <w:t>Alustava käsitekaavio</w:t>
+      </w:r>
+      <w:bookmarkEnd w:id="7"/>
+    </w:p>
+    <w:p>
+      <w:pPr>
+        <w:rPr>
+          <w:lang w:val="fi-FI"/>
+        </w:rPr>
+      </w:pPr>
+    </w:p>
+    <w:p>
+      <w:pPr>
+        <w:rPr>
+          <w:lang w:val="fi-FI"/>
+        </w:rPr>
+      </w:pPr>
+      <w:r>
+        <w:rPr>
+          <w:noProof/>
+        </w:rPr>
+        <w:drawing>
+          <wp:inline distT="0" distB="0" distL="0" distR="0" wp14:anchorId="541977E4" wp14:editId="701956AB">
+            <wp:extent cx="5695950" cy="3019425"/>
+            <wp:effectExtent l="0" t="0" r="0" b="9525"/>
+            <wp:docPr id="2" name="Picture 2" descr="C:\Users\Sonja\Documents\Ohjelmointisälää\tsoha\tsoha_kasitekaavio.png"/>
+            <wp:cNvGraphicFramePr>
+              <a:graphicFrameLocks xmlns:a="http://schemas.openxmlformats.org/drawingml/2006/main" noChangeAspect="1"/>
+            </wp:cNvGraphicFramePr>
+            <a:graphic xmlns:a="http://schemas.openxmlformats.org/drawingml/2006/main">
+              <a:graphicData uri="http://schemas.openxmlformats.org/drawingml/2006/picture">
+                <pic:pic xmlns:pic="http://schemas.openxmlformats.org/drawingml/2006/picture">
+                  <pic:nvPicPr>
+                    <pic:cNvPr id="0" name="Picture 2" descr="C:\Users\Sonja\Documents\Ohjelmointisälää\tsoha\tsoha_kasitekaavio.png"/>
+                    <pic:cNvPicPr>
+                      <a:picLocks noChangeAspect="1" noChangeArrowheads="1"/>
+                    </pic:cNvPicPr>
+                  </pic:nvPicPr>
+                  <pic:blipFill>
+                    <a:blip r:embed="rId10">
+                      <a:extLst>
+                        <a:ext uri="{28A0092B-C50C-407E-A947-70E740481C1C}">
+                          <a14:useLocalDpi xmlns:a14="http://schemas.microsoft.com/office/drawing/2010/main" val="0"/>
+                        </a:ext>
+                      </a:extLst>
+                    </a:blip>
+                    <a:srcRect/>
+                    <a:stretch>
+                      <a:fillRect/>
+                    </a:stretch>
+                  </pic:blipFill>
+                  <pic:spPr bwMode="auto">
+                    <a:xfrm>
+                      <a:off x="0" y="0"/>
+                      <a:ext cx="5695950" cy="3019425"/>
+                    </a:xfrm>
+                    <a:prstGeom prst="rect">
+                      <a:avLst/>
+                    </a:prstGeom>
+                    <a:noFill/>
+                    <a:ln>
+                      <a:noFill/>
+                    </a:ln>
+                  </pic:spPr>
+                </pic:pic>
+              </a:graphicData>
+            </a:graphic>
+          </wp:inline>
+        </w:drawing>
+      </w:r>
+    </w:p>
+    <w:p>
+      <w:pPr>
+        <w:rPr>
+          <w:lang w:val="fi-FI"/>
+        </w:rPr>
+      </w:pPr>
+    </w:p>
+    <w:p>
+      <w:pPr>
+        <w:pStyle w:val="Heading2"/>
+        <w:rPr>
+          <w:color w:val="auto"/>
+          <w:lang w:val="fi-FI"/>
+        </w:rPr>
+      </w:pPr>
+      <w:bookmarkStart w:id="8" w:name="_Toc383191880"/>
+      <w:r>
+        <w:rPr>
+          <w:color w:val="auto"/>
+          <w:lang w:val="fi-FI"/>
+        </w:rPr>
+        <w:t>Tietokohdekuvaukset</w:t>
+      </w:r>
+      <w:bookmarkEnd w:id="8"/>
+    </w:p>
+    <w:p>
+      <w:pPr>
+        <w:rPr>
+          <w:b/>
+          <w:sz w:val="24"/>
+          <w:lang w:val="fi-FI"/>
+        </w:rPr>
+      </w:pPr>
+      <w:r>
+        <w:rPr>
+          <w:b/>
+          <w:sz w:val="24"/>
+          <w:lang w:val="fi-FI"/>
+        </w:rPr>
+        <w:t>Tietokohde: Drinkki</w:t>
+      </w:r>
+    </w:p>
+    <w:tbl>
+      <w:tblPr>
+        <w:tblW w:w="6000" w:type="dxa"/>
+        <w:tblInd w:w="93" w:type="dxa"/>
+        <w:tblLook w:val="04A0" w:firstRow="1" w:lastRow="0" w:firstColumn="1" w:lastColumn="0" w:noHBand="0" w:noVBand="1"/>
+      </w:tblPr>
+      <w:tblGrid>
+        <w:gridCol w:w="1600"/>
+        <w:gridCol w:w="1720"/>
+        <w:gridCol w:w="2680"/>
+      </w:tblGrid>
+      <w:tr>
+        <w:trPr>
+          <w:trHeight w:val="330"/>
+        </w:trPr>
+        <w:tc>
+          <w:tcPr>
+            <w:tcW w:w="1600" w:type="dxa"/>
+            <w:tcBorders>
+              <w:top w:val="single" w:sz="12" w:space="0" w:color="auto"/>
+              <w:left w:val="single" w:sz="12" w:space="0" w:color="auto"/>
+              <w:bottom w:val="single" w:sz="12" w:space="0" w:color="auto"/>
+              <w:right w:val="single" w:sz="4" w:space="0" w:color="auto"/>
+            </w:tcBorders>
+            <w:shd w:val="clear" w:color="auto" w:fill="auto"/>
+            <w:noWrap/>
+            <w:vAlign w:val="bottom"/>
+            <w:hideMark/>
+          </w:tcPr>
+          <w:p>
+            <w:pPr>
+              <w:spacing w:after="0" w:line="240" w:lineRule="auto"/>
+              <w:rPr>
+                <w:rFonts w:ascii="Calibri" w:eastAsia="Times New Roman" w:hAnsi="Calibri" w:cs="Times New Roman"/>
+                <w:b/>
+                <w:bCs/>
+                <w:color w:val="000000"/>
+              </w:rPr>
+            </w:pPr>
+            <w:proofErr w:type="spellStart"/>
+            <w:r>
+              <w:rPr>
+                <w:rFonts w:ascii="Calibri" w:eastAsia="Times New Roman" w:hAnsi="Calibri" w:cs="Times New Roman"/>
+                <w:b/>
+                <w:bCs/>
+                <w:color w:val="000000"/>
+              </w:rPr>
+              <w:t>Attribuutti</w:t>
+            </w:r>
+            <w:proofErr w:type="spellEnd"/>
+          </w:p>
+        </w:tc>
+        <w:tc>
+          <w:tcPr>
+            <w:tcW w:w="1720" w:type="dxa"/>
+            <w:tcBorders>
+              <w:top w:val="single" w:sz="12" w:space="0" w:color="auto"/>
+              <w:left w:val="nil"/>
+              <w:bottom w:val="single" w:sz="12" w:space="0" w:color="auto"/>
+              <w:right w:val="single" w:sz="4" w:space="0" w:color="auto"/>
+            </w:tcBorders>
+            <w:shd w:val="clear" w:color="auto" w:fill="auto"/>
+            <w:noWrap/>
+            <w:vAlign w:val="bottom"/>
+            <w:hideMark/>
+          </w:tcPr>
+          <w:p>
+            <w:pPr>
+              <w:spacing w:after="0" w:line="240" w:lineRule="auto"/>
+              <w:rPr>
+                <w:rFonts w:ascii="Calibri" w:eastAsia="Times New Roman" w:hAnsi="Calibri" w:cs="Times New Roman"/>
+                <w:b/>
+                <w:bCs/>
+                <w:color w:val="000000"/>
+              </w:rPr>
+            </w:pPr>
+            <w:proofErr w:type="spellStart"/>
+            <w:r>
+              <w:rPr>
+                <w:rFonts w:ascii="Calibri" w:eastAsia="Times New Roman" w:hAnsi="Calibri" w:cs="Times New Roman"/>
+                <w:b/>
+                <w:bCs/>
+                <w:color w:val="000000"/>
+              </w:rPr>
+              <w:t>Arvojoukko</w:t>
+            </w:r>
+            <w:proofErr w:type="spellEnd"/>
+          </w:p>
+        </w:tc>
+        <w:tc>
+          <w:tcPr>
+            <w:tcW w:w="2680" w:type="dxa"/>
+            <w:tcBorders>
+              <w:top w:val="single" w:sz="12" w:space="0" w:color="auto"/>
+              <w:left w:val="nil"/>
+              <w:bottom w:val="single" w:sz="12" w:space="0" w:color="auto"/>
+              <w:right w:val="single" w:sz="12" w:space="0" w:color="auto"/>
+            </w:tcBorders>
+            <w:shd w:val="clear" w:color="auto" w:fill="auto"/>
+            <w:noWrap/>
+            <w:vAlign w:val="bottom"/>
+            <w:hideMark/>
+          </w:tcPr>
+          <w:p>
+            <w:pPr>
+              <w:spacing w:after="0" w:line="240" w:lineRule="auto"/>
+              <w:rPr>
+                <w:rFonts w:ascii="Calibri" w:eastAsia="Times New Roman" w:hAnsi="Calibri" w:cs="Times New Roman"/>
+                <w:b/>
+                <w:bCs/>
+                <w:color w:val="000000"/>
+              </w:rPr>
+            </w:pPr>
+            <w:proofErr w:type="spellStart"/>
+            <w:r>
+              <w:rPr>
+                <w:rFonts w:ascii="Calibri" w:eastAsia="Times New Roman" w:hAnsi="Calibri" w:cs="Times New Roman"/>
+                <w:b/>
+                <w:bCs/>
+                <w:color w:val="000000"/>
+              </w:rPr>
+              <w:t>Kuvailu</w:t>
+            </w:r>
+            <w:proofErr w:type="spellEnd"/>
+          </w:p>
+        </w:tc>
+      </w:tr>
+      <w:tr>
+        <w:trPr>
+          <w:trHeight w:val="315"/>
+        </w:trPr>
+        <w:tc>
+          <w:tcPr>
+            <w:tcW w:w="1600" w:type="dxa"/>
+            <w:tcBorders>
+              <w:top w:val="nil"/>
+              <w:left w:val="single" w:sz="12" w:space="0" w:color="auto"/>
+              <w:bottom w:val="single" w:sz="4" w:space="0" w:color="auto"/>
+              <w:right w:val="single" w:sz="4" w:space="0" w:color="auto"/>
+            </w:tcBorders>
+            <w:shd w:val="clear" w:color="auto" w:fill="auto"/>
+            <w:noWrap/>
+            <w:vAlign w:val="bottom"/>
+            <w:hideMark/>
+          </w:tcPr>
+          <w:p>
+            <w:pPr>
+              <w:spacing w:after="0" w:line="240" w:lineRule="auto"/>
+              <w:rPr>
+                <w:rFonts w:ascii="Calibri" w:eastAsia="Times New Roman" w:hAnsi="Calibri" w:cs="Times New Roman"/>
+                <w:color w:val="000000"/>
+              </w:rPr>
+            </w:pPr>
+            <w:proofErr w:type="spellStart"/>
+            <w:r>
+              <w:rPr>
+                <w:rFonts w:ascii="Calibri" w:eastAsia="Times New Roman" w:hAnsi="Calibri" w:cs="Times New Roman"/>
+                <w:color w:val="000000"/>
+              </w:rPr>
+              <w:t>Drinkki_id</w:t>
+            </w:r>
+            <w:proofErr w:type="spellEnd"/>
+          </w:p>
+        </w:tc>
+        <w:tc>
+          <w:tcPr>
+            <w:tcW w:w="1720" w:type="dxa"/>
+            <w:tcBorders>
+              <w:top w:val="nil"/>
+              <w:left w:val="nil"/>
+              <w:bottom w:val="single" w:sz="4" w:space="0" w:color="auto"/>
+              <w:right w:val="single" w:sz="4" w:space="0" w:color="auto"/>
+            </w:tcBorders>
+            <w:shd w:val="clear" w:color="auto" w:fill="auto"/>
+            <w:noWrap/>
+            <w:vAlign w:val="bottom"/>
+            <w:hideMark/>
+          </w:tcPr>
+          <w:p>
+            <w:pPr>
+              <w:spacing w:after="0" w:line="240" w:lineRule="auto"/>
+              <w:rPr>
+                <w:rFonts w:ascii="Calibri" w:eastAsia="Times New Roman" w:hAnsi="Calibri" w:cs="Times New Roman"/>
+                <w:color w:val="000000"/>
+              </w:rPr>
+            </w:pPr>
+            <w:proofErr w:type="spellStart"/>
+            <w:r>
+              <w:rPr>
+                <w:rFonts w:ascii="Calibri" w:eastAsia="Times New Roman" w:hAnsi="Calibri" w:cs="Times New Roman"/>
+                <w:color w:val="000000"/>
+              </w:rPr>
+              <w:t>Kokonaisluku</w:t>
+            </w:r>
+            <w:proofErr w:type="spellEnd"/>
+          </w:p>
+        </w:tc>
+        <w:tc>
+          <w:tcPr>
+            <w:tcW w:w="2680" w:type="dxa"/>
+            <w:tcBorders>
+              <w:top w:val="nil"/>
+              <w:left w:val="nil"/>
+              <w:bottom w:val="single" w:sz="4" w:space="0" w:color="auto"/>
+              <w:right w:val="single" w:sz="12" w:space="0" w:color="auto"/>
+            </w:tcBorders>
+            <w:shd w:val="clear" w:color="auto" w:fill="auto"/>
+            <w:noWrap/>
+            <w:vAlign w:val="bottom"/>
+            <w:hideMark/>
+          </w:tcPr>
+          <w:p>
+            <w:pPr>
+              <w:spacing w:after="0" w:line="240" w:lineRule="auto"/>
+              <w:rPr>
+                <w:rFonts w:ascii="Calibri" w:eastAsia="Times New Roman" w:hAnsi="Calibri" w:cs="Times New Roman"/>
+                <w:color w:val="000000"/>
+              </w:rPr>
+            </w:pPr>
+            <w:proofErr w:type="spellStart"/>
+            <w:r>
+              <w:rPr>
+                <w:rFonts w:ascii="Calibri" w:eastAsia="Times New Roman" w:hAnsi="Calibri" w:cs="Times New Roman"/>
+                <w:color w:val="000000"/>
+              </w:rPr>
+              <w:t>Drinkin</w:t>
+            </w:r>
+            <w:proofErr w:type="spellEnd"/>
+            <w:r>
+              <w:rPr>
+                <w:rFonts w:ascii="Calibri" w:eastAsia="Times New Roman" w:hAnsi="Calibri" w:cs="Times New Roman"/>
+                <w:color w:val="000000"/>
+              </w:rPr>
+              <w:t xml:space="preserve"> </w:t>
+            </w:r>
+            <w:proofErr w:type="spellStart"/>
+            <w:r>
+              <w:rPr>
+                <w:rFonts w:ascii="Calibri" w:eastAsia="Times New Roman" w:hAnsi="Calibri" w:cs="Times New Roman"/>
+                <w:color w:val="000000"/>
+              </w:rPr>
+              <w:t>yksilöivä</w:t>
+            </w:r>
+            <w:proofErr w:type="spellEnd"/>
+            <w:r>
+              <w:rPr>
+                <w:rFonts w:ascii="Calibri" w:eastAsia="Times New Roman" w:hAnsi="Calibri" w:cs="Times New Roman"/>
+                <w:color w:val="000000"/>
+              </w:rPr>
+              <w:t xml:space="preserve"> </w:t>
+            </w:r>
+            <w:proofErr w:type="spellStart"/>
+            <w:r>
+              <w:rPr>
+                <w:rFonts w:ascii="Calibri" w:eastAsia="Times New Roman" w:hAnsi="Calibri" w:cs="Times New Roman"/>
+                <w:color w:val="000000"/>
+              </w:rPr>
+              <w:t>numero</w:t>
+            </w:r>
+            <w:proofErr w:type="spellEnd"/>
+          </w:p>
+        </w:tc>
+      </w:tr>
+      <w:tr>
+        <w:trPr>
+          <w:trHeight w:val="300"/>
+        </w:trPr>
+        <w:tc>
+          <w:tcPr>
+            <w:tcW w:w="1600" w:type="dxa"/>
+            <w:tcBorders>
+              <w:top w:val="nil"/>
+              <w:left w:val="single" w:sz="12" w:space="0" w:color="auto"/>
+              <w:bottom w:val="nil"/>
+              <w:right w:val="single" w:sz="4" w:space="0" w:color="auto"/>
+            </w:tcBorders>
+            <w:shd w:val="clear" w:color="auto" w:fill="auto"/>
+            <w:noWrap/>
+            <w:vAlign w:val="bottom"/>
+            <w:hideMark/>
+          </w:tcPr>
+          <w:p>
+            <w:pPr>
+              <w:spacing w:after="0" w:line="240" w:lineRule="auto"/>
+              <w:rPr>
+                <w:rFonts w:ascii="Calibri" w:eastAsia="Times New Roman" w:hAnsi="Calibri" w:cs="Times New Roman"/>
+                <w:color w:val="000000"/>
+              </w:rPr>
+            </w:pPr>
+            <w:proofErr w:type="spellStart"/>
+            <w:r>
+              <w:rPr>
+                <w:rFonts w:ascii="Calibri" w:eastAsia="Times New Roman" w:hAnsi="Calibri" w:cs="Times New Roman"/>
+                <w:color w:val="000000"/>
+              </w:rPr>
+              <w:t>Nimi</w:t>
+            </w:r>
+            <w:proofErr w:type="spellEnd"/>
+          </w:p>
+        </w:tc>
+        <w:tc>
+          <w:tcPr>
+            <w:tcW w:w="1720" w:type="dxa"/>
+            <w:tcBorders>
+              <w:top w:val="nil"/>
+              <w:left w:val="nil"/>
+              <w:bottom w:val="nil"/>
+              <w:right w:val="single" w:sz="4" w:space="0" w:color="auto"/>
+            </w:tcBorders>
+            <w:shd w:val="clear" w:color="auto" w:fill="auto"/>
+            <w:noWrap/>
+            <w:vAlign w:val="bottom"/>
+            <w:hideMark/>
+          </w:tcPr>
+          <w:p>
+            <w:pPr>
+              <w:spacing w:after="0" w:line="240" w:lineRule="auto"/>
+              <w:rPr>
+                <w:rFonts w:ascii="Calibri" w:eastAsia="Times New Roman" w:hAnsi="Calibri" w:cs="Times New Roman"/>
+                <w:color w:val="000000"/>
+              </w:rPr>
+            </w:pPr>
+            <w:proofErr w:type="spellStart"/>
+            <w:r>
+              <w:rPr>
+                <w:rFonts w:ascii="Calibri" w:eastAsia="Times New Roman" w:hAnsi="Calibri" w:cs="Times New Roman"/>
+                <w:color w:val="000000"/>
+              </w:rPr>
+              <w:t>Merkkijono</w:t>
+            </w:r>
+            <w:proofErr w:type="spellEnd"/>
+            <w:r>
+              <w:rPr>
+                <w:rFonts w:ascii="Calibri" w:eastAsia="Times New Roman" w:hAnsi="Calibri" w:cs="Times New Roman"/>
+                <w:color w:val="000000"/>
+              </w:rPr>
+              <w:t xml:space="preserve"> max</w:t>
+            </w:r>
+          </w:p>
+        </w:tc>
+        <w:tc>
+          <w:tcPr>
+            <w:tcW w:w="2680" w:type="dxa"/>
+            <w:tcBorders>
+              <w:top w:val="nil"/>
+              <w:left w:val="nil"/>
+              <w:bottom w:val="nil"/>
+              <w:right w:val="single" w:sz="12" w:space="0" w:color="auto"/>
+            </w:tcBorders>
+            <w:shd w:val="clear" w:color="auto" w:fill="auto"/>
+            <w:noWrap/>
+            <w:vAlign w:val="bottom"/>
+            <w:hideMark/>
+          </w:tcPr>
+          <w:p>
+            <w:pPr>
+              <w:spacing w:after="0" w:line="240" w:lineRule="auto"/>
+              <w:rPr>
+                <w:rFonts w:ascii="Calibri" w:eastAsia="Times New Roman" w:hAnsi="Calibri" w:cs="Times New Roman"/>
+                <w:color w:val="000000"/>
+              </w:rPr>
+            </w:pPr>
+            <w:proofErr w:type="spellStart"/>
+            <w:r>
+              <w:rPr>
+                <w:rFonts w:ascii="Calibri" w:eastAsia="Times New Roman" w:hAnsi="Calibri" w:cs="Times New Roman"/>
+                <w:color w:val="000000"/>
+              </w:rPr>
+              <w:t>Drinkin</w:t>
+            </w:r>
+            <w:proofErr w:type="spellEnd"/>
+            <w:r>
+              <w:rPr>
+                <w:rFonts w:ascii="Calibri" w:eastAsia="Times New Roman" w:hAnsi="Calibri" w:cs="Times New Roman"/>
+                <w:color w:val="000000"/>
+              </w:rPr>
+              <w:t xml:space="preserve"> ns. </w:t>
+            </w:r>
+            <w:proofErr w:type="spellStart"/>
+            <w:r>
+              <w:rPr>
+                <w:rFonts w:ascii="Calibri" w:eastAsia="Times New Roman" w:hAnsi="Calibri" w:cs="Times New Roman"/>
+                <w:color w:val="000000"/>
+              </w:rPr>
+              <w:t>päänimi</w:t>
+            </w:r>
+            <w:proofErr w:type="spellEnd"/>
+            <w:r>
+              <w:rPr>
+                <w:rFonts w:ascii="Calibri" w:eastAsia="Times New Roman" w:hAnsi="Calibri" w:cs="Times New Roman"/>
+                <w:color w:val="000000"/>
+              </w:rPr>
+              <w:t xml:space="preserve"> (</w:t>
+            </w:r>
+            <w:proofErr w:type="spellStart"/>
+            <w:r>
+              <w:rPr>
+                <w:rFonts w:ascii="Calibri" w:eastAsia="Times New Roman" w:hAnsi="Calibri" w:cs="Times New Roman"/>
+                <w:color w:val="000000"/>
+              </w:rPr>
+              <w:t>joillain</w:t>
+            </w:r>
+            <w:proofErr w:type="spellEnd"/>
+          </w:p>
+        </w:tc>
+      </w:tr>
+      <w:tr>
+        <w:trPr>
+          <w:trHeight w:val="300"/>
+        </w:trPr>
+        <w:tc>
+          <w:tcPr>
+            <w:tcW w:w="1600" w:type="dxa"/>
+            <w:tcBorders>
+              <w:top w:val="nil"/>
+              <w:left w:val="single" w:sz="12" w:space="0" w:color="auto"/>
+              <w:bottom w:val="nil"/>
+              <w:right w:val="single" w:sz="4" w:space="0" w:color="auto"/>
+            </w:tcBorders>
+            <w:shd w:val="clear" w:color="auto" w:fill="auto"/>
+            <w:noWrap/>
+            <w:vAlign w:val="bottom"/>
+            <w:hideMark/>
+          </w:tcPr>
+          <w:p>
+            <w:pPr>
+              <w:spacing w:after="0" w:line="240" w:lineRule="auto"/>
+              <w:rPr>
+                <w:rFonts w:ascii="Calibri" w:eastAsia="Times New Roman" w:hAnsi="Calibri" w:cs="Times New Roman"/>
+                <w:color w:val="000000"/>
+              </w:rPr>
+            </w:pPr>
+            <w:r>
+              <w:rPr>
+                <w:rFonts w:ascii="Calibri" w:eastAsia="Times New Roman" w:hAnsi="Calibri" w:cs="Times New Roman"/>
+                <w:color w:val="000000"/>
+              </w:rPr>
+              <w:t> </w:t>
+            </w:r>
+          </w:p>
+        </w:tc>
+        <w:tc>
+          <w:tcPr>
+            <w:tcW w:w="1720" w:type="dxa"/>
+            <w:tcBorders>
+              <w:top w:val="nil"/>
+              <w:left w:val="nil"/>
+              <w:bottom w:val="nil"/>
+              <w:right w:val="single" w:sz="4" w:space="0" w:color="auto"/>
+            </w:tcBorders>
+            <w:shd w:val="clear" w:color="auto" w:fill="auto"/>
+            <w:noWrap/>
+            <w:vAlign w:val="bottom"/>
+            <w:hideMark/>
+          </w:tcPr>
+          <w:p>
+            <w:pPr>
+              <w:spacing w:after="0" w:line="240" w:lineRule="auto"/>
+              <w:rPr>
+                <w:rFonts w:ascii="Calibri" w:eastAsia="Times New Roman" w:hAnsi="Calibri" w:cs="Times New Roman"/>
+                <w:color w:val="000000"/>
+              </w:rPr>
+            </w:pPr>
+            <w:r>
+              <w:rPr>
+                <w:rFonts w:ascii="Calibri" w:eastAsia="Times New Roman" w:hAnsi="Calibri" w:cs="Times New Roman"/>
+                <w:color w:val="000000"/>
+              </w:rPr>
+              <w:t xml:space="preserve">40 </w:t>
+            </w:r>
+            <w:proofErr w:type="spellStart"/>
+            <w:r>
+              <w:rPr>
+                <w:rFonts w:ascii="Calibri" w:eastAsia="Times New Roman" w:hAnsi="Calibri" w:cs="Times New Roman"/>
+                <w:color w:val="000000"/>
+              </w:rPr>
+              <w:t>merkkiä</w:t>
+            </w:r>
+            <w:proofErr w:type="spellEnd"/>
+          </w:p>
+        </w:tc>
+        <w:tc>
+          <w:tcPr>
+            <w:tcW w:w="2680" w:type="dxa"/>
+            <w:tcBorders>
+              <w:top w:val="nil"/>
+              <w:left w:val="nil"/>
+              <w:bottom w:val="nil"/>
+              <w:right w:val="single" w:sz="12" w:space="0" w:color="auto"/>
+            </w:tcBorders>
+            <w:shd w:val="clear" w:color="auto" w:fill="auto"/>
+            <w:noWrap/>
+            <w:vAlign w:val="bottom"/>
+            <w:hideMark/>
+          </w:tcPr>
+          <w:p>
+            <w:pPr>
+              <w:spacing w:after="0" w:line="240" w:lineRule="auto"/>
+              <w:rPr>
+                <w:rFonts w:ascii="Calibri" w:eastAsia="Times New Roman" w:hAnsi="Calibri" w:cs="Times New Roman"/>
+                <w:color w:val="000000"/>
+                <w:lang w:val="fi-FI"/>
+              </w:rPr>
+            </w:pPr>
+            <w:proofErr w:type="spellStart"/>
+            <w:r>
+              <w:rPr>
+                <w:rFonts w:ascii="Calibri" w:eastAsia="Times New Roman" w:hAnsi="Calibri" w:cs="Times New Roman"/>
+                <w:color w:val="000000"/>
+                <w:lang w:val="fi-FI"/>
+              </w:rPr>
+              <w:t>drikeillä</w:t>
+            </w:r>
+            <w:proofErr w:type="spellEnd"/>
+            <w:r>
+              <w:rPr>
+                <w:rFonts w:ascii="Calibri" w:eastAsia="Times New Roman" w:hAnsi="Calibri" w:cs="Times New Roman"/>
+                <w:color w:val="000000"/>
+                <w:lang w:val="fi-FI"/>
+              </w:rPr>
+              <w:t xml:space="preserve"> voi olla useita ja</w:t>
+            </w:r>
+          </w:p>
+        </w:tc>
+      </w:tr>
+      <w:tr>
+        <w:trPr>
+          <w:trHeight w:val="300"/>
+        </w:trPr>
+        <w:tc>
+          <w:tcPr>
+            <w:tcW w:w="1600" w:type="dxa"/>
+            <w:tcBorders>
+              <w:top w:val="nil"/>
+              <w:left w:val="single" w:sz="12" w:space="0" w:color="auto"/>
+              <w:bottom w:val="single" w:sz="4" w:space="0" w:color="auto"/>
+              <w:right w:val="single" w:sz="4" w:space="0" w:color="auto"/>
+            </w:tcBorders>
+            <w:shd w:val="clear" w:color="auto" w:fill="auto"/>
+            <w:noWrap/>
+            <w:vAlign w:val="bottom"/>
+            <w:hideMark/>
+          </w:tcPr>
+          <w:p>
+            <w:pPr>
+              <w:spacing w:after="0" w:line="240" w:lineRule="auto"/>
+              <w:rPr>
+                <w:rFonts w:ascii="Calibri" w:eastAsia="Times New Roman" w:hAnsi="Calibri" w:cs="Times New Roman"/>
+                <w:color w:val="000000"/>
+                <w:lang w:val="fi-FI"/>
+              </w:rPr>
+            </w:pPr>
+            <w:r>
+              <w:rPr>
+                <w:rFonts w:ascii="Calibri" w:eastAsia="Times New Roman" w:hAnsi="Calibri" w:cs="Times New Roman"/>
+                <w:color w:val="000000"/>
+                <w:lang w:val="fi-FI"/>
+              </w:rPr>
+              <w:t> </w:t>
+            </w:r>
+          </w:p>
+        </w:tc>
+        <w:tc>
+          <w:tcPr>
+            <w:tcW w:w="1720" w:type="dxa"/>
+            <w:tcBorders>
+              <w:top w:val="nil"/>
+              <w:left w:val="nil"/>
+              <w:bottom w:val="single" w:sz="4" w:space="0" w:color="auto"/>
+              <w:right w:val="single" w:sz="4" w:space="0" w:color="auto"/>
+            </w:tcBorders>
+            <w:shd w:val="clear" w:color="auto" w:fill="auto"/>
+            <w:noWrap/>
+            <w:vAlign w:val="bottom"/>
+            <w:hideMark/>
+          </w:tcPr>
+          <w:p>
+            <w:pPr>
+              <w:spacing w:after="0" w:line="240" w:lineRule="auto"/>
+              <w:rPr>
+                <w:rFonts w:ascii="Calibri" w:eastAsia="Times New Roman" w:hAnsi="Calibri" w:cs="Times New Roman"/>
+                <w:color w:val="000000"/>
+                <w:lang w:val="fi-FI"/>
+              </w:rPr>
+            </w:pPr>
+            <w:r>
+              <w:rPr>
+                <w:rFonts w:ascii="Calibri" w:eastAsia="Times New Roman" w:hAnsi="Calibri" w:cs="Times New Roman"/>
+                <w:color w:val="000000"/>
+                <w:lang w:val="fi-FI"/>
+              </w:rPr>
+              <w:t> </w:t>
+            </w:r>
+          </w:p>
+        </w:tc>
+        <w:tc>
+          <w:tcPr>
+            <w:tcW w:w="2680" w:type="dxa"/>
+            <w:tcBorders>
+              <w:top w:val="nil"/>
+              <w:left w:val="nil"/>
+              <w:bottom w:val="single" w:sz="4" w:space="0" w:color="auto"/>
+              <w:right w:val="single" w:sz="12" w:space="0" w:color="auto"/>
+            </w:tcBorders>
+            <w:shd w:val="clear" w:color="auto" w:fill="auto"/>
+            <w:noWrap/>
+            <w:vAlign w:val="bottom"/>
+            <w:hideMark/>
+          </w:tcPr>
+          <w:p>
+            <w:pPr>
+              <w:spacing w:after="0" w:line="240" w:lineRule="auto"/>
+              <w:rPr>
+                <w:rFonts w:ascii="Calibri" w:eastAsia="Times New Roman" w:hAnsi="Calibri" w:cs="Times New Roman"/>
+                <w:color w:val="000000"/>
+                <w:lang w:val="fi-FI"/>
+              </w:rPr>
+            </w:pPr>
+            <w:r>
+              <w:rPr>
+                <w:rFonts w:ascii="Calibri" w:eastAsia="Times New Roman" w:hAnsi="Calibri" w:cs="Times New Roman"/>
+                <w:color w:val="000000"/>
+                <w:lang w:val="fi-FI"/>
+              </w:rPr>
+              <w:t xml:space="preserve">tämä </w:t>
+            </w:r>
+            <w:r>
+              <w:rPr>
+                <w:rFonts w:ascii="Calibri" w:eastAsia="Times New Roman" w:hAnsi="Calibri" w:cs="Times New Roman"/>
+                <w:color w:val="000000"/>
+                <w:lang w:val="fi-FI"/>
+              </w:rPr>
+              <w:t xml:space="preserve">on se </w:t>
+            </w:r>
+            <w:r>
+              <w:rPr>
+                <w:rFonts w:ascii="Calibri" w:eastAsia="Times New Roman" w:hAnsi="Calibri" w:cs="Times New Roman"/>
+                <w:color w:val="000000"/>
+                <w:lang w:val="fi-FI"/>
+              </w:rPr>
+              <w:t>nimi</w:t>
+            </w:r>
+            <w:r>
+              <w:rPr>
+                <w:rFonts w:ascii="Calibri" w:eastAsia="Times New Roman" w:hAnsi="Calibri" w:cs="Times New Roman"/>
+                <w:color w:val="000000"/>
+                <w:lang w:val="fi-FI"/>
+              </w:rPr>
+              <w:t>, joka</w:t>
+            </w:r>
+            <w:r>
+              <w:rPr>
+                <w:rFonts w:ascii="Calibri" w:eastAsia="Times New Roman" w:hAnsi="Calibri" w:cs="Times New Roman"/>
+                <w:color w:val="000000"/>
+                <w:lang w:val="fi-FI"/>
+              </w:rPr>
+              <w:t xml:space="preserve"> näkyy listoissa)</w:t>
+            </w:r>
+          </w:p>
+        </w:tc>
+      </w:tr>
+      <w:tr>
+        <w:trPr>
+          <w:trHeight w:val="300"/>
+        </w:trPr>
+        <w:tc>
+          <w:tcPr>
+            <w:tcW w:w="1600" w:type="dxa"/>
+            <w:tcBorders>
+              <w:top w:val="nil"/>
+              <w:left w:val="single" w:sz="12" w:space="0" w:color="auto"/>
+              <w:bottom w:val="nil"/>
+              <w:right w:val="single" w:sz="4" w:space="0" w:color="auto"/>
+            </w:tcBorders>
+            <w:shd w:val="clear" w:color="auto" w:fill="auto"/>
+            <w:noWrap/>
+            <w:vAlign w:val="bottom"/>
+            <w:hideMark/>
+          </w:tcPr>
+          <w:p>
+            <w:pPr>
+              <w:spacing w:after="0" w:line="240" w:lineRule="auto"/>
+              <w:rPr>
+                <w:rFonts w:ascii="Calibri" w:eastAsia="Times New Roman" w:hAnsi="Calibri" w:cs="Times New Roman"/>
+                <w:color w:val="000000"/>
+              </w:rPr>
+            </w:pPr>
+            <w:proofErr w:type="spellStart"/>
+            <w:r>
+              <w:rPr>
+                <w:rFonts w:ascii="Calibri" w:eastAsia="Times New Roman" w:hAnsi="Calibri" w:cs="Times New Roman"/>
+                <w:color w:val="000000"/>
+              </w:rPr>
+              <w:t>Juomalaji</w:t>
+            </w:r>
+            <w:proofErr w:type="spellEnd"/>
+          </w:p>
+        </w:tc>
+        <w:tc>
+          <w:tcPr>
+            <w:tcW w:w="1720" w:type="dxa"/>
+            <w:tcBorders>
+              <w:top w:val="nil"/>
+              <w:left w:val="nil"/>
+              <w:bottom w:val="nil"/>
+              <w:right w:val="single" w:sz="4" w:space="0" w:color="auto"/>
+            </w:tcBorders>
+            <w:shd w:val="clear" w:color="auto" w:fill="auto"/>
+            <w:noWrap/>
+            <w:vAlign w:val="bottom"/>
+            <w:hideMark/>
+          </w:tcPr>
+          <w:p>
+            <w:pPr>
+              <w:spacing w:after="0" w:line="240" w:lineRule="auto"/>
+              <w:rPr>
+                <w:rFonts w:ascii="Calibri" w:eastAsia="Times New Roman" w:hAnsi="Calibri" w:cs="Times New Roman"/>
+                <w:color w:val="000000"/>
+              </w:rPr>
+            </w:pPr>
+            <w:proofErr w:type="spellStart"/>
+            <w:r>
+              <w:rPr>
+                <w:rFonts w:ascii="Calibri" w:eastAsia="Times New Roman" w:hAnsi="Calibri" w:cs="Times New Roman"/>
+                <w:color w:val="000000"/>
+              </w:rPr>
+              <w:t>Merkkijono</w:t>
+            </w:r>
+            <w:proofErr w:type="spellEnd"/>
+            <w:r>
+              <w:rPr>
+                <w:rFonts w:ascii="Calibri" w:eastAsia="Times New Roman" w:hAnsi="Calibri" w:cs="Times New Roman"/>
+                <w:color w:val="000000"/>
+              </w:rPr>
+              <w:t xml:space="preserve"> max</w:t>
+            </w:r>
+          </w:p>
+        </w:tc>
+        <w:tc>
+          <w:tcPr>
+            <w:tcW w:w="2680" w:type="dxa"/>
+            <w:tcBorders>
+              <w:top w:val="nil"/>
+              <w:left w:val="nil"/>
+              <w:bottom w:val="nil"/>
+              <w:right w:val="single" w:sz="12" w:space="0" w:color="auto"/>
+            </w:tcBorders>
+            <w:shd w:val="clear" w:color="auto" w:fill="auto"/>
+            <w:noWrap/>
+            <w:vAlign w:val="bottom"/>
+            <w:hideMark/>
+          </w:tcPr>
+          <w:p>
+            <w:pPr>
+              <w:spacing w:after="0" w:line="240" w:lineRule="auto"/>
+              <w:rPr>
+                <w:rFonts w:ascii="Calibri" w:eastAsia="Times New Roman" w:hAnsi="Calibri" w:cs="Times New Roman"/>
+                <w:color w:val="000000"/>
+              </w:rPr>
+            </w:pPr>
+            <w:proofErr w:type="spellStart"/>
+            <w:r>
+              <w:rPr>
+                <w:rFonts w:ascii="Calibri" w:eastAsia="Times New Roman" w:hAnsi="Calibri" w:cs="Times New Roman"/>
+                <w:color w:val="000000"/>
+              </w:rPr>
+              <w:t>Juomalaji</w:t>
+            </w:r>
+            <w:proofErr w:type="spellEnd"/>
+            <w:r>
+              <w:rPr>
+                <w:rFonts w:ascii="Calibri" w:eastAsia="Times New Roman" w:hAnsi="Calibri" w:cs="Times New Roman"/>
+                <w:color w:val="000000"/>
+              </w:rPr>
+              <w:t xml:space="preserve">, </w:t>
+            </w:r>
+            <w:proofErr w:type="spellStart"/>
+            <w:r>
+              <w:rPr>
+                <w:rFonts w:ascii="Calibri" w:eastAsia="Times New Roman" w:hAnsi="Calibri" w:cs="Times New Roman"/>
+                <w:color w:val="000000"/>
+              </w:rPr>
+              <w:t>johon</w:t>
+            </w:r>
+            <w:proofErr w:type="spellEnd"/>
+            <w:r>
+              <w:rPr>
+                <w:rFonts w:ascii="Calibri" w:eastAsia="Times New Roman" w:hAnsi="Calibri" w:cs="Times New Roman"/>
+                <w:color w:val="000000"/>
+              </w:rPr>
+              <w:t xml:space="preserve"> </w:t>
+            </w:r>
+            <w:proofErr w:type="spellStart"/>
+            <w:r>
+              <w:rPr>
+                <w:rFonts w:ascii="Calibri" w:eastAsia="Times New Roman" w:hAnsi="Calibri" w:cs="Times New Roman"/>
+                <w:color w:val="000000"/>
+              </w:rPr>
+              <w:t>drinkki</w:t>
+            </w:r>
+            <w:proofErr w:type="spellEnd"/>
+          </w:p>
+        </w:tc>
+      </w:tr>
+      <w:tr>
+        <w:trPr>
+          <w:trHeight w:val="300"/>
+        </w:trPr>
+        <w:tc>
+          <w:tcPr>
+            <w:tcW w:w="1600" w:type="dxa"/>
+            <w:tcBorders>
+              <w:top w:val="nil"/>
+              <w:left w:val="single" w:sz="12" w:space="0" w:color="auto"/>
+              <w:bottom w:val="single" w:sz="4" w:space="0" w:color="auto"/>
+              <w:right w:val="single" w:sz="4" w:space="0" w:color="auto"/>
+            </w:tcBorders>
+            <w:shd w:val="clear" w:color="auto" w:fill="auto"/>
+            <w:noWrap/>
+            <w:vAlign w:val="bottom"/>
+            <w:hideMark/>
+          </w:tcPr>
+          <w:p>
+            <w:pPr>
+              <w:spacing w:after="0" w:line="240" w:lineRule="auto"/>
+              <w:rPr>
+                <w:rFonts w:ascii="Calibri" w:eastAsia="Times New Roman" w:hAnsi="Calibri" w:cs="Times New Roman"/>
+                <w:color w:val="000000"/>
+              </w:rPr>
+            </w:pPr>
+            <w:r>
+              <w:rPr>
+                <w:rFonts w:ascii="Calibri" w:eastAsia="Times New Roman" w:hAnsi="Calibri" w:cs="Times New Roman"/>
+                <w:color w:val="000000"/>
+              </w:rPr>
+              <w:t> </w:t>
+            </w:r>
+          </w:p>
+        </w:tc>
+        <w:tc>
+          <w:tcPr>
+            <w:tcW w:w="1720" w:type="dxa"/>
+            <w:tcBorders>
+              <w:top w:val="nil"/>
+              <w:left w:val="nil"/>
+              <w:bottom w:val="single" w:sz="4" w:space="0" w:color="auto"/>
+              <w:right w:val="single" w:sz="4" w:space="0" w:color="auto"/>
+            </w:tcBorders>
+            <w:shd w:val="clear" w:color="auto" w:fill="auto"/>
+            <w:noWrap/>
+            <w:vAlign w:val="bottom"/>
+            <w:hideMark/>
+          </w:tcPr>
+          <w:p>
+            <w:pPr>
+              <w:spacing w:after="0" w:line="240" w:lineRule="auto"/>
+              <w:rPr>
+                <w:rFonts w:ascii="Calibri" w:eastAsia="Times New Roman" w:hAnsi="Calibri" w:cs="Times New Roman"/>
+                <w:color w:val="000000"/>
+              </w:rPr>
+            </w:pPr>
+            <w:r>
+              <w:rPr>
+                <w:rFonts w:ascii="Calibri" w:eastAsia="Times New Roman" w:hAnsi="Calibri" w:cs="Times New Roman"/>
+                <w:color w:val="000000"/>
+              </w:rPr>
+              <w:t xml:space="preserve">40 </w:t>
+            </w:r>
+            <w:proofErr w:type="spellStart"/>
+            <w:r>
+              <w:rPr>
+                <w:rFonts w:ascii="Calibri" w:eastAsia="Times New Roman" w:hAnsi="Calibri" w:cs="Times New Roman"/>
+                <w:color w:val="000000"/>
+              </w:rPr>
+              <w:t>merkkiä</w:t>
+            </w:r>
+            <w:proofErr w:type="spellEnd"/>
+          </w:p>
+        </w:tc>
+        <w:tc>
+          <w:tcPr>
+            <w:tcW w:w="2680" w:type="dxa"/>
+            <w:tcBorders>
+              <w:top w:val="nil"/>
+              <w:left w:val="nil"/>
+              <w:bottom w:val="single" w:sz="4" w:space="0" w:color="auto"/>
+              <w:right w:val="single" w:sz="12" w:space="0" w:color="auto"/>
+            </w:tcBorders>
+            <w:shd w:val="clear" w:color="auto" w:fill="auto"/>
+            <w:noWrap/>
+            <w:vAlign w:val="bottom"/>
+            <w:hideMark/>
+          </w:tcPr>
+          <w:p>
+            <w:pPr>
+              <w:spacing w:after="0" w:line="240" w:lineRule="auto"/>
+              <w:rPr>
+                <w:rFonts w:ascii="Calibri" w:eastAsia="Times New Roman" w:hAnsi="Calibri" w:cs="Times New Roman"/>
+                <w:color w:val="000000"/>
+              </w:rPr>
+            </w:pPr>
+            <w:proofErr w:type="spellStart"/>
+            <w:proofErr w:type="gramStart"/>
+            <w:r>
+              <w:rPr>
+                <w:rFonts w:ascii="Calibri" w:eastAsia="Times New Roman" w:hAnsi="Calibri" w:cs="Times New Roman"/>
+                <w:color w:val="000000"/>
+              </w:rPr>
+              <w:t>kuuluu</w:t>
+            </w:r>
+            <w:proofErr w:type="spellEnd"/>
+            <w:proofErr w:type="gramEnd"/>
+            <w:r>
+              <w:rPr>
+                <w:rFonts w:ascii="Calibri" w:eastAsia="Times New Roman" w:hAnsi="Calibri" w:cs="Times New Roman"/>
+                <w:color w:val="000000"/>
+              </w:rPr>
+              <w:t xml:space="preserve"> </w:t>
+            </w:r>
+            <w:proofErr w:type="spellStart"/>
+            <w:r>
+              <w:rPr>
+                <w:rFonts w:ascii="Calibri" w:eastAsia="Times New Roman" w:hAnsi="Calibri" w:cs="Times New Roman"/>
+                <w:color w:val="000000"/>
+              </w:rPr>
+              <w:t>esim</w:t>
+            </w:r>
+            <w:proofErr w:type="spellEnd"/>
+            <w:r>
+              <w:rPr>
+                <w:rFonts w:ascii="Calibri" w:eastAsia="Times New Roman" w:hAnsi="Calibri" w:cs="Times New Roman"/>
+                <w:color w:val="000000"/>
+              </w:rPr>
+              <w:t xml:space="preserve">. </w:t>
+            </w:r>
+            <w:r>
+              <w:rPr>
+                <w:rFonts w:ascii="Calibri" w:eastAsia="Times New Roman" w:hAnsi="Calibri" w:cs="Times New Roman"/>
+                <w:color w:val="000000"/>
+              </w:rPr>
+              <w:t>cocktail</w:t>
+            </w:r>
+          </w:p>
+        </w:tc>
+      </w:tr>
+      <w:tr>
+        <w:trPr>
+          <w:trHeight w:val="300"/>
+        </w:trPr>
+        <w:tc>
+          <w:tcPr>
+            <w:tcW w:w="1600" w:type="dxa"/>
+            <w:tcBorders>
+              <w:top w:val="nil"/>
+              <w:left w:val="single" w:sz="12" w:space="0" w:color="auto"/>
+              <w:bottom w:val="nil"/>
+              <w:right w:val="single" w:sz="4" w:space="0" w:color="auto"/>
+            </w:tcBorders>
+            <w:shd w:val="clear" w:color="auto" w:fill="auto"/>
+            <w:noWrap/>
+            <w:vAlign w:val="bottom"/>
+            <w:hideMark/>
+          </w:tcPr>
+          <w:p>
+            <w:pPr>
+              <w:spacing w:after="0" w:line="240" w:lineRule="auto"/>
+              <w:rPr>
+                <w:rFonts w:ascii="Calibri" w:eastAsia="Times New Roman" w:hAnsi="Calibri" w:cs="Times New Roman"/>
+                <w:color w:val="000000"/>
+              </w:rPr>
+            </w:pPr>
+            <w:proofErr w:type="spellStart"/>
+            <w:r>
+              <w:rPr>
+                <w:rFonts w:ascii="Calibri" w:eastAsia="Times New Roman" w:hAnsi="Calibri" w:cs="Times New Roman"/>
+                <w:color w:val="000000"/>
+              </w:rPr>
+              <w:t>Lisääjä</w:t>
+            </w:r>
+            <w:proofErr w:type="spellEnd"/>
+          </w:p>
+        </w:tc>
+        <w:tc>
+          <w:tcPr>
+            <w:tcW w:w="1720" w:type="dxa"/>
+            <w:tcBorders>
+              <w:top w:val="nil"/>
+              <w:left w:val="nil"/>
+              <w:bottom w:val="nil"/>
+              <w:right w:val="single" w:sz="4" w:space="0" w:color="auto"/>
+            </w:tcBorders>
+            <w:shd w:val="clear" w:color="auto" w:fill="auto"/>
+            <w:noWrap/>
+            <w:vAlign w:val="bottom"/>
+            <w:hideMark/>
+          </w:tcPr>
+          <w:p>
+            <w:pPr>
+              <w:spacing w:after="0" w:line="240" w:lineRule="auto"/>
+              <w:rPr>
+                <w:rFonts w:ascii="Calibri" w:eastAsia="Times New Roman" w:hAnsi="Calibri" w:cs="Times New Roman"/>
+                <w:color w:val="000000"/>
+              </w:rPr>
+            </w:pPr>
+            <w:proofErr w:type="spellStart"/>
+            <w:r>
+              <w:rPr>
+                <w:rFonts w:ascii="Calibri" w:eastAsia="Times New Roman" w:hAnsi="Calibri" w:cs="Times New Roman"/>
+                <w:color w:val="000000"/>
+              </w:rPr>
+              <w:t>Merkkijono</w:t>
+            </w:r>
+            <w:proofErr w:type="spellEnd"/>
+            <w:r>
+              <w:rPr>
+                <w:rFonts w:ascii="Calibri" w:eastAsia="Times New Roman" w:hAnsi="Calibri" w:cs="Times New Roman"/>
+                <w:color w:val="000000"/>
+              </w:rPr>
+              <w:t xml:space="preserve"> max</w:t>
+            </w:r>
+          </w:p>
+        </w:tc>
+        <w:tc>
+          <w:tcPr>
+            <w:tcW w:w="2680" w:type="dxa"/>
+            <w:tcBorders>
+              <w:top w:val="nil"/>
+              <w:left w:val="nil"/>
+              <w:bottom w:val="nil"/>
+              <w:right w:val="single" w:sz="12" w:space="0" w:color="auto"/>
+            </w:tcBorders>
+            <w:shd w:val="clear" w:color="auto" w:fill="auto"/>
+            <w:noWrap/>
+            <w:vAlign w:val="bottom"/>
+            <w:hideMark/>
+          </w:tcPr>
+          <w:p>
+            <w:pPr>
+              <w:spacing w:after="0" w:line="240" w:lineRule="auto"/>
+              <w:rPr>
+                <w:rFonts w:ascii="Calibri" w:eastAsia="Times New Roman" w:hAnsi="Calibri" w:cs="Times New Roman"/>
+                <w:color w:val="000000"/>
+              </w:rPr>
+            </w:pPr>
+            <w:proofErr w:type="spellStart"/>
+            <w:r>
+              <w:rPr>
+                <w:rFonts w:ascii="Calibri" w:eastAsia="Times New Roman" w:hAnsi="Calibri" w:cs="Times New Roman"/>
+                <w:color w:val="000000"/>
+              </w:rPr>
+              <w:t>Drinkin</w:t>
+            </w:r>
+            <w:proofErr w:type="spellEnd"/>
+            <w:r>
+              <w:rPr>
+                <w:rFonts w:ascii="Calibri" w:eastAsia="Times New Roman" w:hAnsi="Calibri" w:cs="Times New Roman"/>
+                <w:color w:val="000000"/>
+              </w:rPr>
+              <w:t xml:space="preserve"> </w:t>
+            </w:r>
+            <w:proofErr w:type="spellStart"/>
+            <w:r>
+              <w:rPr>
+                <w:rFonts w:ascii="Calibri" w:eastAsia="Times New Roman" w:hAnsi="Calibri" w:cs="Times New Roman"/>
+                <w:color w:val="000000"/>
+              </w:rPr>
+              <w:t>lisänneen</w:t>
+            </w:r>
+            <w:proofErr w:type="spellEnd"/>
+            <w:r>
+              <w:rPr>
+                <w:rFonts w:ascii="Calibri" w:eastAsia="Times New Roman" w:hAnsi="Calibri" w:cs="Times New Roman"/>
+                <w:color w:val="000000"/>
+              </w:rPr>
+              <w:t xml:space="preserve"> </w:t>
+            </w:r>
+            <w:proofErr w:type="spellStart"/>
+            <w:r>
+              <w:rPr>
+                <w:rFonts w:ascii="Calibri" w:eastAsia="Times New Roman" w:hAnsi="Calibri" w:cs="Times New Roman"/>
+                <w:color w:val="000000"/>
+              </w:rPr>
+              <w:t>käyttäjän</w:t>
+            </w:r>
+            <w:proofErr w:type="spellEnd"/>
+          </w:p>
+        </w:tc>
+      </w:tr>
+      <w:tr>
+        <w:trPr>
+          <w:trHeight w:val="315"/>
+        </w:trPr>
+        <w:tc>
+          <w:tcPr>
+            <w:tcW w:w="1600" w:type="dxa"/>
+            <w:tcBorders>
+              <w:top w:val="nil"/>
+              <w:left w:val="single" w:sz="12" w:space="0" w:color="auto"/>
+              <w:bottom w:val="single" w:sz="12" w:space="0" w:color="auto"/>
+              <w:right w:val="single" w:sz="4" w:space="0" w:color="auto"/>
+            </w:tcBorders>
+            <w:shd w:val="clear" w:color="auto" w:fill="auto"/>
+            <w:noWrap/>
+            <w:vAlign w:val="bottom"/>
+            <w:hideMark/>
+          </w:tcPr>
+          <w:p>
+            <w:pPr>
+              <w:spacing w:after="0" w:line="240" w:lineRule="auto"/>
+              <w:rPr>
+                <w:rFonts w:ascii="Calibri" w:eastAsia="Times New Roman" w:hAnsi="Calibri" w:cs="Times New Roman"/>
+                <w:color w:val="000000"/>
+              </w:rPr>
+            </w:pPr>
+            <w:r>
+              <w:rPr>
+                <w:rFonts w:ascii="Calibri" w:eastAsia="Times New Roman" w:hAnsi="Calibri" w:cs="Times New Roman"/>
+                <w:color w:val="000000"/>
+              </w:rPr>
+              <w:t> </w:t>
+            </w:r>
+          </w:p>
+        </w:tc>
+        <w:tc>
+          <w:tcPr>
+            <w:tcW w:w="1720" w:type="dxa"/>
+            <w:tcBorders>
+              <w:top w:val="nil"/>
+              <w:left w:val="nil"/>
+              <w:bottom w:val="single" w:sz="12" w:space="0" w:color="auto"/>
+              <w:right w:val="single" w:sz="4" w:space="0" w:color="auto"/>
+            </w:tcBorders>
+            <w:shd w:val="clear" w:color="auto" w:fill="auto"/>
+            <w:noWrap/>
+            <w:vAlign w:val="bottom"/>
+            <w:hideMark/>
+          </w:tcPr>
+          <w:p>
+            <w:pPr>
+              <w:spacing w:after="0" w:line="240" w:lineRule="auto"/>
+              <w:rPr>
+                <w:rFonts w:ascii="Calibri" w:eastAsia="Times New Roman" w:hAnsi="Calibri" w:cs="Times New Roman"/>
+                <w:color w:val="000000"/>
+              </w:rPr>
+            </w:pPr>
+            <w:r>
+              <w:rPr>
+                <w:rFonts w:ascii="Calibri" w:eastAsia="Times New Roman" w:hAnsi="Calibri" w:cs="Times New Roman"/>
+                <w:color w:val="000000"/>
+              </w:rPr>
+              <w:t xml:space="preserve">40 </w:t>
+            </w:r>
+            <w:proofErr w:type="spellStart"/>
+            <w:r>
+              <w:rPr>
+                <w:rFonts w:ascii="Calibri" w:eastAsia="Times New Roman" w:hAnsi="Calibri" w:cs="Times New Roman"/>
+                <w:color w:val="000000"/>
+              </w:rPr>
+              <w:t>merkkiä</w:t>
+            </w:r>
+            <w:proofErr w:type="spellEnd"/>
+          </w:p>
+        </w:tc>
+        <w:tc>
+          <w:tcPr>
+            <w:tcW w:w="2680" w:type="dxa"/>
+            <w:tcBorders>
+              <w:top w:val="nil"/>
+              <w:left w:val="nil"/>
+              <w:bottom w:val="single" w:sz="12" w:space="0" w:color="auto"/>
+              <w:right w:val="single" w:sz="12" w:space="0" w:color="auto"/>
+            </w:tcBorders>
+            <w:shd w:val="clear" w:color="auto" w:fill="auto"/>
+            <w:noWrap/>
+            <w:vAlign w:val="bottom"/>
+            <w:hideMark/>
+          </w:tcPr>
+          <w:p>
+            <w:pPr>
+              <w:spacing w:after="0" w:line="240" w:lineRule="auto"/>
+              <w:rPr>
+                <w:rFonts w:ascii="Calibri" w:eastAsia="Times New Roman" w:hAnsi="Calibri" w:cs="Times New Roman"/>
+                <w:color w:val="000000"/>
+              </w:rPr>
+            </w:pPr>
+            <w:proofErr w:type="spellStart"/>
+            <w:r>
+              <w:rPr>
+                <w:rFonts w:ascii="Calibri" w:eastAsia="Times New Roman" w:hAnsi="Calibri" w:cs="Times New Roman"/>
+                <w:color w:val="000000"/>
+              </w:rPr>
+              <w:t>Käyttäjätunnus</w:t>
+            </w:r>
+            <w:proofErr w:type="spellEnd"/>
+          </w:p>
+        </w:tc>
+      </w:tr>
+    </w:tbl>
+    <w:p>
+      <w:pPr>
+        <w:rPr>
+          <w:b/>
+          <w:sz w:val="24"/>
+          <w:lang w:val="fi-FI"/>
+        </w:rPr>
+      </w:pPr>
+    </w:p>
+    <w:p>
+      <w:pPr>
+        <w:rPr>
+          <w:b/>
+          <w:sz w:val="24"/>
+          <w:lang w:val="fi-FI"/>
+        </w:rPr>
+      </w:pPr>
+      <w:r>
+        <w:rPr>
+          <w:b/>
+          <w:sz w:val="24"/>
+          <w:lang w:val="fi-FI"/>
+        </w:rPr>
+        <w:br w:type="page"/>
+      </w:r>
+    </w:p>
+    <w:p>
+      <w:pPr>
+        <w:rPr>
+          <w:b/>
+          <w:sz w:val="24"/>
+          <w:lang w:val="fi-FI"/>
+        </w:rPr>
+      </w:pPr>
+      <w:r>
+        <w:rPr>
+          <w:b/>
+          <w:sz w:val="24"/>
+          <w:lang w:val="fi-FI"/>
+        </w:rPr>
+        <w:lastRenderedPageBreak/>
+        <w:t>Tietokohde: Vaihtoehtoisnimi</w:t>
+      </w:r>
+    </w:p>
+    <w:tbl>
+      <w:tblPr>
+        <w:tblW w:w="6180" w:type="dxa"/>
+        <w:tblInd w:w="93" w:type="dxa"/>
+        <w:tblLook w:val="04A0" w:firstRow="1" w:lastRow="0" w:firstColumn="1" w:lastColumn="0" w:noHBand="0" w:noVBand="1"/>
+      </w:tblPr>
+      <w:tblGrid>
+        <w:gridCol w:w="1900"/>
+        <w:gridCol w:w="1780"/>
+        <w:gridCol w:w="2500"/>
+      </w:tblGrid>
+      <w:tr>
+        <w:trPr>
+          <w:trHeight w:val="330"/>
+        </w:trPr>
+        <w:tc>
+          <w:tcPr>
+            <w:tcW w:w="1900" w:type="dxa"/>
+            <w:tcBorders>
+              <w:top w:val="single" w:sz="12" w:space="0" w:color="auto"/>
+              <w:left w:val="single" w:sz="12" w:space="0" w:color="auto"/>
+              <w:bottom w:val="single" w:sz="12" w:space="0" w:color="auto"/>
+              <w:right w:val="single" w:sz="12" w:space="0" w:color="auto"/>
+            </w:tcBorders>
+            <w:shd w:val="clear" w:color="auto" w:fill="auto"/>
+            <w:noWrap/>
+            <w:vAlign w:val="bottom"/>
+            <w:hideMark/>
+          </w:tcPr>
+          <w:p>
+            <w:pPr>
+              <w:spacing w:after="0" w:line="240" w:lineRule="auto"/>
+              <w:rPr>
+                <w:rFonts w:ascii="Calibri" w:eastAsia="Times New Roman" w:hAnsi="Calibri" w:cs="Times New Roman"/>
+                <w:b/>
+                <w:bCs/>
+                <w:color w:val="000000"/>
+              </w:rPr>
+            </w:pPr>
+            <w:proofErr w:type="spellStart"/>
+            <w:r>
+              <w:rPr>
+                <w:rFonts w:ascii="Calibri" w:eastAsia="Times New Roman" w:hAnsi="Calibri" w:cs="Times New Roman"/>
+                <w:b/>
+                <w:bCs/>
+                <w:color w:val="000000"/>
+              </w:rPr>
+              <w:t>Attribuutti</w:t>
+            </w:r>
+            <w:proofErr w:type="spellEnd"/>
+          </w:p>
+        </w:tc>
+        <w:tc>
+          <w:tcPr>
+            <w:tcW w:w="1780" w:type="dxa"/>
+            <w:tcBorders>
+              <w:top w:val="single" w:sz="12" w:space="0" w:color="auto"/>
+              <w:left w:val="nil"/>
+              <w:bottom w:val="single" w:sz="12" w:space="0" w:color="auto"/>
+              <w:right w:val="single" w:sz="12" w:space="0" w:color="auto"/>
+            </w:tcBorders>
+            <w:shd w:val="clear" w:color="auto" w:fill="auto"/>
+            <w:noWrap/>
+            <w:vAlign w:val="bottom"/>
+            <w:hideMark/>
+          </w:tcPr>
+          <w:p>
+            <w:pPr>
+              <w:spacing w:after="0" w:line="240" w:lineRule="auto"/>
+              <w:rPr>
+                <w:rFonts w:ascii="Calibri" w:eastAsia="Times New Roman" w:hAnsi="Calibri" w:cs="Times New Roman"/>
+                <w:b/>
+                <w:bCs/>
+                <w:color w:val="000000"/>
+              </w:rPr>
+            </w:pPr>
+            <w:proofErr w:type="spellStart"/>
+            <w:r>
+              <w:rPr>
+                <w:rFonts w:ascii="Calibri" w:eastAsia="Times New Roman" w:hAnsi="Calibri" w:cs="Times New Roman"/>
+                <w:b/>
+                <w:bCs/>
+                <w:color w:val="000000"/>
+              </w:rPr>
+              <w:t>Arvojoukko</w:t>
+            </w:r>
+            <w:proofErr w:type="spellEnd"/>
+          </w:p>
+        </w:tc>
+        <w:tc>
+          <w:tcPr>
+            <w:tcW w:w="2500" w:type="dxa"/>
+            <w:tcBorders>
+              <w:top w:val="single" w:sz="12" w:space="0" w:color="auto"/>
+              <w:left w:val="nil"/>
+              <w:bottom w:val="single" w:sz="12" w:space="0" w:color="auto"/>
+              <w:right w:val="single" w:sz="12" w:space="0" w:color="auto"/>
+            </w:tcBorders>
+            <w:shd w:val="clear" w:color="auto" w:fill="auto"/>
+            <w:noWrap/>
+            <w:vAlign w:val="bottom"/>
+            <w:hideMark/>
+          </w:tcPr>
+          <w:p>
+            <w:pPr>
+              <w:spacing w:after="0" w:line="240" w:lineRule="auto"/>
+              <w:rPr>
+                <w:rFonts w:ascii="Calibri" w:eastAsia="Times New Roman" w:hAnsi="Calibri" w:cs="Times New Roman"/>
+                <w:b/>
+                <w:bCs/>
+                <w:color w:val="000000"/>
+              </w:rPr>
+            </w:pPr>
+            <w:proofErr w:type="spellStart"/>
+            <w:r>
+              <w:rPr>
+                <w:rFonts w:ascii="Calibri" w:eastAsia="Times New Roman" w:hAnsi="Calibri" w:cs="Times New Roman"/>
+                <w:b/>
+                <w:bCs/>
+                <w:color w:val="000000"/>
+              </w:rPr>
+              <w:t>Kuvailu</w:t>
+            </w:r>
+            <w:proofErr w:type="spellEnd"/>
+          </w:p>
+        </w:tc>
+      </w:tr>
+      <w:tr>
+        <w:trPr>
+          <w:trHeight w:val="315"/>
+        </w:trPr>
+        <w:tc>
+          <w:tcPr>
+            <w:tcW w:w="1900" w:type="dxa"/>
+            <w:tcBorders>
+              <w:top w:val="nil"/>
+              <w:left w:val="single" w:sz="12" w:space="0" w:color="auto"/>
+              <w:bottom w:val="nil"/>
+              <w:right w:val="single" w:sz="4" w:space="0" w:color="auto"/>
+            </w:tcBorders>
+            <w:shd w:val="clear" w:color="auto" w:fill="auto"/>
+            <w:noWrap/>
+            <w:vAlign w:val="bottom"/>
+            <w:hideMark/>
+          </w:tcPr>
+          <w:p>
+            <w:pPr>
+              <w:spacing w:after="0" w:line="240" w:lineRule="auto"/>
+              <w:rPr>
+                <w:rFonts w:ascii="Calibri" w:eastAsia="Times New Roman" w:hAnsi="Calibri" w:cs="Times New Roman"/>
+                <w:color w:val="000000"/>
+              </w:rPr>
+            </w:pPr>
+            <w:proofErr w:type="spellStart"/>
+            <w:r>
+              <w:rPr>
+                <w:rFonts w:ascii="Calibri" w:eastAsia="Times New Roman" w:hAnsi="Calibri" w:cs="Times New Roman"/>
+                <w:color w:val="000000"/>
+              </w:rPr>
+              <w:t>Drinkki_id</w:t>
+            </w:r>
+            <w:proofErr w:type="spellEnd"/>
+          </w:p>
+        </w:tc>
+        <w:tc>
+          <w:tcPr>
+            <w:tcW w:w="1780" w:type="dxa"/>
+            <w:tcBorders>
+              <w:top w:val="nil"/>
+              <w:left w:val="nil"/>
+              <w:bottom w:val="nil"/>
+              <w:right w:val="single" w:sz="4" w:space="0" w:color="auto"/>
+            </w:tcBorders>
+            <w:shd w:val="clear" w:color="auto" w:fill="auto"/>
+            <w:noWrap/>
+            <w:vAlign w:val="bottom"/>
+            <w:hideMark/>
+          </w:tcPr>
+          <w:p>
+            <w:pPr>
+              <w:spacing w:after="0" w:line="240" w:lineRule="auto"/>
+              <w:rPr>
+                <w:rFonts w:ascii="Calibri" w:eastAsia="Times New Roman" w:hAnsi="Calibri" w:cs="Times New Roman"/>
+                <w:color w:val="000000"/>
+              </w:rPr>
+            </w:pPr>
+            <w:proofErr w:type="spellStart"/>
+            <w:r>
+              <w:rPr>
+                <w:rFonts w:ascii="Calibri" w:eastAsia="Times New Roman" w:hAnsi="Calibri" w:cs="Times New Roman"/>
+                <w:color w:val="000000"/>
+              </w:rPr>
+              <w:t>Kokonaisluku</w:t>
+            </w:r>
+            <w:proofErr w:type="spellEnd"/>
+          </w:p>
+        </w:tc>
+        <w:tc>
+          <w:tcPr>
+            <w:tcW w:w="2500" w:type="dxa"/>
+            <w:tcBorders>
+              <w:top w:val="nil"/>
+              <w:left w:val="nil"/>
+              <w:bottom w:val="nil"/>
+              <w:right w:val="single" w:sz="12" w:space="0" w:color="auto"/>
+            </w:tcBorders>
+            <w:shd w:val="clear" w:color="auto" w:fill="auto"/>
+            <w:noWrap/>
+            <w:vAlign w:val="bottom"/>
+            <w:hideMark/>
+          </w:tcPr>
+          <w:p>
+            <w:pPr>
+              <w:spacing w:after="0" w:line="240" w:lineRule="auto"/>
+              <w:rPr>
+                <w:rFonts w:ascii="Calibri" w:eastAsia="Times New Roman" w:hAnsi="Calibri" w:cs="Times New Roman"/>
+                <w:color w:val="000000"/>
+              </w:rPr>
+            </w:pPr>
+            <w:r>
+              <w:rPr>
+                <w:rFonts w:ascii="Calibri" w:eastAsia="Times New Roman" w:hAnsi="Calibri" w:cs="Times New Roman"/>
+                <w:color w:val="000000"/>
+              </w:rPr>
+              <w:t xml:space="preserve">Sen </w:t>
+            </w:r>
+            <w:proofErr w:type="spellStart"/>
+            <w:r>
+              <w:rPr>
+                <w:rFonts w:ascii="Calibri" w:eastAsia="Times New Roman" w:hAnsi="Calibri" w:cs="Times New Roman"/>
+                <w:color w:val="000000"/>
+              </w:rPr>
+              <w:t>drinkin</w:t>
+            </w:r>
+            <w:proofErr w:type="spellEnd"/>
+            <w:r>
+              <w:rPr>
+                <w:rFonts w:ascii="Calibri" w:eastAsia="Times New Roman" w:hAnsi="Calibri" w:cs="Times New Roman"/>
+                <w:color w:val="000000"/>
+              </w:rPr>
+              <w:t xml:space="preserve"> </w:t>
+            </w:r>
+            <w:proofErr w:type="spellStart"/>
+            <w:r>
+              <w:rPr>
+                <w:rFonts w:ascii="Calibri" w:eastAsia="Times New Roman" w:hAnsi="Calibri" w:cs="Times New Roman"/>
+                <w:color w:val="000000"/>
+              </w:rPr>
+              <w:t>yksilöivä</w:t>
+            </w:r>
+            <w:proofErr w:type="spellEnd"/>
+          </w:p>
+        </w:tc>
+      </w:tr>
+      <w:tr>
+        <w:trPr>
+          <w:trHeight w:val="300"/>
+        </w:trPr>
+        <w:tc>
+          <w:tcPr>
+            <w:tcW w:w="1900" w:type="dxa"/>
+            <w:tcBorders>
+              <w:top w:val="nil"/>
+              <w:left w:val="single" w:sz="12" w:space="0" w:color="auto"/>
+              <w:bottom w:val="nil"/>
+              <w:right w:val="single" w:sz="4" w:space="0" w:color="auto"/>
+            </w:tcBorders>
+            <w:shd w:val="clear" w:color="auto" w:fill="auto"/>
+            <w:noWrap/>
+            <w:vAlign w:val="bottom"/>
+            <w:hideMark/>
+          </w:tcPr>
+          <w:p>
+            <w:pPr>
+              <w:spacing w:after="0" w:line="240" w:lineRule="auto"/>
+              <w:rPr>
+                <w:rFonts w:ascii="Calibri" w:eastAsia="Times New Roman" w:hAnsi="Calibri" w:cs="Times New Roman"/>
+                <w:color w:val="000000"/>
+              </w:rPr>
+            </w:pPr>
+            <w:r>
+              <w:rPr>
+                <w:rFonts w:ascii="Calibri" w:eastAsia="Times New Roman" w:hAnsi="Calibri" w:cs="Times New Roman"/>
+                <w:color w:val="000000"/>
+              </w:rPr>
+              <w:t> </w:t>
+            </w:r>
+          </w:p>
+        </w:tc>
+        <w:tc>
+          <w:tcPr>
+            <w:tcW w:w="1780" w:type="dxa"/>
+            <w:tcBorders>
+              <w:top w:val="nil"/>
+              <w:left w:val="nil"/>
+              <w:bottom w:val="nil"/>
+              <w:right w:val="single" w:sz="4" w:space="0" w:color="auto"/>
+            </w:tcBorders>
+            <w:shd w:val="clear" w:color="auto" w:fill="auto"/>
+            <w:noWrap/>
+            <w:vAlign w:val="bottom"/>
+            <w:hideMark/>
+          </w:tcPr>
+          <w:p>
+            <w:pPr>
+              <w:spacing w:after="0" w:line="240" w:lineRule="auto"/>
+              <w:rPr>
+                <w:rFonts w:ascii="Calibri" w:eastAsia="Times New Roman" w:hAnsi="Calibri" w:cs="Times New Roman"/>
+                <w:color w:val="000000"/>
+              </w:rPr>
+            </w:pPr>
+            <w:r>
+              <w:rPr>
+                <w:rFonts w:ascii="Calibri" w:eastAsia="Times New Roman" w:hAnsi="Calibri" w:cs="Times New Roman"/>
+                <w:color w:val="000000"/>
+              </w:rPr>
+              <w:t> </w:t>
+            </w:r>
+          </w:p>
+        </w:tc>
+        <w:tc>
+          <w:tcPr>
+            <w:tcW w:w="2500" w:type="dxa"/>
+            <w:tcBorders>
+              <w:top w:val="nil"/>
+              <w:left w:val="nil"/>
+              <w:bottom w:val="nil"/>
+              <w:right w:val="single" w:sz="12" w:space="0" w:color="auto"/>
+            </w:tcBorders>
+            <w:shd w:val="clear" w:color="auto" w:fill="auto"/>
+            <w:noWrap/>
+            <w:vAlign w:val="bottom"/>
+            <w:hideMark/>
+          </w:tcPr>
+          <w:p>
+            <w:pPr>
+              <w:spacing w:after="0" w:line="240" w:lineRule="auto"/>
+              <w:rPr>
+                <w:rFonts w:ascii="Calibri" w:eastAsia="Times New Roman" w:hAnsi="Calibri" w:cs="Times New Roman"/>
+                <w:color w:val="000000"/>
+              </w:rPr>
+            </w:pPr>
+            <w:r>
+              <w:rPr>
+                <w:rFonts w:ascii="Calibri" w:eastAsia="Times New Roman" w:hAnsi="Calibri" w:cs="Times New Roman"/>
+                <w:color w:val="000000"/>
+              </w:rPr>
+              <w:t xml:space="preserve"> id, </w:t>
+            </w:r>
+            <w:proofErr w:type="spellStart"/>
+            <w:r>
+              <w:rPr>
+                <w:rFonts w:ascii="Calibri" w:eastAsia="Times New Roman" w:hAnsi="Calibri" w:cs="Times New Roman"/>
+                <w:color w:val="000000"/>
+              </w:rPr>
+              <w:t>jonka</w:t>
+            </w:r>
+            <w:proofErr w:type="spellEnd"/>
+            <w:r>
+              <w:rPr>
+                <w:rFonts w:ascii="Calibri" w:eastAsia="Times New Roman" w:hAnsi="Calibri" w:cs="Times New Roman"/>
+                <w:color w:val="000000"/>
+              </w:rPr>
+              <w:t xml:space="preserve"> </w:t>
+            </w:r>
+            <w:proofErr w:type="spellStart"/>
+            <w:r>
+              <w:rPr>
+                <w:rFonts w:ascii="Calibri" w:eastAsia="Times New Roman" w:hAnsi="Calibri" w:cs="Times New Roman"/>
+                <w:color w:val="000000"/>
+              </w:rPr>
+              <w:t>toinen</w:t>
+            </w:r>
+            <w:proofErr w:type="spellEnd"/>
+          </w:p>
+        </w:tc>
+      </w:tr>
+      <w:tr>
+        <w:trPr>
+          <w:trHeight w:val="300"/>
+        </w:trPr>
+        <w:tc>
+          <w:tcPr>
+            <w:tcW w:w="1900" w:type="dxa"/>
+            <w:tcBorders>
+              <w:top w:val="nil"/>
+              <w:left w:val="single" w:sz="12" w:space="0" w:color="auto"/>
+              <w:bottom w:val="single" w:sz="4" w:space="0" w:color="auto"/>
+              <w:right w:val="single" w:sz="4" w:space="0" w:color="auto"/>
+            </w:tcBorders>
+            <w:shd w:val="clear" w:color="auto" w:fill="auto"/>
+            <w:noWrap/>
+            <w:vAlign w:val="bottom"/>
+            <w:hideMark/>
+          </w:tcPr>
+          <w:p>
+            <w:pPr>
+              <w:spacing w:after="0" w:line="240" w:lineRule="auto"/>
+              <w:rPr>
+                <w:rFonts w:ascii="Calibri" w:eastAsia="Times New Roman" w:hAnsi="Calibri" w:cs="Times New Roman"/>
+                <w:color w:val="000000"/>
+              </w:rPr>
+            </w:pPr>
+            <w:r>
+              <w:rPr>
+                <w:rFonts w:ascii="Calibri" w:eastAsia="Times New Roman" w:hAnsi="Calibri" w:cs="Times New Roman"/>
+                <w:color w:val="000000"/>
+              </w:rPr>
+              <w:t> </w:t>
+            </w:r>
+          </w:p>
+        </w:tc>
+        <w:tc>
+          <w:tcPr>
+            <w:tcW w:w="1780" w:type="dxa"/>
+            <w:tcBorders>
+              <w:top w:val="nil"/>
+              <w:left w:val="nil"/>
+              <w:bottom w:val="single" w:sz="4" w:space="0" w:color="auto"/>
+              <w:right w:val="single" w:sz="4" w:space="0" w:color="auto"/>
+            </w:tcBorders>
+            <w:shd w:val="clear" w:color="auto" w:fill="auto"/>
+            <w:noWrap/>
+            <w:vAlign w:val="bottom"/>
+            <w:hideMark/>
+          </w:tcPr>
+          <w:p>
+            <w:pPr>
+              <w:spacing w:after="0" w:line="240" w:lineRule="auto"/>
+              <w:rPr>
+                <w:rFonts w:ascii="Calibri" w:eastAsia="Times New Roman" w:hAnsi="Calibri" w:cs="Times New Roman"/>
+                <w:color w:val="000000"/>
+              </w:rPr>
+            </w:pPr>
+            <w:r>
+              <w:rPr>
+                <w:rFonts w:ascii="Calibri" w:eastAsia="Times New Roman" w:hAnsi="Calibri" w:cs="Times New Roman"/>
+                <w:color w:val="000000"/>
+              </w:rPr>
+              <w:t> </w:t>
+            </w:r>
+          </w:p>
+        </w:tc>
+        <w:tc>
+          <w:tcPr>
+            <w:tcW w:w="2500" w:type="dxa"/>
+            <w:tcBorders>
+              <w:top w:val="nil"/>
+              <w:left w:val="nil"/>
+              <w:bottom w:val="single" w:sz="4" w:space="0" w:color="auto"/>
+              <w:right w:val="single" w:sz="12" w:space="0" w:color="auto"/>
+            </w:tcBorders>
+            <w:shd w:val="clear" w:color="auto" w:fill="auto"/>
+            <w:noWrap/>
+            <w:vAlign w:val="bottom"/>
+            <w:hideMark/>
+          </w:tcPr>
+          <w:p>
+            <w:pPr>
+              <w:spacing w:after="0" w:line="240" w:lineRule="auto"/>
+              <w:rPr>
+                <w:rFonts w:ascii="Calibri" w:eastAsia="Times New Roman" w:hAnsi="Calibri" w:cs="Times New Roman"/>
+                <w:color w:val="000000"/>
+              </w:rPr>
+            </w:pPr>
+            <w:proofErr w:type="spellStart"/>
+            <w:r>
+              <w:rPr>
+                <w:rFonts w:ascii="Calibri" w:eastAsia="Times New Roman" w:hAnsi="Calibri" w:cs="Times New Roman"/>
+                <w:color w:val="000000"/>
+              </w:rPr>
+              <w:t>nimi</w:t>
+            </w:r>
+            <w:proofErr w:type="spellEnd"/>
+            <w:r>
+              <w:rPr>
+                <w:rFonts w:ascii="Calibri" w:eastAsia="Times New Roman" w:hAnsi="Calibri" w:cs="Times New Roman"/>
+                <w:color w:val="000000"/>
+              </w:rPr>
+              <w:t xml:space="preserve"> on </w:t>
+            </w:r>
+            <w:proofErr w:type="spellStart"/>
+            <w:r>
+              <w:rPr>
+                <w:rFonts w:ascii="Calibri" w:eastAsia="Times New Roman" w:hAnsi="Calibri" w:cs="Times New Roman"/>
+                <w:color w:val="000000"/>
+              </w:rPr>
+              <w:t>kyseessä</w:t>
+            </w:r>
+            <w:proofErr w:type="spellEnd"/>
+          </w:p>
+        </w:tc>
+      </w:tr>
+      <w:tr>
+        <w:trPr>
+          <w:trHeight w:val="300"/>
+        </w:trPr>
+        <w:tc>
+          <w:tcPr>
+            <w:tcW w:w="1900" w:type="dxa"/>
+            <w:tcBorders>
+              <w:top w:val="nil"/>
+              <w:left w:val="single" w:sz="12" w:space="0" w:color="auto"/>
+              <w:bottom w:val="nil"/>
+              <w:right w:val="single" w:sz="4" w:space="0" w:color="auto"/>
+            </w:tcBorders>
+            <w:shd w:val="clear" w:color="auto" w:fill="auto"/>
+            <w:noWrap/>
+            <w:hideMark/>
+          </w:tcPr>
+          <w:p>
+            <w:pPr>
+              <w:spacing w:after="0" w:line="240" w:lineRule="auto"/>
+              <w:rPr>
+                <w:rFonts w:ascii="Calibri" w:eastAsia="Times New Roman" w:hAnsi="Calibri" w:cs="Times New Roman"/>
+                <w:color w:val="000000"/>
+              </w:rPr>
+            </w:pPr>
+            <w:proofErr w:type="spellStart"/>
+            <w:r>
+              <w:rPr>
+                <w:rFonts w:ascii="Calibri" w:eastAsia="Times New Roman" w:hAnsi="Calibri" w:cs="Times New Roman"/>
+                <w:color w:val="000000"/>
+              </w:rPr>
+              <w:t>Nimi</w:t>
+            </w:r>
+            <w:proofErr w:type="spellEnd"/>
+          </w:p>
+        </w:tc>
+        <w:tc>
+          <w:tcPr>
+            <w:tcW w:w="1780" w:type="dxa"/>
+            <w:tcBorders>
+              <w:top w:val="nil"/>
+              <w:left w:val="nil"/>
+              <w:bottom w:val="nil"/>
+              <w:right w:val="single" w:sz="4" w:space="0" w:color="auto"/>
+            </w:tcBorders>
+            <w:shd w:val="clear" w:color="auto" w:fill="auto"/>
+            <w:noWrap/>
+            <w:hideMark/>
+          </w:tcPr>
+          <w:p>
+            <w:pPr>
+              <w:spacing w:after="0" w:line="240" w:lineRule="auto"/>
+              <w:rPr>
+                <w:rFonts w:ascii="Calibri" w:eastAsia="Times New Roman" w:hAnsi="Calibri" w:cs="Times New Roman"/>
+                <w:color w:val="000000"/>
+              </w:rPr>
+            </w:pPr>
+            <w:proofErr w:type="spellStart"/>
+            <w:r>
+              <w:rPr>
+                <w:rFonts w:ascii="Calibri" w:eastAsia="Times New Roman" w:hAnsi="Calibri" w:cs="Times New Roman"/>
+                <w:color w:val="000000"/>
+              </w:rPr>
+              <w:t>Merkkijono</w:t>
+            </w:r>
+            <w:proofErr w:type="spellEnd"/>
+          </w:p>
+        </w:tc>
+        <w:tc>
+          <w:tcPr>
+            <w:tcW w:w="2500" w:type="dxa"/>
+            <w:tcBorders>
+              <w:top w:val="nil"/>
+              <w:left w:val="nil"/>
+              <w:bottom w:val="nil"/>
+              <w:right w:val="single" w:sz="12" w:space="0" w:color="auto"/>
+            </w:tcBorders>
+            <w:shd w:val="clear" w:color="auto" w:fill="auto"/>
+            <w:noWrap/>
+            <w:vAlign w:val="bottom"/>
+            <w:hideMark/>
+          </w:tcPr>
+          <w:p>
+            <w:pPr>
+              <w:spacing w:after="0" w:line="240" w:lineRule="auto"/>
+              <w:rPr>
+                <w:rFonts w:ascii="Calibri" w:eastAsia="Times New Roman" w:hAnsi="Calibri" w:cs="Times New Roman"/>
+                <w:color w:val="000000"/>
+              </w:rPr>
+            </w:pPr>
+            <w:proofErr w:type="spellStart"/>
+            <w:r>
+              <w:rPr>
+                <w:rFonts w:ascii="Calibri" w:eastAsia="Times New Roman" w:hAnsi="Calibri" w:cs="Times New Roman"/>
+                <w:color w:val="000000"/>
+              </w:rPr>
+              <w:t>Drinkin</w:t>
+            </w:r>
+            <w:proofErr w:type="spellEnd"/>
+            <w:r>
+              <w:rPr>
+                <w:rFonts w:ascii="Calibri" w:eastAsia="Times New Roman" w:hAnsi="Calibri" w:cs="Times New Roman"/>
+                <w:color w:val="000000"/>
+              </w:rPr>
+              <w:t xml:space="preserve"> </w:t>
+            </w:r>
+            <w:proofErr w:type="spellStart"/>
+            <w:r>
+              <w:rPr>
+                <w:rFonts w:ascii="Calibri" w:eastAsia="Times New Roman" w:hAnsi="Calibri" w:cs="Times New Roman"/>
+                <w:color w:val="000000"/>
+              </w:rPr>
+              <w:t>vaihtoehtoinen</w:t>
+            </w:r>
+            <w:proofErr w:type="spellEnd"/>
+          </w:p>
+        </w:tc>
+      </w:tr>
+      <w:tr>
+        <w:trPr>
+          <w:trHeight w:val="315"/>
+        </w:trPr>
+        <w:tc>
+          <w:tcPr>
+            <w:tcW w:w="1900" w:type="dxa"/>
+            <w:tcBorders>
+              <w:top w:val="nil"/>
+              <w:left w:val="single" w:sz="12" w:space="0" w:color="auto"/>
+              <w:bottom w:val="single" w:sz="12" w:space="0" w:color="auto"/>
+              <w:right w:val="single" w:sz="4" w:space="0" w:color="auto"/>
+            </w:tcBorders>
+            <w:shd w:val="clear" w:color="auto" w:fill="auto"/>
+            <w:noWrap/>
+            <w:vAlign w:val="bottom"/>
+            <w:hideMark/>
+          </w:tcPr>
+          <w:p>
+            <w:pPr>
+              <w:spacing w:after="0" w:line="240" w:lineRule="auto"/>
+              <w:rPr>
+                <w:rFonts w:ascii="Calibri" w:eastAsia="Times New Roman" w:hAnsi="Calibri" w:cs="Times New Roman"/>
+                <w:color w:val="000000"/>
+              </w:rPr>
+            </w:pPr>
+            <w:r>
+              <w:rPr>
+                <w:rFonts w:ascii="Calibri" w:eastAsia="Times New Roman" w:hAnsi="Calibri" w:cs="Times New Roman"/>
+                <w:color w:val="000000"/>
+              </w:rPr>
+              <w:t> </w:t>
+            </w:r>
+          </w:p>
+        </w:tc>
+        <w:tc>
+          <w:tcPr>
+            <w:tcW w:w="1780" w:type="dxa"/>
+            <w:tcBorders>
+              <w:top w:val="nil"/>
+              <w:left w:val="nil"/>
+              <w:bottom w:val="single" w:sz="12" w:space="0" w:color="auto"/>
+              <w:right w:val="single" w:sz="4" w:space="0" w:color="auto"/>
+            </w:tcBorders>
+            <w:shd w:val="clear" w:color="auto" w:fill="auto"/>
+            <w:noWrap/>
+            <w:hideMark/>
+          </w:tcPr>
+          <w:p>
+            <w:pPr>
+              <w:spacing w:after="0" w:line="240" w:lineRule="auto"/>
+              <w:rPr>
+                <w:rFonts w:ascii="Calibri" w:eastAsia="Times New Roman" w:hAnsi="Calibri" w:cs="Times New Roman"/>
+                <w:color w:val="000000"/>
+              </w:rPr>
+            </w:pPr>
+            <w:r>
+              <w:rPr>
+                <w:rFonts w:ascii="Calibri" w:eastAsia="Times New Roman" w:hAnsi="Calibri" w:cs="Times New Roman"/>
+                <w:color w:val="000000"/>
+              </w:rPr>
+              <w:t xml:space="preserve">max 40 </w:t>
+            </w:r>
+            <w:proofErr w:type="spellStart"/>
+            <w:r>
+              <w:rPr>
+                <w:rFonts w:ascii="Calibri" w:eastAsia="Times New Roman" w:hAnsi="Calibri" w:cs="Times New Roman"/>
+                <w:color w:val="000000"/>
+              </w:rPr>
+              <w:t>merkkiä</w:t>
+            </w:r>
+            <w:proofErr w:type="spellEnd"/>
+          </w:p>
+        </w:tc>
+        <w:tc>
+          <w:tcPr>
+            <w:tcW w:w="2500" w:type="dxa"/>
+            <w:tcBorders>
+              <w:top w:val="nil"/>
+              <w:left w:val="nil"/>
+              <w:bottom w:val="single" w:sz="12" w:space="0" w:color="auto"/>
+              <w:right w:val="single" w:sz="12" w:space="0" w:color="auto"/>
+            </w:tcBorders>
+            <w:shd w:val="clear" w:color="auto" w:fill="auto"/>
+            <w:noWrap/>
+            <w:vAlign w:val="bottom"/>
+            <w:hideMark/>
+          </w:tcPr>
+          <w:p>
+            <w:pPr>
+              <w:spacing w:after="0" w:line="240" w:lineRule="auto"/>
+              <w:rPr>
+                <w:rFonts w:ascii="Calibri" w:eastAsia="Times New Roman" w:hAnsi="Calibri" w:cs="Times New Roman"/>
+                <w:color w:val="000000"/>
+              </w:rPr>
+            </w:pPr>
+            <w:proofErr w:type="spellStart"/>
+            <w:r>
+              <w:rPr>
+                <w:rFonts w:ascii="Calibri" w:eastAsia="Times New Roman" w:hAnsi="Calibri" w:cs="Times New Roman"/>
+                <w:color w:val="000000"/>
+              </w:rPr>
+              <w:t>nimi</w:t>
+            </w:r>
+            <w:proofErr w:type="spellEnd"/>
+          </w:p>
+        </w:tc>
+      </w:tr>
+    </w:tbl>
+    <w:p>
+      <w:pPr>
+        <w:rPr>
+          <w:b/>
+          <w:sz w:val="24"/>
+          <w:lang w:val="fi-FI"/>
+        </w:rPr>
+      </w:pPr>
+    </w:p>
+    <w:p>
+      <w:pPr>
+        <w:rPr>
+          <w:b/>
+          <w:sz w:val="24"/>
+          <w:lang w:val="fi-FI"/>
+        </w:rPr>
+      </w:pPr>
+      <w:r>
+        <w:rPr>
+          <w:b/>
+          <w:sz w:val="24"/>
+          <w:lang w:val="fi-FI"/>
+        </w:rPr>
+        <w:t>Tietokohde: Ainesosa</w:t>
+      </w:r>
+    </w:p>
+    <w:tbl>
+      <w:tblPr>
+        <w:tblW w:w="6840" w:type="dxa"/>
+        <w:tblInd w:w="93" w:type="dxa"/>
+        <w:tblLook w:val="04A0" w:firstRow="1" w:lastRow="0" w:firstColumn="1" w:lastColumn="0" w:noHBand="0" w:noVBand="1"/>
+      </w:tblPr>
+      <w:tblGrid>
+        <w:gridCol w:w="1880"/>
+        <w:gridCol w:w="2200"/>
+        <w:gridCol w:w="2760"/>
+      </w:tblGrid>
+      <w:tr>
+        <w:trPr>
+          <w:trHeight w:val="330"/>
+        </w:trPr>
+        <w:tc>
+          <w:tcPr>
+            <w:tcW w:w="1880" w:type="dxa"/>
+            <w:tcBorders>
+              <w:top w:val="single" w:sz="12" w:space="0" w:color="auto"/>
+              <w:left w:val="single" w:sz="12" w:space="0" w:color="auto"/>
+              <w:bottom w:val="single" w:sz="12" w:space="0" w:color="auto"/>
+              <w:right w:val="single" w:sz="12" w:space="0" w:color="auto"/>
+            </w:tcBorders>
+            <w:shd w:val="clear" w:color="auto" w:fill="auto"/>
+            <w:noWrap/>
+            <w:vAlign w:val="bottom"/>
+            <w:hideMark/>
+          </w:tcPr>
+          <w:p>
+            <w:pPr>
+              <w:spacing w:after="0" w:line="240" w:lineRule="auto"/>
+              <w:rPr>
+                <w:rFonts w:ascii="Calibri" w:eastAsia="Times New Roman" w:hAnsi="Calibri" w:cs="Times New Roman"/>
+                <w:b/>
+                <w:bCs/>
+                <w:color w:val="000000"/>
+              </w:rPr>
+            </w:pPr>
+            <w:proofErr w:type="spellStart"/>
+            <w:r>
+              <w:rPr>
+                <w:rFonts w:ascii="Calibri" w:eastAsia="Times New Roman" w:hAnsi="Calibri" w:cs="Times New Roman"/>
+                <w:b/>
+                <w:bCs/>
+                <w:color w:val="000000"/>
+              </w:rPr>
+              <w:t>Attribuutti</w:t>
+            </w:r>
+            <w:proofErr w:type="spellEnd"/>
+          </w:p>
+        </w:tc>
+        <w:tc>
+          <w:tcPr>
+            <w:tcW w:w="2200" w:type="dxa"/>
+            <w:tcBorders>
+              <w:top w:val="single" w:sz="12" w:space="0" w:color="auto"/>
+              <w:left w:val="nil"/>
+              <w:bottom w:val="single" w:sz="12" w:space="0" w:color="auto"/>
+              <w:right w:val="single" w:sz="12" w:space="0" w:color="auto"/>
+            </w:tcBorders>
+            <w:shd w:val="clear" w:color="auto" w:fill="auto"/>
+            <w:noWrap/>
+            <w:vAlign w:val="bottom"/>
+            <w:hideMark/>
+          </w:tcPr>
+          <w:p>
+            <w:pPr>
+              <w:spacing w:after="0" w:line="240" w:lineRule="auto"/>
+              <w:rPr>
+                <w:rFonts w:ascii="Calibri" w:eastAsia="Times New Roman" w:hAnsi="Calibri" w:cs="Times New Roman"/>
+                <w:b/>
+                <w:bCs/>
+                <w:color w:val="000000"/>
+              </w:rPr>
+            </w:pPr>
+            <w:proofErr w:type="spellStart"/>
+            <w:r>
+              <w:rPr>
+                <w:rFonts w:ascii="Calibri" w:eastAsia="Times New Roman" w:hAnsi="Calibri" w:cs="Times New Roman"/>
+                <w:b/>
+                <w:bCs/>
+                <w:color w:val="000000"/>
+              </w:rPr>
+              <w:t>Arvojoukko</w:t>
+            </w:r>
+            <w:proofErr w:type="spellEnd"/>
+          </w:p>
+        </w:tc>
+        <w:tc>
+          <w:tcPr>
+            <w:tcW w:w="2760" w:type="dxa"/>
+            <w:tcBorders>
+              <w:top w:val="single" w:sz="12" w:space="0" w:color="auto"/>
+              <w:left w:val="nil"/>
+              <w:bottom w:val="single" w:sz="12" w:space="0" w:color="auto"/>
+              <w:right w:val="single" w:sz="12" w:space="0" w:color="auto"/>
+            </w:tcBorders>
+            <w:shd w:val="clear" w:color="auto" w:fill="auto"/>
+            <w:noWrap/>
+            <w:vAlign w:val="bottom"/>
+            <w:hideMark/>
+          </w:tcPr>
+          <w:p>
+            <w:pPr>
+              <w:spacing w:after="0" w:line="240" w:lineRule="auto"/>
+              <w:rPr>
+                <w:rFonts w:ascii="Calibri" w:eastAsia="Times New Roman" w:hAnsi="Calibri" w:cs="Times New Roman"/>
+                <w:b/>
+                <w:bCs/>
+                <w:color w:val="000000"/>
+              </w:rPr>
+            </w:pPr>
+            <w:proofErr w:type="spellStart"/>
+            <w:r>
+              <w:rPr>
+                <w:rFonts w:ascii="Calibri" w:eastAsia="Times New Roman" w:hAnsi="Calibri" w:cs="Times New Roman"/>
+                <w:b/>
+                <w:bCs/>
+                <w:color w:val="000000"/>
+              </w:rPr>
+              <w:t>Kuvailu</w:t>
+            </w:r>
+            <w:proofErr w:type="spellEnd"/>
+          </w:p>
+        </w:tc>
+      </w:tr>
+      <w:tr>
+        <w:trPr>
+          <w:trHeight w:val="315"/>
+        </w:trPr>
+        <w:tc>
+          <w:tcPr>
+            <w:tcW w:w="1880" w:type="dxa"/>
+            <w:tcBorders>
+              <w:top w:val="nil"/>
+              <w:left w:val="single" w:sz="12" w:space="0" w:color="auto"/>
+              <w:bottom w:val="single" w:sz="4" w:space="0" w:color="auto"/>
+              <w:right w:val="single" w:sz="4" w:space="0" w:color="auto"/>
+            </w:tcBorders>
+            <w:shd w:val="clear" w:color="auto" w:fill="auto"/>
+            <w:noWrap/>
+            <w:vAlign w:val="bottom"/>
+            <w:hideMark/>
+          </w:tcPr>
+          <w:p>
+            <w:pPr>
+              <w:spacing w:after="0" w:line="240" w:lineRule="auto"/>
+              <w:rPr>
+                <w:rFonts w:ascii="Calibri" w:eastAsia="Times New Roman" w:hAnsi="Calibri" w:cs="Times New Roman"/>
+                <w:color w:val="000000"/>
+              </w:rPr>
+            </w:pPr>
+            <w:proofErr w:type="spellStart"/>
+            <w:r>
+              <w:rPr>
+                <w:rFonts w:ascii="Calibri" w:eastAsia="Times New Roman" w:hAnsi="Calibri" w:cs="Times New Roman"/>
+                <w:color w:val="000000"/>
+              </w:rPr>
+              <w:t>Ainesosa_id</w:t>
+            </w:r>
+            <w:proofErr w:type="spellEnd"/>
+          </w:p>
+        </w:tc>
+        <w:tc>
+          <w:tcPr>
+            <w:tcW w:w="2200" w:type="dxa"/>
+            <w:tcBorders>
+              <w:top w:val="nil"/>
+              <w:left w:val="nil"/>
+              <w:bottom w:val="single" w:sz="4" w:space="0" w:color="auto"/>
+              <w:right w:val="single" w:sz="4" w:space="0" w:color="auto"/>
+            </w:tcBorders>
+            <w:shd w:val="clear" w:color="auto" w:fill="auto"/>
+            <w:noWrap/>
+            <w:vAlign w:val="bottom"/>
+            <w:hideMark/>
+          </w:tcPr>
+          <w:p>
+            <w:pPr>
+              <w:spacing w:after="0" w:line="240" w:lineRule="auto"/>
+              <w:rPr>
+                <w:rFonts w:ascii="Calibri" w:eastAsia="Times New Roman" w:hAnsi="Calibri" w:cs="Times New Roman"/>
+                <w:color w:val="000000"/>
+              </w:rPr>
+            </w:pPr>
+            <w:proofErr w:type="spellStart"/>
+            <w:r>
+              <w:rPr>
+                <w:rFonts w:ascii="Calibri" w:eastAsia="Times New Roman" w:hAnsi="Calibri" w:cs="Times New Roman"/>
+                <w:color w:val="000000"/>
+              </w:rPr>
+              <w:t>Kokonaisluku</w:t>
+            </w:r>
+            <w:proofErr w:type="spellEnd"/>
+          </w:p>
+        </w:tc>
+        <w:tc>
+          <w:tcPr>
+            <w:tcW w:w="2760" w:type="dxa"/>
+            <w:tcBorders>
+              <w:top w:val="nil"/>
+              <w:left w:val="nil"/>
+              <w:bottom w:val="single" w:sz="4" w:space="0" w:color="auto"/>
+              <w:right w:val="single" w:sz="12" w:space="0" w:color="auto"/>
+            </w:tcBorders>
+            <w:shd w:val="clear" w:color="auto" w:fill="auto"/>
+            <w:noWrap/>
+            <w:vAlign w:val="bottom"/>
+            <w:hideMark/>
+          </w:tcPr>
+          <w:p>
+            <w:pPr>
+              <w:spacing w:after="0" w:line="240" w:lineRule="auto"/>
+              <w:rPr>
+                <w:rFonts w:ascii="Calibri" w:eastAsia="Times New Roman" w:hAnsi="Calibri" w:cs="Times New Roman"/>
+                <w:color w:val="000000"/>
+              </w:rPr>
+            </w:pPr>
+            <w:proofErr w:type="spellStart"/>
+            <w:r>
+              <w:rPr>
+                <w:rFonts w:ascii="Calibri" w:eastAsia="Times New Roman" w:hAnsi="Calibri" w:cs="Times New Roman"/>
+                <w:color w:val="000000"/>
+              </w:rPr>
+              <w:t>Ainesosan</w:t>
+            </w:r>
+            <w:proofErr w:type="spellEnd"/>
+            <w:r>
+              <w:rPr>
+                <w:rFonts w:ascii="Calibri" w:eastAsia="Times New Roman" w:hAnsi="Calibri" w:cs="Times New Roman"/>
+                <w:color w:val="000000"/>
+              </w:rPr>
+              <w:t xml:space="preserve"> </w:t>
+            </w:r>
+            <w:proofErr w:type="spellStart"/>
+            <w:r>
+              <w:rPr>
+                <w:rFonts w:ascii="Calibri" w:eastAsia="Times New Roman" w:hAnsi="Calibri" w:cs="Times New Roman"/>
+                <w:color w:val="000000"/>
+              </w:rPr>
+              <w:t>yksilöivä</w:t>
+            </w:r>
+            <w:proofErr w:type="spellEnd"/>
+            <w:r>
+              <w:rPr>
+                <w:rFonts w:ascii="Calibri" w:eastAsia="Times New Roman" w:hAnsi="Calibri" w:cs="Times New Roman"/>
+                <w:color w:val="000000"/>
+              </w:rPr>
+              <w:t xml:space="preserve"> </w:t>
+            </w:r>
+            <w:proofErr w:type="spellStart"/>
+            <w:r>
+              <w:rPr>
+                <w:rFonts w:ascii="Calibri" w:eastAsia="Times New Roman" w:hAnsi="Calibri" w:cs="Times New Roman"/>
+                <w:color w:val="000000"/>
+              </w:rPr>
+              <w:t>numero</w:t>
+            </w:r>
+            <w:proofErr w:type="spellEnd"/>
+          </w:p>
+        </w:tc>
+      </w:tr>
+      <w:tr>
+        <w:trPr>
+          <w:trHeight w:val="300"/>
+        </w:trPr>
+        <w:tc>
+          <w:tcPr>
+            <w:tcW w:w="1880" w:type="dxa"/>
+            <w:tcBorders>
+              <w:top w:val="nil"/>
+              <w:left w:val="single" w:sz="12" w:space="0" w:color="auto"/>
+              <w:bottom w:val="nil"/>
+              <w:right w:val="single" w:sz="4" w:space="0" w:color="auto"/>
+            </w:tcBorders>
+            <w:shd w:val="clear" w:color="auto" w:fill="auto"/>
+            <w:noWrap/>
+            <w:vAlign w:val="bottom"/>
+            <w:hideMark/>
+          </w:tcPr>
+          <w:p>
+            <w:pPr>
+              <w:spacing w:after="0" w:line="240" w:lineRule="auto"/>
+              <w:rPr>
+                <w:rFonts w:ascii="Calibri" w:eastAsia="Times New Roman" w:hAnsi="Calibri" w:cs="Times New Roman"/>
+                <w:color w:val="000000"/>
+              </w:rPr>
+            </w:pPr>
+            <w:proofErr w:type="spellStart"/>
+            <w:r>
+              <w:rPr>
+                <w:rFonts w:ascii="Calibri" w:eastAsia="Times New Roman" w:hAnsi="Calibri" w:cs="Times New Roman"/>
+                <w:color w:val="000000"/>
+              </w:rPr>
+              <w:t>Nimi</w:t>
+            </w:r>
+            <w:proofErr w:type="spellEnd"/>
+          </w:p>
+        </w:tc>
+        <w:tc>
+          <w:tcPr>
+            <w:tcW w:w="2200" w:type="dxa"/>
+            <w:tcBorders>
+              <w:top w:val="nil"/>
+              <w:left w:val="nil"/>
+              <w:bottom w:val="nil"/>
+              <w:right w:val="single" w:sz="4" w:space="0" w:color="auto"/>
+            </w:tcBorders>
+            <w:shd w:val="clear" w:color="auto" w:fill="auto"/>
+            <w:noWrap/>
+            <w:vAlign w:val="bottom"/>
+            <w:hideMark/>
+          </w:tcPr>
+          <w:p>
+            <w:pPr>
+              <w:spacing w:after="0" w:line="240" w:lineRule="auto"/>
+              <w:rPr>
+                <w:rFonts w:ascii="Calibri" w:eastAsia="Times New Roman" w:hAnsi="Calibri" w:cs="Times New Roman"/>
+                <w:color w:val="000000"/>
+              </w:rPr>
+            </w:pPr>
+            <w:proofErr w:type="spellStart"/>
+            <w:r>
+              <w:rPr>
+                <w:rFonts w:ascii="Calibri" w:eastAsia="Times New Roman" w:hAnsi="Calibri" w:cs="Times New Roman"/>
+                <w:color w:val="000000"/>
+              </w:rPr>
+              <w:t>Merkkijono</w:t>
+            </w:r>
+            <w:proofErr w:type="spellEnd"/>
+            <w:r>
+              <w:rPr>
+                <w:rFonts w:ascii="Calibri" w:eastAsia="Times New Roman" w:hAnsi="Calibri" w:cs="Times New Roman"/>
+                <w:color w:val="000000"/>
+              </w:rPr>
+              <w:t xml:space="preserve"> max</w:t>
+            </w:r>
+          </w:p>
+        </w:tc>
+        <w:tc>
+          <w:tcPr>
+            <w:tcW w:w="2760" w:type="dxa"/>
+            <w:tcBorders>
+              <w:top w:val="nil"/>
+              <w:left w:val="nil"/>
+              <w:bottom w:val="nil"/>
+              <w:right w:val="single" w:sz="12" w:space="0" w:color="auto"/>
+            </w:tcBorders>
+            <w:shd w:val="clear" w:color="auto" w:fill="auto"/>
+            <w:noWrap/>
+            <w:vAlign w:val="bottom"/>
+            <w:hideMark/>
+          </w:tcPr>
+          <w:p>
+            <w:pPr>
+              <w:spacing w:after="0" w:line="240" w:lineRule="auto"/>
+              <w:rPr>
+                <w:rFonts w:ascii="Calibri" w:eastAsia="Times New Roman" w:hAnsi="Calibri" w:cs="Times New Roman"/>
+                <w:color w:val="000000"/>
+              </w:rPr>
+            </w:pPr>
+            <w:proofErr w:type="spellStart"/>
+            <w:r>
+              <w:rPr>
+                <w:rFonts w:ascii="Calibri" w:eastAsia="Times New Roman" w:hAnsi="Calibri" w:cs="Times New Roman"/>
+                <w:color w:val="000000"/>
+              </w:rPr>
+              <w:t>Ainesosan</w:t>
+            </w:r>
+            <w:proofErr w:type="spellEnd"/>
+            <w:r>
+              <w:rPr>
+                <w:rFonts w:ascii="Calibri" w:eastAsia="Times New Roman" w:hAnsi="Calibri" w:cs="Times New Roman"/>
+                <w:color w:val="000000"/>
+              </w:rPr>
+              <w:t xml:space="preserve"> </w:t>
+            </w:r>
+            <w:proofErr w:type="spellStart"/>
+            <w:r>
+              <w:rPr>
+                <w:rFonts w:ascii="Calibri" w:eastAsia="Times New Roman" w:hAnsi="Calibri" w:cs="Times New Roman"/>
+                <w:color w:val="000000"/>
+              </w:rPr>
+              <w:t>nimi</w:t>
+            </w:r>
+            <w:proofErr w:type="spellEnd"/>
+            <w:r>
+              <w:rPr>
+                <w:rFonts w:ascii="Calibri" w:eastAsia="Times New Roman" w:hAnsi="Calibri" w:cs="Times New Roman"/>
+                <w:color w:val="000000"/>
+              </w:rPr>
+              <w:t xml:space="preserve">, </w:t>
+            </w:r>
+            <w:proofErr w:type="spellStart"/>
+            <w:r>
+              <w:rPr>
+                <w:rFonts w:ascii="Calibri" w:eastAsia="Times New Roman" w:hAnsi="Calibri" w:cs="Times New Roman"/>
+                <w:color w:val="000000"/>
+              </w:rPr>
+              <w:t>esim</w:t>
+            </w:r>
+            <w:proofErr w:type="spellEnd"/>
+            <w:r>
+              <w:rPr>
+                <w:rFonts w:ascii="Calibri" w:eastAsia="Times New Roman" w:hAnsi="Calibri" w:cs="Times New Roman"/>
+                <w:color w:val="000000"/>
+              </w:rPr>
+              <w:t>. vodka</w:t>
+            </w:r>
+          </w:p>
+        </w:tc>
+      </w:tr>
+      <w:tr>
+        <w:trPr>
+          <w:trHeight w:val="315"/>
+        </w:trPr>
+        <w:tc>
+          <w:tcPr>
+            <w:tcW w:w="1880" w:type="dxa"/>
+            <w:tcBorders>
+              <w:top w:val="nil"/>
+              <w:left w:val="single" w:sz="12" w:space="0" w:color="auto"/>
+              <w:bottom w:val="single" w:sz="12" w:space="0" w:color="auto"/>
+              <w:right w:val="single" w:sz="4" w:space="0" w:color="auto"/>
+            </w:tcBorders>
+            <w:shd w:val="clear" w:color="auto" w:fill="auto"/>
+            <w:noWrap/>
+            <w:vAlign w:val="bottom"/>
+            <w:hideMark/>
+          </w:tcPr>
+          <w:p>
+            <w:pPr>
+              <w:spacing w:after="0" w:line="240" w:lineRule="auto"/>
+              <w:rPr>
+                <w:rFonts w:ascii="Calibri" w:eastAsia="Times New Roman" w:hAnsi="Calibri" w:cs="Times New Roman"/>
+                <w:color w:val="000000"/>
+              </w:rPr>
+            </w:pPr>
+            <w:r>
+              <w:rPr>
+                <w:rFonts w:ascii="Calibri" w:eastAsia="Times New Roman" w:hAnsi="Calibri" w:cs="Times New Roman"/>
+                <w:color w:val="000000"/>
+              </w:rPr>
+              <w:t> </w:t>
+            </w:r>
+          </w:p>
+        </w:tc>
+        <w:tc>
+          <w:tcPr>
+            <w:tcW w:w="2200" w:type="dxa"/>
+            <w:tcBorders>
+              <w:top w:val="nil"/>
+              <w:left w:val="nil"/>
+              <w:bottom w:val="single" w:sz="12" w:space="0" w:color="auto"/>
+              <w:right w:val="single" w:sz="4" w:space="0" w:color="auto"/>
+            </w:tcBorders>
+            <w:shd w:val="clear" w:color="auto" w:fill="auto"/>
+            <w:noWrap/>
+            <w:vAlign w:val="bottom"/>
+            <w:hideMark/>
+          </w:tcPr>
+          <w:p>
+            <w:pPr>
+              <w:spacing w:after="0" w:line="240" w:lineRule="auto"/>
+              <w:rPr>
+                <w:rFonts w:ascii="Calibri" w:eastAsia="Times New Roman" w:hAnsi="Calibri" w:cs="Times New Roman"/>
+                <w:color w:val="000000"/>
+              </w:rPr>
+            </w:pPr>
+            <w:r>
+              <w:rPr>
+                <w:rFonts w:ascii="Calibri" w:eastAsia="Times New Roman" w:hAnsi="Calibri" w:cs="Times New Roman"/>
+                <w:color w:val="000000"/>
+              </w:rPr>
+              <w:t xml:space="preserve">40 </w:t>
+            </w:r>
+            <w:proofErr w:type="spellStart"/>
+            <w:r>
+              <w:rPr>
+                <w:rFonts w:ascii="Calibri" w:eastAsia="Times New Roman" w:hAnsi="Calibri" w:cs="Times New Roman"/>
+                <w:color w:val="000000"/>
+              </w:rPr>
+              <w:t>merkkiä</w:t>
+            </w:r>
+            <w:proofErr w:type="spellEnd"/>
+          </w:p>
+        </w:tc>
+        <w:tc>
+          <w:tcPr>
+            <w:tcW w:w="2760" w:type="dxa"/>
+            <w:tcBorders>
+              <w:top w:val="nil"/>
+              <w:left w:val="nil"/>
+              <w:bottom w:val="single" w:sz="12" w:space="0" w:color="auto"/>
+              <w:right w:val="single" w:sz="12" w:space="0" w:color="auto"/>
+            </w:tcBorders>
+            <w:shd w:val="clear" w:color="auto" w:fill="auto"/>
+            <w:noWrap/>
+            <w:vAlign w:val="bottom"/>
+            <w:hideMark/>
+          </w:tcPr>
+          <w:p>
+            <w:pPr>
+              <w:spacing w:after="0" w:line="240" w:lineRule="auto"/>
+              <w:rPr>
+                <w:rFonts w:ascii="Calibri" w:eastAsia="Times New Roman" w:hAnsi="Calibri" w:cs="Times New Roman"/>
+                <w:color w:val="000000"/>
+              </w:rPr>
+            </w:pPr>
+            <w:r>
+              <w:rPr>
+                <w:rFonts w:ascii="Calibri" w:eastAsia="Times New Roman" w:hAnsi="Calibri" w:cs="Times New Roman"/>
+                <w:color w:val="000000"/>
+              </w:rPr>
+              <w:t xml:space="preserve">tai </w:t>
+            </w:r>
+            <w:proofErr w:type="spellStart"/>
+            <w:r>
+              <w:rPr>
+                <w:rFonts w:ascii="Calibri" w:eastAsia="Times New Roman" w:hAnsi="Calibri" w:cs="Times New Roman"/>
+                <w:color w:val="000000"/>
+              </w:rPr>
+              <w:t>soodavesi</w:t>
+            </w:r>
+            <w:proofErr w:type="spellEnd"/>
+          </w:p>
+        </w:tc>
+      </w:tr>
+    </w:tbl>
+    <w:p>
+      <w:pPr>
+        <w:rPr>
+          <w:b/>
+          <w:sz w:val="24"/>
+          <w:lang w:val="fi-FI"/>
+        </w:rPr>
+      </w:pPr>
+    </w:p>
+    <w:p>
+      <w:pPr>
+        <w:rPr>
+          <w:b/>
+          <w:sz w:val="24"/>
+          <w:lang w:val="fi-FI"/>
+        </w:rPr>
+      </w:pPr>
+      <w:r>
+        <w:rPr>
+          <w:b/>
+          <w:sz w:val="24"/>
+          <w:lang w:val="fi-FI"/>
+        </w:rPr>
+        <w:t>Tietokohde: Juomalaji</w:t>
+      </w:r>
+    </w:p>
+    <w:tbl>
+      <w:tblPr>
+        <w:tblW w:w="6840" w:type="dxa"/>
+        <w:tblInd w:w="93" w:type="dxa"/>
+        <w:tblLook w:val="04A0" w:firstRow="1" w:lastRow="0" w:firstColumn="1" w:lastColumn="0" w:noHBand="0" w:noVBand="1"/>
+      </w:tblPr>
+      <w:tblGrid>
+        <w:gridCol w:w="1880"/>
+        <w:gridCol w:w="2200"/>
+        <w:gridCol w:w="2760"/>
+      </w:tblGrid>
+      <w:tr>
+        <w:trPr>
+          <w:trHeight w:val="330"/>
+        </w:trPr>
+        <w:tc>
+          <w:tcPr>
+            <w:tcW w:w="1880" w:type="dxa"/>
+            <w:tcBorders>
+              <w:top w:val="single" w:sz="12" w:space="0" w:color="auto"/>
+              <w:left w:val="single" w:sz="12" w:space="0" w:color="auto"/>
+              <w:bottom w:val="single" w:sz="12" w:space="0" w:color="auto"/>
+              <w:right w:val="single" w:sz="12" w:space="0" w:color="auto"/>
+            </w:tcBorders>
+            <w:shd w:val="clear" w:color="auto" w:fill="auto"/>
+            <w:noWrap/>
+            <w:vAlign w:val="bottom"/>
+            <w:hideMark/>
+          </w:tcPr>
+          <w:p>
+            <w:pPr>
+              <w:spacing w:after="0" w:line="240" w:lineRule="auto"/>
+              <w:rPr>
+                <w:rFonts w:ascii="Calibri" w:eastAsia="Times New Roman" w:hAnsi="Calibri" w:cs="Times New Roman"/>
+                <w:b/>
+                <w:bCs/>
+                <w:color w:val="000000"/>
+              </w:rPr>
+            </w:pPr>
+            <w:proofErr w:type="spellStart"/>
+            <w:r>
+              <w:rPr>
+                <w:rFonts w:ascii="Calibri" w:eastAsia="Times New Roman" w:hAnsi="Calibri" w:cs="Times New Roman"/>
+                <w:b/>
+                <w:bCs/>
+                <w:color w:val="000000"/>
+              </w:rPr>
+              <w:t>Attribuutti</w:t>
+            </w:r>
+            <w:proofErr w:type="spellEnd"/>
+          </w:p>
+        </w:tc>
+        <w:tc>
+          <w:tcPr>
+            <w:tcW w:w="2200" w:type="dxa"/>
+            <w:tcBorders>
+              <w:top w:val="single" w:sz="12" w:space="0" w:color="auto"/>
+              <w:left w:val="nil"/>
+              <w:bottom w:val="single" w:sz="12" w:space="0" w:color="auto"/>
+              <w:right w:val="single" w:sz="12" w:space="0" w:color="auto"/>
+            </w:tcBorders>
+            <w:shd w:val="clear" w:color="auto" w:fill="auto"/>
+            <w:noWrap/>
+            <w:vAlign w:val="bottom"/>
+            <w:hideMark/>
+          </w:tcPr>
+          <w:p>
+            <w:pPr>
+              <w:spacing w:after="0" w:line="240" w:lineRule="auto"/>
+              <w:rPr>
+                <w:rFonts w:ascii="Calibri" w:eastAsia="Times New Roman" w:hAnsi="Calibri" w:cs="Times New Roman"/>
+                <w:b/>
+                <w:bCs/>
+                <w:color w:val="000000"/>
+              </w:rPr>
+            </w:pPr>
+            <w:proofErr w:type="spellStart"/>
+            <w:r>
+              <w:rPr>
+                <w:rFonts w:ascii="Calibri" w:eastAsia="Times New Roman" w:hAnsi="Calibri" w:cs="Times New Roman"/>
+                <w:b/>
+                <w:bCs/>
+                <w:color w:val="000000"/>
+              </w:rPr>
+              <w:t>Arvojoukko</w:t>
+            </w:r>
+            <w:proofErr w:type="spellEnd"/>
+          </w:p>
+        </w:tc>
+        <w:tc>
+          <w:tcPr>
+            <w:tcW w:w="2760" w:type="dxa"/>
+            <w:tcBorders>
+              <w:top w:val="single" w:sz="12" w:space="0" w:color="auto"/>
+              <w:left w:val="nil"/>
+              <w:bottom w:val="single" w:sz="12" w:space="0" w:color="auto"/>
+              <w:right w:val="single" w:sz="12" w:space="0" w:color="auto"/>
+            </w:tcBorders>
+            <w:shd w:val="clear" w:color="auto" w:fill="auto"/>
+            <w:noWrap/>
+            <w:vAlign w:val="bottom"/>
+            <w:hideMark/>
+          </w:tcPr>
+          <w:p>
+            <w:pPr>
+              <w:spacing w:after="0" w:line="240" w:lineRule="auto"/>
+              <w:rPr>
+                <w:rFonts w:ascii="Calibri" w:eastAsia="Times New Roman" w:hAnsi="Calibri" w:cs="Times New Roman"/>
+                <w:b/>
+                <w:bCs/>
+                <w:color w:val="000000"/>
+              </w:rPr>
+            </w:pPr>
+            <w:proofErr w:type="spellStart"/>
+            <w:r>
+              <w:rPr>
+                <w:rFonts w:ascii="Calibri" w:eastAsia="Times New Roman" w:hAnsi="Calibri" w:cs="Times New Roman"/>
+                <w:b/>
+                <w:bCs/>
+                <w:color w:val="000000"/>
+              </w:rPr>
+              <w:t>Kuvailu</w:t>
+            </w:r>
+            <w:proofErr w:type="spellEnd"/>
+          </w:p>
+        </w:tc>
+      </w:tr>
+      <w:tr>
+        <w:trPr>
+          <w:trHeight w:val="315"/>
+        </w:trPr>
+        <w:tc>
+          <w:tcPr>
+            <w:tcW w:w="1880" w:type="dxa"/>
+            <w:tcBorders>
+              <w:top w:val="nil"/>
+              <w:left w:val="single" w:sz="12" w:space="0" w:color="auto"/>
+              <w:bottom w:val="single" w:sz="4" w:space="0" w:color="auto"/>
+              <w:right w:val="single" w:sz="4" w:space="0" w:color="auto"/>
+            </w:tcBorders>
+            <w:shd w:val="clear" w:color="auto" w:fill="auto"/>
+            <w:noWrap/>
+            <w:vAlign w:val="bottom"/>
+            <w:hideMark/>
+          </w:tcPr>
+          <w:p>
+            <w:pPr>
+              <w:spacing w:after="0" w:line="240" w:lineRule="auto"/>
+              <w:rPr>
+                <w:rFonts w:ascii="Calibri" w:eastAsia="Times New Roman" w:hAnsi="Calibri" w:cs="Times New Roman"/>
+                <w:color w:val="000000"/>
+              </w:rPr>
+            </w:pPr>
+            <w:proofErr w:type="spellStart"/>
+            <w:r>
+              <w:rPr>
+                <w:rFonts w:ascii="Calibri" w:eastAsia="Times New Roman" w:hAnsi="Calibri" w:cs="Times New Roman"/>
+                <w:color w:val="000000"/>
+              </w:rPr>
+              <w:t>Juomalaji_id</w:t>
+            </w:r>
+            <w:proofErr w:type="spellEnd"/>
+          </w:p>
+        </w:tc>
+        <w:tc>
+          <w:tcPr>
+            <w:tcW w:w="2200" w:type="dxa"/>
+            <w:tcBorders>
+              <w:top w:val="nil"/>
+              <w:left w:val="nil"/>
+              <w:bottom w:val="single" w:sz="4" w:space="0" w:color="auto"/>
+              <w:right w:val="single" w:sz="4" w:space="0" w:color="auto"/>
+            </w:tcBorders>
+            <w:shd w:val="clear" w:color="auto" w:fill="auto"/>
+            <w:noWrap/>
+            <w:vAlign w:val="bottom"/>
+            <w:hideMark/>
+          </w:tcPr>
+          <w:p>
+            <w:pPr>
+              <w:spacing w:after="0" w:line="240" w:lineRule="auto"/>
+              <w:rPr>
+                <w:rFonts w:ascii="Calibri" w:eastAsia="Times New Roman" w:hAnsi="Calibri" w:cs="Times New Roman"/>
+                <w:color w:val="000000"/>
+              </w:rPr>
+            </w:pPr>
+            <w:proofErr w:type="spellStart"/>
+            <w:r>
+              <w:rPr>
+                <w:rFonts w:ascii="Calibri" w:eastAsia="Times New Roman" w:hAnsi="Calibri" w:cs="Times New Roman"/>
+                <w:color w:val="000000"/>
+              </w:rPr>
+              <w:t>Kokonaisluku</w:t>
+            </w:r>
+            <w:proofErr w:type="spellEnd"/>
+          </w:p>
+        </w:tc>
+        <w:tc>
+          <w:tcPr>
+            <w:tcW w:w="2760" w:type="dxa"/>
+            <w:tcBorders>
+              <w:top w:val="nil"/>
+              <w:left w:val="nil"/>
+              <w:bottom w:val="single" w:sz="4" w:space="0" w:color="auto"/>
+              <w:right w:val="single" w:sz="12" w:space="0" w:color="auto"/>
+            </w:tcBorders>
+            <w:shd w:val="clear" w:color="auto" w:fill="auto"/>
+            <w:noWrap/>
+            <w:vAlign w:val="bottom"/>
+            <w:hideMark/>
+          </w:tcPr>
+          <w:p>
+            <w:pPr>
+              <w:spacing w:after="0" w:line="240" w:lineRule="auto"/>
+              <w:rPr>
+                <w:rFonts w:ascii="Calibri" w:eastAsia="Times New Roman" w:hAnsi="Calibri" w:cs="Times New Roman"/>
+                <w:color w:val="000000"/>
+              </w:rPr>
+            </w:pPr>
+            <w:proofErr w:type="spellStart"/>
+            <w:r>
+              <w:rPr>
+                <w:rFonts w:ascii="Calibri" w:eastAsia="Times New Roman" w:hAnsi="Calibri" w:cs="Times New Roman"/>
+                <w:color w:val="000000"/>
+              </w:rPr>
+              <w:t>Juomalajin</w:t>
+            </w:r>
+            <w:proofErr w:type="spellEnd"/>
+            <w:r>
+              <w:rPr>
+                <w:rFonts w:ascii="Calibri" w:eastAsia="Times New Roman" w:hAnsi="Calibri" w:cs="Times New Roman"/>
+                <w:color w:val="000000"/>
+              </w:rPr>
+              <w:t xml:space="preserve"> </w:t>
+            </w:r>
+            <w:proofErr w:type="spellStart"/>
+            <w:r>
+              <w:rPr>
+                <w:rFonts w:ascii="Calibri" w:eastAsia="Times New Roman" w:hAnsi="Calibri" w:cs="Times New Roman"/>
+                <w:color w:val="000000"/>
+              </w:rPr>
+              <w:t>yksilöivä</w:t>
+            </w:r>
+            <w:proofErr w:type="spellEnd"/>
+            <w:r>
+              <w:rPr>
+                <w:rFonts w:ascii="Calibri" w:eastAsia="Times New Roman" w:hAnsi="Calibri" w:cs="Times New Roman"/>
+                <w:color w:val="000000"/>
+              </w:rPr>
+              <w:t xml:space="preserve"> </w:t>
+            </w:r>
+            <w:proofErr w:type="spellStart"/>
+            <w:r>
+              <w:rPr>
+                <w:rFonts w:ascii="Calibri" w:eastAsia="Times New Roman" w:hAnsi="Calibri" w:cs="Times New Roman"/>
+                <w:color w:val="000000"/>
+              </w:rPr>
+              <w:t>numero</w:t>
+            </w:r>
+            <w:proofErr w:type="spellEnd"/>
+          </w:p>
+        </w:tc>
+      </w:tr>
+      <w:tr>
+        <w:trPr>
+          <w:trHeight w:val="300"/>
+        </w:trPr>
+        <w:tc>
+          <w:tcPr>
+            <w:tcW w:w="1880" w:type="dxa"/>
+            <w:tcBorders>
+              <w:top w:val="nil"/>
+              <w:left w:val="single" w:sz="12" w:space="0" w:color="auto"/>
+              <w:bottom w:val="nil"/>
+              <w:right w:val="single" w:sz="4" w:space="0" w:color="auto"/>
+            </w:tcBorders>
+            <w:shd w:val="clear" w:color="auto" w:fill="auto"/>
+            <w:noWrap/>
+            <w:vAlign w:val="bottom"/>
+            <w:hideMark/>
+          </w:tcPr>
+          <w:p>
+            <w:pPr>
+              <w:spacing w:after="0" w:line="240" w:lineRule="auto"/>
+              <w:rPr>
+                <w:rFonts w:ascii="Calibri" w:eastAsia="Times New Roman" w:hAnsi="Calibri" w:cs="Times New Roman"/>
+                <w:color w:val="000000"/>
+              </w:rPr>
+            </w:pPr>
+            <w:proofErr w:type="spellStart"/>
+            <w:r>
+              <w:rPr>
+                <w:rFonts w:ascii="Calibri" w:eastAsia="Times New Roman" w:hAnsi="Calibri" w:cs="Times New Roman"/>
+                <w:color w:val="000000"/>
+              </w:rPr>
+              <w:t>Nimi</w:t>
+            </w:r>
+            <w:proofErr w:type="spellEnd"/>
+          </w:p>
+        </w:tc>
+        <w:tc>
+          <w:tcPr>
+            <w:tcW w:w="2200" w:type="dxa"/>
+            <w:tcBorders>
+              <w:top w:val="nil"/>
+              <w:left w:val="nil"/>
+              <w:bottom w:val="nil"/>
+              <w:right w:val="single" w:sz="4" w:space="0" w:color="auto"/>
+            </w:tcBorders>
+            <w:shd w:val="clear" w:color="auto" w:fill="auto"/>
+            <w:noWrap/>
+            <w:vAlign w:val="bottom"/>
+            <w:hideMark/>
+          </w:tcPr>
+          <w:p>
+            <w:pPr>
+              <w:spacing w:after="0" w:line="240" w:lineRule="auto"/>
+              <w:rPr>
+                <w:rFonts w:ascii="Calibri" w:eastAsia="Times New Roman" w:hAnsi="Calibri" w:cs="Times New Roman"/>
+                <w:color w:val="000000"/>
+              </w:rPr>
+            </w:pPr>
+            <w:proofErr w:type="spellStart"/>
+            <w:r>
+              <w:rPr>
+                <w:rFonts w:ascii="Calibri" w:eastAsia="Times New Roman" w:hAnsi="Calibri" w:cs="Times New Roman"/>
+                <w:color w:val="000000"/>
+              </w:rPr>
+              <w:t>Merkkijono</w:t>
+            </w:r>
+            <w:proofErr w:type="spellEnd"/>
+            <w:r>
+              <w:rPr>
+                <w:rFonts w:ascii="Calibri" w:eastAsia="Times New Roman" w:hAnsi="Calibri" w:cs="Times New Roman"/>
+                <w:color w:val="000000"/>
+              </w:rPr>
+              <w:t xml:space="preserve"> max</w:t>
+            </w:r>
+          </w:p>
+        </w:tc>
+        <w:tc>
+          <w:tcPr>
+            <w:tcW w:w="2760" w:type="dxa"/>
+            <w:tcBorders>
+              <w:top w:val="nil"/>
+              <w:left w:val="nil"/>
+              <w:bottom w:val="nil"/>
+              <w:right w:val="single" w:sz="12" w:space="0" w:color="auto"/>
+            </w:tcBorders>
+            <w:shd w:val="clear" w:color="auto" w:fill="auto"/>
+            <w:noWrap/>
+            <w:vAlign w:val="bottom"/>
+            <w:hideMark/>
+          </w:tcPr>
+          <w:p>
+            <w:pPr>
+              <w:spacing w:after="0" w:line="240" w:lineRule="auto"/>
+              <w:rPr>
+                <w:rFonts w:ascii="Calibri" w:eastAsia="Times New Roman" w:hAnsi="Calibri" w:cs="Times New Roman"/>
+                <w:color w:val="000000"/>
+              </w:rPr>
+            </w:pPr>
+            <w:proofErr w:type="spellStart"/>
+            <w:r>
+              <w:rPr>
+                <w:rFonts w:ascii="Calibri" w:eastAsia="Times New Roman" w:hAnsi="Calibri" w:cs="Times New Roman"/>
+                <w:color w:val="000000"/>
+              </w:rPr>
+              <w:t>Juomalajin</w:t>
+            </w:r>
+            <w:proofErr w:type="spellEnd"/>
+            <w:r>
+              <w:rPr>
+                <w:rFonts w:ascii="Calibri" w:eastAsia="Times New Roman" w:hAnsi="Calibri" w:cs="Times New Roman"/>
+                <w:color w:val="000000"/>
+              </w:rPr>
+              <w:t xml:space="preserve"> </w:t>
+            </w:r>
+            <w:proofErr w:type="spellStart"/>
+            <w:r>
+              <w:rPr>
+                <w:rFonts w:ascii="Calibri" w:eastAsia="Times New Roman" w:hAnsi="Calibri" w:cs="Times New Roman"/>
+                <w:color w:val="000000"/>
+              </w:rPr>
+              <w:t>nimi</w:t>
+            </w:r>
+            <w:proofErr w:type="spellEnd"/>
+            <w:r>
+              <w:rPr>
+                <w:rFonts w:ascii="Calibri" w:eastAsia="Times New Roman" w:hAnsi="Calibri" w:cs="Times New Roman"/>
+                <w:color w:val="000000"/>
+              </w:rPr>
+              <w:t xml:space="preserve">, </w:t>
+            </w:r>
+            <w:proofErr w:type="spellStart"/>
+            <w:r>
+              <w:rPr>
+                <w:rFonts w:ascii="Calibri" w:eastAsia="Times New Roman" w:hAnsi="Calibri" w:cs="Times New Roman"/>
+                <w:color w:val="000000"/>
+              </w:rPr>
+              <w:t>esim</w:t>
+            </w:r>
+            <w:proofErr w:type="spellEnd"/>
+            <w:r>
+              <w:rPr>
+                <w:rFonts w:ascii="Calibri" w:eastAsia="Times New Roman" w:hAnsi="Calibri" w:cs="Times New Roman"/>
+                <w:color w:val="000000"/>
+              </w:rPr>
+              <w:t xml:space="preserve">. </w:t>
+            </w:r>
+          </w:p>
+        </w:tc>
+      </w:tr>
+      <w:tr>
+        <w:trPr>
+          <w:trHeight w:val="315"/>
+        </w:trPr>
+        <w:tc>
+          <w:tcPr>
+            <w:tcW w:w="1880" w:type="dxa"/>
+            <w:tcBorders>
+              <w:top w:val="nil"/>
+              <w:left w:val="single" w:sz="12" w:space="0" w:color="auto"/>
+              <w:bottom w:val="single" w:sz="12" w:space="0" w:color="auto"/>
+              <w:right w:val="single" w:sz="4" w:space="0" w:color="auto"/>
+            </w:tcBorders>
+            <w:shd w:val="clear" w:color="auto" w:fill="auto"/>
+            <w:noWrap/>
+            <w:vAlign w:val="bottom"/>
+            <w:hideMark/>
+          </w:tcPr>
+          <w:p>
+            <w:pPr>
+              <w:spacing w:after="0" w:line="240" w:lineRule="auto"/>
+              <w:rPr>
+                <w:rFonts w:ascii="Calibri" w:eastAsia="Times New Roman" w:hAnsi="Calibri" w:cs="Times New Roman"/>
+                <w:color w:val="000000"/>
+              </w:rPr>
+            </w:pPr>
+            <w:r>
+              <w:rPr>
+                <w:rFonts w:ascii="Calibri" w:eastAsia="Times New Roman" w:hAnsi="Calibri" w:cs="Times New Roman"/>
+                <w:color w:val="000000"/>
+              </w:rPr>
+              <w:t> </w:t>
+            </w:r>
+          </w:p>
+        </w:tc>
+        <w:tc>
+          <w:tcPr>
+            <w:tcW w:w="2200" w:type="dxa"/>
+            <w:tcBorders>
+              <w:top w:val="nil"/>
+              <w:left w:val="nil"/>
+              <w:bottom w:val="single" w:sz="12" w:space="0" w:color="auto"/>
+              <w:right w:val="single" w:sz="4" w:space="0" w:color="auto"/>
+            </w:tcBorders>
+            <w:shd w:val="clear" w:color="auto" w:fill="auto"/>
+            <w:noWrap/>
+            <w:vAlign w:val="bottom"/>
+            <w:hideMark/>
+          </w:tcPr>
+          <w:p>
+            <w:pPr>
+              <w:spacing w:after="0" w:line="240" w:lineRule="auto"/>
+              <w:rPr>
+                <w:rFonts w:ascii="Calibri" w:eastAsia="Times New Roman" w:hAnsi="Calibri" w:cs="Times New Roman"/>
+                <w:color w:val="000000"/>
+              </w:rPr>
+            </w:pPr>
+            <w:r>
+              <w:rPr>
+                <w:rFonts w:ascii="Calibri" w:eastAsia="Times New Roman" w:hAnsi="Calibri" w:cs="Times New Roman"/>
+                <w:color w:val="000000"/>
+              </w:rPr>
+              <w:t xml:space="preserve">40 </w:t>
+            </w:r>
+            <w:proofErr w:type="spellStart"/>
+            <w:r>
+              <w:rPr>
+                <w:rFonts w:ascii="Calibri" w:eastAsia="Times New Roman" w:hAnsi="Calibri" w:cs="Times New Roman"/>
+                <w:color w:val="000000"/>
+              </w:rPr>
+              <w:t>merkkiä</w:t>
+            </w:r>
+            <w:proofErr w:type="spellEnd"/>
+          </w:p>
+        </w:tc>
+        <w:tc>
+          <w:tcPr>
+            <w:tcW w:w="2760" w:type="dxa"/>
+            <w:tcBorders>
+              <w:top w:val="nil"/>
+              <w:left w:val="nil"/>
+              <w:bottom w:val="single" w:sz="12" w:space="0" w:color="auto"/>
+              <w:right w:val="single" w:sz="12" w:space="0" w:color="auto"/>
+            </w:tcBorders>
+            <w:shd w:val="clear" w:color="auto" w:fill="auto"/>
+            <w:noWrap/>
+            <w:vAlign w:val="bottom"/>
+            <w:hideMark/>
+          </w:tcPr>
+          <w:p>
+            <w:pPr>
+              <w:spacing w:after="0" w:line="240" w:lineRule="auto"/>
+              <w:rPr>
+                <w:rFonts w:ascii="Calibri" w:eastAsia="Times New Roman" w:hAnsi="Calibri" w:cs="Times New Roman"/>
+                <w:color w:val="000000"/>
+              </w:rPr>
+            </w:pPr>
+            <w:r>
+              <w:rPr>
+                <w:rFonts w:ascii="Calibri" w:eastAsia="Times New Roman" w:hAnsi="Calibri" w:cs="Times New Roman"/>
+                <w:color w:val="000000"/>
+              </w:rPr>
+              <w:t xml:space="preserve">cocktail tai </w:t>
+            </w:r>
+            <w:proofErr w:type="spellStart"/>
+            <w:r>
+              <w:rPr>
+                <w:rFonts w:ascii="Calibri" w:eastAsia="Times New Roman" w:hAnsi="Calibri" w:cs="Times New Roman"/>
+                <w:color w:val="000000"/>
+              </w:rPr>
+              <w:t>booli</w:t>
+            </w:r>
+            <w:proofErr w:type="spellEnd"/>
+          </w:p>
+        </w:tc>
+      </w:tr>
+    </w:tbl>
+    <w:p>
+      <w:pPr>
+        <w:rPr>
+          <w:b/>
+          <w:sz w:val="24"/>
+          <w:lang w:val="fi-FI"/>
+        </w:rPr>
+      </w:pPr>
+    </w:p>
+    <w:p>
+      <w:pPr>
+        <w:rPr>
+          <w:b/>
+          <w:sz w:val="24"/>
+          <w:lang w:val="fi-FI"/>
+        </w:rPr>
+      </w:pPr>
+    </w:p>
+    <w:p>
+      <w:pPr>
         <w:ind w:left="720"/>
         <w:rPr>
           <w:sz w:val="24"/>
@@ -1718,7 +5132,8 @@
       </w:pPr>
     </w:p>
     <w:sectPr>
-      <w:footerReference w:type="default" r:id="rId10"/>
+      <w:headerReference w:type="default" r:id="rId11"/>
+      <w:footerReference w:type="default" r:id="rId12"/>
       <w:pgSz w:w="12240" w:h="15840"/>
       <w:pgMar w:top="1440" w:right="1440" w:bottom="1440" w:left="1440" w:header="708" w:footer="708" w:gutter="0"/>
       <w:cols w:space="708"/>
@@ -1755,49 +5170,6 @@
 
 <file path=word/footer1.xml><?xml version="1.0" encoding="utf-8"?>
 <w:ftr xmlns:wpc="http://schemas.microsoft.com/office/word/2010/wordprocessingCanvas" xmlns:mc="http://schemas.openxmlformats.org/markup-compatibility/2006" xmlns:o="urn:schemas-microsoft-com:office:office" xmlns:r="http://schemas.openxmlformats.org/officeDocument/2006/relationships" xmlns:m="http://schemas.openxmlformats.org/officeDocument/2006/math" xmlns:v="urn:schemas-microsoft-com:vml" xmlns:wp14="http://schemas.microsoft.com/office/word/2010/wordprocessingDrawing" xmlns:wp="http://schemas.openxmlformats.org/drawingml/2006/wordprocessingDrawing" xmlns:w10="urn:schemas-microsoft-com:office:word" xmlns:w="http://schemas.openxmlformats.org/wordprocessingml/2006/main" xmlns:w14="http://schemas.microsoft.com/office/word/2010/wordml" xmlns:wpg="http://schemas.microsoft.com/office/word/2010/wordprocessingGroup" xmlns:wpi="http://schemas.microsoft.com/office/word/2010/wordprocessingInk" xmlns:wne="http://schemas.microsoft.com/office/word/2006/wordml" xmlns:wps="http://schemas.microsoft.com/office/word/2010/wordprocessingShape" mc:Ignorable="w14 wp14">
-  <w:sdt>
-    <w:sdtPr>
-      <w:id w:val="67851530"/>
-      <w:docPartObj>
-        <w:docPartGallery w:val="Page Numbers (Bottom of Page)"/>
-        <w:docPartUnique/>
-      </w:docPartObj>
-    </w:sdtPr>
-    <w:sdtEndPr>
-      <w:rPr>
-        <w:noProof/>
-      </w:rPr>
-    </w:sdtEndPr>
-    <w:sdtContent>
-      <w:p>
-        <w:pPr>
-          <w:pStyle w:val="Footer"/>
-          <w:jc w:val="center"/>
-        </w:pPr>
-        <w:r>
-          <w:fldChar w:fldCharType="begin"/>
-        </w:r>
-        <w:r>
-          <w:instrText xml:space="preserve"> PAGE   \* MERGEFORMAT </w:instrText>
-        </w:r>
-        <w:r>
-          <w:fldChar w:fldCharType="separate"/>
-        </w:r>
-        <w:r>
-          <w:rPr>
-            <w:noProof/>
-          </w:rPr>
-          <w:t>2</w:t>
-        </w:r>
-        <w:r>
-          <w:rPr>
-            <w:noProof/>
-          </w:rPr>
-          <w:fldChar w:fldCharType="end"/>
-        </w:r>
-      </w:p>
-    </w:sdtContent>
-  </w:sdt>
   <w:p>
     <w:pPr>
       <w:pStyle w:val="Footer"/>
@@ -1829,6 +5201,16 @@
     </w:p>
   </w:footnote>
 </w:footnotes>
+</file>
+
+<file path=word/header1.xml><?xml version="1.0" encoding="utf-8"?>
+<w:hdr xmlns:wpc="http://schemas.microsoft.com/office/word/2010/wordprocessingCanvas" xmlns:mc="http://schemas.openxmlformats.org/markup-compatibility/2006" xmlns:o="urn:schemas-microsoft-com:office:office" xmlns:r="http://schemas.openxmlformats.org/officeDocument/2006/relationships" xmlns:m="http://schemas.openxmlformats.org/officeDocument/2006/math" xmlns:v="urn:schemas-microsoft-com:vml" xmlns:wp14="http://schemas.microsoft.com/office/word/2010/wordprocessingDrawing" xmlns:wp="http://schemas.openxmlformats.org/drawingml/2006/wordprocessingDrawing" xmlns:w10="urn:schemas-microsoft-com:office:word" xmlns:w="http://schemas.openxmlformats.org/wordprocessingml/2006/main" xmlns:w14="http://schemas.microsoft.com/office/word/2010/wordml" xmlns:wpg="http://schemas.microsoft.com/office/word/2010/wordprocessingGroup" xmlns:wpi="http://schemas.microsoft.com/office/word/2010/wordprocessingInk" xmlns:wne="http://schemas.microsoft.com/office/word/2006/wordml" xmlns:wps="http://schemas.microsoft.com/office/word/2010/wordprocessingShape" mc:Ignorable="w14 wp14">
+  <w:p>
+    <w:pPr>
+      <w:pStyle w:val="Header"/>
+    </w:pPr>
+  </w:p>
+</w:hdr>
 </file>
 
 <file path=word/numbering.xml><?xml version="1.0" encoding="utf-8"?>
@@ -3168,7 +6550,9 @@
   </w:compat>
   <w:rsids>
     <w:rsidRoot w:val="00AE492F"/>
+    <w:rsid w:val="00301FCA"/>
     <w:rsid w:val="00345D56"/>
+    <w:rsid w:val="00353201"/>
     <w:rsid w:val="00AE492F"/>
   </w:rsids>
   <m:mathPr>
@@ -3398,6 +6782,14 @@
     <w:name w:val="D3C66A8B1EAD46AAA231B130F93E87EF"/>
     <w:rsid w:val="00AE492F"/>
   </w:style>
+  <w:style w:type="paragraph" w:customStyle="1" w:styleId="EC5FE8B69D484E068E0428EAFA657A20">
+    <w:name w:val="EC5FE8B69D484E068E0428EAFA657A20"/>
+    <w:rsid w:val="00353201"/>
+  </w:style>
+  <w:style w:type="paragraph" w:customStyle="1" w:styleId="F49D6A92353245C0927D603A110FF47A">
+    <w:name w:val="F49D6A92353245C0927D603A110FF47A"/>
+    <w:rsid w:val="00353201"/>
+  </w:style>
 </w:styles>
 </file>
 
@@ -3607,6 +6999,14 @@
   <w:style w:type="paragraph" w:customStyle="1" w:styleId="D3C66A8B1EAD46AAA231B130F93E87EF">
     <w:name w:val="D3C66A8B1EAD46AAA231B130F93E87EF"/>
     <w:rsid w:val="00AE492F"/>
+  </w:style>
+  <w:style w:type="paragraph" w:customStyle="1" w:styleId="EC5FE8B69D484E068E0428EAFA657A20">
+    <w:name w:val="EC5FE8B69D484E068E0428EAFA657A20"/>
+    <w:rsid w:val="00353201"/>
+  </w:style>
+  <w:style w:type="paragraph" w:customStyle="1" w:styleId="F49D6A92353245C0927D603A110FF47A">
+    <w:name w:val="F49D6A92353245C0927D603A110FF47A"/>
+    <w:rsid w:val="00353201"/>
   </w:style>
 </w:styles>
 </file>
@@ -3908,7 +7308,7 @@
 </file>
 
 <file path=customXml/itemProps1.xml><?xml version="1.0" encoding="utf-8"?>
-<ds:datastoreItem xmlns:ds="http://schemas.openxmlformats.org/officeDocument/2006/customXml" ds:itemID="{B3B5CC13-2185-4544-B71D-0135A981A0C6}">
+<ds:datastoreItem xmlns:ds="http://schemas.openxmlformats.org/officeDocument/2006/customXml" ds:itemID="{41F7BAC9-D842-43AD-A8CC-DB09051A25A9}">
   <ds:schemaRefs>
     <ds:schemaRef ds:uri="http://schemas.openxmlformats.org/officeDocument/2006/bibliography"/>
   </ds:schemaRefs>

</xml_diff>

<commit_message>
SQL-taulut, tietokantataululuokka ja kaikki hajos
</commit_message>
<xml_diff>
--- a/doc/dokumentaatio.docx
+++ b/doc/dokumentaatio.docx
@@ -179,8 +179,6 @@
         <w:br w:type="page"/>
       </w:r>
     </w:p>
-    <w:bookmarkStart w:id="0" w:name="_GoBack" w:displacedByCustomXml="next"/>
-    <w:bookmarkEnd w:id="0" w:displacedByCustomXml="next"/>
     <w:sdt>
       <w:sdtPr>
         <w:rPr>
@@ -808,7 +806,7 @@
           <w:lang w:val="fi-FI"/>
         </w:rPr>
       </w:pPr>
-      <w:bookmarkStart w:id="1" w:name="_Toc383191873"/>
+      <w:bookmarkStart w:id="0" w:name="_Toc383191873"/>
       <w:r>
         <w:rPr>
           <w:color w:val="auto"/>
@@ -817,7 +815,7 @@
         <w:lastRenderedPageBreak/>
         <w:t>1 Johdanto</w:t>
       </w:r>
-      <w:bookmarkEnd w:id="1"/>
+      <w:bookmarkEnd w:id="0"/>
     </w:p>
     <w:p>
       <w:pPr>
@@ -1073,7 +1071,7 @@
           <w:lang w:val="fi-FI"/>
         </w:rPr>
       </w:pPr>
-      <w:bookmarkStart w:id="2" w:name="_Toc383191874"/>
+      <w:bookmarkStart w:id="1" w:name="_Toc383191874"/>
       <w:r>
         <w:rPr>
           <w:color w:val="auto"/>
@@ -1082,25 +1080,25 @@
         <w:lastRenderedPageBreak/>
         <w:t>2 Yleiskuva järjestelmästä</w:t>
       </w:r>
+      <w:bookmarkEnd w:id="1"/>
+    </w:p>
+    <w:p>
+      <w:pPr>
+        <w:pStyle w:val="Heading2"/>
+        <w:rPr>
+          <w:color w:val="auto"/>
+          <w:lang w:val="fi-FI"/>
+        </w:rPr>
+      </w:pPr>
+      <w:bookmarkStart w:id="2" w:name="_Toc383191875"/>
+      <w:r>
+        <w:rPr>
+          <w:color w:val="auto"/>
+          <w:lang w:val="fi-FI"/>
+        </w:rPr>
+        <w:t>Käyttötapauskaavio</w:t>
+      </w:r>
       <w:bookmarkEnd w:id="2"/>
-    </w:p>
-    <w:p>
-      <w:pPr>
-        <w:pStyle w:val="Heading2"/>
-        <w:rPr>
-          <w:color w:val="auto"/>
-          <w:lang w:val="fi-FI"/>
-        </w:rPr>
-      </w:pPr>
-      <w:bookmarkStart w:id="3" w:name="_Toc383191875"/>
-      <w:r>
-        <w:rPr>
-          <w:color w:val="auto"/>
-          <w:lang w:val="fi-FI"/>
-        </w:rPr>
-        <w:t>Käyttötapauskaavio</w:t>
-      </w:r>
-      <w:bookmarkEnd w:id="3"/>
     </w:p>
     <w:p>
       <w:pPr>
@@ -1184,7 +1182,7 @@
           <w:lang w:val="fi-FI"/>
         </w:rPr>
       </w:pPr>
-      <w:bookmarkStart w:id="4" w:name="_Toc383191876"/>
+      <w:bookmarkStart w:id="3" w:name="_Toc383191876"/>
       <w:r>
         <w:rPr>
           <w:color w:val="auto"/>
@@ -1192,7 +1190,7 @@
         </w:rPr>
         <w:t>Käyttäjäryhmät</w:t>
       </w:r>
-      <w:bookmarkEnd w:id="4"/>
+      <w:bookmarkEnd w:id="3"/>
     </w:p>
     <w:p>
       <w:pPr>
@@ -1380,7 +1378,7 @@
           <w:lang w:val="fi-FI"/>
         </w:rPr>
       </w:pPr>
-      <w:bookmarkStart w:id="5" w:name="_Toc383191877"/>
+      <w:bookmarkStart w:id="4" w:name="_Toc383191877"/>
       <w:r>
         <w:rPr>
           <w:color w:val="auto"/>
@@ -1389,7 +1387,7 @@
         <w:lastRenderedPageBreak/>
         <w:t>Käyttötapauskuvaukset</w:t>
       </w:r>
-      <w:bookmarkEnd w:id="5"/>
+      <w:bookmarkEnd w:id="4"/>
     </w:p>
     <w:p>
       <w:pPr>
@@ -1892,7 +1890,7 @@
           <w:lang w:val="fi-FI"/>
         </w:rPr>
       </w:pPr>
-      <w:bookmarkStart w:id="6" w:name="_Toc383191878"/>
+      <w:bookmarkStart w:id="5" w:name="_Toc383191878"/>
       <w:r>
         <w:rPr>
           <w:color w:val="auto"/>
@@ -1901,25 +1899,25 @@
         <w:lastRenderedPageBreak/>
         <w:t>3 Järjestelmän tietosisältö</w:t>
       </w:r>
+      <w:bookmarkEnd w:id="5"/>
+    </w:p>
+    <w:p>
+      <w:pPr>
+        <w:pStyle w:val="Heading2"/>
+        <w:rPr>
+          <w:color w:val="auto"/>
+          <w:lang w:val="fi-FI"/>
+        </w:rPr>
+      </w:pPr>
+      <w:bookmarkStart w:id="6" w:name="_Toc383191879"/>
+      <w:r>
+        <w:rPr>
+          <w:color w:val="auto"/>
+          <w:lang w:val="fi-FI"/>
+        </w:rPr>
+        <w:t>Alustava käsitekaavio</w:t>
+      </w:r>
       <w:bookmarkEnd w:id="6"/>
-    </w:p>
-    <w:p>
-      <w:pPr>
-        <w:pStyle w:val="Heading2"/>
-        <w:rPr>
-          <w:color w:val="auto"/>
-          <w:lang w:val="fi-FI"/>
-        </w:rPr>
-      </w:pPr>
-      <w:bookmarkStart w:id="7" w:name="_Toc383191879"/>
-      <w:r>
-        <w:rPr>
-          <w:color w:val="auto"/>
-          <w:lang w:val="fi-FI"/>
-        </w:rPr>
-        <w:t>Alustava käsitekaavio</w:t>
-      </w:r>
-      <w:bookmarkEnd w:id="7"/>
     </w:p>
     <w:p>
       <w:pPr>
@@ -2003,7 +2001,7 @@
           <w:lang w:val="fi-FI"/>
         </w:rPr>
       </w:pPr>
-      <w:bookmarkStart w:id="8" w:name="_Toc383191880"/>
+      <w:bookmarkStart w:id="7" w:name="_Toc383191880"/>
       <w:r>
         <w:rPr>
           <w:color w:val="auto"/>
@@ -2011,7 +2009,7 @@
         </w:rPr>
         <w:t>Tietokohdekuvaukset</w:t>
       </w:r>
-      <w:bookmarkEnd w:id="8"/>
+      <w:bookmarkEnd w:id="7"/>
     </w:p>
     <w:p>
       <w:pPr>
@@ -5121,6 +5119,1645 @@
           <w:lang w:val="fi-FI"/>
         </w:rPr>
       </w:pPr>
+      <w:r>
+        <w:rPr>
+          <w:b/>
+          <w:sz w:val="24"/>
+          <w:lang w:val="fi-FI"/>
+        </w:rPr>
+        <w:t>Tietokohde: Käyttäjä</w:t>
+      </w:r>
+    </w:p>
+    <w:tbl>
+      <w:tblPr>
+        <w:tblW w:w="6840" w:type="dxa"/>
+        <w:tblInd w:w="93" w:type="dxa"/>
+        <w:tblLook w:val="04A0" w:firstRow="1" w:lastRow="0" w:firstColumn="1" w:lastColumn="0" w:noHBand="0" w:noVBand="1"/>
+      </w:tblPr>
+      <w:tblGrid>
+        <w:gridCol w:w="1880"/>
+        <w:gridCol w:w="2200"/>
+        <w:gridCol w:w="2760"/>
+      </w:tblGrid>
+      <w:tr>
+        <w:trPr>
+          <w:trHeight w:val="330"/>
+        </w:trPr>
+        <w:tc>
+          <w:tcPr>
+            <w:tcW w:w="1880" w:type="dxa"/>
+            <w:tcBorders>
+              <w:top w:val="single" w:sz="12" w:space="0" w:color="auto"/>
+              <w:left w:val="single" w:sz="12" w:space="0" w:color="auto"/>
+              <w:bottom w:val="single" w:sz="12" w:space="0" w:color="auto"/>
+              <w:right w:val="single" w:sz="12" w:space="0" w:color="auto"/>
+            </w:tcBorders>
+            <w:shd w:val="clear" w:color="auto" w:fill="auto"/>
+            <w:noWrap/>
+            <w:vAlign w:val="bottom"/>
+            <w:hideMark/>
+          </w:tcPr>
+          <w:p>
+            <w:pPr>
+              <w:spacing w:after="0" w:line="240" w:lineRule="auto"/>
+              <w:rPr>
+                <w:rFonts w:ascii="Calibri" w:eastAsia="Times New Roman" w:hAnsi="Calibri" w:cs="Times New Roman"/>
+                <w:b/>
+                <w:bCs/>
+                <w:color w:val="000000"/>
+              </w:rPr>
+            </w:pPr>
+            <w:proofErr w:type="spellStart"/>
+            <w:r>
+              <w:rPr>
+                <w:rFonts w:ascii="Calibri" w:eastAsia="Times New Roman" w:hAnsi="Calibri" w:cs="Times New Roman"/>
+                <w:b/>
+                <w:bCs/>
+                <w:color w:val="000000"/>
+              </w:rPr>
+              <w:t>Attribuutti</w:t>
+            </w:r>
+            <w:proofErr w:type="spellEnd"/>
+          </w:p>
+        </w:tc>
+        <w:tc>
+          <w:tcPr>
+            <w:tcW w:w="2200" w:type="dxa"/>
+            <w:tcBorders>
+              <w:top w:val="single" w:sz="12" w:space="0" w:color="auto"/>
+              <w:left w:val="nil"/>
+              <w:bottom w:val="single" w:sz="12" w:space="0" w:color="auto"/>
+              <w:right w:val="single" w:sz="12" w:space="0" w:color="auto"/>
+            </w:tcBorders>
+            <w:shd w:val="clear" w:color="auto" w:fill="auto"/>
+            <w:noWrap/>
+            <w:vAlign w:val="bottom"/>
+            <w:hideMark/>
+          </w:tcPr>
+          <w:p>
+            <w:pPr>
+              <w:spacing w:after="0" w:line="240" w:lineRule="auto"/>
+              <w:rPr>
+                <w:rFonts w:ascii="Calibri" w:eastAsia="Times New Roman" w:hAnsi="Calibri" w:cs="Times New Roman"/>
+                <w:b/>
+                <w:bCs/>
+                <w:color w:val="000000"/>
+              </w:rPr>
+            </w:pPr>
+            <w:proofErr w:type="spellStart"/>
+            <w:r>
+              <w:rPr>
+                <w:rFonts w:ascii="Calibri" w:eastAsia="Times New Roman" w:hAnsi="Calibri" w:cs="Times New Roman"/>
+                <w:b/>
+                <w:bCs/>
+                <w:color w:val="000000"/>
+              </w:rPr>
+              <w:t>Arvojoukko</w:t>
+            </w:r>
+            <w:proofErr w:type="spellEnd"/>
+          </w:p>
+        </w:tc>
+        <w:tc>
+          <w:tcPr>
+            <w:tcW w:w="2760" w:type="dxa"/>
+            <w:tcBorders>
+              <w:top w:val="single" w:sz="12" w:space="0" w:color="auto"/>
+              <w:left w:val="nil"/>
+              <w:bottom w:val="single" w:sz="12" w:space="0" w:color="auto"/>
+              <w:right w:val="single" w:sz="12" w:space="0" w:color="auto"/>
+            </w:tcBorders>
+            <w:shd w:val="clear" w:color="auto" w:fill="auto"/>
+            <w:noWrap/>
+            <w:vAlign w:val="bottom"/>
+            <w:hideMark/>
+          </w:tcPr>
+          <w:p>
+            <w:pPr>
+              <w:spacing w:after="0" w:line="240" w:lineRule="auto"/>
+              <w:rPr>
+                <w:rFonts w:ascii="Calibri" w:eastAsia="Times New Roman" w:hAnsi="Calibri" w:cs="Times New Roman"/>
+                <w:b/>
+                <w:bCs/>
+                <w:color w:val="000000"/>
+              </w:rPr>
+            </w:pPr>
+            <w:proofErr w:type="spellStart"/>
+            <w:r>
+              <w:rPr>
+                <w:rFonts w:ascii="Calibri" w:eastAsia="Times New Roman" w:hAnsi="Calibri" w:cs="Times New Roman"/>
+                <w:b/>
+                <w:bCs/>
+                <w:color w:val="000000"/>
+              </w:rPr>
+              <w:t>Kuvailu</w:t>
+            </w:r>
+            <w:proofErr w:type="spellEnd"/>
+          </w:p>
+        </w:tc>
+      </w:tr>
+      <w:tr>
+        <w:trPr>
+          <w:trHeight w:val="315"/>
+        </w:trPr>
+        <w:tc>
+          <w:tcPr>
+            <w:tcW w:w="1880" w:type="dxa"/>
+            <w:tcBorders>
+              <w:top w:val="nil"/>
+              <w:left w:val="single" w:sz="12" w:space="0" w:color="auto"/>
+              <w:bottom w:val="nil"/>
+              <w:right w:val="single" w:sz="4" w:space="0" w:color="auto"/>
+            </w:tcBorders>
+            <w:shd w:val="clear" w:color="auto" w:fill="auto"/>
+            <w:noWrap/>
+            <w:vAlign w:val="bottom"/>
+            <w:hideMark/>
+          </w:tcPr>
+          <w:p>
+            <w:pPr>
+              <w:spacing w:after="0" w:line="240" w:lineRule="auto"/>
+              <w:rPr>
+                <w:rFonts w:ascii="Calibri" w:eastAsia="Times New Roman" w:hAnsi="Calibri" w:cs="Times New Roman"/>
+                <w:color w:val="000000"/>
+              </w:rPr>
+            </w:pPr>
+            <w:proofErr w:type="spellStart"/>
+            <w:r>
+              <w:rPr>
+                <w:rFonts w:ascii="Calibri" w:eastAsia="Times New Roman" w:hAnsi="Calibri" w:cs="Times New Roman"/>
+                <w:color w:val="000000"/>
+              </w:rPr>
+              <w:t>Käyttäjä_id</w:t>
+            </w:r>
+            <w:proofErr w:type="spellEnd"/>
+          </w:p>
+        </w:tc>
+        <w:tc>
+          <w:tcPr>
+            <w:tcW w:w="2200" w:type="dxa"/>
+            <w:tcBorders>
+              <w:top w:val="nil"/>
+              <w:left w:val="nil"/>
+              <w:bottom w:val="nil"/>
+              <w:right w:val="single" w:sz="4" w:space="0" w:color="auto"/>
+            </w:tcBorders>
+            <w:shd w:val="clear" w:color="auto" w:fill="auto"/>
+            <w:noWrap/>
+            <w:vAlign w:val="bottom"/>
+            <w:hideMark/>
+          </w:tcPr>
+          <w:p>
+            <w:pPr>
+              <w:spacing w:after="0" w:line="240" w:lineRule="auto"/>
+              <w:rPr>
+                <w:rFonts w:ascii="Calibri" w:eastAsia="Times New Roman" w:hAnsi="Calibri" w:cs="Times New Roman"/>
+                <w:color w:val="000000"/>
+              </w:rPr>
+            </w:pPr>
+            <w:proofErr w:type="spellStart"/>
+            <w:r>
+              <w:rPr>
+                <w:rFonts w:ascii="Calibri" w:eastAsia="Times New Roman" w:hAnsi="Calibri" w:cs="Times New Roman"/>
+                <w:color w:val="000000"/>
+              </w:rPr>
+              <w:t>Kokonaisluku</w:t>
+            </w:r>
+            <w:proofErr w:type="spellEnd"/>
+          </w:p>
+        </w:tc>
+        <w:tc>
+          <w:tcPr>
+            <w:tcW w:w="2760" w:type="dxa"/>
+            <w:tcBorders>
+              <w:top w:val="nil"/>
+              <w:left w:val="nil"/>
+              <w:bottom w:val="nil"/>
+              <w:right w:val="single" w:sz="12" w:space="0" w:color="auto"/>
+            </w:tcBorders>
+            <w:shd w:val="clear" w:color="auto" w:fill="auto"/>
+            <w:noWrap/>
+            <w:vAlign w:val="bottom"/>
+            <w:hideMark/>
+          </w:tcPr>
+          <w:p>
+            <w:pPr>
+              <w:spacing w:after="0" w:line="240" w:lineRule="auto"/>
+              <w:rPr>
+                <w:rFonts w:ascii="Calibri" w:eastAsia="Times New Roman" w:hAnsi="Calibri" w:cs="Times New Roman"/>
+                <w:color w:val="000000"/>
+              </w:rPr>
+            </w:pPr>
+            <w:proofErr w:type="spellStart"/>
+            <w:r>
+              <w:rPr>
+                <w:rFonts w:ascii="Calibri" w:eastAsia="Times New Roman" w:hAnsi="Calibri" w:cs="Times New Roman"/>
+                <w:color w:val="000000"/>
+              </w:rPr>
+              <w:t>Jokaisen</w:t>
+            </w:r>
+            <w:proofErr w:type="spellEnd"/>
+            <w:r>
+              <w:rPr>
+                <w:rFonts w:ascii="Calibri" w:eastAsia="Times New Roman" w:hAnsi="Calibri" w:cs="Times New Roman"/>
+                <w:color w:val="000000"/>
+              </w:rPr>
+              <w:t xml:space="preserve"> </w:t>
+            </w:r>
+            <w:proofErr w:type="spellStart"/>
+            <w:r>
+              <w:rPr>
+                <w:rFonts w:ascii="Calibri" w:eastAsia="Times New Roman" w:hAnsi="Calibri" w:cs="Times New Roman"/>
+                <w:color w:val="000000"/>
+              </w:rPr>
+              <w:t>käyttäjän</w:t>
+            </w:r>
+            <w:proofErr w:type="spellEnd"/>
+            <w:r>
+              <w:rPr>
+                <w:rFonts w:ascii="Calibri" w:eastAsia="Times New Roman" w:hAnsi="Calibri" w:cs="Times New Roman"/>
+                <w:color w:val="000000"/>
+              </w:rPr>
+              <w:t xml:space="preserve"> </w:t>
+            </w:r>
+            <w:proofErr w:type="spellStart"/>
+            <w:r>
+              <w:rPr>
+                <w:rFonts w:ascii="Calibri" w:eastAsia="Times New Roman" w:hAnsi="Calibri" w:cs="Times New Roman"/>
+                <w:color w:val="000000"/>
+              </w:rPr>
+              <w:t>yksilöivä</w:t>
+            </w:r>
+            <w:proofErr w:type="spellEnd"/>
+            <w:r>
+              <w:rPr>
+                <w:rFonts w:ascii="Calibri" w:eastAsia="Times New Roman" w:hAnsi="Calibri" w:cs="Times New Roman"/>
+                <w:color w:val="000000"/>
+              </w:rPr>
+              <w:t xml:space="preserve"> </w:t>
+            </w:r>
+          </w:p>
+        </w:tc>
+      </w:tr>
+      <w:tr>
+        <w:trPr>
+          <w:trHeight w:val="300"/>
+        </w:trPr>
+        <w:tc>
+          <w:tcPr>
+            <w:tcW w:w="1880" w:type="dxa"/>
+            <w:tcBorders>
+              <w:top w:val="nil"/>
+              <w:left w:val="single" w:sz="12" w:space="0" w:color="auto"/>
+              <w:bottom w:val="single" w:sz="4" w:space="0" w:color="auto"/>
+              <w:right w:val="single" w:sz="4" w:space="0" w:color="auto"/>
+            </w:tcBorders>
+            <w:shd w:val="clear" w:color="auto" w:fill="auto"/>
+            <w:noWrap/>
+            <w:vAlign w:val="bottom"/>
+            <w:hideMark/>
+          </w:tcPr>
+          <w:p>
+            <w:pPr>
+              <w:spacing w:after="0" w:line="240" w:lineRule="auto"/>
+              <w:rPr>
+                <w:rFonts w:ascii="Calibri" w:eastAsia="Times New Roman" w:hAnsi="Calibri" w:cs="Times New Roman"/>
+                <w:color w:val="000000"/>
+              </w:rPr>
+            </w:pPr>
+            <w:r>
+              <w:rPr>
+                <w:rFonts w:ascii="Calibri" w:eastAsia="Times New Roman" w:hAnsi="Calibri" w:cs="Times New Roman"/>
+                <w:color w:val="000000"/>
+              </w:rPr>
+              <w:t> </w:t>
+            </w:r>
+          </w:p>
+        </w:tc>
+        <w:tc>
+          <w:tcPr>
+            <w:tcW w:w="2200" w:type="dxa"/>
+            <w:tcBorders>
+              <w:top w:val="nil"/>
+              <w:left w:val="nil"/>
+              <w:bottom w:val="single" w:sz="4" w:space="0" w:color="auto"/>
+              <w:right w:val="single" w:sz="4" w:space="0" w:color="auto"/>
+            </w:tcBorders>
+            <w:shd w:val="clear" w:color="auto" w:fill="auto"/>
+            <w:noWrap/>
+            <w:vAlign w:val="bottom"/>
+            <w:hideMark/>
+          </w:tcPr>
+          <w:p>
+            <w:pPr>
+              <w:spacing w:after="0" w:line="240" w:lineRule="auto"/>
+              <w:rPr>
+                <w:rFonts w:ascii="Calibri" w:eastAsia="Times New Roman" w:hAnsi="Calibri" w:cs="Times New Roman"/>
+                <w:color w:val="000000"/>
+              </w:rPr>
+            </w:pPr>
+            <w:r>
+              <w:rPr>
+                <w:rFonts w:ascii="Calibri" w:eastAsia="Times New Roman" w:hAnsi="Calibri" w:cs="Times New Roman"/>
+                <w:color w:val="000000"/>
+              </w:rPr>
+              <w:t> </w:t>
+            </w:r>
+          </w:p>
+        </w:tc>
+        <w:tc>
+          <w:tcPr>
+            <w:tcW w:w="2760" w:type="dxa"/>
+            <w:tcBorders>
+              <w:top w:val="nil"/>
+              <w:left w:val="nil"/>
+              <w:bottom w:val="single" w:sz="4" w:space="0" w:color="auto"/>
+              <w:right w:val="single" w:sz="12" w:space="0" w:color="auto"/>
+            </w:tcBorders>
+            <w:shd w:val="clear" w:color="auto" w:fill="auto"/>
+            <w:noWrap/>
+            <w:vAlign w:val="bottom"/>
+            <w:hideMark/>
+          </w:tcPr>
+          <w:p>
+            <w:pPr>
+              <w:spacing w:after="0" w:line="240" w:lineRule="auto"/>
+              <w:rPr>
+                <w:rFonts w:ascii="Calibri" w:eastAsia="Times New Roman" w:hAnsi="Calibri" w:cs="Times New Roman"/>
+                <w:color w:val="000000"/>
+              </w:rPr>
+            </w:pPr>
+            <w:proofErr w:type="spellStart"/>
+            <w:r>
+              <w:rPr>
+                <w:rFonts w:ascii="Calibri" w:eastAsia="Times New Roman" w:hAnsi="Calibri" w:cs="Times New Roman"/>
+                <w:color w:val="000000"/>
+              </w:rPr>
+              <w:t>numero</w:t>
+            </w:r>
+            <w:proofErr w:type="spellEnd"/>
+          </w:p>
+        </w:tc>
+      </w:tr>
+      <w:tr>
+        <w:trPr>
+          <w:trHeight w:val="300"/>
+        </w:trPr>
+        <w:tc>
+          <w:tcPr>
+            <w:tcW w:w="1880" w:type="dxa"/>
+            <w:tcBorders>
+              <w:top w:val="nil"/>
+              <w:left w:val="single" w:sz="12" w:space="0" w:color="auto"/>
+              <w:bottom w:val="nil"/>
+              <w:right w:val="single" w:sz="4" w:space="0" w:color="auto"/>
+            </w:tcBorders>
+            <w:shd w:val="clear" w:color="auto" w:fill="auto"/>
+            <w:noWrap/>
+            <w:vAlign w:val="bottom"/>
+            <w:hideMark/>
+          </w:tcPr>
+          <w:p>
+            <w:pPr>
+              <w:spacing w:after="0" w:line="240" w:lineRule="auto"/>
+              <w:rPr>
+                <w:rFonts w:ascii="Calibri" w:eastAsia="Times New Roman" w:hAnsi="Calibri" w:cs="Times New Roman"/>
+                <w:color w:val="000000"/>
+              </w:rPr>
+            </w:pPr>
+            <w:proofErr w:type="spellStart"/>
+            <w:r>
+              <w:rPr>
+                <w:rFonts w:ascii="Calibri" w:eastAsia="Times New Roman" w:hAnsi="Calibri" w:cs="Times New Roman"/>
+                <w:color w:val="000000"/>
+              </w:rPr>
+              <w:t>Käyttäjänimi</w:t>
+            </w:r>
+            <w:proofErr w:type="spellEnd"/>
+          </w:p>
+        </w:tc>
+        <w:tc>
+          <w:tcPr>
+            <w:tcW w:w="2200" w:type="dxa"/>
+            <w:tcBorders>
+              <w:top w:val="nil"/>
+              <w:left w:val="nil"/>
+              <w:bottom w:val="nil"/>
+              <w:right w:val="single" w:sz="4" w:space="0" w:color="auto"/>
+            </w:tcBorders>
+            <w:shd w:val="clear" w:color="auto" w:fill="auto"/>
+            <w:noWrap/>
+            <w:vAlign w:val="bottom"/>
+            <w:hideMark/>
+          </w:tcPr>
+          <w:p>
+            <w:pPr>
+              <w:spacing w:after="0" w:line="240" w:lineRule="auto"/>
+              <w:rPr>
+                <w:rFonts w:ascii="Calibri" w:eastAsia="Times New Roman" w:hAnsi="Calibri" w:cs="Times New Roman"/>
+                <w:color w:val="000000"/>
+              </w:rPr>
+            </w:pPr>
+            <w:proofErr w:type="spellStart"/>
+            <w:r>
+              <w:rPr>
+                <w:rFonts w:ascii="Calibri" w:eastAsia="Times New Roman" w:hAnsi="Calibri" w:cs="Times New Roman"/>
+                <w:color w:val="000000"/>
+              </w:rPr>
+              <w:t>Merkkijono</w:t>
+            </w:r>
+            <w:proofErr w:type="spellEnd"/>
+            <w:r>
+              <w:rPr>
+                <w:rFonts w:ascii="Calibri" w:eastAsia="Times New Roman" w:hAnsi="Calibri" w:cs="Times New Roman"/>
+                <w:color w:val="000000"/>
+              </w:rPr>
+              <w:t xml:space="preserve"> max</w:t>
+            </w:r>
+          </w:p>
+        </w:tc>
+        <w:tc>
+          <w:tcPr>
+            <w:tcW w:w="2760" w:type="dxa"/>
+            <w:tcBorders>
+              <w:top w:val="nil"/>
+              <w:left w:val="nil"/>
+              <w:bottom w:val="nil"/>
+              <w:right w:val="single" w:sz="12" w:space="0" w:color="auto"/>
+            </w:tcBorders>
+            <w:shd w:val="clear" w:color="auto" w:fill="auto"/>
+            <w:noWrap/>
+            <w:vAlign w:val="bottom"/>
+            <w:hideMark/>
+          </w:tcPr>
+          <w:p>
+            <w:pPr>
+              <w:spacing w:after="0" w:line="240" w:lineRule="auto"/>
+              <w:rPr>
+                <w:rFonts w:ascii="Calibri" w:eastAsia="Times New Roman" w:hAnsi="Calibri" w:cs="Times New Roman"/>
+                <w:color w:val="000000"/>
+              </w:rPr>
+            </w:pPr>
+            <w:proofErr w:type="spellStart"/>
+            <w:r>
+              <w:rPr>
+                <w:rFonts w:ascii="Calibri" w:eastAsia="Times New Roman" w:hAnsi="Calibri" w:cs="Times New Roman"/>
+                <w:color w:val="000000"/>
+              </w:rPr>
+              <w:t>Käyttäjänimi</w:t>
+            </w:r>
+            <w:proofErr w:type="spellEnd"/>
+            <w:r>
+              <w:rPr>
+                <w:rFonts w:ascii="Calibri" w:eastAsia="Times New Roman" w:hAnsi="Calibri" w:cs="Times New Roman"/>
+                <w:color w:val="000000"/>
+              </w:rPr>
+              <w:t xml:space="preserve">, </w:t>
+            </w:r>
+            <w:proofErr w:type="spellStart"/>
+            <w:r>
+              <w:rPr>
+                <w:rFonts w:ascii="Calibri" w:eastAsia="Times New Roman" w:hAnsi="Calibri" w:cs="Times New Roman"/>
+                <w:color w:val="000000"/>
+              </w:rPr>
+              <w:t>joka</w:t>
+            </w:r>
+            <w:proofErr w:type="spellEnd"/>
+            <w:r>
+              <w:rPr>
+                <w:rFonts w:ascii="Calibri" w:eastAsia="Times New Roman" w:hAnsi="Calibri" w:cs="Times New Roman"/>
+                <w:color w:val="000000"/>
+              </w:rPr>
+              <w:t xml:space="preserve"> </w:t>
+            </w:r>
+            <w:proofErr w:type="spellStart"/>
+            <w:r>
+              <w:rPr>
+                <w:rFonts w:ascii="Calibri" w:eastAsia="Times New Roman" w:hAnsi="Calibri" w:cs="Times New Roman"/>
+                <w:color w:val="000000"/>
+              </w:rPr>
+              <w:t>näkyy</w:t>
+            </w:r>
+            <w:proofErr w:type="spellEnd"/>
+          </w:p>
+        </w:tc>
+      </w:tr>
+      <w:tr>
+        <w:trPr>
+          <w:trHeight w:val="300"/>
+        </w:trPr>
+        <w:tc>
+          <w:tcPr>
+            <w:tcW w:w="1880" w:type="dxa"/>
+            <w:tcBorders>
+              <w:top w:val="nil"/>
+              <w:left w:val="single" w:sz="12" w:space="0" w:color="auto"/>
+              <w:bottom w:val="single" w:sz="4" w:space="0" w:color="auto"/>
+              <w:right w:val="single" w:sz="4" w:space="0" w:color="auto"/>
+            </w:tcBorders>
+            <w:shd w:val="clear" w:color="auto" w:fill="auto"/>
+            <w:noWrap/>
+            <w:vAlign w:val="bottom"/>
+            <w:hideMark/>
+          </w:tcPr>
+          <w:p>
+            <w:pPr>
+              <w:spacing w:after="0" w:line="240" w:lineRule="auto"/>
+              <w:rPr>
+                <w:rFonts w:ascii="Calibri" w:eastAsia="Times New Roman" w:hAnsi="Calibri" w:cs="Times New Roman"/>
+                <w:color w:val="000000"/>
+              </w:rPr>
+            </w:pPr>
+            <w:r>
+              <w:rPr>
+                <w:rFonts w:ascii="Calibri" w:eastAsia="Times New Roman" w:hAnsi="Calibri" w:cs="Times New Roman"/>
+                <w:color w:val="000000"/>
+              </w:rPr>
+              <w:t> </w:t>
+            </w:r>
+          </w:p>
+        </w:tc>
+        <w:tc>
+          <w:tcPr>
+            <w:tcW w:w="2200" w:type="dxa"/>
+            <w:tcBorders>
+              <w:top w:val="nil"/>
+              <w:left w:val="nil"/>
+              <w:bottom w:val="single" w:sz="4" w:space="0" w:color="auto"/>
+              <w:right w:val="single" w:sz="4" w:space="0" w:color="auto"/>
+            </w:tcBorders>
+            <w:shd w:val="clear" w:color="auto" w:fill="auto"/>
+            <w:noWrap/>
+            <w:vAlign w:val="bottom"/>
+            <w:hideMark/>
+          </w:tcPr>
+          <w:p>
+            <w:pPr>
+              <w:spacing w:after="0" w:line="240" w:lineRule="auto"/>
+              <w:rPr>
+                <w:rFonts w:ascii="Calibri" w:eastAsia="Times New Roman" w:hAnsi="Calibri" w:cs="Times New Roman"/>
+                <w:color w:val="000000"/>
+              </w:rPr>
+            </w:pPr>
+            <w:r>
+              <w:rPr>
+                <w:rFonts w:ascii="Calibri" w:eastAsia="Times New Roman" w:hAnsi="Calibri" w:cs="Times New Roman"/>
+                <w:color w:val="000000"/>
+              </w:rPr>
+              <w:t xml:space="preserve">20 </w:t>
+            </w:r>
+            <w:proofErr w:type="spellStart"/>
+            <w:r>
+              <w:rPr>
+                <w:rFonts w:ascii="Calibri" w:eastAsia="Times New Roman" w:hAnsi="Calibri" w:cs="Times New Roman"/>
+                <w:color w:val="000000"/>
+              </w:rPr>
+              <w:t>merkkiä</w:t>
+            </w:r>
+            <w:proofErr w:type="spellEnd"/>
+          </w:p>
+        </w:tc>
+        <w:tc>
+          <w:tcPr>
+            <w:tcW w:w="2760" w:type="dxa"/>
+            <w:tcBorders>
+              <w:top w:val="nil"/>
+              <w:left w:val="nil"/>
+              <w:bottom w:val="single" w:sz="4" w:space="0" w:color="auto"/>
+              <w:right w:val="single" w:sz="12" w:space="0" w:color="auto"/>
+            </w:tcBorders>
+            <w:shd w:val="clear" w:color="auto" w:fill="auto"/>
+            <w:noWrap/>
+            <w:vAlign w:val="bottom"/>
+            <w:hideMark/>
+          </w:tcPr>
+          <w:p>
+            <w:pPr>
+              <w:spacing w:after="0" w:line="240" w:lineRule="auto"/>
+              <w:rPr>
+                <w:rFonts w:ascii="Calibri" w:eastAsia="Times New Roman" w:hAnsi="Calibri" w:cs="Times New Roman"/>
+                <w:color w:val="000000"/>
+              </w:rPr>
+            </w:pPr>
+            <w:proofErr w:type="spellStart"/>
+            <w:proofErr w:type="gramStart"/>
+            <w:r>
+              <w:rPr>
+                <w:rFonts w:ascii="Calibri" w:eastAsia="Times New Roman" w:hAnsi="Calibri" w:cs="Times New Roman"/>
+                <w:color w:val="000000"/>
+              </w:rPr>
+              <w:t>esim</w:t>
+            </w:r>
+            <w:proofErr w:type="spellEnd"/>
+            <w:proofErr w:type="gramEnd"/>
+            <w:r>
+              <w:rPr>
+                <w:rFonts w:ascii="Calibri" w:eastAsia="Times New Roman" w:hAnsi="Calibri" w:cs="Times New Roman"/>
+                <w:color w:val="000000"/>
+              </w:rPr>
+              <w:t xml:space="preserve">. </w:t>
+            </w:r>
+            <w:proofErr w:type="spellStart"/>
+            <w:r>
+              <w:rPr>
+                <w:rFonts w:ascii="Calibri" w:eastAsia="Times New Roman" w:hAnsi="Calibri" w:cs="Times New Roman"/>
+                <w:color w:val="000000"/>
+              </w:rPr>
+              <w:t>drinkkien</w:t>
+            </w:r>
+            <w:proofErr w:type="spellEnd"/>
+            <w:r>
+              <w:rPr>
+                <w:rFonts w:ascii="Calibri" w:eastAsia="Times New Roman" w:hAnsi="Calibri" w:cs="Times New Roman"/>
+                <w:color w:val="000000"/>
+              </w:rPr>
+              <w:t xml:space="preserve"> </w:t>
+            </w:r>
+            <w:proofErr w:type="spellStart"/>
+            <w:r>
+              <w:rPr>
+                <w:rFonts w:ascii="Calibri" w:eastAsia="Times New Roman" w:hAnsi="Calibri" w:cs="Times New Roman"/>
+                <w:color w:val="000000"/>
+              </w:rPr>
+              <w:t>lisäyksissä</w:t>
+            </w:r>
+            <w:proofErr w:type="spellEnd"/>
+          </w:p>
+        </w:tc>
+      </w:tr>
+      <w:tr>
+        <w:trPr>
+          <w:trHeight w:val="300"/>
+        </w:trPr>
+        <w:tc>
+          <w:tcPr>
+            <w:tcW w:w="1880" w:type="dxa"/>
+            <w:tcBorders>
+              <w:top w:val="nil"/>
+              <w:left w:val="single" w:sz="12" w:space="0" w:color="auto"/>
+              <w:bottom w:val="nil"/>
+              <w:right w:val="single" w:sz="4" w:space="0" w:color="auto"/>
+            </w:tcBorders>
+            <w:shd w:val="clear" w:color="auto" w:fill="auto"/>
+            <w:noWrap/>
+            <w:vAlign w:val="bottom"/>
+            <w:hideMark/>
+          </w:tcPr>
+          <w:p>
+            <w:pPr>
+              <w:spacing w:after="0" w:line="240" w:lineRule="auto"/>
+              <w:rPr>
+                <w:rFonts w:ascii="Calibri" w:eastAsia="Times New Roman" w:hAnsi="Calibri" w:cs="Times New Roman"/>
+                <w:color w:val="000000"/>
+              </w:rPr>
+            </w:pPr>
+            <w:proofErr w:type="spellStart"/>
+            <w:r>
+              <w:rPr>
+                <w:rFonts w:ascii="Calibri" w:eastAsia="Times New Roman" w:hAnsi="Calibri" w:cs="Times New Roman"/>
+                <w:color w:val="000000"/>
+              </w:rPr>
+              <w:t>Salasana</w:t>
+            </w:r>
+            <w:proofErr w:type="spellEnd"/>
+          </w:p>
+        </w:tc>
+        <w:tc>
+          <w:tcPr>
+            <w:tcW w:w="2200" w:type="dxa"/>
+            <w:tcBorders>
+              <w:top w:val="nil"/>
+              <w:left w:val="nil"/>
+              <w:bottom w:val="nil"/>
+              <w:right w:val="single" w:sz="4" w:space="0" w:color="auto"/>
+            </w:tcBorders>
+            <w:shd w:val="clear" w:color="auto" w:fill="auto"/>
+            <w:noWrap/>
+            <w:vAlign w:val="bottom"/>
+            <w:hideMark/>
+          </w:tcPr>
+          <w:p>
+            <w:pPr>
+              <w:spacing w:after="0" w:line="240" w:lineRule="auto"/>
+              <w:rPr>
+                <w:rFonts w:ascii="Calibri" w:eastAsia="Times New Roman" w:hAnsi="Calibri" w:cs="Times New Roman"/>
+                <w:color w:val="000000"/>
+              </w:rPr>
+            </w:pPr>
+            <w:proofErr w:type="spellStart"/>
+            <w:r>
+              <w:rPr>
+                <w:rFonts w:ascii="Calibri" w:eastAsia="Times New Roman" w:hAnsi="Calibri" w:cs="Times New Roman"/>
+                <w:color w:val="000000"/>
+              </w:rPr>
+              <w:t>Merkkijono</w:t>
+            </w:r>
+            <w:proofErr w:type="spellEnd"/>
+            <w:r>
+              <w:rPr>
+                <w:rFonts w:ascii="Calibri" w:eastAsia="Times New Roman" w:hAnsi="Calibri" w:cs="Times New Roman"/>
+                <w:color w:val="000000"/>
+              </w:rPr>
+              <w:t xml:space="preserve"> max</w:t>
+            </w:r>
+          </w:p>
+        </w:tc>
+        <w:tc>
+          <w:tcPr>
+            <w:tcW w:w="2760" w:type="dxa"/>
+            <w:tcBorders>
+              <w:top w:val="nil"/>
+              <w:left w:val="nil"/>
+              <w:bottom w:val="nil"/>
+              <w:right w:val="single" w:sz="12" w:space="0" w:color="auto"/>
+            </w:tcBorders>
+            <w:shd w:val="clear" w:color="auto" w:fill="auto"/>
+            <w:noWrap/>
+            <w:vAlign w:val="bottom"/>
+            <w:hideMark/>
+          </w:tcPr>
+          <w:p>
+            <w:pPr>
+              <w:spacing w:after="0" w:line="240" w:lineRule="auto"/>
+              <w:rPr>
+                <w:rFonts w:ascii="Calibri" w:eastAsia="Times New Roman" w:hAnsi="Calibri" w:cs="Times New Roman"/>
+                <w:color w:val="000000"/>
+              </w:rPr>
+            </w:pPr>
+            <w:r>
+              <w:rPr>
+                <w:rFonts w:ascii="Calibri" w:eastAsia="Times New Roman" w:hAnsi="Calibri" w:cs="Times New Roman"/>
+                <w:color w:val="000000"/>
+              </w:rPr>
+              <w:t> </w:t>
+            </w:r>
+          </w:p>
+        </w:tc>
+      </w:tr>
+      <w:tr>
+        <w:trPr>
+          <w:trHeight w:val="300"/>
+        </w:trPr>
+        <w:tc>
+          <w:tcPr>
+            <w:tcW w:w="1880" w:type="dxa"/>
+            <w:tcBorders>
+              <w:top w:val="nil"/>
+              <w:left w:val="single" w:sz="12" w:space="0" w:color="auto"/>
+              <w:bottom w:val="single" w:sz="4" w:space="0" w:color="auto"/>
+              <w:right w:val="single" w:sz="4" w:space="0" w:color="auto"/>
+            </w:tcBorders>
+            <w:shd w:val="clear" w:color="auto" w:fill="auto"/>
+            <w:noWrap/>
+            <w:vAlign w:val="bottom"/>
+            <w:hideMark/>
+          </w:tcPr>
+          <w:p>
+            <w:pPr>
+              <w:spacing w:after="0" w:line="240" w:lineRule="auto"/>
+              <w:rPr>
+                <w:rFonts w:ascii="Calibri" w:eastAsia="Times New Roman" w:hAnsi="Calibri" w:cs="Times New Roman"/>
+                <w:color w:val="000000"/>
+              </w:rPr>
+            </w:pPr>
+            <w:r>
+              <w:rPr>
+                <w:rFonts w:ascii="Calibri" w:eastAsia="Times New Roman" w:hAnsi="Calibri" w:cs="Times New Roman"/>
+                <w:color w:val="000000"/>
+              </w:rPr>
+              <w:t> </w:t>
+            </w:r>
+          </w:p>
+        </w:tc>
+        <w:tc>
+          <w:tcPr>
+            <w:tcW w:w="2200" w:type="dxa"/>
+            <w:tcBorders>
+              <w:top w:val="nil"/>
+              <w:left w:val="nil"/>
+              <w:bottom w:val="single" w:sz="4" w:space="0" w:color="auto"/>
+              <w:right w:val="single" w:sz="4" w:space="0" w:color="auto"/>
+            </w:tcBorders>
+            <w:shd w:val="clear" w:color="auto" w:fill="auto"/>
+            <w:noWrap/>
+            <w:vAlign w:val="bottom"/>
+            <w:hideMark/>
+          </w:tcPr>
+          <w:p>
+            <w:pPr>
+              <w:spacing w:after="0" w:line="240" w:lineRule="auto"/>
+              <w:rPr>
+                <w:rFonts w:ascii="Calibri" w:eastAsia="Times New Roman" w:hAnsi="Calibri" w:cs="Times New Roman"/>
+                <w:color w:val="000000"/>
+              </w:rPr>
+            </w:pPr>
+            <w:r>
+              <w:rPr>
+                <w:rFonts w:ascii="Calibri" w:eastAsia="Times New Roman" w:hAnsi="Calibri" w:cs="Times New Roman"/>
+                <w:color w:val="000000"/>
+              </w:rPr>
+              <w:t xml:space="preserve">20 </w:t>
+            </w:r>
+            <w:proofErr w:type="spellStart"/>
+            <w:r>
+              <w:rPr>
+                <w:rFonts w:ascii="Calibri" w:eastAsia="Times New Roman" w:hAnsi="Calibri" w:cs="Times New Roman"/>
+                <w:color w:val="000000"/>
+              </w:rPr>
+              <w:t>merkkiä</w:t>
+            </w:r>
+            <w:proofErr w:type="spellEnd"/>
+          </w:p>
+        </w:tc>
+        <w:tc>
+          <w:tcPr>
+            <w:tcW w:w="2760" w:type="dxa"/>
+            <w:tcBorders>
+              <w:top w:val="nil"/>
+              <w:left w:val="nil"/>
+              <w:bottom w:val="single" w:sz="4" w:space="0" w:color="auto"/>
+              <w:right w:val="single" w:sz="12" w:space="0" w:color="auto"/>
+            </w:tcBorders>
+            <w:shd w:val="clear" w:color="auto" w:fill="auto"/>
+            <w:noWrap/>
+            <w:vAlign w:val="bottom"/>
+            <w:hideMark/>
+          </w:tcPr>
+          <w:p>
+            <w:pPr>
+              <w:spacing w:after="0" w:line="240" w:lineRule="auto"/>
+              <w:rPr>
+                <w:rFonts w:ascii="Calibri" w:eastAsia="Times New Roman" w:hAnsi="Calibri" w:cs="Times New Roman"/>
+                <w:color w:val="000000"/>
+              </w:rPr>
+            </w:pPr>
+            <w:r>
+              <w:rPr>
+                <w:rFonts w:ascii="Calibri" w:eastAsia="Times New Roman" w:hAnsi="Calibri" w:cs="Times New Roman"/>
+                <w:color w:val="000000"/>
+              </w:rPr>
+              <w:t> </w:t>
+            </w:r>
+          </w:p>
+        </w:tc>
+      </w:tr>
+      <w:tr>
+        <w:trPr>
+          <w:trHeight w:val="300"/>
+        </w:trPr>
+        <w:tc>
+          <w:tcPr>
+            <w:tcW w:w="1880" w:type="dxa"/>
+            <w:tcBorders>
+              <w:top w:val="nil"/>
+              <w:left w:val="single" w:sz="12" w:space="0" w:color="auto"/>
+              <w:bottom w:val="nil"/>
+              <w:right w:val="single" w:sz="4" w:space="0" w:color="auto"/>
+            </w:tcBorders>
+            <w:shd w:val="clear" w:color="auto" w:fill="auto"/>
+            <w:noWrap/>
+            <w:vAlign w:val="bottom"/>
+            <w:hideMark/>
+          </w:tcPr>
+          <w:p>
+            <w:pPr>
+              <w:spacing w:after="0" w:line="240" w:lineRule="auto"/>
+              <w:rPr>
+                <w:rFonts w:ascii="Calibri" w:eastAsia="Times New Roman" w:hAnsi="Calibri" w:cs="Times New Roman"/>
+                <w:color w:val="000000"/>
+              </w:rPr>
+            </w:pPr>
+            <w:r>
+              <w:rPr>
+                <w:rFonts w:ascii="Calibri" w:eastAsia="Times New Roman" w:hAnsi="Calibri" w:cs="Times New Roman"/>
+                <w:color w:val="000000"/>
+              </w:rPr>
+              <w:t>Email</w:t>
+            </w:r>
+          </w:p>
+        </w:tc>
+        <w:tc>
+          <w:tcPr>
+            <w:tcW w:w="2200" w:type="dxa"/>
+            <w:tcBorders>
+              <w:top w:val="nil"/>
+              <w:left w:val="nil"/>
+              <w:bottom w:val="nil"/>
+              <w:right w:val="single" w:sz="4" w:space="0" w:color="auto"/>
+            </w:tcBorders>
+            <w:shd w:val="clear" w:color="auto" w:fill="auto"/>
+            <w:noWrap/>
+            <w:vAlign w:val="bottom"/>
+            <w:hideMark/>
+          </w:tcPr>
+          <w:p>
+            <w:pPr>
+              <w:spacing w:after="0" w:line="240" w:lineRule="auto"/>
+              <w:rPr>
+                <w:rFonts w:ascii="Calibri" w:eastAsia="Times New Roman" w:hAnsi="Calibri" w:cs="Times New Roman"/>
+                <w:color w:val="000000"/>
+              </w:rPr>
+            </w:pPr>
+            <w:proofErr w:type="spellStart"/>
+            <w:r>
+              <w:rPr>
+                <w:rFonts w:ascii="Calibri" w:eastAsia="Times New Roman" w:hAnsi="Calibri" w:cs="Times New Roman"/>
+                <w:color w:val="000000"/>
+              </w:rPr>
+              <w:t>Merkkijono</w:t>
+            </w:r>
+            <w:proofErr w:type="spellEnd"/>
+            <w:r>
+              <w:rPr>
+                <w:rFonts w:ascii="Calibri" w:eastAsia="Times New Roman" w:hAnsi="Calibri" w:cs="Times New Roman"/>
+                <w:color w:val="000000"/>
+              </w:rPr>
+              <w:t xml:space="preserve"> max</w:t>
+            </w:r>
+          </w:p>
+        </w:tc>
+        <w:tc>
+          <w:tcPr>
+            <w:tcW w:w="2760" w:type="dxa"/>
+            <w:tcBorders>
+              <w:top w:val="nil"/>
+              <w:left w:val="nil"/>
+              <w:bottom w:val="nil"/>
+              <w:right w:val="single" w:sz="12" w:space="0" w:color="auto"/>
+            </w:tcBorders>
+            <w:shd w:val="clear" w:color="auto" w:fill="auto"/>
+            <w:noWrap/>
+            <w:vAlign w:val="bottom"/>
+            <w:hideMark/>
+          </w:tcPr>
+          <w:p>
+            <w:pPr>
+              <w:spacing w:after="0" w:line="240" w:lineRule="auto"/>
+              <w:rPr>
+                <w:rFonts w:ascii="Calibri" w:eastAsia="Times New Roman" w:hAnsi="Calibri" w:cs="Times New Roman"/>
+                <w:color w:val="000000"/>
+              </w:rPr>
+            </w:pPr>
+            <w:r>
+              <w:rPr>
+                <w:rFonts w:ascii="Calibri" w:eastAsia="Times New Roman" w:hAnsi="Calibri" w:cs="Times New Roman"/>
+                <w:color w:val="000000"/>
+              </w:rPr>
+              <w:t> </w:t>
+            </w:r>
+          </w:p>
+        </w:tc>
+      </w:tr>
+      <w:tr>
+        <w:trPr>
+          <w:trHeight w:val="300"/>
+        </w:trPr>
+        <w:tc>
+          <w:tcPr>
+            <w:tcW w:w="1880" w:type="dxa"/>
+            <w:tcBorders>
+              <w:top w:val="nil"/>
+              <w:left w:val="single" w:sz="12" w:space="0" w:color="auto"/>
+              <w:bottom w:val="single" w:sz="4" w:space="0" w:color="auto"/>
+              <w:right w:val="single" w:sz="4" w:space="0" w:color="auto"/>
+            </w:tcBorders>
+            <w:shd w:val="clear" w:color="auto" w:fill="auto"/>
+            <w:noWrap/>
+            <w:vAlign w:val="bottom"/>
+            <w:hideMark/>
+          </w:tcPr>
+          <w:p>
+            <w:pPr>
+              <w:spacing w:after="0" w:line="240" w:lineRule="auto"/>
+              <w:rPr>
+                <w:rFonts w:ascii="Calibri" w:eastAsia="Times New Roman" w:hAnsi="Calibri" w:cs="Times New Roman"/>
+                <w:color w:val="000000"/>
+              </w:rPr>
+            </w:pPr>
+            <w:r>
+              <w:rPr>
+                <w:rFonts w:ascii="Calibri" w:eastAsia="Times New Roman" w:hAnsi="Calibri" w:cs="Times New Roman"/>
+                <w:color w:val="000000"/>
+              </w:rPr>
+              <w:t> </w:t>
+            </w:r>
+          </w:p>
+        </w:tc>
+        <w:tc>
+          <w:tcPr>
+            <w:tcW w:w="2200" w:type="dxa"/>
+            <w:tcBorders>
+              <w:top w:val="nil"/>
+              <w:left w:val="nil"/>
+              <w:bottom w:val="single" w:sz="4" w:space="0" w:color="auto"/>
+              <w:right w:val="single" w:sz="4" w:space="0" w:color="auto"/>
+            </w:tcBorders>
+            <w:shd w:val="clear" w:color="auto" w:fill="auto"/>
+            <w:noWrap/>
+            <w:vAlign w:val="bottom"/>
+            <w:hideMark/>
+          </w:tcPr>
+          <w:p>
+            <w:pPr>
+              <w:spacing w:after="0" w:line="240" w:lineRule="auto"/>
+              <w:rPr>
+                <w:rFonts w:ascii="Calibri" w:eastAsia="Times New Roman" w:hAnsi="Calibri" w:cs="Times New Roman"/>
+                <w:color w:val="000000"/>
+              </w:rPr>
+            </w:pPr>
+            <w:r>
+              <w:rPr>
+                <w:rFonts w:ascii="Calibri" w:eastAsia="Times New Roman" w:hAnsi="Calibri" w:cs="Times New Roman"/>
+                <w:color w:val="000000"/>
+              </w:rPr>
+              <w:t xml:space="preserve">40 </w:t>
+            </w:r>
+            <w:proofErr w:type="spellStart"/>
+            <w:r>
+              <w:rPr>
+                <w:rFonts w:ascii="Calibri" w:eastAsia="Times New Roman" w:hAnsi="Calibri" w:cs="Times New Roman"/>
+                <w:color w:val="000000"/>
+              </w:rPr>
+              <w:t>merkkiä</w:t>
+            </w:r>
+            <w:proofErr w:type="spellEnd"/>
+          </w:p>
+        </w:tc>
+        <w:tc>
+          <w:tcPr>
+            <w:tcW w:w="2760" w:type="dxa"/>
+            <w:tcBorders>
+              <w:top w:val="nil"/>
+              <w:left w:val="nil"/>
+              <w:bottom w:val="single" w:sz="4" w:space="0" w:color="auto"/>
+              <w:right w:val="single" w:sz="12" w:space="0" w:color="auto"/>
+            </w:tcBorders>
+            <w:shd w:val="clear" w:color="auto" w:fill="auto"/>
+            <w:noWrap/>
+            <w:vAlign w:val="bottom"/>
+            <w:hideMark/>
+          </w:tcPr>
+          <w:p>
+            <w:pPr>
+              <w:spacing w:after="0" w:line="240" w:lineRule="auto"/>
+              <w:rPr>
+                <w:rFonts w:ascii="Calibri" w:eastAsia="Times New Roman" w:hAnsi="Calibri" w:cs="Times New Roman"/>
+                <w:color w:val="000000"/>
+              </w:rPr>
+            </w:pPr>
+            <w:r>
+              <w:rPr>
+                <w:rFonts w:ascii="Calibri" w:eastAsia="Times New Roman" w:hAnsi="Calibri" w:cs="Times New Roman"/>
+                <w:color w:val="000000"/>
+              </w:rPr>
+              <w:t> </w:t>
+            </w:r>
+          </w:p>
+        </w:tc>
+      </w:tr>
+      <w:tr>
+        <w:trPr>
+          <w:trHeight w:val="300"/>
+        </w:trPr>
+        <w:tc>
+          <w:tcPr>
+            <w:tcW w:w="1880" w:type="dxa"/>
+            <w:tcBorders>
+              <w:top w:val="nil"/>
+              <w:left w:val="single" w:sz="12" w:space="0" w:color="auto"/>
+              <w:bottom w:val="nil"/>
+              <w:right w:val="single" w:sz="4" w:space="0" w:color="auto"/>
+            </w:tcBorders>
+            <w:shd w:val="clear" w:color="auto" w:fill="auto"/>
+            <w:noWrap/>
+            <w:vAlign w:val="bottom"/>
+            <w:hideMark/>
+          </w:tcPr>
+          <w:p>
+            <w:pPr>
+              <w:spacing w:after="0" w:line="240" w:lineRule="auto"/>
+              <w:rPr>
+                <w:rFonts w:ascii="Calibri" w:eastAsia="Times New Roman" w:hAnsi="Calibri" w:cs="Times New Roman"/>
+                <w:color w:val="000000"/>
+              </w:rPr>
+            </w:pPr>
+            <w:proofErr w:type="spellStart"/>
+            <w:r>
+              <w:rPr>
+                <w:rFonts w:ascii="Calibri" w:eastAsia="Times New Roman" w:hAnsi="Calibri" w:cs="Times New Roman"/>
+                <w:color w:val="000000"/>
+              </w:rPr>
+              <w:t>Etunimi</w:t>
+            </w:r>
+            <w:proofErr w:type="spellEnd"/>
+          </w:p>
+        </w:tc>
+        <w:tc>
+          <w:tcPr>
+            <w:tcW w:w="2200" w:type="dxa"/>
+            <w:tcBorders>
+              <w:top w:val="nil"/>
+              <w:left w:val="nil"/>
+              <w:bottom w:val="nil"/>
+              <w:right w:val="single" w:sz="4" w:space="0" w:color="auto"/>
+            </w:tcBorders>
+            <w:shd w:val="clear" w:color="auto" w:fill="auto"/>
+            <w:noWrap/>
+            <w:vAlign w:val="bottom"/>
+            <w:hideMark/>
+          </w:tcPr>
+          <w:p>
+            <w:pPr>
+              <w:spacing w:after="0" w:line="240" w:lineRule="auto"/>
+              <w:rPr>
+                <w:rFonts w:ascii="Calibri" w:eastAsia="Times New Roman" w:hAnsi="Calibri" w:cs="Times New Roman"/>
+                <w:color w:val="000000"/>
+              </w:rPr>
+            </w:pPr>
+            <w:proofErr w:type="spellStart"/>
+            <w:r>
+              <w:rPr>
+                <w:rFonts w:ascii="Calibri" w:eastAsia="Times New Roman" w:hAnsi="Calibri" w:cs="Times New Roman"/>
+                <w:color w:val="000000"/>
+              </w:rPr>
+              <w:t>Merkkijono</w:t>
+            </w:r>
+            <w:proofErr w:type="spellEnd"/>
+            <w:r>
+              <w:rPr>
+                <w:rFonts w:ascii="Calibri" w:eastAsia="Times New Roman" w:hAnsi="Calibri" w:cs="Times New Roman"/>
+                <w:color w:val="000000"/>
+              </w:rPr>
+              <w:t xml:space="preserve"> max</w:t>
+            </w:r>
+          </w:p>
+        </w:tc>
+        <w:tc>
+          <w:tcPr>
+            <w:tcW w:w="2760" w:type="dxa"/>
+            <w:tcBorders>
+              <w:top w:val="nil"/>
+              <w:left w:val="nil"/>
+              <w:bottom w:val="nil"/>
+              <w:right w:val="single" w:sz="12" w:space="0" w:color="auto"/>
+            </w:tcBorders>
+            <w:shd w:val="clear" w:color="auto" w:fill="auto"/>
+            <w:noWrap/>
+            <w:vAlign w:val="bottom"/>
+            <w:hideMark/>
+          </w:tcPr>
+          <w:p>
+            <w:pPr>
+              <w:spacing w:after="0" w:line="240" w:lineRule="auto"/>
+              <w:rPr>
+                <w:rFonts w:ascii="Calibri" w:eastAsia="Times New Roman" w:hAnsi="Calibri" w:cs="Times New Roman"/>
+                <w:color w:val="000000"/>
+              </w:rPr>
+            </w:pPr>
+            <w:r>
+              <w:rPr>
+                <w:rFonts w:ascii="Calibri" w:eastAsia="Times New Roman" w:hAnsi="Calibri" w:cs="Times New Roman"/>
+                <w:color w:val="000000"/>
+              </w:rPr>
+              <w:t> </w:t>
+            </w:r>
+          </w:p>
+        </w:tc>
+      </w:tr>
+      <w:tr>
+        <w:trPr>
+          <w:trHeight w:val="300"/>
+        </w:trPr>
+        <w:tc>
+          <w:tcPr>
+            <w:tcW w:w="1880" w:type="dxa"/>
+            <w:tcBorders>
+              <w:top w:val="nil"/>
+              <w:left w:val="single" w:sz="12" w:space="0" w:color="auto"/>
+              <w:bottom w:val="single" w:sz="4" w:space="0" w:color="auto"/>
+              <w:right w:val="single" w:sz="4" w:space="0" w:color="auto"/>
+            </w:tcBorders>
+            <w:shd w:val="clear" w:color="auto" w:fill="auto"/>
+            <w:noWrap/>
+            <w:vAlign w:val="bottom"/>
+            <w:hideMark/>
+          </w:tcPr>
+          <w:p>
+            <w:pPr>
+              <w:spacing w:after="0" w:line="240" w:lineRule="auto"/>
+              <w:rPr>
+                <w:rFonts w:ascii="Calibri" w:eastAsia="Times New Roman" w:hAnsi="Calibri" w:cs="Times New Roman"/>
+                <w:color w:val="000000"/>
+              </w:rPr>
+            </w:pPr>
+            <w:r>
+              <w:rPr>
+                <w:rFonts w:ascii="Calibri" w:eastAsia="Times New Roman" w:hAnsi="Calibri" w:cs="Times New Roman"/>
+                <w:color w:val="000000"/>
+              </w:rPr>
+              <w:t> </w:t>
+            </w:r>
+          </w:p>
+        </w:tc>
+        <w:tc>
+          <w:tcPr>
+            <w:tcW w:w="2200" w:type="dxa"/>
+            <w:tcBorders>
+              <w:top w:val="nil"/>
+              <w:left w:val="nil"/>
+              <w:bottom w:val="single" w:sz="4" w:space="0" w:color="auto"/>
+              <w:right w:val="single" w:sz="4" w:space="0" w:color="auto"/>
+            </w:tcBorders>
+            <w:shd w:val="clear" w:color="auto" w:fill="auto"/>
+            <w:noWrap/>
+            <w:vAlign w:val="bottom"/>
+            <w:hideMark/>
+          </w:tcPr>
+          <w:p>
+            <w:pPr>
+              <w:spacing w:after="0" w:line="240" w:lineRule="auto"/>
+              <w:rPr>
+                <w:rFonts w:ascii="Calibri" w:eastAsia="Times New Roman" w:hAnsi="Calibri" w:cs="Times New Roman"/>
+                <w:color w:val="000000"/>
+              </w:rPr>
+            </w:pPr>
+            <w:r>
+              <w:rPr>
+                <w:rFonts w:ascii="Calibri" w:eastAsia="Times New Roman" w:hAnsi="Calibri" w:cs="Times New Roman"/>
+                <w:color w:val="000000"/>
+              </w:rPr>
+              <w:t xml:space="preserve">20 </w:t>
+            </w:r>
+            <w:proofErr w:type="spellStart"/>
+            <w:r>
+              <w:rPr>
+                <w:rFonts w:ascii="Calibri" w:eastAsia="Times New Roman" w:hAnsi="Calibri" w:cs="Times New Roman"/>
+                <w:color w:val="000000"/>
+              </w:rPr>
+              <w:t>merkkiä</w:t>
+            </w:r>
+            <w:proofErr w:type="spellEnd"/>
+          </w:p>
+        </w:tc>
+        <w:tc>
+          <w:tcPr>
+            <w:tcW w:w="2760" w:type="dxa"/>
+            <w:tcBorders>
+              <w:top w:val="nil"/>
+              <w:left w:val="nil"/>
+              <w:bottom w:val="single" w:sz="4" w:space="0" w:color="auto"/>
+              <w:right w:val="single" w:sz="12" w:space="0" w:color="auto"/>
+            </w:tcBorders>
+            <w:shd w:val="clear" w:color="auto" w:fill="auto"/>
+            <w:noWrap/>
+            <w:vAlign w:val="bottom"/>
+            <w:hideMark/>
+          </w:tcPr>
+          <w:p>
+            <w:pPr>
+              <w:spacing w:after="0" w:line="240" w:lineRule="auto"/>
+              <w:rPr>
+                <w:rFonts w:ascii="Calibri" w:eastAsia="Times New Roman" w:hAnsi="Calibri" w:cs="Times New Roman"/>
+                <w:color w:val="000000"/>
+              </w:rPr>
+            </w:pPr>
+            <w:r>
+              <w:rPr>
+                <w:rFonts w:ascii="Calibri" w:eastAsia="Times New Roman" w:hAnsi="Calibri" w:cs="Times New Roman"/>
+                <w:color w:val="000000"/>
+              </w:rPr>
+              <w:t> </w:t>
+            </w:r>
+          </w:p>
+        </w:tc>
+      </w:tr>
+      <w:tr>
+        <w:trPr>
+          <w:trHeight w:val="300"/>
+        </w:trPr>
+        <w:tc>
+          <w:tcPr>
+            <w:tcW w:w="1880" w:type="dxa"/>
+            <w:tcBorders>
+              <w:top w:val="nil"/>
+              <w:left w:val="single" w:sz="12" w:space="0" w:color="auto"/>
+              <w:bottom w:val="nil"/>
+              <w:right w:val="single" w:sz="4" w:space="0" w:color="auto"/>
+            </w:tcBorders>
+            <w:shd w:val="clear" w:color="auto" w:fill="auto"/>
+            <w:noWrap/>
+            <w:vAlign w:val="bottom"/>
+            <w:hideMark/>
+          </w:tcPr>
+          <w:p>
+            <w:pPr>
+              <w:spacing w:after="0" w:line="240" w:lineRule="auto"/>
+              <w:rPr>
+                <w:rFonts w:ascii="Calibri" w:eastAsia="Times New Roman" w:hAnsi="Calibri" w:cs="Times New Roman"/>
+                <w:color w:val="000000"/>
+              </w:rPr>
+            </w:pPr>
+            <w:proofErr w:type="spellStart"/>
+            <w:r>
+              <w:rPr>
+                <w:rFonts w:ascii="Calibri" w:eastAsia="Times New Roman" w:hAnsi="Calibri" w:cs="Times New Roman"/>
+                <w:color w:val="000000"/>
+              </w:rPr>
+              <w:t>Sukunimi</w:t>
+            </w:r>
+            <w:proofErr w:type="spellEnd"/>
+          </w:p>
+        </w:tc>
+        <w:tc>
+          <w:tcPr>
+            <w:tcW w:w="2200" w:type="dxa"/>
+            <w:tcBorders>
+              <w:top w:val="nil"/>
+              <w:left w:val="nil"/>
+              <w:bottom w:val="nil"/>
+              <w:right w:val="single" w:sz="4" w:space="0" w:color="auto"/>
+            </w:tcBorders>
+            <w:shd w:val="clear" w:color="auto" w:fill="auto"/>
+            <w:noWrap/>
+            <w:vAlign w:val="bottom"/>
+            <w:hideMark/>
+          </w:tcPr>
+          <w:p>
+            <w:pPr>
+              <w:spacing w:after="0" w:line="240" w:lineRule="auto"/>
+              <w:rPr>
+                <w:rFonts w:ascii="Calibri" w:eastAsia="Times New Roman" w:hAnsi="Calibri" w:cs="Times New Roman"/>
+                <w:color w:val="000000"/>
+              </w:rPr>
+            </w:pPr>
+            <w:proofErr w:type="spellStart"/>
+            <w:r>
+              <w:rPr>
+                <w:rFonts w:ascii="Calibri" w:eastAsia="Times New Roman" w:hAnsi="Calibri" w:cs="Times New Roman"/>
+                <w:color w:val="000000"/>
+              </w:rPr>
+              <w:t>Merkkijono</w:t>
+            </w:r>
+            <w:proofErr w:type="spellEnd"/>
+            <w:r>
+              <w:rPr>
+                <w:rFonts w:ascii="Calibri" w:eastAsia="Times New Roman" w:hAnsi="Calibri" w:cs="Times New Roman"/>
+                <w:color w:val="000000"/>
+              </w:rPr>
+              <w:t xml:space="preserve"> max</w:t>
+            </w:r>
+          </w:p>
+        </w:tc>
+        <w:tc>
+          <w:tcPr>
+            <w:tcW w:w="2760" w:type="dxa"/>
+            <w:tcBorders>
+              <w:top w:val="nil"/>
+              <w:left w:val="nil"/>
+              <w:bottom w:val="nil"/>
+              <w:right w:val="single" w:sz="12" w:space="0" w:color="auto"/>
+            </w:tcBorders>
+            <w:shd w:val="clear" w:color="auto" w:fill="auto"/>
+            <w:noWrap/>
+            <w:vAlign w:val="bottom"/>
+            <w:hideMark/>
+          </w:tcPr>
+          <w:p>
+            <w:pPr>
+              <w:spacing w:after="0" w:line="240" w:lineRule="auto"/>
+              <w:rPr>
+                <w:rFonts w:ascii="Calibri" w:eastAsia="Times New Roman" w:hAnsi="Calibri" w:cs="Times New Roman"/>
+                <w:color w:val="000000"/>
+              </w:rPr>
+            </w:pPr>
+            <w:r>
+              <w:rPr>
+                <w:rFonts w:ascii="Calibri" w:eastAsia="Times New Roman" w:hAnsi="Calibri" w:cs="Times New Roman"/>
+                <w:color w:val="000000"/>
+              </w:rPr>
+              <w:t> </w:t>
+            </w:r>
+          </w:p>
+        </w:tc>
+      </w:tr>
+      <w:tr>
+        <w:trPr>
+          <w:trHeight w:val="315"/>
+        </w:trPr>
+        <w:tc>
+          <w:tcPr>
+            <w:tcW w:w="1880" w:type="dxa"/>
+            <w:tcBorders>
+              <w:top w:val="nil"/>
+              <w:left w:val="single" w:sz="12" w:space="0" w:color="auto"/>
+              <w:bottom w:val="single" w:sz="12" w:space="0" w:color="auto"/>
+              <w:right w:val="single" w:sz="4" w:space="0" w:color="auto"/>
+            </w:tcBorders>
+            <w:shd w:val="clear" w:color="auto" w:fill="auto"/>
+            <w:noWrap/>
+            <w:vAlign w:val="bottom"/>
+            <w:hideMark/>
+          </w:tcPr>
+          <w:p>
+            <w:pPr>
+              <w:spacing w:after="0" w:line="240" w:lineRule="auto"/>
+              <w:rPr>
+                <w:rFonts w:ascii="Calibri" w:eastAsia="Times New Roman" w:hAnsi="Calibri" w:cs="Times New Roman"/>
+                <w:color w:val="000000"/>
+              </w:rPr>
+            </w:pPr>
+            <w:r>
+              <w:rPr>
+                <w:rFonts w:ascii="Calibri" w:eastAsia="Times New Roman" w:hAnsi="Calibri" w:cs="Times New Roman"/>
+                <w:color w:val="000000"/>
+              </w:rPr>
+              <w:t> </w:t>
+            </w:r>
+          </w:p>
+        </w:tc>
+        <w:tc>
+          <w:tcPr>
+            <w:tcW w:w="2200" w:type="dxa"/>
+            <w:tcBorders>
+              <w:top w:val="nil"/>
+              <w:left w:val="nil"/>
+              <w:bottom w:val="single" w:sz="12" w:space="0" w:color="auto"/>
+              <w:right w:val="single" w:sz="4" w:space="0" w:color="auto"/>
+            </w:tcBorders>
+            <w:shd w:val="clear" w:color="auto" w:fill="auto"/>
+            <w:noWrap/>
+            <w:vAlign w:val="bottom"/>
+            <w:hideMark/>
+          </w:tcPr>
+          <w:p>
+            <w:pPr>
+              <w:spacing w:after="0" w:line="240" w:lineRule="auto"/>
+              <w:rPr>
+                <w:rFonts w:ascii="Calibri" w:eastAsia="Times New Roman" w:hAnsi="Calibri" w:cs="Times New Roman"/>
+                <w:color w:val="000000"/>
+              </w:rPr>
+            </w:pPr>
+            <w:r>
+              <w:rPr>
+                <w:rFonts w:ascii="Calibri" w:eastAsia="Times New Roman" w:hAnsi="Calibri" w:cs="Times New Roman"/>
+                <w:color w:val="000000"/>
+              </w:rPr>
+              <w:t xml:space="preserve">40 </w:t>
+            </w:r>
+            <w:proofErr w:type="spellStart"/>
+            <w:r>
+              <w:rPr>
+                <w:rFonts w:ascii="Calibri" w:eastAsia="Times New Roman" w:hAnsi="Calibri" w:cs="Times New Roman"/>
+                <w:color w:val="000000"/>
+              </w:rPr>
+              <w:t>merkkiä</w:t>
+            </w:r>
+            <w:proofErr w:type="spellEnd"/>
+          </w:p>
+        </w:tc>
+        <w:tc>
+          <w:tcPr>
+            <w:tcW w:w="2760" w:type="dxa"/>
+            <w:tcBorders>
+              <w:top w:val="nil"/>
+              <w:left w:val="nil"/>
+              <w:bottom w:val="single" w:sz="12" w:space="0" w:color="auto"/>
+              <w:right w:val="single" w:sz="12" w:space="0" w:color="auto"/>
+            </w:tcBorders>
+            <w:shd w:val="clear" w:color="auto" w:fill="auto"/>
+            <w:noWrap/>
+            <w:vAlign w:val="bottom"/>
+            <w:hideMark/>
+          </w:tcPr>
+          <w:p>
+            <w:pPr>
+              <w:spacing w:after="0" w:line="240" w:lineRule="auto"/>
+              <w:rPr>
+                <w:rFonts w:ascii="Calibri" w:eastAsia="Times New Roman" w:hAnsi="Calibri" w:cs="Times New Roman"/>
+                <w:color w:val="000000"/>
+              </w:rPr>
+            </w:pPr>
+            <w:r>
+              <w:rPr>
+                <w:rFonts w:ascii="Calibri" w:eastAsia="Times New Roman" w:hAnsi="Calibri" w:cs="Times New Roman"/>
+                <w:color w:val="000000"/>
+              </w:rPr>
+              <w:t> </w:t>
+            </w:r>
+          </w:p>
+        </w:tc>
+      </w:tr>
+    </w:tbl>
+    <w:p>
+      <w:pPr>
+        <w:rPr>
+          <w:b/>
+          <w:sz w:val="24"/>
+          <w:lang w:val="fi-FI"/>
+        </w:rPr>
+      </w:pPr>
+    </w:p>
+    <w:p>
+      <w:pPr>
+        <w:pStyle w:val="Heading1"/>
+        <w:rPr>
+          <w:color w:val="auto"/>
+          <w:lang w:val="fi-FI"/>
+        </w:rPr>
+      </w:pPr>
+      <w:r>
+        <w:rPr>
+          <w:color w:val="auto"/>
+          <w:lang w:val="fi-FI"/>
+        </w:rPr>
+        <w:lastRenderedPageBreak/>
+        <w:t>4 Relaatiotietokantakaavio</w:t>
+      </w:r>
+    </w:p>
+    <w:p>
+      <w:pPr>
+        <w:pStyle w:val="Heading1"/>
+        <w:rPr>
+          <w:lang w:val="fi-FI"/>
+        </w:rPr>
+      </w:pPr>
+      <w:r>
+        <w:rPr>
+          <w:noProof/>
+        </w:rPr>
+        <w:drawing>
+          <wp:inline distT="0" distB="0" distL="0" distR="0">
+            <wp:extent cx="6337512" cy="3762375"/>
+            <wp:effectExtent l="0" t="0" r="6350" b="0"/>
+            <wp:docPr id="1" name="Picture 1" descr="C:\Users\Sonja\Documents\Ohjelmointisälää\tsoha\relaatiokaavio.png"/>
+            <wp:cNvGraphicFramePr>
+              <a:graphicFrameLocks xmlns:a="http://schemas.openxmlformats.org/drawingml/2006/main" noChangeAspect="1"/>
+            </wp:cNvGraphicFramePr>
+            <a:graphic xmlns:a="http://schemas.openxmlformats.org/drawingml/2006/main">
+              <a:graphicData uri="http://schemas.openxmlformats.org/drawingml/2006/picture">
+                <pic:pic xmlns:pic="http://schemas.openxmlformats.org/drawingml/2006/picture">
+                  <pic:nvPicPr>
+                    <pic:cNvPr id="0" name="Picture 1" descr="C:\Users\Sonja\Documents\Ohjelmointisälää\tsoha\relaatiokaavio.png"/>
+                    <pic:cNvPicPr>
+                      <a:picLocks noChangeAspect="1" noChangeArrowheads="1"/>
+                    </pic:cNvPicPr>
+                  </pic:nvPicPr>
+                  <pic:blipFill>
+                    <a:blip r:embed="rId11">
+                      <a:extLst>
+                        <a:ext uri="{28A0092B-C50C-407E-A947-70E740481C1C}">
+                          <a14:useLocalDpi xmlns:a14="http://schemas.microsoft.com/office/drawing/2010/main" val="0"/>
+                        </a:ext>
+                      </a:extLst>
+                    </a:blip>
+                    <a:srcRect/>
+                    <a:stretch>
+                      <a:fillRect/>
+                    </a:stretch>
+                  </pic:blipFill>
+                  <pic:spPr bwMode="auto">
+                    <a:xfrm>
+                      <a:off x="0" y="0"/>
+                      <a:ext cx="6345194" cy="3766936"/>
+                    </a:xfrm>
+                    <a:prstGeom prst="rect">
+                      <a:avLst/>
+                    </a:prstGeom>
+                    <a:noFill/>
+                    <a:ln>
+                      <a:noFill/>
+                    </a:ln>
+                  </pic:spPr>
+                </pic:pic>
+              </a:graphicData>
+            </a:graphic>
+          </wp:inline>
+        </w:drawing>
+      </w:r>
+      <w:r>
+        <w:rPr>
+          <w:lang w:val="fi-FI"/>
+        </w:rPr>
+        <w:br w:type="page"/>
+      </w:r>
+      <w:bookmarkStart w:id="8" w:name="_GoBack"/>
+      <w:bookmarkEnd w:id="8"/>
+    </w:p>
+    <w:p>
+      <w:pPr>
+        <w:pStyle w:val="Heading1"/>
+        <w:rPr>
+          <w:lang w:val="fi-FI"/>
+        </w:rPr>
+      </w:pPr>
+    </w:p>
+    <w:p>
+      <w:pPr>
+        <w:rPr>
+          <w:b/>
+          <w:sz w:val="24"/>
+          <w:lang w:val="fi-FI"/>
+        </w:rPr>
+      </w:pPr>
     </w:p>
     <w:p>
       <w:pPr>
@@ -5132,8 +6769,8 @@
       </w:pPr>
     </w:p>
     <w:sectPr>
-      <w:headerReference w:type="default" r:id="rId11"/>
-      <w:footerReference w:type="default" r:id="rId12"/>
+      <w:headerReference w:type="default" r:id="rId12"/>
+      <w:footerReference w:type="default" r:id="rId13"/>
       <w:pgSz w:w="12240" w:h="15840"/>
       <w:pgMar w:top="1440" w:right="1440" w:bottom="1440" w:left="1440" w:header="708" w:footer="708" w:gutter="0"/>
       <w:cols w:space="708"/>
@@ -6478,546 +8115,6 @@
 </w:styles>
 </file>
 
-<file path=word/glossary/document.xml><?xml version="1.0" encoding="utf-8"?>
-<w:glossaryDocument xmlns:wpc="http://schemas.microsoft.com/office/word/2010/wordprocessingCanvas" xmlns:mc="http://schemas.openxmlformats.org/markup-compatibility/2006" xmlns:o="urn:schemas-microsoft-com:office:office" xmlns:r="http://schemas.openxmlformats.org/officeDocument/2006/relationships" xmlns:m="http://schemas.openxmlformats.org/officeDocument/2006/math" xmlns:v="urn:schemas-microsoft-com:vml" xmlns:wp14="http://schemas.microsoft.com/office/word/2010/wordprocessingDrawing" xmlns:wp="http://schemas.openxmlformats.org/drawingml/2006/wordprocessingDrawing" xmlns:w10="urn:schemas-microsoft-com:office:word" xmlns:w="http://schemas.openxmlformats.org/wordprocessingml/2006/main" xmlns:w14="http://schemas.microsoft.com/office/word/2010/wordml" xmlns:wpg="http://schemas.microsoft.com/office/word/2010/wordprocessingGroup" xmlns:wpi="http://schemas.microsoft.com/office/word/2010/wordprocessingInk" xmlns:wne="http://schemas.microsoft.com/office/word/2006/wordml" xmlns:wps="http://schemas.microsoft.com/office/word/2010/wordprocessingShape" mc:Ignorable="w14 wp14"/>
-</file>
-
-<file path=word/glossary/fontTable.xml><?xml version="1.0" encoding="utf-8"?>
-<w:fonts xmlns:mc="http://schemas.openxmlformats.org/markup-compatibility/2006" xmlns:r="http://schemas.openxmlformats.org/officeDocument/2006/relationships" xmlns:w="http://schemas.openxmlformats.org/wordprocessingml/2006/main" xmlns:w14="http://schemas.microsoft.com/office/word/2010/wordml" mc:Ignorable="w14">
-  <w:font w:name="Symbol">
-    <w:panose1 w:val="05050102010706020507"/>
-    <w:charset w:val="02"/>
-    <w:family w:val="roman"/>
-    <w:pitch w:val="variable"/>
-    <w:sig w:usb0="00000000" w:usb1="10000000" w:usb2="00000000" w:usb3="00000000" w:csb0="80000000" w:csb1="00000000"/>
-  </w:font>
-  <w:font w:name="Times New Roman">
-    <w:panose1 w:val="02020603050405020304"/>
-    <w:charset w:val="00"/>
-    <w:family w:val="roman"/>
-    <w:pitch w:val="variable"/>
-    <w:sig w:usb0="E0002AFF" w:usb1="C0007841" w:usb2="00000009" w:usb3="00000000" w:csb0="000001FF" w:csb1="00000000"/>
-  </w:font>
-  <w:font w:name="Courier New">
-    <w:panose1 w:val="02070309020205020404"/>
-    <w:charset w:val="00"/>
-    <w:family w:val="modern"/>
-    <w:pitch w:val="fixed"/>
-    <w:sig w:usb0="E0002AFF" w:usb1="C0007843" w:usb2="00000009" w:usb3="00000000" w:csb0="000001FF" w:csb1="00000000"/>
-  </w:font>
-  <w:font w:name="Wingdings">
-    <w:panose1 w:val="05000000000000000000"/>
-    <w:charset w:val="02"/>
-    <w:family w:val="auto"/>
-    <w:pitch w:val="variable"/>
-    <w:sig w:usb0="00000000" w:usb1="10000000" w:usb2="00000000" w:usb3="00000000" w:csb0="80000000" w:csb1="00000000"/>
-  </w:font>
-  <w:font w:name="Calibri">
-    <w:panose1 w:val="020F0502020204030204"/>
-    <w:charset w:val="00"/>
-    <w:family w:val="swiss"/>
-    <w:pitch w:val="variable"/>
-    <w:sig w:usb0="E00002FF" w:usb1="4000ACFF" w:usb2="00000001" w:usb3="00000000" w:csb0="0000019F" w:csb1="00000000"/>
-  </w:font>
-  <w:font w:name="Cambria">
-    <w:panose1 w:val="02040503050406030204"/>
-    <w:charset w:val="00"/>
-    <w:family w:val="roman"/>
-    <w:pitch w:val="variable"/>
-    <w:sig w:usb0="E00002FF" w:usb1="400004FF" w:usb2="00000000" w:usb3="00000000" w:csb0="0000019F" w:csb1="00000000"/>
-  </w:font>
-  <w:font w:name="Tahoma">
-    <w:panose1 w:val="020B0604030504040204"/>
-    <w:charset w:val="00"/>
-    <w:family w:val="swiss"/>
-    <w:pitch w:val="variable"/>
-    <w:sig w:usb0="E1002EFF" w:usb1="C000605B" w:usb2="00000029" w:usb3="00000000" w:csb0="000101FF" w:csb1="00000000"/>
-  </w:font>
-</w:fonts>
-</file>
-
-<file path=word/glossary/settings.xml><?xml version="1.0" encoding="utf-8"?>
-<w:settings xmlns:mc="http://schemas.openxmlformats.org/markup-compatibility/2006" xmlns:o="urn:schemas-microsoft-com:office:office" xmlns:r="http://schemas.openxmlformats.org/officeDocument/2006/relationships" xmlns:m="http://schemas.openxmlformats.org/officeDocument/2006/math" xmlns:v="urn:schemas-microsoft-com:vml" xmlns:w10="urn:schemas-microsoft-com:office:word" xmlns:w="http://schemas.openxmlformats.org/wordprocessingml/2006/main" xmlns:w14="http://schemas.microsoft.com/office/word/2010/wordml" xmlns:sl="http://schemas.openxmlformats.org/schemaLibrary/2006/main" mc:Ignorable="w14">
-  <w:view w:val="normal"/>
-  <w:defaultTabStop w:val="720"/>
-  <w:characterSpacingControl w:val="doNotCompress"/>
-  <w:compat>
-    <w:useFELayout/>
-    <w:compatSetting w:name="compatibilityMode" w:uri="http://schemas.microsoft.com/office/word" w:val="14"/>
-    <w:compatSetting w:name="overrideTableStyleFontSizeAndJustification" w:uri="http://schemas.microsoft.com/office/word" w:val="1"/>
-    <w:compatSetting w:name="enableOpenTypeFeatures" w:uri="http://schemas.microsoft.com/office/word" w:val="1"/>
-    <w:compatSetting w:name="doNotFlipMirrorIndents" w:uri="http://schemas.microsoft.com/office/word" w:val="1"/>
-  </w:compat>
-  <w:rsids>
-    <w:rsidRoot w:val="00AE492F"/>
-    <w:rsid w:val="00301FCA"/>
-    <w:rsid w:val="00345D56"/>
-    <w:rsid w:val="00353201"/>
-    <w:rsid w:val="00AE492F"/>
-  </w:rsids>
-  <m:mathPr>
-    <m:mathFont m:val="Cambria Math"/>
-    <m:brkBin m:val="before"/>
-    <m:brkBinSub m:val="--"/>
-    <m:smallFrac m:val="0"/>
-    <m:dispDef/>
-    <m:lMargin m:val="0"/>
-    <m:rMargin m:val="0"/>
-    <m:defJc m:val="centerGroup"/>
-    <m:wrapIndent m:val="1440"/>
-    <m:intLim m:val="subSup"/>
-    <m:naryLim m:val="undOvr"/>
-  </m:mathPr>
-  <w:themeFontLang w:val="en-US"/>
-  <w:clrSchemeMapping w:bg1="light1" w:t1="dark1" w:bg2="light2" w:t2="dark2" w:accent1="accent1" w:accent2="accent2" w:accent3="accent3" w:accent4="accent4" w:accent5="accent5" w:accent6="accent6" w:hyperlink="hyperlink" w:followedHyperlink="followedHyperlink"/>
-  <w:decimalSymbol w:val=","/>
-  <w:listSeparator w:val=";"/>
-</w:settings>
-</file>
-
-<file path=word/glossary/styles.xml><?xml version="1.0" encoding="utf-8"?>
-<w:styles xmlns:mc="http://schemas.openxmlformats.org/markup-compatibility/2006" xmlns:r="http://schemas.openxmlformats.org/officeDocument/2006/relationships" xmlns:w="http://schemas.openxmlformats.org/wordprocessingml/2006/main" xmlns:w14="http://schemas.microsoft.com/office/word/2010/wordml" mc:Ignorable="w14">
-  <w:docDefaults>
-    <w:rPrDefault>
-      <w:rPr>
-        <w:rFonts w:asciiTheme="minorHAnsi" w:eastAsiaTheme="minorEastAsia" w:hAnsiTheme="minorHAnsi" w:cstheme="minorBidi"/>
-        <w:sz w:val="22"/>
-        <w:szCs w:val="22"/>
-        <w:lang w:val="en-US" w:eastAsia="en-US" w:bidi="ar-SA"/>
-      </w:rPr>
-    </w:rPrDefault>
-    <w:pPrDefault>
-      <w:pPr>
-        <w:spacing w:after="200" w:line="276" w:lineRule="auto"/>
-      </w:pPr>
-    </w:pPrDefault>
-  </w:docDefaults>
-  <w:latentStyles w:defLockedState="0" w:defUIPriority="99" w:defSemiHidden="1" w:defUnhideWhenUsed="1" w:defQFormat="0" w:count="267">
-    <w:lsdException w:name="Normal" w:semiHidden="0" w:uiPriority="0" w:unhideWhenUsed="0" w:qFormat="1"/>
-    <w:lsdException w:name="heading 1" w:semiHidden="0" w:uiPriority="9" w:unhideWhenUsed="0" w:qFormat="1"/>
-    <w:lsdException w:name="heading 2" w:uiPriority="9" w:qFormat="1"/>
-    <w:lsdException w:name="heading 3" w:uiPriority="9" w:qFormat="1"/>
-    <w:lsdException w:name="heading 4" w:uiPriority="9" w:qFormat="1"/>
-    <w:lsdException w:name="heading 5" w:uiPriority="9" w:qFormat="1"/>
-    <w:lsdException w:name="heading 6" w:uiPriority="9" w:qFormat="1"/>
-    <w:lsdException w:name="heading 7" w:uiPriority="9" w:qFormat="1"/>
-    <w:lsdException w:name="heading 8" w:uiPriority="9" w:qFormat="1"/>
-    <w:lsdException w:name="heading 9" w:uiPriority="9" w:qFormat="1"/>
-    <w:lsdException w:name="toc 1" w:uiPriority="39"/>
-    <w:lsdException w:name="toc 2" w:uiPriority="39"/>
-    <w:lsdException w:name="toc 3" w:uiPriority="39"/>
-    <w:lsdException w:name="toc 4" w:uiPriority="39"/>
-    <w:lsdException w:name="toc 5" w:uiPriority="39"/>
-    <w:lsdException w:name="toc 6" w:uiPriority="39"/>
-    <w:lsdException w:name="toc 7" w:uiPriority="39"/>
-    <w:lsdException w:name="toc 8" w:uiPriority="39"/>
-    <w:lsdException w:name="toc 9" w:uiPriority="39"/>
-    <w:lsdException w:name="caption" w:uiPriority="35" w:qFormat="1"/>
-    <w:lsdException w:name="Title" w:semiHidden="0" w:uiPriority="10" w:unhideWhenUsed="0" w:qFormat="1"/>
-    <w:lsdException w:name="Default Paragraph Font" w:uiPriority="1"/>
-    <w:lsdException w:name="Subtitle" w:semiHidden="0" w:uiPriority="11" w:unhideWhenUsed="0" w:qFormat="1"/>
-    <w:lsdException w:name="Strong" w:semiHidden="0" w:uiPriority="22" w:unhideWhenUsed="0" w:qFormat="1"/>
-    <w:lsdException w:name="Emphasis" w:semiHidden="0" w:uiPriority="20" w:unhideWhenUsed="0" w:qFormat="1"/>
-    <w:lsdException w:name="Table Grid" w:semiHidden="0" w:uiPriority="59" w:unhideWhenUsed="0"/>
-    <w:lsdException w:name="Placeholder Text" w:unhideWhenUsed="0"/>
-    <w:lsdException w:name="No Spacing" w:semiHidden="0" w:uiPriority="1" w:unhideWhenUsed="0" w:qFormat="1"/>
-    <w:lsdException w:name="Light Shading" w:semiHidden="0" w:uiPriority="60" w:unhideWhenUsed="0"/>
-    <w:lsdException w:name="Light List" w:semiHidden="0" w:uiPriority="61" w:unhideWhenUsed="0"/>
-    <w:lsdException w:name="Light Grid" w:semiHidden="0" w:uiPriority="62" w:unhideWhenUsed="0"/>
-    <w:lsdException w:name="Medium Shading 1" w:semiHidden="0" w:uiPriority="63" w:unhideWhenUsed="0"/>
-    <w:lsdException w:name="Medium Shading 2" w:semiHidden="0" w:uiPriority="64" w:unhideWhenUsed="0"/>
-    <w:lsdException w:name="Medium List 1" w:semiHidden="0" w:uiPriority="65" w:unhideWhenUsed="0"/>
-    <w:lsdException w:name="Medium List 2" w:semiHidden="0" w:uiPriority="66" w:unhideWhenUsed="0"/>
-    <w:lsdException w:name="Medium Grid 1" w:semiHidden="0" w:uiPriority="67" w:unhideWhenUsed="0"/>
-    <w:lsdException w:name="Medium Grid 2" w:semiHidden="0" w:uiPriority="68" w:unhideWhenUsed="0"/>
-    <w:lsdException w:name="Medium Grid 3" w:semiHidden="0" w:uiPriority="69" w:unhideWhenUsed="0"/>
-    <w:lsdException w:name="Dark List" w:semiHidden="0" w:uiPriority="70" w:unhideWhenUsed="0"/>
-    <w:lsdException w:name="Colorful Shading" w:semiHidden="0" w:uiPriority="71" w:unhideWhenUsed="0"/>
-    <w:lsdException w:name="Colorful List" w:semiHidden="0" w:uiPriority="72" w:unhideWhenUsed="0"/>
-    <w:lsdException w:name="Colorful Grid" w:semiHidden="0" w:uiPriority="73" w:unhideWhenUsed="0"/>
-    <w:lsdException w:name="Light Shading Accent 1" w:semiHidden="0" w:uiPriority="60" w:unhideWhenUsed="0"/>
-    <w:lsdException w:name="Light List Accent 1" w:semiHidden="0" w:uiPriority="61" w:unhideWhenUsed="0"/>
-    <w:lsdException w:name="Light Grid Accent 1" w:semiHidden="0" w:uiPriority="62" w:unhideWhenUsed="0"/>
-    <w:lsdException w:name="Medium Shading 1 Accent 1" w:semiHidden="0" w:uiPriority="63" w:unhideWhenUsed="0"/>
-    <w:lsdException w:name="Medium Shading 2 Accent 1" w:semiHidden="0" w:uiPriority="64" w:unhideWhenUsed="0"/>
-    <w:lsdException w:name="Medium List 1 Accent 1" w:semiHidden="0" w:uiPriority="65" w:unhideWhenUsed="0"/>
-    <w:lsdException w:name="Revision" w:unhideWhenUsed="0"/>
-    <w:lsdException w:name="List Paragraph" w:semiHidden="0" w:uiPriority="34" w:unhideWhenUsed="0" w:qFormat="1"/>
-    <w:lsdException w:name="Quote" w:semiHidden="0" w:uiPriority="29" w:unhideWhenUsed="0" w:qFormat="1"/>
-    <w:lsdException w:name="Intense Quote" w:semiHidden="0" w:uiPriority="30" w:unhideWhenUsed="0" w:qFormat="1"/>
-    <w:lsdException w:name="Medium List 2 Accent 1" w:semiHidden="0" w:uiPriority="66" w:unhideWhenUsed="0"/>
-    <w:lsdException w:name="Medium Grid 1 Accent 1" w:semiHidden="0" w:uiPriority="67" w:unhideWhenUsed="0"/>
-    <w:lsdException w:name="Medium Grid 2 Accent 1" w:semiHidden="0" w:uiPriority="68" w:unhideWhenUsed="0"/>
-    <w:lsdException w:name="Medium Grid 3 Accent 1" w:semiHidden="0" w:uiPriority="69" w:unhideWhenUsed="0"/>
-    <w:lsdException w:name="Dark List Accent 1" w:semiHidden="0" w:uiPriority="70" w:unhideWhenUsed="0"/>
-    <w:lsdException w:name="Colorful Shading Accent 1" w:semiHidden="0" w:uiPriority="71" w:unhideWhenUsed="0"/>
-    <w:lsdException w:name="Colorful List Accent 1" w:semiHidden="0" w:uiPriority="72" w:unhideWhenUsed="0"/>
-    <w:lsdException w:name="Colorful Grid Accent 1" w:semiHidden="0" w:uiPriority="73" w:unhideWhenUsed="0"/>
-    <w:lsdException w:name="Light Shading Accent 2" w:semiHidden="0" w:uiPriority="60" w:unhideWhenUsed="0"/>
-    <w:lsdException w:name="Light List Accent 2" w:semiHidden="0" w:uiPriority="61" w:unhideWhenUsed="0"/>
-    <w:lsdException w:name="Light Grid Accent 2" w:semiHidden="0" w:uiPriority="62" w:unhideWhenUsed="0"/>
-    <w:lsdException w:name="Medium Shading 1 Accent 2" w:semiHidden="0" w:uiPriority="63" w:unhideWhenUsed="0"/>
-    <w:lsdException w:name="Medium Shading 2 Accent 2" w:semiHidden="0" w:uiPriority="64" w:unhideWhenUsed="0"/>
-    <w:lsdException w:name="Medium List 1 Accent 2" w:semiHidden="0" w:uiPriority="65" w:unhideWhenUsed="0"/>
-    <w:lsdException w:name="Medium List 2 Accent 2" w:semiHidden="0" w:uiPriority="66" w:unhideWhenUsed="0"/>
-    <w:lsdException w:name="Medium Grid 1 Accent 2" w:semiHidden="0" w:uiPriority="67" w:unhideWhenUsed="0"/>
-    <w:lsdException w:name="Medium Grid 2 Accent 2" w:semiHidden="0" w:uiPriority="68" w:unhideWhenUsed="0"/>
-    <w:lsdException w:name="Medium Grid 3 Accent 2" w:semiHidden="0" w:uiPriority="69" w:unhideWhenUsed="0"/>
-    <w:lsdException w:name="Dark List Accent 2" w:semiHidden="0" w:uiPriority="70" w:unhideWhenUsed="0"/>
-    <w:lsdException w:name="Colorful Shading Accent 2" w:semiHidden="0" w:uiPriority="71" w:unhideWhenUsed="0"/>
-    <w:lsdException w:name="Colorful List Accent 2" w:semiHidden="0" w:uiPriority="72" w:unhideWhenUsed="0"/>
-    <w:lsdException w:name="Colorful Grid Accent 2" w:semiHidden="0" w:uiPriority="73" w:unhideWhenUsed="0"/>
-    <w:lsdException w:name="Light Shading Accent 3" w:semiHidden="0" w:uiPriority="60" w:unhideWhenUsed="0"/>
-    <w:lsdException w:name="Light List Accent 3" w:semiHidden="0" w:uiPriority="61" w:unhideWhenUsed="0"/>
-    <w:lsdException w:name="Light Grid Accent 3" w:semiHidden="0" w:uiPriority="62" w:unhideWhenUsed="0"/>
-    <w:lsdException w:name="Medium Shading 1 Accent 3" w:semiHidden="0" w:uiPriority="63" w:unhideWhenUsed="0"/>
-    <w:lsdException w:name="Medium Shading 2 Accent 3" w:semiHidden="0" w:uiPriority="64" w:unhideWhenUsed="0"/>
-    <w:lsdException w:name="Medium List 1 Accent 3" w:semiHidden="0" w:uiPriority="65" w:unhideWhenUsed="0"/>
-    <w:lsdException w:name="Medium List 2 Accent 3" w:semiHidden="0" w:uiPriority="66" w:unhideWhenUsed="0"/>
-    <w:lsdException w:name="Medium Grid 1 Accent 3" w:semiHidden="0" w:uiPriority="67" w:unhideWhenUsed="0"/>
-    <w:lsdException w:name="Medium Grid 2 Accent 3" w:semiHidden="0" w:uiPriority="68" w:unhideWhenUsed="0"/>
-    <w:lsdException w:name="Medium Grid 3 Accent 3" w:semiHidden="0" w:uiPriority="69" w:unhideWhenUsed="0"/>
-    <w:lsdException w:name="Dark List Accent 3" w:semiHidden="0" w:uiPriority="70" w:unhideWhenUsed="0"/>
-    <w:lsdException w:name="Colorful Shading Accent 3" w:semiHidden="0" w:uiPriority="71" w:unhideWhenUsed="0"/>
-    <w:lsdException w:name="Colorful List Accent 3" w:semiHidden="0" w:uiPriority="72" w:unhideWhenUsed="0"/>
-    <w:lsdException w:name="Colorful Grid Accent 3" w:semiHidden="0" w:uiPriority="73" w:unhideWhenUsed="0"/>
-    <w:lsdException w:name="Light Shading Accent 4" w:semiHidden="0" w:uiPriority="60" w:unhideWhenUsed="0"/>
-    <w:lsdException w:name="Light List Accent 4" w:semiHidden="0" w:uiPriority="61" w:unhideWhenUsed="0"/>
-    <w:lsdException w:name="Light Grid Accent 4" w:semiHidden="0" w:uiPriority="62" w:unhideWhenUsed="0"/>
-    <w:lsdException w:name="Medium Shading 1 Accent 4" w:semiHidden="0" w:uiPriority="63" w:unhideWhenUsed="0"/>
-    <w:lsdException w:name="Medium Shading 2 Accent 4" w:semiHidden="0" w:uiPriority="64" w:unhideWhenUsed="0"/>
-    <w:lsdException w:name="Medium List 1 Accent 4" w:semiHidden="0" w:uiPriority="65" w:unhideWhenUsed="0"/>
-    <w:lsdException w:name="Medium List 2 Accent 4" w:semiHidden="0" w:uiPriority="66" w:unhideWhenUsed="0"/>
-    <w:lsdException w:name="Medium Grid 1 Accent 4" w:semiHidden="0" w:uiPriority="67" w:unhideWhenUsed="0"/>
-    <w:lsdException w:name="Medium Grid 2 Accent 4" w:semiHidden="0" w:uiPriority="68" w:unhideWhenUsed="0"/>
-    <w:lsdException w:name="Medium Grid 3 Accent 4" w:semiHidden="0" w:uiPriority="69" w:unhideWhenUsed="0"/>
-    <w:lsdException w:name="Dark List Accent 4" w:semiHidden="0" w:uiPriority="70" w:unhideWhenUsed="0"/>
-    <w:lsdException w:name="Colorful Shading Accent 4" w:semiHidden="0" w:uiPriority="71" w:unhideWhenUsed="0"/>
-    <w:lsdException w:name="Colorful List Accent 4" w:semiHidden="0" w:uiPriority="72" w:unhideWhenUsed="0"/>
-    <w:lsdException w:name="Colorful Grid Accent 4" w:semiHidden="0" w:uiPriority="73" w:unhideWhenUsed="0"/>
-    <w:lsdException w:name="Light Shading Accent 5" w:semiHidden="0" w:uiPriority="60" w:unhideWhenUsed="0"/>
-    <w:lsdException w:name="Light List Accent 5" w:semiHidden="0" w:uiPriority="61" w:unhideWhenUsed="0"/>
-    <w:lsdException w:name="Light Grid Accent 5" w:semiHidden="0" w:uiPriority="62" w:unhideWhenUsed="0"/>
-    <w:lsdException w:name="Medium Shading 1 Accent 5" w:semiHidden="0" w:uiPriority="63" w:unhideWhenUsed="0"/>
-    <w:lsdException w:name="Medium Shading 2 Accent 5" w:semiHidden="0" w:uiPriority="64" w:unhideWhenUsed="0"/>
-    <w:lsdException w:name="Medium List 1 Accent 5" w:semiHidden="0" w:uiPriority="65" w:unhideWhenUsed="0"/>
-    <w:lsdException w:name="Medium List 2 Accent 5" w:semiHidden="0" w:uiPriority="66" w:unhideWhenUsed="0"/>
-    <w:lsdException w:name="Medium Grid 1 Accent 5" w:semiHidden="0" w:uiPriority="67" w:unhideWhenUsed="0"/>
-    <w:lsdException w:name="Medium Grid 2 Accent 5" w:semiHidden="0" w:uiPriority="68" w:unhideWhenUsed="0"/>
-    <w:lsdException w:name="Medium Grid 3 Accent 5" w:semiHidden="0" w:uiPriority="69" w:unhideWhenUsed="0"/>
-    <w:lsdException w:name="Dark List Accent 5" w:semiHidden="0" w:uiPriority="70" w:unhideWhenUsed="0"/>
-    <w:lsdException w:name="Colorful Shading Accent 5" w:semiHidden="0" w:uiPriority="71" w:unhideWhenUsed="0"/>
-    <w:lsdException w:name="Colorful List Accent 5" w:semiHidden="0" w:uiPriority="72" w:unhideWhenUsed="0"/>
-    <w:lsdException w:name="Colorful Grid Accent 5" w:semiHidden="0" w:uiPriority="73" w:unhideWhenUsed="0"/>
-    <w:lsdException w:name="Light Shading Accent 6" w:semiHidden="0" w:uiPriority="60" w:unhideWhenUsed="0"/>
-    <w:lsdException w:name="Light List Accent 6" w:semiHidden="0" w:uiPriority="61" w:unhideWhenUsed="0"/>
-    <w:lsdException w:name="Light Grid Accent 6" w:semiHidden="0" w:uiPriority="62" w:unhideWhenUsed="0"/>
-    <w:lsdException w:name="Medium Shading 1 Accent 6" w:semiHidden="0" w:uiPriority="63" w:unhideWhenUsed="0"/>
-    <w:lsdException w:name="Medium Shading 2 Accent 6" w:semiHidden="0" w:uiPriority="64" w:unhideWhenUsed="0"/>
-    <w:lsdException w:name="Medium List 1 Accent 6" w:semiHidden="0" w:uiPriority="65" w:unhideWhenUsed="0"/>
-    <w:lsdException w:name="Medium List 2 Accent 6" w:semiHidden="0" w:uiPriority="66" w:unhideWhenUsed="0"/>
-    <w:lsdException w:name="Medium Grid 1 Accent 6" w:semiHidden="0" w:uiPriority="67" w:unhideWhenUsed="0"/>
-    <w:lsdException w:name="Medium Grid 2 Accent 6" w:semiHidden="0" w:uiPriority="68" w:unhideWhenUsed="0"/>
-    <w:lsdException w:name="Medium Grid 3 Accent 6" w:semiHidden="0" w:uiPriority="69" w:unhideWhenUsed="0"/>
-    <w:lsdException w:name="Dark List Accent 6" w:semiHidden="0" w:uiPriority="70" w:unhideWhenUsed="0"/>
-    <w:lsdException w:name="Colorful Shading Accent 6" w:semiHidden="0" w:uiPriority="71" w:unhideWhenUsed="0"/>
-    <w:lsdException w:name="Colorful List Accent 6" w:semiHidden="0" w:uiPriority="72" w:unhideWhenUsed="0"/>
-    <w:lsdException w:name="Colorful Grid Accent 6" w:semiHidden="0" w:uiPriority="73" w:unhideWhenUsed="0"/>
-    <w:lsdException w:name="Subtle Emphasis" w:semiHidden="0" w:uiPriority="19" w:unhideWhenUsed="0" w:qFormat="1"/>
-    <w:lsdException w:name="Intense Emphasis" w:semiHidden="0" w:uiPriority="21" w:unhideWhenUsed="0" w:qFormat="1"/>
-    <w:lsdException w:name="Subtle Reference" w:semiHidden="0" w:uiPriority="31" w:unhideWhenUsed="0" w:qFormat="1"/>
-    <w:lsdException w:name="Intense Reference" w:semiHidden="0" w:uiPriority="32" w:unhideWhenUsed="0" w:qFormat="1"/>
-    <w:lsdException w:name="Book Title" w:semiHidden="0" w:uiPriority="33" w:unhideWhenUsed="0" w:qFormat="1"/>
-    <w:lsdException w:name="Bibliography" w:uiPriority="37"/>
-    <w:lsdException w:name="TOC Heading" w:uiPriority="39" w:qFormat="1"/>
-  </w:latentStyles>
-  <w:style w:type="paragraph" w:default="1" w:styleId="Normal">
-    <w:name w:val="Normal"/>
-    <w:qFormat/>
-  </w:style>
-  <w:style w:type="character" w:default="1" w:styleId="DefaultParagraphFont">
-    <w:name w:val="Default Paragraph Font"/>
-    <w:uiPriority w:val="1"/>
-    <w:semiHidden/>
-    <w:unhideWhenUsed/>
-  </w:style>
-  <w:style w:type="table" w:default="1" w:styleId="TableNormal">
-    <w:name w:val="Normal Table"/>
-    <w:uiPriority w:val="99"/>
-    <w:semiHidden/>
-    <w:unhideWhenUsed/>
-    <w:tblPr>
-      <w:tblInd w:w="0" w:type="dxa"/>
-      <w:tblCellMar>
-        <w:top w:w="0" w:type="dxa"/>
-        <w:left w:w="108" w:type="dxa"/>
-        <w:bottom w:w="0" w:type="dxa"/>
-        <w:right w:w="108" w:type="dxa"/>
-      </w:tblCellMar>
-    </w:tblPr>
-  </w:style>
-  <w:style w:type="numbering" w:default="1" w:styleId="NoList">
-    <w:name w:val="No List"/>
-    <w:uiPriority w:val="99"/>
-    <w:semiHidden/>
-    <w:unhideWhenUsed/>
-  </w:style>
-  <w:style w:type="paragraph" w:customStyle="1" w:styleId="53242CF2E9184631B49C959786D19CA0">
-    <w:name w:val="53242CF2E9184631B49C959786D19CA0"/>
-    <w:rsid w:val="00AE492F"/>
-  </w:style>
-  <w:style w:type="paragraph" w:customStyle="1" w:styleId="AC837793B5204D9EAAA455F7ADEAF592">
-    <w:name w:val="AC837793B5204D9EAAA455F7ADEAF592"/>
-    <w:rsid w:val="00AE492F"/>
-  </w:style>
-  <w:style w:type="paragraph" w:customStyle="1" w:styleId="1679E2BD63DB4E8CB734EA382E9DBBB9">
-    <w:name w:val="1679E2BD63DB4E8CB734EA382E9DBBB9"/>
-    <w:rsid w:val="00AE492F"/>
-  </w:style>
-  <w:style w:type="paragraph" w:customStyle="1" w:styleId="6EC74C5774AE4F7A89E750140FC819A3">
-    <w:name w:val="6EC74C5774AE4F7A89E750140FC819A3"/>
-    <w:rsid w:val="00AE492F"/>
-  </w:style>
-  <w:style w:type="paragraph" w:customStyle="1" w:styleId="D3C66A8B1EAD46AAA231B130F93E87EF">
-    <w:name w:val="D3C66A8B1EAD46AAA231B130F93E87EF"/>
-    <w:rsid w:val="00AE492F"/>
-  </w:style>
-  <w:style w:type="paragraph" w:customStyle="1" w:styleId="EC5FE8B69D484E068E0428EAFA657A20">
-    <w:name w:val="EC5FE8B69D484E068E0428EAFA657A20"/>
-    <w:rsid w:val="00353201"/>
-  </w:style>
-  <w:style w:type="paragraph" w:customStyle="1" w:styleId="F49D6A92353245C0927D603A110FF47A">
-    <w:name w:val="F49D6A92353245C0927D603A110FF47A"/>
-    <w:rsid w:val="00353201"/>
-  </w:style>
-</w:styles>
-</file>
-
-<file path=word/glossary/stylesWithEffects.xml><?xml version="1.0" encoding="utf-8"?>
-<w:styles xmlns:wpc="http://schemas.microsoft.com/office/word/2010/wordprocessingCanvas" xmlns:mc="http://schemas.openxmlformats.org/markup-compatibility/2006" xmlns:o="urn:schemas-microsoft-com:office:office" xmlns:r="http://schemas.openxmlformats.org/officeDocument/2006/relationships" xmlns:m="http://schemas.openxmlformats.org/officeDocument/2006/math" xmlns:v="urn:schemas-microsoft-com:vml" xmlns:wp14="http://schemas.microsoft.com/office/word/2010/wordprocessingDrawing" xmlns:wp="http://schemas.openxmlformats.org/drawingml/2006/wordprocessingDrawing" xmlns:w10="urn:schemas-microsoft-com:office:word" xmlns:w="http://schemas.openxmlformats.org/wordprocessingml/2006/main" xmlns:w14="http://schemas.microsoft.com/office/word/2010/wordml" xmlns:wpg="http://schemas.microsoft.com/office/word/2010/wordprocessingGroup" xmlns:wpi="http://schemas.microsoft.com/office/word/2010/wordprocessingInk" xmlns:wne="http://schemas.microsoft.com/office/word/2006/wordml" xmlns:wps="http://schemas.microsoft.com/office/word/2010/wordprocessingShape" mc:Ignorable="w14 wp14">
-  <w:docDefaults>
-    <w:rPrDefault>
-      <w:rPr>
-        <w:rFonts w:asciiTheme="minorHAnsi" w:eastAsiaTheme="minorEastAsia" w:hAnsiTheme="minorHAnsi" w:cstheme="minorBidi"/>
-        <w:sz w:val="22"/>
-        <w:szCs w:val="22"/>
-        <w:lang w:val="en-US" w:eastAsia="en-US" w:bidi="ar-SA"/>
-      </w:rPr>
-    </w:rPrDefault>
-    <w:pPrDefault>
-      <w:pPr>
-        <w:spacing w:after="200" w:line="276" w:lineRule="auto"/>
-      </w:pPr>
-    </w:pPrDefault>
-  </w:docDefaults>
-  <w:latentStyles w:defLockedState="0" w:defUIPriority="99" w:defSemiHidden="1" w:defUnhideWhenUsed="1" w:defQFormat="0" w:count="267">
-    <w:lsdException w:name="Normal" w:semiHidden="0" w:uiPriority="0" w:unhideWhenUsed="0" w:qFormat="1"/>
-    <w:lsdException w:name="heading 1" w:semiHidden="0" w:uiPriority="9" w:unhideWhenUsed="0" w:qFormat="1"/>
-    <w:lsdException w:name="heading 2" w:uiPriority="9" w:qFormat="1"/>
-    <w:lsdException w:name="heading 3" w:uiPriority="9" w:qFormat="1"/>
-    <w:lsdException w:name="heading 4" w:uiPriority="9" w:qFormat="1"/>
-    <w:lsdException w:name="heading 5" w:uiPriority="9" w:qFormat="1"/>
-    <w:lsdException w:name="heading 6" w:uiPriority="9" w:qFormat="1"/>
-    <w:lsdException w:name="heading 7" w:uiPriority="9" w:qFormat="1"/>
-    <w:lsdException w:name="heading 8" w:uiPriority="9" w:qFormat="1"/>
-    <w:lsdException w:name="heading 9" w:uiPriority="9" w:qFormat="1"/>
-    <w:lsdException w:name="toc 1" w:uiPriority="39"/>
-    <w:lsdException w:name="toc 2" w:uiPriority="39"/>
-    <w:lsdException w:name="toc 3" w:uiPriority="39"/>
-    <w:lsdException w:name="toc 4" w:uiPriority="39"/>
-    <w:lsdException w:name="toc 5" w:uiPriority="39"/>
-    <w:lsdException w:name="toc 6" w:uiPriority="39"/>
-    <w:lsdException w:name="toc 7" w:uiPriority="39"/>
-    <w:lsdException w:name="toc 8" w:uiPriority="39"/>
-    <w:lsdException w:name="toc 9" w:uiPriority="39"/>
-    <w:lsdException w:name="caption" w:uiPriority="35" w:qFormat="1"/>
-    <w:lsdException w:name="Title" w:semiHidden="0" w:uiPriority="10" w:unhideWhenUsed="0" w:qFormat="1"/>
-    <w:lsdException w:name="Default Paragraph Font" w:uiPriority="1"/>
-    <w:lsdException w:name="Subtitle" w:semiHidden="0" w:uiPriority="11" w:unhideWhenUsed="0" w:qFormat="1"/>
-    <w:lsdException w:name="Strong" w:semiHidden="0" w:uiPriority="22" w:unhideWhenUsed="0" w:qFormat="1"/>
-    <w:lsdException w:name="Emphasis" w:semiHidden="0" w:uiPriority="20" w:unhideWhenUsed="0" w:qFormat="1"/>
-    <w:lsdException w:name="Table Grid" w:semiHidden="0" w:uiPriority="59" w:unhideWhenUsed="0"/>
-    <w:lsdException w:name="Placeholder Text" w:unhideWhenUsed="0"/>
-    <w:lsdException w:name="No Spacing" w:semiHidden="0" w:uiPriority="1" w:unhideWhenUsed="0" w:qFormat="1"/>
-    <w:lsdException w:name="Light Shading" w:semiHidden="0" w:uiPriority="60" w:unhideWhenUsed="0"/>
-    <w:lsdException w:name="Light List" w:semiHidden="0" w:uiPriority="61" w:unhideWhenUsed="0"/>
-    <w:lsdException w:name="Light Grid" w:semiHidden="0" w:uiPriority="62" w:unhideWhenUsed="0"/>
-    <w:lsdException w:name="Medium Shading 1" w:semiHidden="0" w:uiPriority="63" w:unhideWhenUsed="0"/>
-    <w:lsdException w:name="Medium Shading 2" w:semiHidden="0" w:uiPriority="64" w:unhideWhenUsed="0"/>
-    <w:lsdException w:name="Medium List 1" w:semiHidden="0" w:uiPriority="65" w:unhideWhenUsed="0"/>
-    <w:lsdException w:name="Medium List 2" w:semiHidden="0" w:uiPriority="66" w:unhideWhenUsed="0"/>
-    <w:lsdException w:name="Medium Grid 1" w:semiHidden="0" w:uiPriority="67" w:unhideWhenUsed="0"/>
-    <w:lsdException w:name="Medium Grid 2" w:semiHidden="0" w:uiPriority="68" w:unhideWhenUsed="0"/>
-    <w:lsdException w:name="Medium Grid 3" w:semiHidden="0" w:uiPriority="69" w:unhideWhenUsed="0"/>
-    <w:lsdException w:name="Dark List" w:semiHidden="0" w:uiPriority="70" w:unhideWhenUsed="0"/>
-    <w:lsdException w:name="Colorful Shading" w:semiHidden="0" w:uiPriority="71" w:unhideWhenUsed="0"/>
-    <w:lsdException w:name="Colorful List" w:semiHidden="0" w:uiPriority="72" w:unhideWhenUsed="0"/>
-    <w:lsdException w:name="Colorful Grid" w:semiHidden="0" w:uiPriority="73" w:unhideWhenUsed="0"/>
-    <w:lsdException w:name="Light Shading Accent 1" w:semiHidden="0" w:uiPriority="60" w:unhideWhenUsed="0"/>
-    <w:lsdException w:name="Light List Accent 1" w:semiHidden="0" w:uiPriority="61" w:unhideWhenUsed="0"/>
-    <w:lsdException w:name="Light Grid Accent 1" w:semiHidden="0" w:uiPriority="62" w:unhideWhenUsed="0"/>
-    <w:lsdException w:name="Medium Shading 1 Accent 1" w:semiHidden="0" w:uiPriority="63" w:unhideWhenUsed="0"/>
-    <w:lsdException w:name="Medium Shading 2 Accent 1" w:semiHidden="0" w:uiPriority="64" w:unhideWhenUsed="0"/>
-    <w:lsdException w:name="Medium List 1 Accent 1" w:semiHidden="0" w:uiPriority="65" w:unhideWhenUsed="0"/>
-    <w:lsdException w:name="Revision" w:unhideWhenUsed="0"/>
-    <w:lsdException w:name="List Paragraph" w:semiHidden="0" w:uiPriority="34" w:unhideWhenUsed="0" w:qFormat="1"/>
-    <w:lsdException w:name="Quote" w:semiHidden="0" w:uiPriority="29" w:unhideWhenUsed="0" w:qFormat="1"/>
-    <w:lsdException w:name="Intense Quote" w:semiHidden="0" w:uiPriority="30" w:unhideWhenUsed="0" w:qFormat="1"/>
-    <w:lsdException w:name="Medium List 2 Accent 1" w:semiHidden="0" w:uiPriority="66" w:unhideWhenUsed="0"/>
-    <w:lsdException w:name="Medium Grid 1 Accent 1" w:semiHidden="0" w:uiPriority="67" w:unhideWhenUsed="0"/>
-    <w:lsdException w:name="Medium Grid 2 Accent 1" w:semiHidden="0" w:uiPriority="68" w:unhideWhenUsed="0"/>
-    <w:lsdException w:name="Medium Grid 3 Accent 1" w:semiHidden="0" w:uiPriority="69" w:unhideWhenUsed="0"/>
-    <w:lsdException w:name="Dark List Accent 1" w:semiHidden="0" w:uiPriority="70" w:unhideWhenUsed="0"/>
-    <w:lsdException w:name="Colorful Shading Accent 1" w:semiHidden="0" w:uiPriority="71" w:unhideWhenUsed="0"/>
-    <w:lsdException w:name="Colorful List Accent 1" w:semiHidden="0" w:uiPriority="72" w:unhideWhenUsed="0"/>
-    <w:lsdException w:name="Colorful Grid Accent 1" w:semiHidden="0" w:uiPriority="73" w:unhideWhenUsed="0"/>
-    <w:lsdException w:name="Light Shading Accent 2" w:semiHidden="0" w:uiPriority="60" w:unhideWhenUsed="0"/>
-    <w:lsdException w:name="Light List Accent 2" w:semiHidden="0" w:uiPriority="61" w:unhideWhenUsed="0"/>
-    <w:lsdException w:name="Light Grid Accent 2" w:semiHidden="0" w:uiPriority="62" w:unhideWhenUsed="0"/>
-    <w:lsdException w:name="Medium Shading 1 Accent 2" w:semiHidden="0" w:uiPriority="63" w:unhideWhenUsed="0"/>
-    <w:lsdException w:name="Medium Shading 2 Accent 2" w:semiHidden="0" w:uiPriority="64" w:unhideWhenUsed="0"/>
-    <w:lsdException w:name="Medium List 1 Accent 2" w:semiHidden="0" w:uiPriority="65" w:unhideWhenUsed="0"/>
-    <w:lsdException w:name="Medium List 2 Accent 2" w:semiHidden="0" w:uiPriority="66" w:unhideWhenUsed="0"/>
-    <w:lsdException w:name="Medium Grid 1 Accent 2" w:semiHidden="0" w:uiPriority="67" w:unhideWhenUsed="0"/>
-    <w:lsdException w:name="Medium Grid 2 Accent 2" w:semiHidden="0" w:uiPriority="68" w:unhideWhenUsed="0"/>
-    <w:lsdException w:name="Medium Grid 3 Accent 2" w:semiHidden="0" w:uiPriority="69" w:unhideWhenUsed="0"/>
-    <w:lsdException w:name="Dark List Accent 2" w:semiHidden="0" w:uiPriority="70" w:unhideWhenUsed="0"/>
-    <w:lsdException w:name="Colorful Shading Accent 2" w:semiHidden="0" w:uiPriority="71" w:unhideWhenUsed="0"/>
-    <w:lsdException w:name="Colorful List Accent 2" w:semiHidden="0" w:uiPriority="72" w:unhideWhenUsed="0"/>
-    <w:lsdException w:name="Colorful Grid Accent 2" w:semiHidden="0" w:uiPriority="73" w:unhideWhenUsed="0"/>
-    <w:lsdException w:name="Light Shading Accent 3" w:semiHidden="0" w:uiPriority="60" w:unhideWhenUsed="0"/>
-    <w:lsdException w:name="Light List Accent 3" w:semiHidden="0" w:uiPriority="61" w:unhideWhenUsed="0"/>
-    <w:lsdException w:name="Light Grid Accent 3" w:semiHidden="0" w:uiPriority="62" w:unhideWhenUsed="0"/>
-    <w:lsdException w:name="Medium Shading 1 Accent 3" w:semiHidden="0" w:uiPriority="63" w:unhideWhenUsed="0"/>
-    <w:lsdException w:name="Medium Shading 2 Accent 3" w:semiHidden="0" w:uiPriority="64" w:unhideWhenUsed="0"/>
-    <w:lsdException w:name="Medium List 1 Accent 3" w:semiHidden="0" w:uiPriority="65" w:unhideWhenUsed="0"/>
-    <w:lsdException w:name="Medium List 2 Accent 3" w:semiHidden="0" w:uiPriority="66" w:unhideWhenUsed="0"/>
-    <w:lsdException w:name="Medium Grid 1 Accent 3" w:semiHidden="0" w:uiPriority="67" w:unhideWhenUsed="0"/>
-    <w:lsdException w:name="Medium Grid 2 Accent 3" w:semiHidden="0" w:uiPriority="68" w:unhideWhenUsed="0"/>
-    <w:lsdException w:name="Medium Grid 3 Accent 3" w:semiHidden="0" w:uiPriority="69" w:unhideWhenUsed="0"/>
-    <w:lsdException w:name="Dark List Accent 3" w:semiHidden="0" w:uiPriority="70" w:unhideWhenUsed="0"/>
-    <w:lsdException w:name="Colorful Shading Accent 3" w:semiHidden="0" w:uiPriority="71" w:unhideWhenUsed="0"/>
-    <w:lsdException w:name="Colorful List Accent 3" w:semiHidden="0" w:uiPriority="72" w:unhideWhenUsed="0"/>
-    <w:lsdException w:name="Colorful Grid Accent 3" w:semiHidden="0" w:uiPriority="73" w:unhideWhenUsed="0"/>
-    <w:lsdException w:name="Light Shading Accent 4" w:semiHidden="0" w:uiPriority="60" w:unhideWhenUsed="0"/>
-    <w:lsdException w:name="Light List Accent 4" w:semiHidden="0" w:uiPriority="61" w:unhideWhenUsed="0"/>
-    <w:lsdException w:name="Light Grid Accent 4" w:semiHidden="0" w:uiPriority="62" w:unhideWhenUsed="0"/>
-    <w:lsdException w:name="Medium Shading 1 Accent 4" w:semiHidden="0" w:uiPriority="63" w:unhideWhenUsed="0"/>
-    <w:lsdException w:name="Medium Shading 2 Accent 4" w:semiHidden="0" w:uiPriority="64" w:unhideWhenUsed="0"/>
-    <w:lsdException w:name="Medium List 1 Accent 4" w:semiHidden="0" w:uiPriority="65" w:unhideWhenUsed="0"/>
-    <w:lsdException w:name="Medium List 2 Accent 4" w:semiHidden="0" w:uiPriority="66" w:unhideWhenUsed="0"/>
-    <w:lsdException w:name="Medium Grid 1 Accent 4" w:semiHidden="0" w:uiPriority="67" w:unhideWhenUsed="0"/>
-    <w:lsdException w:name="Medium Grid 2 Accent 4" w:semiHidden="0" w:uiPriority="68" w:unhideWhenUsed="0"/>
-    <w:lsdException w:name="Medium Grid 3 Accent 4" w:semiHidden="0" w:uiPriority="69" w:unhideWhenUsed="0"/>
-    <w:lsdException w:name="Dark List Accent 4" w:semiHidden="0" w:uiPriority="70" w:unhideWhenUsed="0"/>
-    <w:lsdException w:name="Colorful Shading Accent 4" w:semiHidden="0" w:uiPriority="71" w:unhideWhenUsed="0"/>
-    <w:lsdException w:name="Colorful List Accent 4" w:semiHidden="0" w:uiPriority="72" w:unhideWhenUsed="0"/>
-    <w:lsdException w:name="Colorful Grid Accent 4" w:semiHidden="0" w:uiPriority="73" w:unhideWhenUsed="0"/>
-    <w:lsdException w:name="Light Shading Accent 5" w:semiHidden="0" w:uiPriority="60" w:unhideWhenUsed="0"/>
-    <w:lsdException w:name="Light List Accent 5" w:semiHidden="0" w:uiPriority="61" w:unhideWhenUsed="0"/>
-    <w:lsdException w:name="Light Grid Accent 5" w:semiHidden="0" w:uiPriority="62" w:unhideWhenUsed="0"/>
-    <w:lsdException w:name="Medium Shading 1 Accent 5" w:semiHidden="0" w:uiPriority="63" w:unhideWhenUsed="0"/>
-    <w:lsdException w:name="Medium Shading 2 Accent 5" w:semiHidden="0" w:uiPriority="64" w:unhideWhenUsed="0"/>
-    <w:lsdException w:name="Medium List 1 Accent 5" w:semiHidden="0" w:uiPriority="65" w:unhideWhenUsed="0"/>
-    <w:lsdException w:name="Medium List 2 Accent 5" w:semiHidden="0" w:uiPriority="66" w:unhideWhenUsed="0"/>
-    <w:lsdException w:name="Medium Grid 1 Accent 5" w:semiHidden="0" w:uiPriority="67" w:unhideWhenUsed="0"/>
-    <w:lsdException w:name="Medium Grid 2 Accent 5" w:semiHidden="0" w:uiPriority="68" w:unhideWhenUsed="0"/>
-    <w:lsdException w:name="Medium Grid 3 Accent 5" w:semiHidden="0" w:uiPriority="69" w:unhideWhenUsed="0"/>
-    <w:lsdException w:name="Dark List Accent 5" w:semiHidden="0" w:uiPriority="70" w:unhideWhenUsed="0"/>
-    <w:lsdException w:name="Colorful Shading Accent 5" w:semiHidden="0" w:uiPriority="71" w:unhideWhenUsed="0"/>
-    <w:lsdException w:name="Colorful List Accent 5" w:semiHidden="0" w:uiPriority="72" w:unhideWhenUsed="0"/>
-    <w:lsdException w:name="Colorful Grid Accent 5" w:semiHidden="0" w:uiPriority="73" w:unhideWhenUsed="0"/>
-    <w:lsdException w:name="Light Shading Accent 6" w:semiHidden="0" w:uiPriority="60" w:unhideWhenUsed="0"/>
-    <w:lsdException w:name="Light List Accent 6" w:semiHidden="0" w:uiPriority="61" w:unhideWhenUsed="0"/>
-    <w:lsdException w:name="Light Grid Accent 6" w:semiHidden="0" w:uiPriority="62" w:unhideWhenUsed="0"/>
-    <w:lsdException w:name="Medium Shading 1 Accent 6" w:semiHidden="0" w:uiPriority="63" w:unhideWhenUsed="0"/>
-    <w:lsdException w:name="Medium Shading 2 Accent 6" w:semiHidden="0" w:uiPriority="64" w:unhideWhenUsed="0"/>
-    <w:lsdException w:name="Medium List 1 Accent 6" w:semiHidden="0" w:uiPriority="65" w:unhideWhenUsed="0"/>
-    <w:lsdException w:name="Medium List 2 Accent 6" w:semiHidden="0" w:uiPriority="66" w:unhideWhenUsed="0"/>
-    <w:lsdException w:name="Medium Grid 1 Accent 6" w:semiHidden="0" w:uiPriority="67" w:unhideWhenUsed="0"/>
-    <w:lsdException w:name="Medium Grid 2 Accent 6" w:semiHidden="0" w:uiPriority="68" w:unhideWhenUsed="0"/>
-    <w:lsdException w:name="Medium Grid 3 Accent 6" w:semiHidden="0" w:uiPriority="69" w:unhideWhenUsed="0"/>
-    <w:lsdException w:name="Dark List Accent 6" w:semiHidden="0" w:uiPriority="70" w:unhideWhenUsed="0"/>
-    <w:lsdException w:name="Colorful Shading Accent 6" w:semiHidden="0" w:uiPriority="71" w:unhideWhenUsed="0"/>
-    <w:lsdException w:name="Colorful List Accent 6" w:semiHidden="0" w:uiPriority="72" w:unhideWhenUsed="0"/>
-    <w:lsdException w:name="Colorful Grid Accent 6" w:semiHidden="0" w:uiPriority="73" w:unhideWhenUsed="0"/>
-    <w:lsdException w:name="Subtle Emphasis" w:semiHidden="0" w:uiPriority="19" w:unhideWhenUsed="0" w:qFormat="1"/>
-    <w:lsdException w:name="Intense Emphasis" w:semiHidden="0" w:uiPriority="21" w:unhideWhenUsed="0" w:qFormat="1"/>
-    <w:lsdException w:name="Subtle Reference" w:semiHidden="0" w:uiPriority="31" w:unhideWhenUsed="0" w:qFormat="1"/>
-    <w:lsdException w:name="Intense Reference" w:semiHidden="0" w:uiPriority="32" w:unhideWhenUsed="0" w:qFormat="1"/>
-    <w:lsdException w:name="Book Title" w:semiHidden="0" w:uiPriority="33" w:unhideWhenUsed="0" w:qFormat="1"/>
-    <w:lsdException w:name="Bibliography" w:uiPriority="37"/>
-    <w:lsdException w:name="TOC Heading" w:uiPriority="39" w:qFormat="1"/>
-  </w:latentStyles>
-  <w:style w:type="paragraph" w:default="1" w:styleId="Normal">
-    <w:name w:val="Normal"/>
-    <w:qFormat/>
-  </w:style>
-  <w:style w:type="character" w:default="1" w:styleId="DefaultParagraphFont">
-    <w:name w:val="Default Paragraph Font"/>
-    <w:uiPriority w:val="1"/>
-    <w:semiHidden/>
-    <w:unhideWhenUsed/>
-  </w:style>
-  <w:style w:type="table" w:default="1" w:styleId="TableNormal">
-    <w:name w:val="Normal Table"/>
-    <w:uiPriority w:val="99"/>
-    <w:semiHidden/>
-    <w:unhideWhenUsed/>
-    <w:tblPr>
-      <w:tblInd w:w="0" w:type="dxa"/>
-      <w:tblCellMar>
-        <w:top w:w="0" w:type="dxa"/>
-        <w:left w:w="108" w:type="dxa"/>
-        <w:bottom w:w="0" w:type="dxa"/>
-        <w:right w:w="108" w:type="dxa"/>
-      </w:tblCellMar>
-    </w:tblPr>
-  </w:style>
-  <w:style w:type="numbering" w:default="1" w:styleId="NoList">
-    <w:name w:val="No List"/>
-    <w:uiPriority w:val="99"/>
-    <w:semiHidden/>
-    <w:unhideWhenUsed/>
-  </w:style>
-  <w:style w:type="paragraph" w:customStyle="1" w:styleId="53242CF2E9184631B49C959786D19CA0">
-    <w:name w:val="53242CF2E9184631B49C959786D19CA0"/>
-    <w:rsid w:val="00AE492F"/>
-  </w:style>
-  <w:style w:type="paragraph" w:customStyle="1" w:styleId="AC837793B5204D9EAAA455F7ADEAF592">
-    <w:name w:val="AC837793B5204D9EAAA455F7ADEAF592"/>
-    <w:rsid w:val="00AE492F"/>
-  </w:style>
-  <w:style w:type="paragraph" w:customStyle="1" w:styleId="1679E2BD63DB4E8CB734EA382E9DBBB9">
-    <w:name w:val="1679E2BD63DB4E8CB734EA382E9DBBB9"/>
-    <w:rsid w:val="00AE492F"/>
-  </w:style>
-  <w:style w:type="paragraph" w:customStyle="1" w:styleId="6EC74C5774AE4F7A89E750140FC819A3">
-    <w:name w:val="6EC74C5774AE4F7A89E750140FC819A3"/>
-    <w:rsid w:val="00AE492F"/>
-  </w:style>
-  <w:style w:type="paragraph" w:customStyle="1" w:styleId="D3C66A8B1EAD46AAA231B130F93E87EF">
-    <w:name w:val="D3C66A8B1EAD46AAA231B130F93E87EF"/>
-    <w:rsid w:val="00AE492F"/>
-  </w:style>
-  <w:style w:type="paragraph" w:customStyle="1" w:styleId="EC5FE8B69D484E068E0428EAFA657A20">
-    <w:name w:val="EC5FE8B69D484E068E0428EAFA657A20"/>
-    <w:rsid w:val="00353201"/>
-  </w:style>
-  <w:style w:type="paragraph" w:customStyle="1" w:styleId="F49D6A92353245C0927D603A110FF47A">
-    <w:name w:val="F49D6A92353245C0927D603A110FF47A"/>
-    <w:rsid w:val="00353201"/>
-  </w:style>
-</w:styles>
-</file>
-
-<file path=word/glossary/webSettings.xml><?xml version="1.0" encoding="utf-8"?>
-<w:webSettings xmlns:mc="http://schemas.openxmlformats.org/markup-compatibility/2006" xmlns:r="http://schemas.openxmlformats.org/officeDocument/2006/relationships" xmlns:w="http://schemas.openxmlformats.org/wordprocessingml/2006/main" xmlns:w14="http://schemas.microsoft.com/office/word/2010/wordml" mc:Ignorable="w14">
-  <w:optimizeForBrowser/>
-  <w:allowPNG/>
-</w:webSettings>
-</file>
-
 <file path=word/theme/theme1.xml><?xml version="1.0" encoding="utf-8"?>
 <a:theme xmlns:a="http://schemas.openxmlformats.org/drawingml/2006/main" name="Office Theme">
   <a:themeElements>
@@ -7308,7 +8405,7 @@
 </file>
 
 <file path=customXml/itemProps1.xml><?xml version="1.0" encoding="utf-8"?>
-<ds:datastoreItem xmlns:ds="http://schemas.openxmlformats.org/officeDocument/2006/customXml" ds:itemID="{41F7BAC9-D842-43AD-A8CC-DB09051A25A9}">
+<ds:datastoreItem xmlns:ds="http://schemas.openxmlformats.org/officeDocument/2006/customXml" ds:itemID="{354A7A44-C604-4EB1-B6B1-69194FED4EC3}">
   <ds:schemaRefs>
     <ds:schemaRef ds:uri="http://schemas.openxmlformats.org/officeDocument/2006/bibliography"/>
   </ds:schemaRefs>

</xml_diff>

<commit_message>
Dokumentaation ja esittelysivun päivitys
</commit_message>
<xml_diff>
--- a/doc/dokumentaatio.docx
+++ b/doc/dokumentaatio.docx
@@ -232,7 +232,7 @@
           <w:r>
             <w:fldChar w:fldCharType="separate"/>
           </w:r>
-          <w:hyperlink w:anchor="_Toc383191873" w:history="1">
+          <w:hyperlink w:anchor="_Toc383979724" w:history="1">
             <w:r>
               <w:rPr>
                 <w:rStyle w:val="Hyperlink"/>
@@ -260,7 +260,7 @@
                 <w:noProof/>
                 <w:webHidden/>
               </w:rPr>
-              <w:instrText xml:space="preserve"> PAGEREF _Toc383191873 \h </w:instrText>
+              <w:instrText xml:space="preserve"> PAGEREF _Toc383979724 \h </w:instrText>
             </w:r>
             <w:r>
               <w:rPr>
@@ -280,7 +280,7 @@
                 <w:noProof/>
                 <w:webHidden/>
               </w:rPr>
-              <w:t>3</w:t>
+              <w:t>4</w:t>
             </w:r>
             <w:r>
               <w:rPr>
@@ -302,7 +302,7 @@
               <w:noProof/>
             </w:rPr>
           </w:pPr>
-          <w:hyperlink w:anchor="_Toc383191874" w:history="1">
+          <w:hyperlink w:anchor="_Toc383979725" w:history="1">
             <w:r>
               <w:rPr>
                 <w:rStyle w:val="Hyperlink"/>
@@ -330,7 +330,7 @@
                 <w:noProof/>
                 <w:webHidden/>
               </w:rPr>
-              <w:instrText xml:space="preserve"> PAGEREF _Toc383191874 \h </w:instrText>
+              <w:instrText xml:space="preserve"> PAGEREF _Toc383979725 \h </w:instrText>
             </w:r>
             <w:r>
               <w:rPr>
@@ -350,7 +350,7 @@
                 <w:noProof/>
                 <w:webHidden/>
               </w:rPr>
-              <w:t>4</w:t>
+              <w:t>5</w:t>
             </w:r>
             <w:r>
               <w:rPr>
@@ -372,7 +372,7 @@
               <w:noProof/>
             </w:rPr>
           </w:pPr>
-          <w:hyperlink w:anchor="_Toc383191875" w:history="1">
+          <w:hyperlink w:anchor="_Toc383979726" w:history="1">
             <w:r>
               <w:rPr>
                 <w:rStyle w:val="Hyperlink"/>
@@ -400,7 +400,7 @@
                 <w:noProof/>
                 <w:webHidden/>
               </w:rPr>
-              <w:instrText xml:space="preserve"> PAGEREF _Toc383191875 \h </w:instrText>
+              <w:instrText xml:space="preserve"> PAGEREF _Toc383979726 \h </w:instrText>
             </w:r>
             <w:r>
               <w:rPr>
@@ -420,7 +420,7 @@
                 <w:noProof/>
                 <w:webHidden/>
               </w:rPr>
-              <w:t>4</w:t>
+              <w:t>5</w:t>
             </w:r>
             <w:r>
               <w:rPr>
@@ -442,7 +442,7 @@
               <w:noProof/>
             </w:rPr>
           </w:pPr>
-          <w:hyperlink w:anchor="_Toc383191876" w:history="1">
+          <w:hyperlink w:anchor="_Toc383979727" w:history="1">
             <w:r>
               <w:rPr>
                 <w:rStyle w:val="Hyperlink"/>
@@ -470,7 +470,7 @@
                 <w:noProof/>
                 <w:webHidden/>
               </w:rPr>
-              <w:instrText xml:space="preserve"> PAGEREF _Toc383191876 \h </w:instrText>
+              <w:instrText xml:space="preserve"> PAGEREF _Toc383979727 \h </w:instrText>
             </w:r>
             <w:r>
               <w:rPr>
@@ -490,7 +490,7 @@
                 <w:noProof/>
                 <w:webHidden/>
               </w:rPr>
-              <w:t>4</w:t>
+              <w:t>5</w:t>
             </w:r>
             <w:r>
               <w:rPr>
@@ -512,7 +512,7 @@
               <w:noProof/>
             </w:rPr>
           </w:pPr>
-          <w:hyperlink w:anchor="_Toc383191877" w:history="1">
+          <w:hyperlink w:anchor="_Toc383979728" w:history="1">
             <w:r>
               <w:rPr>
                 <w:rStyle w:val="Hyperlink"/>
@@ -540,7 +540,7 @@
                 <w:noProof/>
                 <w:webHidden/>
               </w:rPr>
-              <w:instrText xml:space="preserve"> PAGEREF _Toc383191877 \h </w:instrText>
+              <w:instrText xml:space="preserve"> PAGEREF _Toc383979728 \h </w:instrText>
             </w:r>
             <w:r>
               <w:rPr>
@@ -560,7 +560,7 @@
                 <w:noProof/>
                 <w:webHidden/>
               </w:rPr>
-              <w:t>5</w:t>
+              <w:t>6</w:t>
             </w:r>
             <w:r>
               <w:rPr>
@@ -582,7 +582,7 @@
               <w:noProof/>
             </w:rPr>
           </w:pPr>
-          <w:hyperlink w:anchor="_Toc383191878" w:history="1">
+          <w:hyperlink w:anchor="_Toc383979729" w:history="1">
             <w:r>
               <w:rPr>
                 <w:rStyle w:val="Hyperlink"/>
@@ -610,7 +610,7 @@
                 <w:noProof/>
                 <w:webHidden/>
               </w:rPr>
-              <w:instrText xml:space="preserve"> PAGEREF _Toc383191878 \h </w:instrText>
+              <w:instrText xml:space="preserve"> PAGEREF _Toc383979729 \h </w:instrText>
             </w:r>
             <w:r>
               <w:rPr>
@@ -630,7 +630,7 @@
                 <w:noProof/>
                 <w:webHidden/>
               </w:rPr>
-              <w:t>6</w:t>
+              <w:t>7</w:t>
             </w:r>
             <w:r>
               <w:rPr>
@@ -652,7 +652,7 @@
               <w:noProof/>
             </w:rPr>
           </w:pPr>
-          <w:hyperlink w:anchor="_Toc383191879" w:history="1">
+          <w:hyperlink w:anchor="_Toc383979730" w:history="1">
             <w:r>
               <w:rPr>
                 <w:rStyle w:val="Hyperlink"/>
@@ -680,7 +680,7 @@
                 <w:noProof/>
                 <w:webHidden/>
               </w:rPr>
-              <w:instrText xml:space="preserve"> PAGEREF _Toc383191879 \h </w:instrText>
+              <w:instrText xml:space="preserve"> PAGEREF _Toc383979730 \h </w:instrText>
             </w:r>
             <w:r>
               <w:rPr>
@@ -700,7 +700,7 @@
                 <w:noProof/>
                 <w:webHidden/>
               </w:rPr>
-              <w:t>6</w:t>
+              <w:t>7</w:t>
             </w:r>
             <w:r>
               <w:rPr>
@@ -722,7 +722,7 @@
               <w:noProof/>
             </w:rPr>
           </w:pPr>
-          <w:hyperlink w:anchor="_Toc383191880" w:history="1">
+          <w:hyperlink w:anchor="_Toc383979731" w:history="1">
             <w:r>
               <w:rPr>
                 <w:rStyle w:val="Hyperlink"/>
@@ -750,7 +750,7 @@
                 <w:noProof/>
                 <w:webHidden/>
               </w:rPr>
-              <w:instrText xml:space="preserve"> PAGEREF _Toc383191880 \h </w:instrText>
+              <w:instrText xml:space="preserve"> PAGEREF _Toc383979731 \h </w:instrText>
             </w:r>
             <w:r>
               <w:rPr>
@@ -770,7 +770,428 @@
                 <w:noProof/>
                 <w:webHidden/>
               </w:rPr>
-              <w:t>6</w:t>
+              <w:t>7</w:t>
+            </w:r>
+            <w:r>
+              <w:rPr>
+                <w:noProof/>
+                <w:webHidden/>
+              </w:rPr>
+              <w:fldChar w:fldCharType="end"/>
+            </w:r>
+          </w:hyperlink>
+        </w:p>
+        <w:p>
+          <w:pPr>
+            <w:pStyle w:val="TOC1"/>
+            <w:tabs>
+              <w:tab w:val="right" w:leader="dot" w:pos="9350"/>
+            </w:tabs>
+            <w:rPr>
+              <w:rFonts w:eastAsiaTheme="minorEastAsia"/>
+              <w:noProof/>
+            </w:rPr>
+          </w:pPr>
+          <w:hyperlink w:anchor="_Toc383979732" w:history="1">
+            <w:r>
+              <w:rPr>
+                <w:rStyle w:val="Hyperlink"/>
+                <w:noProof/>
+                <w:lang w:val="fi-FI"/>
+              </w:rPr>
+              <w:t>4 Relaatiotietokantakaavio</w:t>
+            </w:r>
+            <w:r>
+              <w:rPr>
+                <w:noProof/>
+                <w:webHidden/>
+              </w:rPr>
+              <w:tab/>
+            </w:r>
+            <w:r>
+              <w:rPr>
+                <w:noProof/>
+                <w:webHidden/>
+              </w:rPr>
+              <w:fldChar w:fldCharType="begin"/>
+            </w:r>
+            <w:r>
+              <w:rPr>
+                <w:noProof/>
+                <w:webHidden/>
+              </w:rPr>
+              <w:instrText xml:space="preserve"> PAGEREF _Toc383979732 \h </w:instrText>
+            </w:r>
+            <w:r>
+              <w:rPr>
+                <w:noProof/>
+                <w:webHidden/>
+              </w:rPr>
+            </w:r>
+            <w:r>
+              <w:rPr>
+                <w:noProof/>
+                <w:webHidden/>
+              </w:rPr>
+              <w:fldChar w:fldCharType="separate"/>
+            </w:r>
+            <w:r>
+              <w:rPr>
+                <w:noProof/>
+                <w:webHidden/>
+              </w:rPr>
+              <w:t>9</w:t>
+            </w:r>
+            <w:r>
+              <w:rPr>
+                <w:noProof/>
+                <w:webHidden/>
+              </w:rPr>
+              <w:fldChar w:fldCharType="end"/>
+            </w:r>
+          </w:hyperlink>
+        </w:p>
+        <w:p>
+          <w:pPr>
+            <w:pStyle w:val="TOC2"/>
+            <w:tabs>
+              <w:tab w:val="right" w:leader="dot" w:pos="9350"/>
+            </w:tabs>
+            <w:ind w:left="0"/>
+            <w:rPr>
+              <w:rFonts w:eastAsiaTheme="minorEastAsia"/>
+              <w:noProof/>
+            </w:rPr>
+          </w:pPr>
+          <w:hyperlink w:anchor="_Toc383979734" w:history="1">
+            <w:r>
+              <w:rPr>
+                <w:rStyle w:val="Hyperlink"/>
+                <w:noProof/>
+                <w:lang w:val="fi-FI"/>
+              </w:rPr>
+              <w:t>5 Järjestelmän yleisrakenne</w:t>
+            </w:r>
+            <w:r>
+              <w:rPr>
+                <w:noProof/>
+                <w:webHidden/>
+              </w:rPr>
+              <w:tab/>
+            </w:r>
+            <w:r>
+              <w:rPr>
+                <w:noProof/>
+                <w:webHidden/>
+              </w:rPr>
+              <w:fldChar w:fldCharType="begin"/>
+            </w:r>
+            <w:r>
+              <w:rPr>
+                <w:noProof/>
+                <w:webHidden/>
+              </w:rPr>
+              <w:instrText xml:space="preserve"> PAGEREF _Toc383979734 \h </w:instrText>
+            </w:r>
+            <w:r>
+              <w:rPr>
+                <w:noProof/>
+                <w:webHidden/>
+              </w:rPr>
+            </w:r>
+            <w:r>
+              <w:rPr>
+                <w:noProof/>
+                <w:webHidden/>
+              </w:rPr>
+              <w:fldChar w:fldCharType="separate"/>
+            </w:r>
+            <w:r>
+              <w:rPr>
+                <w:noProof/>
+                <w:webHidden/>
+              </w:rPr>
+              <w:t>9</w:t>
+            </w:r>
+            <w:r>
+              <w:rPr>
+                <w:noProof/>
+                <w:webHidden/>
+              </w:rPr>
+              <w:fldChar w:fldCharType="end"/>
+            </w:r>
+          </w:hyperlink>
+        </w:p>
+        <w:p>
+          <w:pPr>
+            <w:pStyle w:val="TOC2"/>
+            <w:tabs>
+              <w:tab w:val="right" w:leader="dot" w:pos="9350"/>
+            </w:tabs>
+            <w:rPr>
+              <w:rFonts w:eastAsiaTheme="minorEastAsia"/>
+              <w:noProof/>
+            </w:rPr>
+          </w:pPr>
+          <w:hyperlink w:anchor="_Toc383979735" w:history="1">
+            <w:r>
+              <w:rPr>
+                <w:rStyle w:val="Hyperlink"/>
+                <w:noProof/>
+                <w:lang w:val="fi-FI"/>
+              </w:rPr>
+              <w:t>Alustava sivukartta</w:t>
+            </w:r>
+            <w:r>
+              <w:rPr>
+                <w:noProof/>
+                <w:webHidden/>
+              </w:rPr>
+              <w:tab/>
+            </w:r>
+            <w:r>
+              <w:rPr>
+                <w:noProof/>
+                <w:webHidden/>
+              </w:rPr>
+              <w:fldChar w:fldCharType="begin"/>
+            </w:r>
+            <w:r>
+              <w:rPr>
+                <w:noProof/>
+                <w:webHidden/>
+              </w:rPr>
+              <w:instrText xml:space="preserve"> PAGEREF _Toc383979735 \h </w:instrText>
+            </w:r>
+            <w:r>
+              <w:rPr>
+                <w:noProof/>
+                <w:webHidden/>
+              </w:rPr>
+            </w:r>
+            <w:r>
+              <w:rPr>
+                <w:noProof/>
+                <w:webHidden/>
+              </w:rPr>
+              <w:fldChar w:fldCharType="separate"/>
+            </w:r>
+            <w:r>
+              <w:rPr>
+                <w:noProof/>
+                <w:webHidden/>
+              </w:rPr>
+              <w:t>10</w:t>
+            </w:r>
+            <w:r>
+              <w:rPr>
+                <w:noProof/>
+                <w:webHidden/>
+              </w:rPr>
+              <w:fldChar w:fldCharType="end"/>
+            </w:r>
+          </w:hyperlink>
+        </w:p>
+        <w:p>
+          <w:pPr>
+            <w:pStyle w:val="TOC2"/>
+            <w:tabs>
+              <w:tab w:val="right" w:leader="dot" w:pos="9350"/>
+            </w:tabs>
+            <w:rPr>
+              <w:rFonts w:eastAsiaTheme="minorEastAsia"/>
+              <w:noProof/>
+            </w:rPr>
+          </w:pPr>
+          <w:hyperlink w:anchor="_Toc383979736" w:history="1">
+            <w:r>
+              <w:rPr>
+                <w:rStyle w:val="Hyperlink"/>
+                <w:noProof/>
+                <w:lang w:val="fi-FI"/>
+              </w:rPr>
+              <w:t>Template</w:t>
+            </w:r>
+            <w:r>
+              <w:rPr>
+                <w:noProof/>
+                <w:webHidden/>
+              </w:rPr>
+              <w:tab/>
+            </w:r>
+            <w:r>
+              <w:rPr>
+                <w:noProof/>
+                <w:webHidden/>
+              </w:rPr>
+              <w:fldChar w:fldCharType="begin"/>
+            </w:r>
+            <w:r>
+              <w:rPr>
+                <w:noProof/>
+                <w:webHidden/>
+              </w:rPr>
+              <w:instrText xml:space="preserve"> PAGEREF _Toc383979736 \h </w:instrText>
+            </w:r>
+            <w:r>
+              <w:rPr>
+                <w:noProof/>
+                <w:webHidden/>
+              </w:rPr>
+            </w:r>
+            <w:r>
+              <w:rPr>
+                <w:noProof/>
+                <w:webHidden/>
+              </w:rPr>
+              <w:fldChar w:fldCharType="separate"/>
+            </w:r>
+            <w:r>
+              <w:rPr>
+                <w:noProof/>
+                <w:webHidden/>
+              </w:rPr>
+              <w:t>11</w:t>
+            </w:r>
+            <w:r>
+              <w:rPr>
+                <w:noProof/>
+                <w:webHidden/>
+              </w:rPr>
+              <w:fldChar w:fldCharType="end"/>
+            </w:r>
+          </w:hyperlink>
+        </w:p>
+        <w:p>
+          <w:pPr>
+            <w:pStyle w:val="TOC2"/>
+            <w:tabs>
+              <w:tab w:val="right" w:leader="dot" w:pos="9350"/>
+            </w:tabs>
+            <w:rPr>
+              <w:rFonts w:eastAsiaTheme="minorEastAsia"/>
+              <w:noProof/>
+            </w:rPr>
+          </w:pPr>
+          <w:hyperlink w:anchor="_Toc383979737" w:history="1">
+            <w:r>
+              <w:rPr>
+                <w:rStyle w:val="Hyperlink"/>
+                <w:noProof/>
+                <w:lang w:val="fi-FI"/>
+              </w:rPr>
+              <w:t>Listanäkymät</w:t>
+            </w:r>
+            <w:r>
+              <w:rPr>
+                <w:noProof/>
+                <w:webHidden/>
+              </w:rPr>
+              <w:tab/>
+            </w:r>
+            <w:r>
+              <w:rPr>
+                <w:noProof/>
+                <w:webHidden/>
+              </w:rPr>
+              <w:fldChar w:fldCharType="begin"/>
+            </w:r>
+            <w:r>
+              <w:rPr>
+                <w:noProof/>
+                <w:webHidden/>
+              </w:rPr>
+              <w:instrText xml:space="preserve"> PAGEREF _Toc383979737 \h </w:instrText>
+            </w:r>
+            <w:r>
+              <w:rPr>
+                <w:noProof/>
+                <w:webHidden/>
+              </w:rPr>
+            </w:r>
+            <w:r>
+              <w:rPr>
+                <w:noProof/>
+                <w:webHidden/>
+              </w:rPr>
+              <w:fldChar w:fldCharType="separate"/>
+            </w:r>
+            <w:r>
+              <w:rPr>
+                <w:noProof/>
+                <w:webHidden/>
+              </w:rPr>
+              <w:t>13</w:t>
+            </w:r>
+            <w:r>
+              <w:rPr>
+                <w:noProof/>
+                <w:webHidden/>
+              </w:rPr>
+              <w:fldChar w:fldCharType="end"/>
+            </w:r>
+          </w:hyperlink>
+        </w:p>
+        <w:p>
+          <w:pPr>
+            <w:pStyle w:val="TOC2"/>
+            <w:tabs>
+              <w:tab w:val="right" w:leader="dot" w:pos="9350"/>
+            </w:tabs>
+            <w:rPr>
+              <w:rFonts w:eastAsiaTheme="minorEastAsia"/>
+              <w:noProof/>
+            </w:rPr>
+          </w:pPr>
+          <w:hyperlink w:anchor="_Toc383979738" w:history="1">
+            <w:r>
+              <w:rPr>
+                <w:rStyle w:val="Hyperlink"/>
+                <w:noProof/>
+                <w:lang w:val="fi-FI"/>
+              </w:rPr>
+              <w:t>Muokkausnäkymä</w:t>
+            </w:r>
+            <w:r>
+              <w:rPr>
+                <w:noProof/>
+                <w:webHidden/>
+              </w:rPr>
+              <w:tab/>
+            </w:r>
+            <w:r>
+              <w:rPr>
+                <w:noProof/>
+                <w:webHidden/>
+              </w:rPr>
+              <w:fldChar w:fldCharType="begin"/>
+            </w:r>
+            <w:r>
+              <w:rPr>
+                <w:noProof/>
+                <w:webHidden/>
+              </w:rPr>
+              <w:instrText xml:space="preserve"> PAGEREF _Toc383979738 \h </w:instrText>
+            </w:r>
+            <w:r>
+              <w:rPr>
+                <w:noProof/>
+                <w:webHidden/>
+              </w:rPr>
+            </w:r>
+            <w:r>
+              <w:rPr>
+                <w:noProof/>
+                <w:webHidden/>
+              </w:rPr>
+              <w:fldChar w:fldCharType="separate"/>
+            </w:r>
+            <w:r>
+              <w:rPr>
+                <w:noProof/>
+                <w:webHidden/>
+              </w:rPr>
+              <w:t>14</w:t>
             </w:r>
             <w:r>
               <w:rPr>
@@ -806,7 +1227,7 @@
           <w:lang w:val="fi-FI"/>
         </w:rPr>
       </w:pPr>
-      <w:bookmarkStart w:id="0" w:name="_Toc383191873"/>
+      <w:bookmarkStart w:id="0" w:name="_Toc383979724"/>
       <w:r>
         <w:rPr>
           <w:color w:val="auto"/>
@@ -1071,7 +1492,7 @@
           <w:lang w:val="fi-FI"/>
         </w:rPr>
       </w:pPr>
-      <w:bookmarkStart w:id="1" w:name="_Toc383191874"/>
+      <w:bookmarkStart w:id="1" w:name="_Toc383979725"/>
       <w:r>
         <w:rPr>
           <w:color w:val="auto"/>
@@ -1090,7 +1511,7 @@
           <w:lang w:val="fi-FI"/>
         </w:rPr>
       </w:pPr>
-      <w:bookmarkStart w:id="2" w:name="_Toc383191875"/>
+      <w:bookmarkStart w:id="2" w:name="_Toc383979726"/>
       <w:r>
         <w:rPr>
           <w:color w:val="auto"/>
@@ -1125,7 +1546,7 @@
           <w:noProof/>
         </w:rPr>
         <w:drawing>
-          <wp:inline distT="0" distB="0" distL="0" distR="0" wp14:anchorId="354C1045" wp14:editId="4218FFC8">
+          <wp:inline distT="0" distB="0" distL="0" distR="0" wp14:anchorId="0A05244F" wp14:editId="024E98DC">
             <wp:extent cx="6548967" cy="3467100"/>
             <wp:effectExtent l="0" t="0" r="4445" b="0"/>
             <wp:docPr id="3" name="Picture 3" descr="C:\Users\Sonja\Documents\Ohjelmointisälää\tsoha_kaytkaavio.png"/>
@@ -1182,7 +1603,7 @@
           <w:lang w:val="fi-FI"/>
         </w:rPr>
       </w:pPr>
-      <w:bookmarkStart w:id="3" w:name="_Toc383191876"/>
+      <w:bookmarkStart w:id="3" w:name="_Toc383979727"/>
       <w:r>
         <w:rPr>
           <w:color w:val="auto"/>
@@ -1378,7 +1799,7 @@
           <w:lang w:val="fi-FI"/>
         </w:rPr>
       </w:pPr>
-      <w:bookmarkStart w:id="4" w:name="_Toc383191877"/>
+      <w:bookmarkStart w:id="4" w:name="_Toc383979728"/>
       <w:r>
         <w:rPr>
           <w:color w:val="auto"/>
@@ -1890,7 +2311,7 @@
           <w:lang w:val="fi-FI"/>
         </w:rPr>
       </w:pPr>
-      <w:bookmarkStart w:id="5" w:name="_Toc383191878"/>
+      <w:bookmarkStart w:id="5" w:name="_Toc383979729"/>
       <w:r>
         <w:rPr>
           <w:color w:val="auto"/>
@@ -1909,7 +2330,7 @@
           <w:lang w:val="fi-FI"/>
         </w:rPr>
       </w:pPr>
-      <w:bookmarkStart w:id="6" w:name="_Toc383191879"/>
+      <w:bookmarkStart w:id="6" w:name="_Toc383979730"/>
       <w:r>
         <w:rPr>
           <w:color w:val="auto"/>
@@ -1937,7 +2358,7 @@
           <w:noProof/>
         </w:rPr>
         <w:drawing>
-          <wp:inline distT="0" distB="0" distL="0" distR="0" wp14:anchorId="541977E4" wp14:editId="701956AB">
+          <wp:inline distT="0" distB="0" distL="0" distR="0" wp14:anchorId="1C4ADF34" wp14:editId="7F6198F8">
             <wp:extent cx="5695950" cy="3019425"/>
             <wp:effectExtent l="0" t="0" r="0" b="9525"/>
             <wp:docPr id="2" name="Picture 2" descr="C:\Users\Sonja\Documents\Ohjelmointisälää\tsoha\tsoha_kasitekaavio.png"/>
@@ -2001,7 +2422,7 @@
           <w:lang w:val="fi-FI"/>
         </w:rPr>
       </w:pPr>
-      <w:bookmarkStart w:id="7" w:name="_Toc383191880"/>
+      <w:bookmarkStart w:id="7" w:name="_Toc383979731"/>
       <w:r>
         <w:rPr>
           <w:color w:val="auto"/>
@@ -6664,6 +7085,7 @@
           <w:lang w:val="fi-FI"/>
         </w:rPr>
       </w:pPr>
+      <w:bookmarkStart w:id="8" w:name="_Toc383979732"/>
       <w:r>
         <w:rPr>
           <w:color w:val="auto"/>
@@ -6672,6 +7094,14 @@
         <w:lastRenderedPageBreak/>
         <w:t>4 Relaatiotietokantakaavio</w:t>
       </w:r>
+      <w:bookmarkEnd w:id="8"/>
+    </w:p>
+    <w:p>
+      <w:pPr>
+        <w:rPr>
+          <w:lang w:val="fi-FI"/>
+        </w:rPr>
+      </w:pPr>
     </w:p>
     <w:p>
       <w:pPr>
@@ -6680,12 +7110,13 @@
           <w:lang w:val="fi-FI"/>
         </w:rPr>
       </w:pPr>
+      <w:bookmarkStart w:id="9" w:name="_Toc383979733"/>
       <w:r>
         <w:rPr>
           <w:noProof/>
         </w:rPr>
         <w:drawing>
-          <wp:inline distT="0" distB="0" distL="0" distR="0">
+          <wp:inline distT="0" distB="0" distL="0" distR="0" wp14:anchorId="3DA3B0EE" wp14:editId="4BC7732D">
             <wp:extent cx="6337512" cy="3762375"/>
             <wp:effectExtent l="0" t="0" r="6350" b="0"/>
             <wp:docPr id="1" name="Picture 1" descr="C:\Users\Sonja\Documents\Ohjelmointisälää\tsoha\relaatiokaavio.png"/>
@@ -6733,14 +7164,534 @@
           </wp:inline>
         </w:drawing>
       </w:r>
-      <w:r>
-        <w:rPr>
+      <w:bookmarkEnd w:id="9"/>
+    </w:p>
+    <w:p>
+      <w:pPr>
+        <w:pStyle w:val="Heading2"/>
+        <w:rPr>
+          <w:color w:val="auto"/>
+          <w:lang w:val="fi-FI"/>
+        </w:rPr>
+      </w:pPr>
+    </w:p>
+    <w:p>
+      <w:pPr>
+        <w:pStyle w:val="Heading2"/>
+        <w:rPr>
+          <w:color w:val="auto"/>
+          <w:lang w:val="fi-FI"/>
+        </w:rPr>
+      </w:pPr>
+      <w:bookmarkStart w:id="10" w:name="_Toc383979734"/>
+      <w:r>
+        <w:rPr>
+          <w:color w:val="auto"/>
+          <w:lang w:val="fi-FI"/>
+        </w:rPr>
+        <w:t>5 Järjestelmän yleisrakenne</w:t>
+      </w:r>
+      <w:bookmarkEnd w:id="10"/>
+    </w:p>
+    <w:p>
+      <w:pPr>
+        <w:rPr>
+          <w:sz w:val="24"/>
+          <w:lang w:val="fi-FI"/>
+        </w:rPr>
+      </w:pPr>
+      <w:r>
+        <w:rPr>
+          <w:sz w:val="24"/>
+          <w:lang w:val="fi-FI"/>
+        </w:rPr>
+        <w:t xml:space="preserve">Tietokantasovellus on tehty </w:t>
+      </w:r>
+      <w:proofErr w:type="spellStart"/>
+      <w:r>
+        <w:rPr>
+          <w:sz w:val="24"/>
+          <w:lang w:val="fi-FI"/>
+        </w:rPr>
+        <w:t>MVC-mallin</w:t>
+      </w:r>
+      <w:proofErr w:type="spellEnd"/>
+      <w:r>
+        <w:rPr>
+          <w:sz w:val="24"/>
+          <w:lang w:val="fi-FI"/>
+        </w:rPr>
+        <w:t xml:space="preserve"> mukaisesti. Näkymät ja mallit ovat omissa hakemistoissaan (näkymät: </w:t>
+      </w:r>
+      <w:proofErr w:type="spellStart"/>
+      <w:r>
+        <w:rPr>
+          <w:sz w:val="24"/>
+          <w:lang w:val="fi-FI"/>
+        </w:rPr>
+        <w:t>views</w:t>
+      </w:r>
+      <w:proofErr w:type="spellEnd"/>
+      <w:r>
+        <w:rPr>
+          <w:sz w:val="24"/>
+          <w:lang w:val="fi-FI"/>
+        </w:rPr>
+        <w:t xml:space="preserve">, mallit: </w:t>
+      </w:r>
+      <w:proofErr w:type="spellStart"/>
+      <w:r>
+        <w:rPr>
+          <w:sz w:val="24"/>
+          <w:lang w:val="fi-FI"/>
+        </w:rPr>
+        <w:t>libs/models</w:t>
+      </w:r>
+      <w:proofErr w:type="spellEnd"/>
+      <w:r>
+        <w:rPr>
+          <w:sz w:val="24"/>
+          <w:lang w:val="fi-FI"/>
+        </w:rPr>
+        <w:t xml:space="preserve">). Kontrollerit löytyvät projektin juuresta. </w:t>
+      </w:r>
+      <w:proofErr w:type="spellStart"/>
+      <w:r>
+        <w:rPr>
+          <w:sz w:val="24"/>
+          <w:lang w:val="fi-FI"/>
+        </w:rPr>
+        <w:t>CSS-kirjasto</w:t>
+      </w:r>
+      <w:proofErr w:type="spellEnd"/>
+      <w:r>
+        <w:rPr>
+          <w:sz w:val="24"/>
+          <w:lang w:val="fi-FI"/>
+        </w:rPr>
+        <w:t xml:space="preserve"> löytyy myös juuresta omasta hakemistostaan </w:t>
+      </w:r>
+      <w:proofErr w:type="spellStart"/>
+      <w:r>
+        <w:rPr>
+          <w:sz w:val="24"/>
+          <w:lang w:val="fi-FI"/>
+        </w:rPr>
+        <w:t>css</w:t>
+      </w:r>
+      <w:proofErr w:type="spellEnd"/>
+      <w:r>
+        <w:rPr>
+          <w:sz w:val="24"/>
+          <w:lang w:val="fi-FI"/>
+        </w:rPr>
+        <w:t xml:space="preserve">. Yleishyödylliset funktiot, kuten näkymän näyttäminen, löytyvät kirjastohakemistosta </w:t>
+      </w:r>
+      <w:proofErr w:type="spellStart"/>
+      <w:r>
+        <w:rPr>
+          <w:sz w:val="24"/>
+          <w:lang w:val="fi-FI"/>
+        </w:rPr>
+        <w:t>libs</w:t>
+      </w:r>
+      <w:proofErr w:type="spellEnd"/>
+      <w:r>
+        <w:rPr>
+          <w:sz w:val="24"/>
+          <w:lang w:val="fi-FI"/>
+        </w:rPr>
+        <w:t>. Kyseisestä hakemistosta löytyy myös tiedosto tietokantayhteyttä varten.</w:t>
+      </w:r>
+    </w:p>
+    <w:p>
+      <w:pPr>
+        <w:rPr>
+          <w:sz w:val="24"/>
+          <w:lang w:val="fi-FI"/>
+        </w:rPr>
+      </w:pPr>
+      <w:r>
+        <w:rPr>
+          <w:sz w:val="24"/>
+          <w:lang w:val="fi-FI"/>
+        </w:rPr>
+        <w:t>Käyttäjän kirjautuessa sisään istunto aloitetaan. Käyttäjän kirjautuessa ulos istunnosta poistetaan käyttäjän tiedot.</w:t>
+      </w:r>
+    </w:p>
+    <w:p>
+      <w:pPr>
+        <w:rPr>
+          <w:sz w:val="24"/>
+          <w:lang w:val="fi-FI"/>
+        </w:rPr>
+      </w:pPr>
+      <w:r>
+        <w:rPr>
+          <w:sz w:val="24"/>
           <w:lang w:val="fi-FI"/>
         </w:rPr>
         <w:br w:type="page"/>
       </w:r>
-      <w:bookmarkStart w:id="8" w:name="_GoBack"/>
-      <w:bookmarkEnd w:id="8"/>
+    </w:p>
+    <w:p>
+      <w:pPr>
+        <w:pStyle w:val="Heading2"/>
+        <w:rPr>
+          <w:color w:val="auto"/>
+          <w:lang w:val="fi-FI"/>
+        </w:rPr>
+      </w:pPr>
+      <w:bookmarkStart w:id="11" w:name="_Toc383979735"/>
+      <w:r>
+        <w:rPr>
+          <w:color w:val="auto"/>
+          <w:lang w:val="fi-FI"/>
+        </w:rPr>
+        <w:lastRenderedPageBreak/>
+        <w:t>Alustava sivukartta</w:t>
+      </w:r>
+      <w:bookmarkEnd w:id="11"/>
+    </w:p>
+    <w:p>
+      <w:pPr>
+        <w:rPr>
+          <w:lang w:val="fi-FI"/>
+        </w:rPr>
+      </w:pPr>
+      <w:r>
+        <w:rPr>
+          <w:noProof/>
+        </w:rPr>
+        <w:drawing>
+          <wp:inline distT="0" distB="0" distL="0" distR="0" wp14:anchorId="55F7DEBD" wp14:editId="2128EDED">
+            <wp:extent cx="5581428" cy="5578008"/>
+            <wp:effectExtent l="0" t="0" r="635" b="3810"/>
+            <wp:docPr id="5" name="Picture 5" descr="C:\Users\Sonja\Documents\tsoha2014\doc\sivukartta.jpg"/>
+            <wp:cNvGraphicFramePr>
+              <a:graphicFrameLocks xmlns:a="http://schemas.openxmlformats.org/drawingml/2006/main" noChangeAspect="1"/>
+            </wp:cNvGraphicFramePr>
+            <a:graphic xmlns:a="http://schemas.openxmlformats.org/drawingml/2006/main">
+              <a:graphicData uri="http://schemas.openxmlformats.org/drawingml/2006/picture">
+                <pic:pic xmlns:pic="http://schemas.openxmlformats.org/drawingml/2006/picture">
+                  <pic:nvPicPr>
+                    <pic:cNvPr id="0" name="Picture 1" descr="C:\Users\Sonja\Documents\tsoha2014\doc\sivukartta.jpg"/>
+                    <pic:cNvPicPr>
+                      <a:picLocks noChangeAspect="1" noChangeArrowheads="1"/>
+                    </pic:cNvPicPr>
+                  </pic:nvPicPr>
+                  <pic:blipFill>
+                    <a:blip r:embed="rId12" cstate="print">
+                      <a:extLst>
+                        <a:ext uri="{28A0092B-C50C-407E-A947-70E740481C1C}">
+                          <a14:useLocalDpi xmlns:a14="http://schemas.microsoft.com/office/drawing/2010/main" val="0"/>
+                        </a:ext>
+                      </a:extLst>
+                    </a:blip>
+                    <a:srcRect/>
+                    <a:stretch>
+                      <a:fillRect/>
+                    </a:stretch>
+                  </pic:blipFill>
+                  <pic:spPr bwMode="auto">
+                    <a:xfrm>
+                      <a:off x="0" y="0"/>
+                      <a:ext cx="5581428" cy="5578008"/>
+                    </a:xfrm>
+                    <a:prstGeom prst="rect">
+                      <a:avLst/>
+                    </a:prstGeom>
+                    <a:noFill/>
+                    <a:ln>
+                      <a:noFill/>
+                    </a:ln>
+                  </pic:spPr>
+                </pic:pic>
+              </a:graphicData>
+            </a:graphic>
+          </wp:inline>
+        </w:drawing>
+      </w:r>
+    </w:p>
+    <w:p>
+      <w:pPr>
+        <w:rPr>
+          <w:lang w:val="fi-FI"/>
+        </w:rPr>
+      </w:pPr>
+      <w:r>
+        <w:rPr>
+          <w:lang w:val="fi-FI"/>
+        </w:rPr>
+        <w:br w:type="page"/>
+      </w:r>
+    </w:p>
+    <w:p>
+      <w:pPr>
+        <w:pStyle w:val="Heading2"/>
+        <w:rPr>
+          <w:color w:val="auto"/>
+          <w:lang w:val="fi-FI"/>
+        </w:rPr>
+      </w:pPr>
+      <w:bookmarkStart w:id="12" w:name="_Toc383979736"/>
+      <w:proofErr w:type="spellStart"/>
+      <w:r>
+        <w:rPr>
+          <w:color w:val="auto"/>
+          <w:lang w:val="fi-FI"/>
+        </w:rPr>
+        <w:lastRenderedPageBreak/>
+        <w:t>Template</w:t>
+      </w:r>
+      <w:bookmarkEnd w:id="12"/>
+      <w:proofErr w:type="spellEnd"/>
+    </w:p>
+    <w:p>
+      <w:pPr>
+        <w:rPr>
+          <w:lang w:val="fi-FI"/>
+        </w:rPr>
+      </w:pPr>
+      <w:r>
+        <w:rPr>
+          <w:noProof/>
+        </w:rPr>
+        <w:drawing>
+          <wp:inline distT="0" distB="0" distL="0" distR="0" wp14:anchorId="3A3C5AD7" wp14:editId="3875B75B">
+            <wp:extent cx="5229225" cy="7729677"/>
+            <wp:effectExtent l="0" t="0" r="0" b="5080"/>
+            <wp:docPr id="6" name="Picture 6" descr="C:\Users\Sonja\Documents\tsoha2014\doc\template.jpg"/>
+            <wp:cNvGraphicFramePr>
+              <a:graphicFrameLocks xmlns:a="http://schemas.openxmlformats.org/drawingml/2006/main" noChangeAspect="1"/>
+            </wp:cNvGraphicFramePr>
+            <a:graphic xmlns:a="http://schemas.openxmlformats.org/drawingml/2006/main">
+              <a:graphicData uri="http://schemas.openxmlformats.org/drawingml/2006/picture">
+                <pic:pic xmlns:pic="http://schemas.openxmlformats.org/drawingml/2006/picture">
+                  <pic:nvPicPr>
+                    <pic:cNvPr id="0" name="Picture 2" descr="C:\Users\Sonja\Documents\tsoha2014\doc\template.jpg"/>
+                    <pic:cNvPicPr>
+                      <a:picLocks noChangeAspect="1" noChangeArrowheads="1"/>
+                    </pic:cNvPicPr>
+                  </pic:nvPicPr>
+                  <pic:blipFill>
+                    <a:blip r:embed="rId13" cstate="print">
+                      <a:extLst>
+                        <a:ext uri="{28A0092B-C50C-407E-A947-70E740481C1C}">
+                          <a14:useLocalDpi xmlns:a14="http://schemas.microsoft.com/office/drawing/2010/main" val="0"/>
+                        </a:ext>
+                      </a:extLst>
+                    </a:blip>
+                    <a:srcRect/>
+                    <a:stretch>
+                      <a:fillRect/>
+                    </a:stretch>
+                  </pic:blipFill>
+                  <pic:spPr bwMode="auto">
+                    <a:xfrm>
+                      <a:off x="0" y="0"/>
+                      <a:ext cx="5231366" cy="7732842"/>
+                    </a:xfrm>
+                    <a:prstGeom prst="rect">
+                      <a:avLst/>
+                    </a:prstGeom>
+                    <a:noFill/>
+                    <a:ln>
+                      <a:noFill/>
+                    </a:ln>
+                  </pic:spPr>
+                </pic:pic>
+              </a:graphicData>
+            </a:graphic>
+          </wp:inline>
+        </w:drawing>
+      </w:r>
+      <w:bookmarkStart w:id="13" w:name="_GoBack"/>
+      <w:bookmarkEnd w:id="13"/>
+      <w:r>
+        <w:rPr>
+          <w:lang w:val="fi-FI"/>
+        </w:rPr>
+        <w:br w:type="page"/>
+      </w:r>
+    </w:p>
+    <w:p>
+      <w:pPr>
+        <w:pStyle w:val="Heading2"/>
+        <w:rPr>
+          <w:color w:val="auto"/>
+          <w:lang w:val="fi-FI"/>
+        </w:rPr>
+      </w:pPr>
+      <w:bookmarkStart w:id="14" w:name="_Toc383979737"/>
+      <w:r>
+        <w:rPr>
+          <w:color w:val="auto"/>
+          <w:lang w:val="fi-FI"/>
+        </w:rPr>
+        <w:lastRenderedPageBreak/>
+        <w:t>Listanäkymä</w:t>
+      </w:r>
+      <w:r>
+        <w:rPr>
+          <w:color w:val="auto"/>
+          <w:lang w:val="fi-FI"/>
+        </w:rPr>
+        <w:t>t</w:t>
+      </w:r>
+      <w:bookmarkEnd w:id="14"/>
+    </w:p>
+    <w:p>
+      <w:pPr>
+        <w:rPr>
+          <w:lang w:val="fi-FI"/>
+        </w:rPr>
+      </w:pPr>
+      <w:r>
+        <w:rPr>
+          <w:noProof/>
+        </w:rPr>
+        <w:drawing>
+          <wp:inline distT="0" distB="0" distL="0" distR="0" wp14:anchorId="17080251" wp14:editId="294D9240">
+            <wp:extent cx="4943475" cy="6651407"/>
+            <wp:effectExtent l="0" t="0" r="0" b="0"/>
+            <wp:docPr id="7" name="Picture 7" descr="C:\Users\Sonja\Documents\tsoha2014\doc\listanakyma.jpg"/>
+            <wp:cNvGraphicFramePr>
+              <a:graphicFrameLocks xmlns:a="http://schemas.openxmlformats.org/drawingml/2006/main" noChangeAspect="1"/>
+            </wp:cNvGraphicFramePr>
+            <a:graphic xmlns:a="http://schemas.openxmlformats.org/drawingml/2006/main">
+              <a:graphicData uri="http://schemas.openxmlformats.org/drawingml/2006/picture">
+                <pic:pic xmlns:pic="http://schemas.openxmlformats.org/drawingml/2006/picture">
+                  <pic:nvPicPr>
+                    <pic:cNvPr id="0" name="Picture 3" descr="C:\Users\Sonja\Documents\tsoha2014\doc\listanakyma.jpg"/>
+                    <pic:cNvPicPr>
+                      <a:picLocks noChangeAspect="1" noChangeArrowheads="1"/>
+                    </pic:cNvPicPr>
+                  </pic:nvPicPr>
+                  <pic:blipFill>
+                    <a:blip r:embed="rId14" cstate="print">
+                      <a:extLst>
+                        <a:ext uri="{28A0092B-C50C-407E-A947-70E740481C1C}">
+                          <a14:useLocalDpi xmlns:a14="http://schemas.microsoft.com/office/drawing/2010/main" val="0"/>
+                        </a:ext>
+                      </a:extLst>
+                    </a:blip>
+                    <a:srcRect/>
+                    <a:stretch>
+                      <a:fillRect/>
+                    </a:stretch>
+                  </pic:blipFill>
+                  <pic:spPr bwMode="auto">
+                    <a:xfrm>
+                      <a:off x="0" y="0"/>
+                      <a:ext cx="4943475" cy="6651407"/>
+                    </a:xfrm>
+                    <a:prstGeom prst="rect">
+                      <a:avLst/>
+                    </a:prstGeom>
+                    <a:noFill/>
+                    <a:ln>
+                      <a:noFill/>
+                    </a:ln>
+                  </pic:spPr>
+                </pic:pic>
+              </a:graphicData>
+            </a:graphic>
+          </wp:inline>
+        </w:drawing>
+      </w:r>
+    </w:p>
+    <w:p>
+      <w:pPr>
+        <w:rPr>
+          <w:lang w:val="fi-FI"/>
+        </w:rPr>
+      </w:pPr>
+      <w:r>
+        <w:rPr>
+          <w:lang w:val="fi-FI"/>
+        </w:rPr>
+        <w:br w:type="page"/>
+      </w:r>
+    </w:p>
+    <w:p>
+      <w:pPr>
+        <w:pStyle w:val="Heading2"/>
+        <w:rPr>
+          <w:color w:val="auto"/>
+          <w:lang w:val="fi-FI"/>
+        </w:rPr>
+      </w:pPr>
+      <w:bookmarkStart w:id="15" w:name="_Toc383979738"/>
+      <w:r>
+        <w:rPr>
+          <w:color w:val="auto"/>
+          <w:lang w:val="fi-FI"/>
+        </w:rPr>
+        <w:lastRenderedPageBreak/>
+        <w:t>Muokkausnäkymä</w:t>
+      </w:r>
+      <w:bookmarkEnd w:id="15"/>
+    </w:p>
+    <w:p>
+      <w:pPr>
+        <w:rPr>
+          <w:lang w:val="fi-FI"/>
+        </w:rPr>
+      </w:pPr>
+      <w:r>
+        <w:rPr>
+          <w:noProof/>
+        </w:rPr>
+        <w:drawing>
+          <wp:inline distT="0" distB="0" distL="0" distR="0">
+            <wp:extent cx="5457825" cy="5922677"/>
+            <wp:effectExtent l="0" t="0" r="0" b="1905"/>
+            <wp:docPr id="8" name="Picture 8" descr="C:\Users\Sonja\Documents\tsoha2014\doc\muokkausnakyma.jpg"/>
+            <wp:cNvGraphicFramePr>
+              <a:graphicFrameLocks xmlns:a="http://schemas.openxmlformats.org/drawingml/2006/main" noChangeAspect="1"/>
+            </wp:cNvGraphicFramePr>
+            <a:graphic xmlns:a="http://schemas.openxmlformats.org/drawingml/2006/main">
+              <a:graphicData uri="http://schemas.openxmlformats.org/drawingml/2006/picture">
+                <pic:pic xmlns:pic="http://schemas.openxmlformats.org/drawingml/2006/picture">
+                  <pic:nvPicPr>
+                    <pic:cNvPr id="0" name="Picture 4" descr="C:\Users\Sonja\Documents\tsoha2014\doc\muokkausnakyma.jpg"/>
+                    <pic:cNvPicPr>
+                      <a:picLocks noChangeAspect="1" noChangeArrowheads="1"/>
+                    </pic:cNvPicPr>
+                  </pic:nvPicPr>
+                  <pic:blipFill>
+                    <a:blip r:embed="rId15" cstate="print">
+                      <a:extLst>
+                        <a:ext uri="{28A0092B-C50C-407E-A947-70E740481C1C}">
+                          <a14:useLocalDpi xmlns:a14="http://schemas.microsoft.com/office/drawing/2010/main" val="0"/>
+                        </a:ext>
+                      </a:extLst>
+                    </a:blip>
+                    <a:srcRect/>
+                    <a:stretch>
+                      <a:fillRect/>
+                    </a:stretch>
+                  </pic:blipFill>
+                  <pic:spPr bwMode="auto">
+                    <a:xfrm>
+                      <a:off x="0" y="0"/>
+                      <a:ext cx="5459011" cy="5923964"/>
+                    </a:xfrm>
+                    <a:prstGeom prst="rect">
+                      <a:avLst/>
+                    </a:prstGeom>
+                    <a:noFill/>
+                    <a:ln>
+                      <a:noFill/>
+                    </a:ln>
+                  </pic:spPr>
+                </pic:pic>
+              </a:graphicData>
+            </a:graphic>
+          </wp:inline>
+        </w:drawing>
+      </w:r>
     </w:p>
     <w:p>
       <w:pPr>
@@ -6769,8 +7720,8 @@
       </w:pPr>
     </w:p>
     <w:sectPr>
-      <w:headerReference w:type="default" r:id="rId12"/>
-      <w:footerReference w:type="default" r:id="rId13"/>
+      <w:headerReference w:type="default" r:id="rId16"/>
+      <w:footerReference w:type="default" r:id="rId17"/>
       <w:pgSz w:w="12240" w:h="15840"/>
       <w:pgMar w:top="1440" w:right="1440" w:bottom="1440" w:left="1440" w:header="708" w:footer="708" w:gutter="0"/>
       <w:cols w:space="708"/>
@@ -8405,7 +9356,7 @@
 </file>
 
 <file path=customXml/itemProps1.xml><?xml version="1.0" encoding="utf-8"?>
-<ds:datastoreItem xmlns:ds="http://schemas.openxmlformats.org/officeDocument/2006/customXml" ds:itemID="{442A76C5-D62C-4369-B7F9-782FD760FC73}">
+<ds:datastoreItem xmlns:ds="http://schemas.openxmlformats.org/officeDocument/2006/customXml" ds:itemID="{C542E4D0-A7C5-44AA-BFBA-0287C725239F}">
   <ds:schemaRefs>
     <ds:schemaRef ds:uri="http://schemas.openxmlformats.org/officeDocument/2006/bibliography"/>
   </ds:schemaRefs>

</xml_diff>

<commit_message>
Dokumentaatiota ja ainesosat mukaan lisäykseen
</commit_message>
<xml_diff>
--- a/doc/dokumentaatio.docx
+++ b/doc/dokumentaatio.docx
@@ -232,7 +232,7 @@
           <w:r>
             <w:fldChar w:fldCharType="separate"/>
           </w:r>
-          <w:hyperlink w:anchor="_Toc383979724" w:history="1">
+          <w:hyperlink w:anchor="_Toc385183478" w:history="1">
             <w:r>
               <w:rPr>
                 <w:rStyle w:val="Hyperlink"/>
@@ -260,7 +260,7 @@
                 <w:noProof/>
                 <w:webHidden/>
               </w:rPr>
-              <w:instrText xml:space="preserve"> PAGEREF _Toc383979724 \h </w:instrText>
+              <w:instrText xml:space="preserve"> PAGEREF _Toc385183478 \h </w:instrText>
             </w:r>
             <w:r>
               <w:rPr>
@@ -280,7 +280,7 @@
                 <w:noProof/>
                 <w:webHidden/>
               </w:rPr>
-              <w:t>4</w:t>
+              <w:t>3</w:t>
             </w:r>
             <w:r>
               <w:rPr>
@@ -302,7 +302,7 @@
               <w:noProof/>
             </w:rPr>
           </w:pPr>
-          <w:hyperlink w:anchor="_Toc383979725" w:history="1">
+          <w:hyperlink w:anchor="_Toc385183479" w:history="1">
             <w:r>
               <w:rPr>
                 <w:rStyle w:val="Hyperlink"/>
@@ -330,7 +330,7 @@
                 <w:noProof/>
                 <w:webHidden/>
               </w:rPr>
-              <w:instrText xml:space="preserve"> PAGEREF _Toc383979725 \h </w:instrText>
+              <w:instrText xml:space="preserve"> PAGEREF _Toc385183479 \h </w:instrText>
             </w:r>
             <w:r>
               <w:rPr>
@@ -350,7 +350,7 @@
                 <w:noProof/>
                 <w:webHidden/>
               </w:rPr>
-              <w:t>5</w:t>
+              <w:t>4</w:t>
             </w:r>
             <w:r>
               <w:rPr>
@@ -372,7 +372,7 @@
               <w:noProof/>
             </w:rPr>
           </w:pPr>
-          <w:hyperlink w:anchor="_Toc383979726" w:history="1">
+          <w:hyperlink w:anchor="_Toc385183480" w:history="1">
             <w:r>
               <w:rPr>
                 <w:rStyle w:val="Hyperlink"/>
@@ -400,7 +400,7 @@
                 <w:noProof/>
                 <w:webHidden/>
               </w:rPr>
-              <w:instrText xml:space="preserve"> PAGEREF _Toc383979726 \h </w:instrText>
+              <w:instrText xml:space="preserve"> PAGEREF _Toc385183480 \h </w:instrText>
             </w:r>
             <w:r>
               <w:rPr>
@@ -420,7 +420,7 @@
                 <w:noProof/>
                 <w:webHidden/>
               </w:rPr>
-              <w:t>5</w:t>
+              <w:t>4</w:t>
             </w:r>
             <w:r>
               <w:rPr>
@@ -442,7 +442,7 @@
               <w:noProof/>
             </w:rPr>
           </w:pPr>
-          <w:hyperlink w:anchor="_Toc383979727" w:history="1">
+          <w:hyperlink w:anchor="_Toc385183481" w:history="1">
             <w:r>
               <w:rPr>
                 <w:rStyle w:val="Hyperlink"/>
@@ -470,7 +470,7 @@
                 <w:noProof/>
                 <w:webHidden/>
               </w:rPr>
-              <w:instrText xml:space="preserve"> PAGEREF _Toc383979727 \h </w:instrText>
+              <w:instrText xml:space="preserve"> PAGEREF _Toc385183481 \h </w:instrText>
             </w:r>
             <w:r>
               <w:rPr>
@@ -490,7 +490,7 @@
                 <w:noProof/>
                 <w:webHidden/>
               </w:rPr>
-              <w:t>5</w:t>
+              <w:t>4</w:t>
             </w:r>
             <w:r>
               <w:rPr>
@@ -512,7 +512,7 @@
               <w:noProof/>
             </w:rPr>
           </w:pPr>
-          <w:hyperlink w:anchor="_Toc383979728" w:history="1">
+          <w:hyperlink w:anchor="_Toc385183482" w:history="1">
             <w:r>
               <w:rPr>
                 <w:rStyle w:val="Hyperlink"/>
@@ -540,7 +540,7 @@
                 <w:noProof/>
                 <w:webHidden/>
               </w:rPr>
-              <w:instrText xml:space="preserve"> PAGEREF _Toc383979728 \h </w:instrText>
+              <w:instrText xml:space="preserve"> PAGEREF _Toc385183482 \h </w:instrText>
             </w:r>
             <w:r>
               <w:rPr>
@@ -560,7 +560,7 @@
                 <w:noProof/>
                 <w:webHidden/>
               </w:rPr>
-              <w:t>6</w:t>
+              <w:t>5</w:t>
             </w:r>
             <w:r>
               <w:rPr>
@@ -582,7 +582,7 @@
               <w:noProof/>
             </w:rPr>
           </w:pPr>
-          <w:hyperlink w:anchor="_Toc383979729" w:history="1">
+          <w:hyperlink w:anchor="_Toc385183483" w:history="1">
             <w:r>
               <w:rPr>
                 <w:rStyle w:val="Hyperlink"/>
@@ -610,7 +610,7 @@
                 <w:noProof/>
                 <w:webHidden/>
               </w:rPr>
-              <w:instrText xml:space="preserve"> PAGEREF _Toc383979729 \h </w:instrText>
+              <w:instrText xml:space="preserve"> PAGEREF _Toc385183483 \h </w:instrText>
             </w:r>
             <w:r>
               <w:rPr>
@@ -630,7 +630,7 @@
                 <w:noProof/>
                 <w:webHidden/>
               </w:rPr>
-              <w:t>7</w:t>
+              <w:t>6</w:t>
             </w:r>
             <w:r>
               <w:rPr>
@@ -652,7 +652,7 @@
               <w:noProof/>
             </w:rPr>
           </w:pPr>
-          <w:hyperlink w:anchor="_Toc383979730" w:history="1">
+          <w:hyperlink w:anchor="_Toc385183484" w:history="1">
             <w:r>
               <w:rPr>
                 <w:rStyle w:val="Hyperlink"/>
@@ -680,7 +680,7 @@
                 <w:noProof/>
                 <w:webHidden/>
               </w:rPr>
-              <w:instrText xml:space="preserve"> PAGEREF _Toc383979730 \h </w:instrText>
+              <w:instrText xml:space="preserve"> PAGEREF _Toc385183484 \h </w:instrText>
             </w:r>
             <w:r>
               <w:rPr>
@@ -700,7 +700,7 @@
                 <w:noProof/>
                 <w:webHidden/>
               </w:rPr>
-              <w:t>7</w:t>
+              <w:t>6</w:t>
             </w:r>
             <w:r>
               <w:rPr>
@@ -722,7 +722,7 @@
               <w:noProof/>
             </w:rPr>
           </w:pPr>
-          <w:hyperlink w:anchor="_Toc383979731" w:history="1">
+          <w:hyperlink w:anchor="_Toc385183485" w:history="1">
             <w:r>
               <w:rPr>
                 <w:rStyle w:val="Hyperlink"/>
@@ -750,7 +750,7 @@
                 <w:noProof/>
                 <w:webHidden/>
               </w:rPr>
-              <w:instrText xml:space="preserve"> PAGEREF _Toc383979731 \h </w:instrText>
+              <w:instrText xml:space="preserve"> PAGEREF _Toc385183485 \h </w:instrText>
             </w:r>
             <w:r>
               <w:rPr>
@@ -770,7 +770,7 @@
                 <w:noProof/>
                 <w:webHidden/>
               </w:rPr>
-              <w:t>7</w:t>
+              <w:t>6</w:t>
             </w:r>
             <w:r>
               <w:rPr>
@@ -792,7 +792,7 @@
               <w:noProof/>
             </w:rPr>
           </w:pPr>
-          <w:hyperlink w:anchor="_Toc383979732" w:history="1">
+          <w:hyperlink w:anchor="_Toc385183486" w:history="1">
             <w:r>
               <w:rPr>
                 <w:rStyle w:val="Hyperlink"/>
@@ -820,7 +820,7 @@
                 <w:noProof/>
                 <w:webHidden/>
               </w:rPr>
-              <w:instrText xml:space="preserve"> PAGEREF _Toc383979732 \h </w:instrText>
+              <w:instrText xml:space="preserve"> PAGEREF _Toc385183486 \h </w:instrText>
             </w:r>
             <w:r>
               <w:rPr>
@@ -840,7 +840,7 @@
                 <w:noProof/>
                 <w:webHidden/>
               </w:rPr>
-              <w:t>9</w:t>
+              <w:t>8</w:t>
             </w:r>
             <w:r>
               <w:rPr>
@@ -863,7 +863,7 @@
               <w:noProof/>
             </w:rPr>
           </w:pPr>
-          <w:hyperlink w:anchor="_Toc383979734" w:history="1">
+          <w:hyperlink w:anchor="_Toc385183488" w:history="1">
             <w:r>
               <w:rPr>
                 <w:rStyle w:val="Hyperlink"/>
@@ -891,7 +891,7 @@
                 <w:noProof/>
                 <w:webHidden/>
               </w:rPr>
-              <w:instrText xml:space="preserve"> PAGEREF _Toc383979734 \h </w:instrText>
+              <w:instrText xml:space="preserve"> PAGEREF _Toc385183488 \h </w:instrText>
             </w:r>
             <w:r>
               <w:rPr>
@@ -911,7 +911,7 @@
                 <w:noProof/>
                 <w:webHidden/>
               </w:rPr>
-              <w:t>9</w:t>
+              <w:t>8</w:t>
             </w:r>
             <w:r>
               <w:rPr>
@@ -933,7 +933,7 @@
               <w:noProof/>
             </w:rPr>
           </w:pPr>
-          <w:hyperlink w:anchor="_Toc383979735" w:history="1">
+          <w:hyperlink w:anchor="_Toc385183489" w:history="1">
             <w:r>
               <w:rPr>
                 <w:rStyle w:val="Hyperlink"/>
@@ -961,7 +961,7 @@
                 <w:noProof/>
                 <w:webHidden/>
               </w:rPr>
-              <w:instrText xml:space="preserve"> PAGEREF _Toc383979735 \h </w:instrText>
+              <w:instrText xml:space="preserve"> PAGEREF _Toc385183489 \h </w:instrText>
             </w:r>
             <w:r>
               <w:rPr>
@@ -981,7 +981,7 @@
                 <w:noProof/>
                 <w:webHidden/>
               </w:rPr>
-              <w:t>10</w:t>
+              <w:t>9</w:t>
             </w:r>
             <w:r>
               <w:rPr>
@@ -1003,7 +1003,7 @@
               <w:noProof/>
             </w:rPr>
           </w:pPr>
-          <w:hyperlink w:anchor="_Toc383979736" w:history="1">
+          <w:hyperlink w:anchor="_Toc385183490" w:history="1">
             <w:r>
               <w:rPr>
                 <w:rStyle w:val="Hyperlink"/>
@@ -1031,7 +1031,7 @@
                 <w:noProof/>
                 <w:webHidden/>
               </w:rPr>
-              <w:instrText xml:space="preserve"> PAGEREF _Toc383979736 \h </w:instrText>
+              <w:instrText xml:space="preserve"> PAGEREF _Toc385183490 \h </w:instrText>
             </w:r>
             <w:r>
               <w:rPr>
@@ -1051,7 +1051,7 @@
                 <w:noProof/>
                 <w:webHidden/>
               </w:rPr>
-              <w:t>11</w:t>
+              <w:t>10</w:t>
             </w:r>
             <w:r>
               <w:rPr>
@@ -1073,7 +1073,7 @@
               <w:noProof/>
             </w:rPr>
           </w:pPr>
-          <w:hyperlink w:anchor="_Toc383979737" w:history="1">
+          <w:hyperlink w:anchor="_Toc385183491" w:history="1">
             <w:r>
               <w:rPr>
                 <w:rStyle w:val="Hyperlink"/>
@@ -1101,7 +1101,7 @@
                 <w:noProof/>
                 <w:webHidden/>
               </w:rPr>
-              <w:instrText xml:space="preserve"> PAGEREF _Toc383979737 \h </w:instrText>
+              <w:instrText xml:space="preserve"> PAGEREF _Toc385183491 \h </w:instrText>
             </w:r>
             <w:r>
               <w:rPr>
@@ -1121,7 +1121,7 @@
                 <w:noProof/>
                 <w:webHidden/>
               </w:rPr>
-              <w:t>13</w:t>
+              <w:t>11</w:t>
             </w:r>
             <w:r>
               <w:rPr>
@@ -1143,7 +1143,7 @@
               <w:noProof/>
             </w:rPr>
           </w:pPr>
-          <w:hyperlink w:anchor="_Toc383979738" w:history="1">
+          <w:hyperlink w:anchor="_Toc385183492" w:history="1">
             <w:r>
               <w:rPr>
                 <w:rStyle w:val="Hyperlink"/>
@@ -1171,7 +1171,217 @@
                 <w:noProof/>
                 <w:webHidden/>
               </w:rPr>
-              <w:instrText xml:space="preserve"> PAGEREF _Toc383979738 \h </w:instrText>
+              <w:instrText xml:space="preserve"> PAGEREF _Toc385183492 \h </w:instrText>
+            </w:r>
+            <w:r>
+              <w:rPr>
+                <w:noProof/>
+                <w:webHidden/>
+              </w:rPr>
+            </w:r>
+            <w:r>
+              <w:rPr>
+                <w:noProof/>
+                <w:webHidden/>
+              </w:rPr>
+              <w:fldChar w:fldCharType="separate"/>
+            </w:r>
+            <w:r>
+              <w:rPr>
+                <w:noProof/>
+                <w:webHidden/>
+              </w:rPr>
+              <w:t>12</w:t>
+            </w:r>
+            <w:r>
+              <w:rPr>
+                <w:noProof/>
+                <w:webHidden/>
+              </w:rPr>
+              <w:fldChar w:fldCharType="end"/>
+            </w:r>
+          </w:hyperlink>
+        </w:p>
+        <w:p>
+          <w:pPr>
+            <w:pStyle w:val="TOC1"/>
+            <w:tabs>
+              <w:tab w:val="right" w:leader="dot" w:pos="9350"/>
+            </w:tabs>
+            <w:rPr>
+              <w:rFonts w:eastAsiaTheme="minorEastAsia"/>
+              <w:noProof/>
+            </w:rPr>
+          </w:pPr>
+          <w:hyperlink w:anchor="_Toc385183493" w:history="1">
+            <w:r>
+              <w:rPr>
+                <w:rStyle w:val="Hyperlink"/>
+                <w:noProof/>
+                <w:lang w:val="fi-FI"/>
+              </w:rPr>
+              <w:t>6 Käyttöliittymä ja järjestelmän komponentit</w:t>
+            </w:r>
+            <w:r>
+              <w:rPr>
+                <w:noProof/>
+                <w:webHidden/>
+              </w:rPr>
+              <w:tab/>
+            </w:r>
+            <w:r>
+              <w:rPr>
+                <w:noProof/>
+                <w:webHidden/>
+              </w:rPr>
+              <w:fldChar w:fldCharType="begin"/>
+            </w:r>
+            <w:r>
+              <w:rPr>
+                <w:noProof/>
+                <w:webHidden/>
+              </w:rPr>
+              <w:instrText xml:space="preserve"> PAGEREF _Toc385183493 \h </w:instrText>
+            </w:r>
+            <w:r>
+              <w:rPr>
+                <w:noProof/>
+                <w:webHidden/>
+              </w:rPr>
+            </w:r>
+            <w:r>
+              <w:rPr>
+                <w:noProof/>
+                <w:webHidden/>
+              </w:rPr>
+              <w:fldChar w:fldCharType="separate"/>
+            </w:r>
+            <w:r>
+              <w:rPr>
+                <w:noProof/>
+                <w:webHidden/>
+              </w:rPr>
+              <w:t>13</w:t>
+            </w:r>
+            <w:r>
+              <w:rPr>
+                <w:noProof/>
+                <w:webHidden/>
+              </w:rPr>
+              <w:fldChar w:fldCharType="end"/>
+            </w:r>
+          </w:hyperlink>
+        </w:p>
+        <w:p>
+          <w:pPr>
+            <w:pStyle w:val="TOC1"/>
+            <w:tabs>
+              <w:tab w:val="right" w:leader="dot" w:pos="9350"/>
+            </w:tabs>
+            <w:rPr>
+              <w:rFonts w:eastAsiaTheme="minorEastAsia"/>
+              <w:noProof/>
+            </w:rPr>
+          </w:pPr>
+          <w:hyperlink w:anchor="_Toc385183494" w:history="1">
+            <w:r>
+              <w:rPr>
+                <w:rStyle w:val="Hyperlink"/>
+                <w:noProof/>
+                <w:lang w:val="fi-FI"/>
+              </w:rPr>
+              <w:t>7 Asennustiedot</w:t>
+            </w:r>
+            <w:r>
+              <w:rPr>
+                <w:noProof/>
+                <w:webHidden/>
+              </w:rPr>
+              <w:tab/>
+            </w:r>
+            <w:r>
+              <w:rPr>
+                <w:noProof/>
+                <w:webHidden/>
+              </w:rPr>
+              <w:fldChar w:fldCharType="begin"/>
+            </w:r>
+            <w:r>
+              <w:rPr>
+                <w:noProof/>
+                <w:webHidden/>
+              </w:rPr>
+              <w:instrText xml:space="preserve"> PAGEREF _Toc385183494 \h </w:instrText>
+            </w:r>
+            <w:r>
+              <w:rPr>
+                <w:noProof/>
+                <w:webHidden/>
+              </w:rPr>
+            </w:r>
+            <w:r>
+              <w:rPr>
+                <w:noProof/>
+                <w:webHidden/>
+              </w:rPr>
+              <w:fldChar w:fldCharType="separate"/>
+            </w:r>
+            <w:r>
+              <w:rPr>
+                <w:noProof/>
+                <w:webHidden/>
+              </w:rPr>
+              <w:t>13</w:t>
+            </w:r>
+            <w:r>
+              <w:rPr>
+                <w:noProof/>
+                <w:webHidden/>
+              </w:rPr>
+              <w:fldChar w:fldCharType="end"/>
+            </w:r>
+          </w:hyperlink>
+        </w:p>
+        <w:p>
+          <w:pPr>
+            <w:pStyle w:val="TOC1"/>
+            <w:tabs>
+              <w:tab w:val="right" w:leader="dot" w:pos="9350"/>
+            </w:tabs>
+            <w:rPr>
+              <w:rFonts w:eastAsiaTheme="minorEastAsia"/>
+              <w:noProof/>
+            </w:rPr>
+          </w:pPr>
+          <w:hyperlink w:anchor="_Toc385183495" w:history="1">
+            <w:r>
+              <w:rPr>
+                <w:rStyle w:val="Hyperlink"/>
+                <w:noProof/>
+                <w:lang w:val="fi-FI"/>
+              </w:rPr>
+              <w:t>8 Käynnistys- /käyttöohje</w:t>
+            </w:r>
+            <w:r>
+              <w:rPr>
+                <w:noProof/>
+                <w:webHidden/>
+              </w:rPr>
+              <w:tab/>
+            </w:r>
+            <w:r>
+              <w:rPr>
+                <w:noProof/>
+                <w:webHidden/>
+              </w:rPr>
+              <w:fldChar w:fldCharType="begin"/>
+            </w:r>
+            <w:r>
+              <w:rPr>
+                <w:noProof/>
+                <w:webHidden/>
+              </w:rPr>
+              <w:instrText xml:space="preserve"> PAGEREF _Toc385183495 \h </w:instrText>
             </w:r>
             <w:r>
               <w:rPr>
@@ -1218,6 +1428,8 @@
       <w:r>
         <w:br w:type="page"/>
       </w:r>
+      <w:bookmarkStart w:id="0" w:name="_GoBack"/>
+      <w:bookmarkEnd w:id="0"/>
     </w:p>
     <w:p>
       <w:pPr>
@@ -1227,7 +1439,7 @@
           <w:lang w:val="fi-FI"/>
         </w:rPr>
       </w:pPr>
-      <w:bookmarkStart w:id="0" w:name="_Toc383979724"/>
+      <w:bookmarkStart w:id="1" w:name="_Toc385183478"/>
       <w:r>
         <w:rPr>
           <w:color w:val="auto"/>
@@ -1236,7 +1448,7 @@
         <w:lastRenderedPageBreak/>
         <w:t>1 Johdanto</w:t>
       </w:r>
-      <w:bookmarkEnd w:id="0"/>
+      <w:bookmarkEnd w:id="1"/>
     </w:p>
     <w:p>
       <w:pPr>
@@ -1492,7 +1704,7 @@
           <w:lang w:val="fi-FI"/>
         </w:rPr>
       </w:pPr>
-      <w:bookmarkStart w:id="1" w:name="_Toc383979725"/>
+      <w:bookmarkStart w:id="2" w:name="_Toc385183479"/>
       <w:r>
         <w:rPr>
           <w:color w:val="auto"/>
@@ -1501,7 +1713,7 @@
         <w:lastRenderedPageBreak/>
         <w:t>2 Yleiskuva järjestelmästä</w:t>
       </w:r>
-      <w:bookmarkEnd w:id="1"/>
+      <w:bookmarkEnd w:id="2"/>
     </w:p>
     <w:p>
       <w:pPr>
@@ -1511,7 +1723,7 @@
           <w:lang w:val="fi-FI"/>
         </w:rPr>
       </w:pPr>
-      <w:bookmarkStart w:id="2" w:name="_Toc383979726"/>
+      <w:bookmarkStart w:id="3" w:name="_Toc385183480"/>
       <w:r>
         <w:rPr>
           <w:color w:val="auto"/>
@@ -1519,7 +1731,7 @@
         </w:rPr>
         <w:t>Käyttötapauskaavio</w:t>
       </w:r>
-      <w:bookmarkEnd w:id="2"/>
+      <w:bookmarkEnd w:id="3"/>
     </w:p>
     <w:p>
       <w:pPr>
@@ -1603,7 +1815,7 @@
           <w:lang w:val="fi-FI"/>
         </w:rPr>
       </w:pPr>
-      <w:bookmarkStart w:id="3" w:name="_Toc383979727"/>
+      <w:bookmarkStart w:id="4" w:name="_Toc385183481"/>
       <w:r>
         <w:rPr>
           <w:color w:val="auto"/>
@@ -1611,7 +1823,7 @@
         </w:rPr>
         <w:t>Käyttäjäryhmät</w:t>
       </w:r>
-      <w:bookmarkEnd w:id="3"/>
+      <w:bookmarkEnd w:id="4"/>
     </w:p>
     <w:p>
       <w:pPr>
@@ -1799,7 +2011,7 @@
           <w:lang w:val="fi-FI"/>
         </w:rPr>
       </w:pPr>
-      <w:bookmarkStart w:id="4" w:name="_Toc383979728"/>
+      <w:bookmarkStart w:id="5" w:name="_Toc385183482"/>
       <w:r>
         <w:rPr>
           <w:color w:val="auto"/>
@@ -1808,7 +2020,7 @@
         <w:lastRenderedPageBreak/>
         <w:t>Käyttötapauskuvaukset</w:t>
       </w:r>
-      <w:bookmarkEnd w:id="4"/>
+      <w:bookmarkEnd w:id="5"/>
     </w:p>
     <w:p>
       <w:pPr>
@@ -2311,7 +2523,7 @@
           <w:lang w:val="fi-FI"/>
         </w:rPr>
       </w:pPr>
-      <w:bookmarkStart w:id="5" w:name="_Toc383979729"/>
+      <w:bookmarkStart w:id="6" w:name="_Toc385183483"/>
       <w:r>
         <w:rPr>
           <w:color w:val="auto"/>
@@ -2320,7 +2532,7 @@
         <w:lastRenderedPageBreak/>
         <w:t>3 Järjestelmän tietosisältö</w:t>
       </w:r>
-      <w:bookmarkEnd w:id="5"/>
+      <w:bookmarkEnd w:id="6"/>
     </w:p>
     <w:p>
       <w:pPr>
@@ -2330,7 +2542,7 @@
           <w:lang w:val="fi-FI"/>
         </w:rPr>
       </w:pPr>
-      <w:bookmarkStart w:id="6" w:name="_Toc383979730"/>
+      <w:bookmarkStart w:id="7" w:name="_Toc385183484"/>
       <w:r>
         <w:rPr>
           <w:color w:val="auto"/>
@@ -2338,7 +2550,7 @@
         </w:rPr>
         <w:t>Alustava käsitekaavio</w:t>
       </w:r>
-      <w:bookmarkEnd w:id="6"/>
+      <w:bookmarkEnd w:id="7"/>
     </w:p>
     <w:p>
       <w:pPr>
@@ -2422,7 +2634,7 @@
           <w:lang w:val="fi-FI"/>
         </w:rPr>
       </w:pPr>
-      <w:bookmarkStart w:id="7" w:name="_Toc383979731"/>
+      <w:bookmarkStart w:id="8" w:name="_Toc385183485"/>
       <w:r>
         <w:rPr>
           <w:color w:val="auto"/>
@@ -2430,7 +2642,7 @@
         </w:rPr>
         <w:t>Tietokohdekuvaukset</w:t>
       </w:r>
-      <w:bookmarkEnd w:id="7"/>
+      <w:bookmarkEnd w:id="8"/>
     </w:p>
     <w:p>
       <w:pPr>
@@ -7085,7 +7297,7 @@
           <w:lang w:val="fi-FI"/>
         </w:rPr>
       </w:pPr>
-      <w:bookmarkStart w:id="8" w:name="_Toc383979732"/>
+      <w:bookmarkStart w:id="9" w:name="_Toc385183486"/>
       <w:r>
         <w:rPr>
           <w:color w:val="auto"/>
@@ -7094,7 +7306,7 @@
         <w:lastRenderedPageBreak/>
         <w:t>4 Relaatiotietokantakaavio</w:t>
       </w:r>
-      <w:bookmarkEnd w:id="8"/>
+      <w:bookmarkEnd w:id="9"/>
     </w:p>
     <w:p>
       <w:pPr>
@@ -7110,7 +7322,9 @@
           <w:lang w:val="fi-FI"/>
         </w:rPr>
       </w:pPr>
-      <w:bookmarkStart w:id="9" w:name="_Toc383979733"/>
+      <w:bookmarkStart w:id="10" w:name="_Toc383979733"/>
+      <w:bookmarkStart w:id="11" w:name="_Toc385176538"/>
+      <w:bookmarkStart w:id="12" w:name="_Toc385183487"/>
       <w:r>
         <w:rPr>
           <w:noProof/>
@@ -7164,7 +7378,9 @@
           </wp:inline>
         </w:drawing>
       </w:r>
-      <w:bookmarkEnd w:id="9"/>
+      <w:bookmarkEnd w:id="10"/>
+      <w:bookmarkEnd w:id="11"/>
+      <w:bookmarkEnd w:id="12"/>
     </w:p>
     <w:p>
       <w:pPr>
@@ -7183,7 +7399,7 @@
           <w:lang w:val="fi-FI"/>
         </w:rPr>
       </w:pPr>
-      <w:bookmarkStart w:id="10" w:name="_Toc383979734"/>
+      <w:bookmarkStart w:id="13" w:name="_Toc385183488"/>
       <w:r>
         <w:rPr>
           <w:color w:val="auto"/>
@@ -7191,7 +7407,7 @@
         </w:rPr>
         <w:t>5 Järjestelmän yleisrakenne</w:t>
       </w:r>
-      <w:bookmarkEnd w:id="10"/>
+      <w:bookmarkEnd w:id="13"/>
     </w:p>
     <w:p>
       <w:pPr>
@@ -7342,7 +7558,7 @@
           <w:lang w:val="fi-FI"/>
         </w:rPr>
       </w:pPr>
-      <w:bookmarkStart w:id="11" w:name="_Toc383979735"/>
+      <w:bookmarkStart w:id="14" w:name="_Toc385183489"/>
       <w:r>
         <w:rPr>
           <w:color w:val="auto"/>
@@ -7351,7 +7567,7 @@
         <w:lastRenderedPageBreak/>
         <w:t>Alustava sivukartta</w:t>
       </w:r>
-      <w:bookmarkEnd w:id="11"/>
+      <w:bookmarkEnd w:id="14"/>
     </w:p>
     <w:p>
       <w:pPr>
@@ -7434,7 +7650,7 @@
           <w:lang w:val="fi-FI"/>
         </w:rPr>
       </w:pPr>
-      <w:bookmarkStart w:id="12" w:name="_Toc383979736"/>
+      <w:bookmarkStart w:id="15" w:name="_Toc385183490"/>
       <w:proofErr w:type="spellStart"/>
       <w:r>
         <w:rPr>
@@ -7444,7 +7660,7 @@
         <w:lastRenderedPageBreak/>
         <w:t>Template</w:t>
       </w:r>
-      <w:bookmarkEnd w:id="12"/>
+      <w:bookmarkEnd w:id="15"/>
       <w:proofErr w:type="spellEnd"/>
     </w:p>
     <w:p>
@@ -7506,8 +7722,6 @@
           </wp:inline>
         </w:drawing>
       </w:r>
-      <w:bookmarkStart w:id="13" w:name="_GoBack"/>
-      <w:bookmarkEnd w:id="13"/>
       <w:r>
         <w:rPr>
           <w:lang w:val="fi-FI"/>
@@ -7523,7 +7737,7 @@
           <w:lang w:val="fi-FI"/>
         </w:rPr>
       </w:pPr>
-      <w:bookmarkStart w:id="14" w:name="_Toc383979737"/>
+      <w:bookmarkStart w:id="16" w:name="_Toc385183491"/>
       <w:r>
         <w:rPr>
           <w:color w:val="auto"/>
@@ -7539,7 +7753,7 @@
         </w:rPr>
         <w:t>t</w:t>
       </w:r>
-      <w:bookmarkEnd w:id="14"/>
+      <w:bookmarkEnd w:id="16"/>
     </w:p>
     <w:p>
       <w:pPr>
@@ -7622,7 +7836,7 @@
           <w:lang w:val="fi-FI"/>
         </w:rPr>
       </w:pPr>
-      <w:bookmarkStart w:id="15" w:name="_Toc383979738"/>
+      <w:bookmarkStart w:id="17" w:name="_Toc385183492"/>
       <w:r>
         <w:rPr>
           <w:color w:val="auto"/>
@@ -7631,7 +7845,7 @@
         <w:lastRenderedPageBreak/>
         <w:t>Muokkausnäkymä</w:t>
       </w:r>
-      <w:bookmarkEnd w:id="15"/>
+      <w:bookmarkEnd w:id="17"/>
     </w:p>
     <w:p>
       <w:pPr>
@@ -7695,11 +7909,369 @@
     </w:p>
     <w:p>
       <w:pPr>
+        <w:rPr>
+          <w:rFonts w:asciiTheme="majorHAnsi" w:eastAsiaTheme="majorEastAsia" w:hAnsiTheme="majorHAnsi" w:cstheme="majorBidi"/>
+          <w:b/>
+          <w:bCs/>
+          <w:color w:val="365F91" w:themeColor="accent1" w:themeShade="BF"/>
+          <w:sz w:val="28"/>
+          <w:szCs w:val="28"/>
+          <w:lang w:val="fi-FI"/>
+        </w:rPr>
+      </w:pPr>
+      <w:r>
+        <w:rPr>
+          <w:lang w:val="fi-FI"/>
+        </w:rPr>
+        <w:br w:type="page"/>
+      </w:r>
+    </w:p>
+    <w:p>
+      <w:pPr>
         <w:pStyle w:val="Heading1"/>
         <w:rPr>
-          <w:lang w:val="fi-FI"/>
-        </w:rPr>
-      </w:pPr>
+          <w:color w:val="auto"/>
+          <w:lang w:val="fi-FI"/>
+        </w:rPr>
+      </w:pPr>
+      <w:bookmarkStart w:id="18" w:name="_Toc385183493"/>
+      <w:r>
+        <w:rPr>
+          <w:color w:val="auto"/>
+          <w:lang w:val="fi-FI"/>
+        </w:rPr>
+        <w:lastRenderedPageBreak/>
+        <w:t>6 Käyttöliittymä ja järjestelmän komponentit</w:t>
+      </w:r>
+      <w:bookmarkEnd w:id="18"/>
+    </w:p>
+    <w:p>
+      <w:pPr>
+        <w:rPr>
+          <w:sz w:val="24"/>
+          <w:lang w:val="fi-FI"/>
+        </w:rPr>
+      </w:pPr>
+      <w:r>
+        <w:rPr>
+          <w:sz w:val="24"/>
+          <w:lang w:val="fi-FI"/>
+        </w:rPr>
+        <w:t>Sivustolla on navigaatiopalkki, jonka avulla käyttäjä pääsee suoraan haku-, drinkkilistaus- ja etusivulle sekä kirjautumaan sisään/ulos. Nämä sivut ovat myös julkisia, lukuun ottamatta uloskirjautumista.</w:t>
+      </w:r>
+    </w:p>
+    <w:p>
+      <w:pPr>
+        <w:rPr>
+          <w:sz w:val="24"/>
+          <w:lang w:val="fi-FI"/>
+        </w:rPr>
+      </w:pPr>
+      <w:r>
+        <w:rPr>
+          <w:noProof/>
+          <w:sz w:val="24"/>
+        </w:rPr>
+        <w:drawing>
+          <wp:inline distT="0" distB="0" distL="0" distR="0">
+            <wp:extent cx="6539073" cy="4476750"/>
+            <wp:effectExtent l="0" t="0" r="0" b="0"/>
+            <wp:docPr id="9" name="Picture 9" descr="C:\Users\Sonja\Documents\Ohjelmointisälää\tsoha\komponentit.png"/>
+            <wp:cNvGraphicFramePr>
+              <a:graphicFrameLocks xmlns:a="http://schemas.openxmlformats.org/drawingml/2006/main" noChangeAspect="1"/>
+            </wp:cNvGraphicFramePr>
+            <a:graphic xmlns:a="http://schemas.openxmlformats.org/drawingml/2006/main">
+              <a:graphicData uri="http://schemas.openxmlformats.org/drawingml/2006/picture">
+                <pic:pic xmlns:pic="http://schemas.openxmlformats.org/drawingml/2006/picture">
+                  <pic:nvPicPr>
+                    <pic:cNvPr id="0" name="Picture 1" descr="C:\Users\Sonja\Documents\Ohjelmointisälää\tsoha\komponentit.png"/>
+                    <pic:cNvPicPr>
+                      <a:picLocks noChangeAspect="1" noChangeArrowheads="1"/>
+                    </pic:cNvPicPr>
+                  </pic:nvPicPr>
+                  <pic:blipFill>
+                    <a:blip r:embed="rId16">
+                      <a:extLst>
+                        <a:ext uri="{28A0092B-C50C-407E-A947-70E740481C1C}">
+                          <a14:useLocalDpi xmlns:a14="http://schemas.microsoft.com/office/drawing/2010/main" val="0"/>
+                        </a:ext>
+                      </a:extLst>
+                    </a:blip>
+                    <a:srcRect/>
+                    <a:stretch>
+                      <a:fillRect/>
+                    </a:stretch>
+                  </pic:blipFill>
+                  <pic:spPr bwMode="auto">
+                    <a:xfrm>
+                      <a:off x="0" y="0"/>
+                      <a:ext cx="6544609" cy="4480540"/>
+                    </a:xfrm>
+                    <a:prstGeom prst="rect">
+                      <a:avLst/>
+                    </a:prstGeom>
+                    <a:noFill/>
+                    <a:ln>
+                      <a:noFill/>
+                    </a:ln>
+                  </pic:spPr>
+                </pic:pic>
+              </a:graphicData>
+            </a:graphic>
+          </wp:inline>
+        </w:drawing>
+      </w:r>
+    </w:p>
+    <w:p>
+      <w:pPr>
+        <w:rPr>
+          <w:sz w:val="24"/>
+          <w:lang w:val="fi-FI"/>
+        </w:rPr>
+      </w:pPr>
+      <w:r>
+        <w:rPr>
+          <w:sz w:val="24"/>
+          <w:lang w:val="fi-FI"/>
+        </w:rPr>
+        <w:t>Oikeus drinkin poistamiseen ja muokkaamiseen on vain ylläpitäjällä.</w:t>
+      </w:r>
+      <w:r>
+        <w:rPr>
+          <w:sz w:val="24"/>
+          <w:lang w:val="fi-FI"/>
+        </w:rPr>
+        <w:t xml:space="preserve"> Vaikka sivustoilla on jo drinkin ehdottamis</w:t>
+      </w:r>
+      <w:r>
+        <w:rPr>
+          <w:sz w:val="24"/>
+          <w:lang w:val="fi-FI"/>
+        </w:rPr>
+        <w:t>lomake</w:t>
+      </w:r>
+      <w:r>
+        <w:rPr>
+          <w:sz w:val="24"/>
+          <w:lang w:val="fi-FI"/>
+        </w:rPr>
+        <w:t>, ei tämä ole vielä</w:t>
+      </w:r>
+      <w:r>
+        <w:rPr>
+          <w:sz w:val="24"/>
+          <w:lang w:val="fi-FI"/>
+        </w:rPr>
+        <w:t xml:space="preserve"> sovelluksessa käytössä. Y</w:t>
+      </w:r>
+      <w:r>
+        <w:rPr>
+          <w:sz w:val="24"/>
+          <w:lang w:val="fi-FI"/>
+        </w:rPr>
+        <w:t xml:space="preserve">lläpitäjä ei </w:t>
+      </w:r>
+      <w:r>
+        <w:rPr>
+          <w:sz w:val="24"/>
+          <w:lang w:val="fi-FI"/>
+        </w:rPr>
+        <w:t xml:space="preserve">siis </w:t>
+      </w:r>
+      <w:r>
+        <w:rPr>
+          <w:sz w:val="24"/>
+          <w:lang w:val="fi-FI"/>
+        </w:rPr>
+        <w:t>vielä tällä hetkellä hyväksy ehdotettuja.</w:t>
+      </w:r>
+    </w:p>
+    <w:p>
+      <w:pPr>
+        <w:rPr>
+          <w:sz w:val="24"/>
+          <w:lang w:val="fi-FI"/>
+        </w:rPr>
+      </w:pPr>
+    </w:p>
+    <w:p>
+      <w:pPr>
+        <w:pStyle w:val="Heading1"/>
+        <w:rPr>
+          <w:color w:val="auto"/>
+          <w:lang w:val="fi-FI"/>
+        </w:rPr>
+      </w:pPr>
+      <w:bookmarkStart w:id="19" w:name="_Toc385183494"/>
+      <w:r>
+        <w:rPr>
+          <w:color w:val="auto"/>
+          <w:lang w:val="fi-FI"/>
+        </w:rPr>
+        <w:t>7 Asennustiedot</w:t>
+      </w:r>
+      <w:bookmarkEnd w:id="19"/>
+    </w:p>
+    <w:p>
+      <w:pPr>
+        <w:rPr>
+          <w:rStyle w:val="HTMLCode"/>
+          <w:rFonts w:asciiTheme="minorHAnsi" w:eastAsiaTheme="minorHAnsi" w:hAnsiTheme="minorHAnsi"/>
+          <w:sz w:val="24"/>
+          <w:szCs w:val="24"/>
+          <w:lang w:val="fi-FI"/>
+        </w:rPr>
+      </w:pPr>
+      <w:r>
+        <w:rPr>
+          <w:sz w:val="24"/>
+          <w:szCs w:val="24"/>
+          <w:lang w:val="fi-FI"/>
+        </w:rPr>
+        <w:t>Asenna sovellus kopioimalla sen tiedostot palveli</w:t>
+      </w:r>
+      <w:r>
+        <w:rPr>
+          <w:sz w:val="24"/>
+          <w:szCs w:val="24"/>
+          <w:lang w:val="fi-FI"/>
+        </w:rPr>
+        <w:t>men nettiin näkyvään hakemistoon</w:t>
+      </w:r>
+      <w:r>
+        <w:rPr>
+          <w:sz w:val="24"/>
+          <w:szCs w:val="24"/>
+          <w:lang w:val="fi-FI"/>
+        </w:rPr>
+        <w:t xml:space="preserve">. Aseta sen jälkeen tietokannan </w:t>
+      </w:r>
+      <w:r>
+        <w:rPr>
+          <w:sz w:val="24"/>
+          <w:szCs w:val="24"/>
+          <w:lang w:val="fi-FI"/>
+        </w:rPr>
+        <w:t>asetukset oikein</w:t>
+      </w:r>
+      <w:r>
+        <w:rPr>
+          <w:sz w:val="24"/>
+          <w:szCs w:val="24"/>
+          <w:lang w:val="fi-FI"/>
+        </w:rPr>
+        <w:t xml:space="preserve"> tiedostoon </w:t>
+      </w:r>
+      <w:proofErr w:type="spellStart"/>
+      <w:r>
+        <w:rPr>
+          <w:rStyle w:val="HTMLCode"/>
+          <w:rFonts w:asciiTheme="minorHAnsi" w:eastAsiaTheme="minorHAnsi" w:hAnsiTheme="minorHAnsi"/>
+          <w:sz w:val="24"/>
+          <w:szCs w:val="24"/>
+          <w:lang w:val="fi-FI"/>
+        </w:rPr>
+        <w:t>libs/</w:t>
+      </w:r>
+      <w:r>
+        <w:rPr>
+          <w:rStyle w:val="HTMLCode"/>
+          <w:rFonts w:asciiTheme="minorHAnsi" w:eastAsiaTheme="minorHAnsi" w:hAnsiTheme="minorHAnsi"/>
+          <w:sz w:val="24"/>
+          <w:szCs w:val="24"/>
+          <w:lang w:val="fi-FI"/>
+        </w:rPr>
+        <w:t>tietokantayhteys</w:t>
+      </w:r>
+      <w:r>
+        <w:rPr>
+          <w:rStyle w:val="HTMLCode"/>
+          <w:rFonts w:asciiTheme="minorHAnsi" w:eastAsiaTheme="minorHAnsi" w:hAnsiTheme="minorHAnsi"/>
+          <w:sz w:val="24"/>
+          <w:szCs w:val="24"/>
+          <w:lang w:val="fi-FI"/>
+        </w:rPr>
+        <w:t>.php</w:t>
+      </w:r>
+      <w:proofErr w:type="spellEnd"/>
+      <w:r>
+        <w:rPr>
+          <w:rStyle w:val="HTMLCode"/>
+          <w:rFonts w:asciiTheme="minorHAnsi" w:eastAsiaTheme="minorHAnsi" w:hAnsiTheme="minorHAnsi"/>
+          <w:sz w:val="24"/>
+          <w:szCs w:val="24"/>
+          <w:lang w:val="fi-FI"/>
+        </w:rPr>
+        <w:t>.</w:t>
+      </w:r>
+    </w:p>
+    <w:p>
+      <w:pPr>
+        <w:pStyle w:val="Heading1"/>
+        <w:rPr>
+          <w:color w:val="auto"/>
+          <w:lang w:val="fi-FI"/>
+        </w:rPr>
+      </w:pPr>
+      <w:bookmarkStart w:id="20" w:name="_Toc385183495"/>
+      <w:r>
+        <w:rPr>
+          <w:color w:val="auto"/>
+          <w:lang w:val="fi-FI"/>
+        </w:rPr>
+        <w:lastRenderedPageBreak/>
+        <w:t>8 Käynnistys- /käyttöohje</w:t>
+      </w:r>
+      <w:bookmarkEnd w:id="20"/>
+    </w:p>
+    <w:p>
+      <w:pPr>
+        <w:rPr>
+          <w:sz w:val="24"/>
+          <w:lang w:val="fi-FI"/>
+        </w:rPr>
+      </w:pPr>
+      <w:r>
+        <w:rPr>
+          <w:sz w:val="24"/>
+          <w:lang w:val="fi-FI"/>
+        </w:rPr>
+        <w:t xml:space="preserve">Harjoitustyö on asennettuna osoitteeseen </w:t>
+      </w:r>
+      <w:hyperlink r:id="rId17" w:history="1">
+        <w:r>
+          <w:rPr>
+            <w:rStyle w:val="Hyperlink"/>
+            <w:sz w:val="24"/>
+            <w:lang w:val="fi-FI"/>
+          </w:rPr>
+          <w:t>http://ssomero.users.cs.helsinki.fi/Drinkkiarkisto/index.php</w:t>
+        </w:r>
+      </w:hyperlink>
+    </w:p>
+    <w:p>
+      <w:pPr>
+        <w:rPr>
+          <w:sz w:val="24"/>
+          <w:lang w:val="fi-FI"/>
+        </w:rPr>
+      </w:pPr>
+      <w:proofErr w:type="spellStart"/>
+      <w:r>
+        <w:rPr>
+          <w:sz w:val="24"/>
+          <w:lang w:val="fi-FI"/>
+        </w:rPr>
+        <w:t>Sisäänkirjautuminen</w:t>
+      </w:r>
+      <w:proofErr w:type="spellEnd"/>
+      <w:r>
+        <w:rPr>
+          <w:sz w:val="24"/>
+          <w:lang w:val="fi-FI"/>
+        </w:rPr>
+        <w:t xml:space="preserve"> onnistuu käyttäjätunnuksella käyt123, salasana: kissa.</w:t>
+      </w:r>
     </w:p>
     <w:p>
       <w:pPr>
@@ -7720,8 +8292,7 @@
       </w:pPr>
     </w:p>
     <w:sectPr>
-      <w:headerReference w:type="default" r:id="rId16"/>
-      <w:footerReference w:type="default" r:id="rId17"/>
+      <w:footerReference w:type="default" r:id="rId18"/>
       <w:pgSz w:w="12240" w:h="15840"/>
       <w:pgMar w:top="1440" w:right="1440" w:bottom="1440" w:left="1440" w:header="708" w:footer="708" w:gutter="0"/>
       <w:cols w:space="708"/>
@@ -7758,6 +8329,49 @@
 
 <file path=word/footer1.xml><?xml version="1.0" encoding="utf-8"?>
 <w:ftr xmlns:wpc="http://schemas.microsoft.com/office/word/2010/wordprocessingCanvas" xmlns:mc="http://schemas.openxmlformats.org/markup-compatibility/2006" xmlns:o="urn:schemas-microsoft-com:office:office" xmlns:r="http://schemas.openxmlformats.org/officeDocument/2006/relationships" xmlns:m="http://schemas.openxmlformats.org/officeDocument/2006/math" xmlns:v="urn:schemas-microsoft-com:vml" xmlns:wp14="http://schemas.microsoft.com/office/word/2010/wordprocessingDrawing" xmlns:wp="http://schemas.openxmlformats.org/drawingml/2006/wordprocessingDrawing" xmlns:w10="urn:schemas-microsoft-com:office:word" xmlns:w="http://schemas.openxmlformats.org/wordprocessingml/2006/main" xmlns:w14="http://schemas.microsoft.com/office/word/2010/wordml" xmlns:wpg="http://schemas.microsoft.com/office/word/2010/wordprocessingGroup" xmlns:wpi="http://schemas.microsoft.com/office/word/2010/wordprocessingInk" xmlns:wne="http://schemas.microsoft.com/office/word/2006/wordml" xmlns:wps="http://schemas.microsoft.com/office/word/2010/wordprocessingShape" mc:Ignorable="w14 wp14">
+  <w:sdt>
+    <w:sdtPr>
+      <w:id w:val="-1130855057"/>
+      <w:docPartObj>
+        <w:docPartGallery w:val="Page Numbers (Bottom of Page)"/>
+        <w:docPartUnique/>
+      </w:docPartObj>
+    </w:sdtPr>
+    <w:sdtEndPr>
+      <w:rPr>
+        <w:noProof/>
+      </w:rPr>
+    </w:sdtEndPr>
+    <w:sdtContent>
+      <w:p>
+        <w:pPr>
+          <w:pStyle w:val="Footer"/>
+          <w:jc w:val="center"/>
+        </w:pPr>
+        <w:r>
+          <w:fldChar w:fldCharType="begin"/>
+        </w:r>
+        <w:r>
+          <w:instrText xml:space="preserve"> PAGE   \* MERGEFORMAT </w:instrText>
+        </w:r>
+        <w:r>
+          <w:fldChar w:fldCharType="separate"/>
+        </w:r>
+        <w:r>
+          <w:rPr>
+            <w:noProof/>
+          </w:rPr>
+          <w:t>14</w:t>
+        </w:r>
+        <w:r>
+          <w:rPr>
+            <w:noProof/>
+          </w:rPr>
+          <w:fldChar w:fldCharType="end"/>
+        </w:r>
+      </w:p>
+    </w:sdtContent>
+  </w:sdt>
   <w:p>
     <w:pPr>
       <w:pStyle w:val="Footer"/>
@@ -7789,16 +8403,6 @@
     </w:p>
   </w:footnote>
 </w:footnotes>
-</file>
-
-<file path=word/header1.xml><?xml version="1.0" encoding="utf-8"?>
-<w:hdr xmlns:wpc="http://schemas.microsoft.com/office/word/2010/wordprocessingCanvas" xmlns:mc="http://schemas.openxmlformats.org/markup-compatibility/2006" xmlns:o="urn:schemas-microsoft-com:office:office" xmlns:r="http://schemas.openxmlformats.org/officeDocument/2006/relationships" xmlns:m="http://schemas.openxmlformats.org/officeDocument/2006/math" xmlns:v="urn:schemas-microsoft-com:vml" xmlns:wp14="http://schemas.microsoft.com/office/word/2010/wordprocessingDrawing" xmlns:wp="http://schemas.openxmlformats.org/drawingml/2006/wordprocessingDrawing" xmlns:w10="urn:schemas-microsoft-com:office:word" xmlns:w="http://schemas.openxmlformats.org/wordprocessingml/2006/main" xmlns:w14="http://schemas.microsoft.com/office/word/2010/wordml" xmlns:wpg="http://schemas.microsoft.com/office/word/2010/wordprocessingGroup" xmlns:wpi="http://schemas.microsoft.com/office/word/2010/wordprocessingInk" xmlns:wne="http://schemas.microsoft.com/office/word/2006/wordml" xmlns:wps="http://schemas.microsoft.com/office/word/2010/wordprocessingShape" mc:Ignorable="w14 wp14">
-  <w:p>
-    <w:pPr>
-      <w:pStyle w:val="Header"/>
-    </w:pPr>
-  </w:p>
-</w:hdr>
 </file>
 
 <file path=word/numbering.xml><?xml version="1.0" encoding="utf-8"?>
@@ -8595,6 +9199,19 @@
     <w:uiPriority w:val="99"/>
     <w:rsid w:val="008C15D3"/>
   </w:style>
+  <w:style w:type="character" w:styleId="HTMLCode">
+    <w:name w:val="HTML Code"/>
+    <w:basedOn w:val="DefaultParagraphFont"/>
+    <w:uiPriority w:val="99"/>
+    <w:semiHidden/>
+    <w:unhideWhenUsed/>
+    <w:rsid w:val="00A24BFE"/>
+    <w:rPr>
+      <w:rFonts w:ascii="Courier New" w:eastAsia="Times New Roman" w:hAnsi="Courier New" w:cs="Courier New"/>
+      <w:sz w:val="20"/>
+      <w:szCs w:val="20"/>
+    </w:rPr>
+  </w:style>
 </w:styles>
 </file>
 
@@ -9063,6 +9680,19 @@
     <w:uiPriority w:val="99"/>
     <w:rsid w:val="008C15D3"/>
   </w:style>
+  <w:style w:type="character" w:styleId="HTMLCode">
+    <w:name w:val="HTML Code"/>
+    <w:basedOn w:val="DefaultParagraphFont"/>
+    <w:uiPriority w:val="99"/>
+    <w:semiHidden/>
+    <w:unhideWhenUsed/>
+    <w:rsid w:val="00A24BFE"/>
+    <w:rPr>
+      <w:rFonts w:ascii="Courier New" w:eastAsia="Times New Roman" w:hAnsi="Courier New" w:cs="Courier New"/>
+      <w:sz w:val="20"/>
+      <w:szCs w:val="20"/>
+    </w:rPr>
+  </w:style>
 </w:styles>
 </file>
 
@@ -9356,7 +9986,7 @@
 </file>
 
 <file path=customXml/itemProps1.xml><?xml version="1.0" encoding="utf-8"?>
-<ds:datastoreItem xmlns:ds="http://schemas.openxmlformats.org/officeDocument/2006/customXml" ds:itemID="{C542E4D0-A7C5-44AA-BFBA-0287C725239F}">
+<ds:datastoreItem xmlns:ds="http://schemas.openxmlformats.org/officeDocument/2006/customXml" ds:itemID="{8BF9CEB5-308A-4D36-9C93-B238765BBC2E}">
   <ds:schemaRefs>
     <ds:schemaRef ds:uri="http://schemas.openxmlformats.org/officeDocument/2006/bibliography"/>
   </ds:schemaRefs>

</xml_diff>

<commit_message>
Ehdotusten hyväksyminen toimii ja lopulliset muokkaukset sovellukseen + dokkari
</commit_message>
<xml_diff>
--- a/doc/dokumentaatio.docx
+++ b/doc/dokumentaatio.docx
@@ -232,7 +232,7 @@
           <w:r>
             <w:fldChar w:fldCharType="separate"/>
           </w:r>
-          <w:hyperlink w:anchor="_Toc385183478" w:history="1">
+          <w:hyperlink w:anchor="_Toc386402074" w:history="1">
             <w:r>
               <w:rPr>
                 <w:rStyle w:val="Hyperlink"/>
@@ -260,7 +260,7 @@
                 <w:noProof/>
                 <w:webHidden/>
               </w:rPr>
-              <w:instrText xml:space="preserve"> PAGEREF _Toc385183478 \h </w:instrText>
+              <w:instrText xml:space="preserve"> PAGEREF _Toc386402074 \h </w:instrText>
             </w:r>
             <w:r>
               <w:rPr>
@@ -302,7 +302,7 @@
               <w:noProof/>
             </w:rPr>
           </w:pPr>
-          <w:hyperlink w:anchor="_Toc385183479" w:history="1">
+          <w:hyperlink w:anchor="_Toc386402075" w:history="1">
             <w:r>
               <w:rPr>
                 <w:rStyle w:val="Hyperlink"/>
@@ -330,7 +330,7 @@
                 <w:noProof/>
                 <w:webHidden/>
               </w:rPr>
-              <w:instrText xml:space="preserve"> PAGEREF _Toc385183479 \h </w:instrText>
+              <w:instrText xml:space="preserve"> PAGEREF _Toc386402075 \h </w:instrText>
             </w:r>
             <w:r>
               <w:rPr>
@@ -372,7 +372,7 @@
               <w:noProof/>
             </w:rPr>
           </w:pPr>
-          <w:hyperlink w:anchor="_Toc385183480" w:history="1">
+          <w:hyperlink w:anchor="_Toc386402076" w:history="1">
             <w:r>
               <w:rPr>
                 <w:rStyle w:val="Hyperlink"/>
@@ -400,7 +400,7 @@
                 <w:noProof/>
                 <w:webHidden/>
               </w:rPr>
-              <w:instrText xml:space="preserve"> PAGEREF _Toc385183480 \h </w:instrText>
+              <w:instrText xml:space="preserve"> PAGEREF _Toc386402076 \h </w:instrText>
             </w:r>
             <w:r>
               <w:rPr>
@@ -442,7 +442,7 @@
               <w:noProof/>
             </w:rPr>
           </w:pPr>
-          <w:hyperlink w:anchor="_Toc385183481" w:history="1">
+          <w:hyperlink w:anchor="_Toc386402077" w:history="1">
             <w:r>
               <w:rPr>
                 <w:rStyle w:val="Hyperlink"/>
@@ -470,7 +470,7 @@
                 <w:noProof/>
                 <w:webHidden/>
               </w:rPr>
-              <w:instrText xml:space="preserve"> PAGEREF _Toc385183481 \h </w:instrText>
+              <w:instrText xml:space="preserve"> PAGEREF _Toc386402077 \h </w:instrText>
             </w:r>
             <w:r>
               <w:rPr>
@@ -512,7 +512,7 @@
               <w:noProof/>
             </w:rPr>
           </w:pPr>
-          <w:hyperlink w:anchor="_Toc385183482" w:history="1">
+          <w:hyperlink w:anchor="_Toc386402078" w:history="1">
             <w:r>
               <w:rPr>
                 <w:rStyle w:val="Hyperlink"/>
@@ -540,7 +540,7 @@
                 <w:noProof/>
                 <w:webHidden/>
               </w:rPr>
-              <w:instrText xml:space="preserve"> PAGEREF _Toc385183482 \h </w:instrText>
+              <w:instrText xml:space="preserve"> PAGEREF _Toc386402078 \h </w:instrText>
             </w:r>
             <w:r>
               <w:rPr>
@@ -582,7 +582,7 @@
               <w:noProof/>
             </w:rPr>
           </w:pPr>
-          <w:hyperlink w:anchor="_Toc385183483" w:history="1">
+          <w:hyperlink w:anchor="_Toc386402079" w:history="1">
             <w:r>
               <w:rPr>
                 <w:rStyle w:val="Hyperlink"/>
@@ -610,7 +610,7 @@
                 <w:noProof/>
                 <w:webHidden/>
               </w:rPr>
-              <w:instrText xml:space="preserve"> PAGEREF _Toc385183483 \h </w:instrText>
+              <w:instrText xml:space="preserve"> PAGEREF _Toc386402079 \h </w:instrText>
             </w:r>
             <w:r>
               <w:rPr>
@@ -652,7 +652,7 @@
               <w:noProof/>
             </w:rPr>
           </w:pPr>
-          <w:hyperlink w:anchor="_Toc385183484" w:history="1">
+          <w:hyperlink w:anchor="_Toc386402080" w:history="1">
             <w:r>
               <w:rPr>
                 <w:rStyle w:val="Hyperlink"/>
@@ -680,7 +680,7 @@
                 <w:noProof/>
                 <w:webHidden/>
               </w:rPr>
-              <w:instrText xml:space="preserve"> PAGEREF _Toc385183484 \h </w:instrText>
+              <w:instrText xml:space="preserve"> PAGEREF _Toc386402080 \h </w:instrText>
             </w:r>
             <w:r>
               <w:rPr>
@@ -722,7 +722,7 @@
               <w:noProof/>
             </w:rPr>
           </w:pPr>
-          <w:hyperlink w:anchor="_Toc385183485" w:history="1">
+          <w:hyperlink w:anchor="_Toc386402081" w:history="1">
             <w:r>
               <w:rPr>
                 <w:rStyle w:val="Hyperlink"/>
@@ -750,7 +750,7 @@
                 <w:noProof/>
                 <w:webHidden/>
               </w:rPr>
-              <w:instrText xml:space="preserve"> PAGEREF _Toc385183485 \h </w:instrText>
+              <w:instrText xml:space="preserve"> PAGEREF _Toc386402081 \h </w:instrText>
             </w:r>
             <w:r>
               <w:rPr>
@@ -792,7 +792,7 @@
               <w:noProof/>
             </w:rPr>
           </w:pPr>
-          <w:hyperlink w:anchor="_Toc385183486" w:history="1">
+          <w:hyperlink w:anchor="_Toc386402082" w:history="1">
             <w:r>
               <w:rPr>
                 <w:rStyle w:val="Hyperlink"/>
@@ -820,7 +820,7 @@
                 <w:noProof/>
                 <w:webHidden/>
               </w:rPr>
-              <w:instrText xml:space="preserve"> PAGEREF _Toc385183486 \h </w:instrText>
+              <w:instrText xml:space="preserve"> PAGEREF _Toc386402082 \h </w:instrText>
             </w:r>
             <w:r>
               <w:rPr>
@@ -863,7 +863,7 @@
               <w:noProof/>
             </w:rPr>
           </w:pPr>
-          <w:hyperlink w:anchor="_Toc385183488" w:history="1">
+          <w:hyperlink w:anchor="_Toc386402084" w:history="1">
             <w:r>
               <w:rPr>
                 <w:rStyle w:val="Hyperlink"/>
@@ -891,7 +891,7 @@
                 <w:noProof/>
                 <w:webHidden/>
               </w:rPr>
-              <w:instrText xml:space="preserve"> PAGEREF _Toc385183488 \h </w:instrText>
+              <w:instrText xml:space="preserve"> PAGEREF _Toc386402084 \h </w:instrText>
             </w:r>
             <w:r>
               <w:rPr>
@@ -911,7 +911,7 @@
                 <w:noProof/>
                 <w:webHidden/>
               </w:rPr>
-              <w:t>8</w:t>
+              <w:t>9</w:t>
             </w:r>
             <w:r>
               <w:rPr>
@@ -933,7 +933,7 @@
               <w:noProof/>
             </w:rPr>
           </w:pPr>
-          <w:hyperlink w:anchor="_Toc385183489" w:history="1">
+          <w:hyperlink w:anchor="_Toc386402085" w:history="1">
             <w:r>
               <w:rPr>
                 <w:rStyle w:val="Hyperlink"/>
@@ -961,7 +961,7 @@
                 <w:noProof/>
                 <w:webHidden/>
               </w:rPr>
-              <w:instrText xml:space="preserve"> PAGEREF _Toc385183489 \h </w:instrText>
+              <w:instrText xml:space="preserve"> PAGEREF _Toc386402085 \h </w:instrText>
             </w:r>
             <w:r>
               <w:rPr>
@@ -1003,7 +1003,7 @@
               <w:noProof/>
             </w:rPr>
           </w:pPr>
-          <w:hyperlink w:anchor="_Toc385183490" w:history="1">
+          <w:hyperlink w:anchor="_Toc386402086" w:history="1">
             <w:r>
               <w:rPr>
                 <w:rStyle w:val="Hyperlink"/>
@@ -1031,7 +1031,7 @@
                 <w:noProof/>
                 <w:webHidden/>
               </w:rPr>
-              <w:instrText xml:space="preserve"> PAGEREF _Toc385183490 \h </w:instrText>
+              <w:instrText xml:space="preserve"> PAGEREF _Toc386402086 \h </w:instrText>
             </w:r>
             <w:r>
               <w:rPr>
@@ -1073,7 +1073,7 @@
               <w:noProof/>
             </w:rPr>
           </w:pPr>
-          <w:hyperlink w:anchor="_Toc385183491" w:history="1">
+          <w:hyperlink w:anchor="_Toc386402087" w:history="1">
             <w:r>
               <w:rPr>
                 <w:rStyle w:val="Hyperlink"/>
@@ -1101,7 +1101,7 @@
                 <w:noProof/>
                 <w:webHidden/>
               </w:rPr>
-              <w:instrText xml:space="preserve"> PAGEREF _Toc385183491 \h </w:instrText>
+              <w:instrText xml:space="preserve"> PAGEREF _Toc386402087 \h </w:instrText>
             </w:r>
             <w:r>
               <w:rPr>
@@ -1143,7 +1143,7 @@
               <w:noProof/>
             </w:rPr>
           </w:pPr>
-          <w:hyperlink w:anchor="_Toc385183492" w:history="1">
+          <w:hyperlink w:anchor="_Toc386402088" w:history="1">
             <w:r>
               <w:rPr>
                 <w:rStyle w:val="Hyperlink"/>
@@ -1171,7 +1171,7 @@
                 <w:noProof/>
                 <w:webHidden/>
               </w:rPr>
-              <w:instrText xml:space="preserve"> PAGEREF _Toc385183492 \h </w:instrText>
+              <w:instrText xml:space="preserve"> PAGEREF _Toc386402088 \h </w:instrText>
             </w:r>
             <w:r>
               <w:rPr>
@@ -1213,7 +1213,7 @@
               <w:noProof/>
             </w:rPr>
           </w:pPr>
-          <w:hyperlink w:anchor="_Toc385183493" w:history="1">
+          <w:hyperlink w:anchor="_Toc386402089" w:history="1">
             <w:r>
               <w:rPr>
                 <w:rStyle w:val="Hyperlink"/>
@@ -1241,7 +1241,7 @@
                 <w:noProof/>
                 <w:webHidden/>
               </w:rPr>
-              <w:instrText xml:space="preserve"> PAGEREF _Toc385183493 \h </w:instrText>
+              <w:instrText xml:space="preserve"> PAGEREF _Toc386402089 \h </w:instrText>
             </w:r>
             <w:r>
               <w:rPr>
@@ -1283,7 +1283,7 @@
               <w:noProof/>
             </w:rPr>
           </w:pPr>
-          <w:hyperlink w:anchor="_Toc385183494" w:history="1">
+          <w:hyperlink w:anchor="_Toc386402090" w:history="1">
             <w:r>
               <w:rPr>
                 <w:rStyle w:val="Hyperlink"/>
@@ -1311,7 +1311,7 @@
                 <w:noProof/>
                 <w:webHidden/>
               </w:rPr>
-              <w:instrText xml:space="preserve"> PAGEREF _Toc385183494 \h </w:instrText>
+              <w:instrText xml:space="preserve"> PAGEREF _Toc386402090 \h </w:instrText>
             </w:r>
             <w:r>
               <w:rPr>
@@ -1353,7 +1353,7 @@
               <w:noProof/>
             </w:rPr>
           </w:pPr>
-          <w:hyperlink w:anchor="_Toc385183495" w:history="1">
+          <w:hyperlink w:anchor="_Toc386402091" w:history="1">
             <w:r>
               <w:rPr>
                 <w:rStyle w:val="Hyperlink"/>
@@ -1381,7 +1381,155 @@
                 <w:noProof/>
                 <w:webHidden/>
               </w:rPr>
-              <w:instrText xml:space="preserve"> PAGEREF _Toc385183495 \h </w:instrText>
+              <w:instrText xml:space="preserve"> PAGEREF _Toc386402091 \h </w:instrText>
+            </w:r>
+            <w:r>
+              <w:rPr>
+                <w:noProof/>
+                <w:webHidden/>
+              </w:rPr>
+            </w:r>
+            <w:r>
+              <w:rPr>
+                <w:noProof/>
+                <w:webHidden/>
+              </w:rPr>
+              <w:fldChar w:fldCharType="separate"/>
+            </w:r>
+            <w:r>
+              <w:rPr>
+                <w:noProof/>
+                <w:webHidden/>
+              </w:rPr>
+              <w:t>13</w:t>
+            </w:r>
+            <w:r>
+              <w:rPr>
+                <w:noProof/>
+                <w:webHidden/>
+              </w:rPr>
+              <w:fldChar w:fldCharType="end"/>
+            </w:r>
+          </w:hyperlink>
+        </w:p>
+        <w:p>
+          <w:pPr>
+            <w:pStyle w:val="TOC2"/>
+            <w:tabs>
+              <w:tab w:val="right" w:leader="dot" w:pos="9350"/>
+            </w:tabs>
+            <w:ind w:left="0"/>
+            <w:rPr>
+              <w:rFonts w:eastAsiaTheme="minorEastAsia"/>
+              <w:noProof/>
+            </w:rPr>
+          </w:pPr>
+          <w:hyperlink w:anchor="_Toc386402092" w:history="1">
+            <w:r>
+              <w:rPr>
+                <w:rStyle w:val="Hyperlink"/>
+                <w:noProof/>
+              </w:rPr>
+              <w:t>9</w:t>
+            </w:r>
+            <w:r>
+              <w:rPr>
+                <w:rStyle w:val="Hyperlink"/>
+                <w:noProof/>
+                <w:lang w:val="fi-FI"/>
+              </w:rPr>
+              <w:t xml:space="preserve"> Testaus, tunnetut bugit ja puutteet &amp; jatkokehitysideat</w:t>
+            </w:r>
+            <w:r>
+              <w:rPr>
+                <w:noProof/>
+                <w:webHidden/>
+              </w:rPr>
+              <w:tab/>
+            </w:r>
+            <w:r>
+              <w:rPr>
+                <w:noProof/>
+                <w:webHidden/>
+              </w:rPr>
+              <w:fldChar w:fldCharType="begin"/>
+            </w:r>
+            <w:r>
+              <w:rPr>
+                <w:noProof/>
+                <w:webHidden/>
+              </w:rPr>
+              <w:instrText xml:space="preserve"> PAGEREF _Toc386402092 \h </w:instrText>
+            </w:r>
+            <w:r>
+              <w:rPr>
+                <w:noProof/>
+                <w:webHidden/>
+              </w:rPr>
+            </w:r>
+            <w:r>
+              <w:rPr>
+                <w:noProof/>
+                <w:webHidden/>
+              </w:rPr>
+              <w:fldChar w:fldCharType="separate"/>
+            </w:r>
+            <w:r>
+              <w:rPr>
+                <w:noProof/>
+                <w:webHidden/>
+              </w:rPr>
+              <w:t>14</w:t>
+            </w:r>
+            <w:r>
+              <w:rPr>
+                <w:noProof/>
+                <w:webHidden/>
+              </w:rPr>
+              <w:fldChar w:fldCharType="end"/>
+            </w:r>
+          </w:hyperlink>
+        </w:p>
+        <w:p>
+          <w:pPr>
+            <w:pStyle w:val="TOC1"/>
+            <w:tabs>
+              <w:tab w:val="right" w:leader="dot" w:pos="9350"/>
+            </w:tabs>
+            <w:rPr>
+              <w:rFonts w:eastAsiaTheme="minorEastAsia"/>
+              <w:noProof/>
+            </w:rPr>
+          </w:pPr>
+          <w:hyperlink w:anchor="_Toc386402093" w:history="1">
+            <w:r>
+              <w:rPr>
+                <w:rStyle w:val="Hyperlink"/>
+                <w:noProof/>
+                <w:lang w:val="fi-FI"/>
+              </w:rPr>
+              <w:t>10 Omat kokemukset</w:t>
+            </w:r>
+            <w:r>
+              <w:rPr>
+                <w:noProof/>
+                <w:webHidden/>
+              </w:rPr>
+              <w:tab/>
+            </w:r>
+            <w:r>
+              <w:rPr>
+                <w:noProof/>
+                <w:webHidden/>
+              </w:rPr>
+              <w:fldChar w:fldCharType="begin"/>
+            </w:r>
+            <w:r>
+              <w:rPr>
+                <w:noProof/>
+                <w:webHidden/>
+              </w:rPr>
+              <w:instrText xml:space="preserve"> PAGEREF _Toc386402093 \h </w:instrText>
             </w:r>
             <w:r>
               <w:rPr>
@@ -1428,310 +1576,324 @@
       <w:r>
         <w:br w:type="page"/>
       </w:r>
-      <w:bookmarkStart w:id="0" w:name="_GoBack"/>
+    </w:p>
+    <w:p>
+      <w:pPr>
+        <w:pStyle w:val="Heading1"/>
+        <w:rPr>
+          <w:color w:val="auto"/>
+          <w:lang w:val="fi-FI"/>
+        </w:rPr>
+      </w:pPr>
+      <w:bookmarkStart w:id="0" w:name="_Toc386402074"/>
+      <w:r>
+        <w:rPr>
+          <w:color w:val="auto"/>
+          <w:lang w:val="fi-FI"/>
+        </w:rPr>
+        <w:lastRenderedPageBreak/>
+        <w:t>1 Johdanto</w:t>
+      </w:r>
       <w:bookmarkEnd w:id="0"/>
     </w:p>
     <w:p>
       <w:pPr>
+        <w:rPr>
+          <w:sz w:val="24"/>
+          <w:szCs w:val="24"/>
+          <w:lang w:val="fi-FI"/>
+        </w:rPr>
+      </w:pPr>
+      <w:r>
+        <w:rPr>
+          <w:sz w:val="24"/>
+          <w:szCs w:val="24"/>
+          <w:lang w:val="fi-FI"/>
+        </w:rPr>
+        <w:t xml:space="preserve">Harjoitustyönä toteutetaan </w:t>
+      </w:r>
+      <w:r>
+        <w:rPr>
+          <w:sz w:val="24"/>
+          <w:szCs w:val="24"/>
+          <w:lang w:val="fi-FI"/>
+        </w:rPr>
+        <w:t>drinkkiarkisto.</w:t>
+      </w:r>
+      <w:r>
+        <w:rPr>
+          <w:sz w:val="24"/>
+          <w:szCs w:val="24"/>
+          <w:lang w:val="fi-FI"/>
+        </w:rPr>
+        <w:t xml:space="preserve"> </w:t>
+      </w:r>
+      <w:r>
+        <w:rPr>
+          <w:sz w:val="24"/>
+          <w:szCs w:val="24"/>
+          <w:lang w:val="fi-FI"/>
+        </w:rPr>
+        <w:t xml:space="preserve">Järjestelmän avulla ihmiset voivat löytää uudenlaisia drinkkejä, sekä jakaa omat hyviksi koetut reseptit muiden nähtäväksi. </w:t>
+      </w:r>
+      <w:r>
+        <w:rPr>
+          <w:sz w:val="24"/>
+          <w:szCs w:val="24"/>
+          <w:lang w:val="fi-FI"/>
+        </w:rPr>
+        <w:t xml:space="preserve">Arkistosta löytyy drinkkireseptejä, joita voidaan hakea erilaisin kriteerein (esim. ainesosan tai nimen perusteella). </w:t>
+      </w:r>
+    </w:p>
+    <w:p>
+      <w:pPr>
+        <w:rPr>
+          <w:sz w:val="24"/>
+          <w:szCs w:val="24"/>
+          <w:lang w:val="fi-FI"/>
+        </w:rPr>
+      </w:pPr>
+      <w:r>
+        <w:rPr>
+          <w:sz w:val="24"/>
+          <w:szCs w:val="24"/>
+          <w:lang w:val="fi-FI"/>
+        </w:rPr>
+        <w:t>Kaikki käyttäjät voivat hakea drinkkejä sekä ehdottaa ylläpitäjälle uusien drinkkien lisäämistä.</w:t>
+      </w:r>
+      <w:r>
+        <w:rPr>
+          <w:sz w:val="24"/>
+          <w:szCs w:val="24"/>
+          <w:lang w:val="fi-FI"/>
+        </w:rPr>
+        <w:t xml:space="preserve"> </w:t>
+      </w:r>
+      <w:r>
+        <w:rPr>
+          <w:sz w:val="24"/>
+          <w:szCs w:val="24"/>
+          <w:lang w:val="fi-FI"/>
+        </w:rPr>
+        <w:t>Drinkkiarkistoon rekisteröityneet käyttäjät voivat myös lisätä itse tietokantaan drinkkejä. Ylläpitäjä voi edellä mainitun lisäksi hyväksyä tietokantaan ehdotettuja drinkkejä sekä poistaa</w:t>
+      </w:r>
+      <w:r>
+        <w:rPr>
+          <w:sz w:val="24"/>
+          <w:szCs w:val="24"/>
+          <w:lang w:val="fi-FI"/>
+        </w:rPr>
+        <w:t xml:space="preserve"> ja muokata</w:t>
+      </w:r>
+      <w:r>
+        <w:rPr>
+          <w:sz w:val="24"/>
+          <w:szCs w:val="24"/>
+          <w:lang w:val="fi-FI"/>
+        </w:rPr>
+        <w:t xml:space="preserve"> jo kannassa olevia.</w:t>
+      </w:r>
+    </w:p>
+    <w:p>
+      <w:pPr>
+        <w:rPr>
+          <w:sz w:val="24"/>
+          <w:szCs w:val="24"/>
+          <w:lang w:val="fi-FI"/>
+        </w:rPr>
+      </w:pPr>
+      <w:r>
+        <w:rPr>
+          <w:sz w:val="24"/>
+          <w:szCs w:val="24"/>
+          <w:lang w:val="fi-FI"/>
+        </w:rPr>
+        <w:t>Järjestelmä toteutetaan web-sovelluksena, jonka ohjelmointikielinä ovat PHP ja HTML</w:t>
+      </w:r>
+      <w:r>
+        <w:rPr>
+          <w:sz w:val="24"/>
+          <w:szCs w:val="24"/>
+          <w:lang w:val="fi-FI"/>
+        </w:rPr>
+        <w:t xml:space="preserve">. </w:t>
+      </w:r>
+      <w:r>
+        <w:rPr>
+          <w:sz w:val="24"/>
+          <w:szCs w:val="24"/>
+          <w:lang w:val="fi-FI"/>
+        </w:rPr>
+        <w:t xml:space="preserve">Tietokantajärjestelmänä toimii </w:t>
+      </w:r>
+      <w:proofErr w:type="spellStart"/>
+      <w:r>
+        <w:rPr>
+          <w:sz w:val="24"/>
+          <w:szCs w:val="24"/>
+          <w:lang w:val="fi-FI"/>
+        </w:rPr>
+        <w:t>PostgreSQL</w:t>
+      </w:r>
+      <w:proofErr w:type="spellEnd"/>
+      <w:r>
+        <w:rPr>
+          <w:sz w:val="24"/>
+          <w:szCs w:val="24"/>
+          <w:lang w:val="fi-FI"/>
+        </w:rPr>
+        <w:t>.</w:t>
+      </w:r>
+      <w:r>
+        <w:rPr>
+          <w:sz w:val="24"/>
+          <w:szCs w:val="24"/>
+          <w:lang w:val="fi-FI"/>
+        </w:rPr>
+        <w:t xml:space="preserve"> Sovelluksen alustajärjestelmän on tuettava </w:t>
+      </w:r>
+      <w:proofErr w:type="spellStart"/>
+      <w:r>
+        <w:rPr>
+          <w:sz w:val="24"/>
+          <w:szCs w:val="24"/>
+          <w:lang w:val="fi-FI"/>
+        </w:rPr>
+        <w:t>PHP:tä</w:t>
+      </w:r>
+      <w:proofErr w:type="spellEnd"/>
+      <w:r>
+        <w:rPr>
+          <w:sz w:val="24"/>
+          <w:szCs w:val="24"/>
+          <w:lang w:val="fi-FI"/>
+        </w:rPr>
+        <w:t xml:space="preserve"> ja HTML:ää, ja sovellus edellyttää </w:t>
+      </w:r>
+      <w:proofErr w:type="spellStart"/>
+      <w:r>
+        <w:rPr>
+          <w:sz w:val="24"/>
+          <w:szCs w:val="24"/>
+          <w:lang w:val="fi-FI"/>
+        </w:rPr>
+        <w:t>PostgreSQL-tietokantajärjestelmän</w:t>
+      </w:r>
+      <w:proofErr w:type="spellEnd"/>
+      <w:r>
+        <w:rPr>
+          <w:sz w:val="24"/>
+          <w:szCs w:val="24"/>
+          <w:lang w:val="fi-FI"/>
+        </w:rPr>
+        <w:t xml:space="preserve"> käyttöä. Sovelluksen toimintaympä</w:t>
+      </w:r>
+      <w:r>
+        <w:rPr>
+          <w:sz w:val="24"/>
+          <w:szCs w:val="24"/>
+          <w:lang w:val="fi-FI"/>
+        </w:rPr>
+        <w:t xml:space="preserve">ristönä on Helsingin Yliopiston </w:t>
+      </w:r>
+      <w:proofErr w:type="spellStart"/>
+      <w:r>
+        <w:rPr>
+          <w:sz w:val="24"/>
+          <w:szCs w:val="24"/>
+          <w:lang w:val="fi-FI"/>
+        </w:rPr>
+        <w:t>users-palvelimen</w:t>
+      </w:r>
+      <w:proofErr w:type="spellEnd"/>
+      <w:r>
+        <w:rPr>
+          <w:sz w:val="24"/>
+          <w:szCs w:val="24"/>
+          <w:lang w:val="fi-FI"/>
+        </w:rPr>
+        <w:t xml:space="preserve"> </w:t>
+      </w:r>
+      <w:proofErr w:type="spellStart"/>
+      <w:r>
+        <w:rPr>
+          <w:sz w:val="24"/>
+          <w:szCs w:val="24"/>
+          <w:lang w:val="fi-FI"/>
+        </w:rPr>
+        <w:t>Apache-</w:t>
+      </w:r>
+      <w:r>
+        <w:rPr>
+          <w:sz w:val="24"/>
+          <w:szCs w:val="24"/>
+          <w:lang w:val="fi-FI"/>
+        </w:rPr>
+        <w:t>palvelin</w:t>
+      </w:r>
+      <w:proofErr w:type="spellEnd"/>
+      <w:r>
+        <w:rPr>
+          <w:sz w:val="24"/>
+          <w:szCs w:val="24"/>
+          <w:lang w:val="fi-FI"/>
+        </w:rPr>
+        <w:t>. Käyttäjän selaimen ei tarvitse tukea mitään ohjelmointikieltä.</w:t>
+      </w:r>
+    </w:p>
+    <w:p>
+      <w:pPr>
+        <w:rPr>
+          <w:sz w:val="24"/>
+          <w:szCs w:val="24"/>
+          <w:lang w:val="fi-FI"/>
+        </w:rPr>
+      </w:pPr>
+      <w:r>
+        <w:rPr>
+          <w:sz w:val="24"/>
+          <w:szCs w:val="24"/>
+          <w:lang w:val="fi-FI"/>
+        </w:rPr>
+        <w:br w:type="page"/>
+      </w:r>
+    </w:p>
+    <w:p>
+      <w:pPr>
         <w:pStyle w:val="Heading1"/>
         <w:rPr>
           <w:color w:val="auto"/>
           <w:lang w:val="fi-FI"/>
         </w:rPr>
       </w:pPr>
-      <w:bookmarkStart w:id="1" w:name="_Toc385183478"/>
+      <w:bookmarkStart w:id="1" w:name="_Toc386402075"/>
       <w:r>
         <w:rPr>
           <w:color w:val="auto"/>
           <w:lang w:val="fi-FI"/>
         </w:rPr>
         <w:lastRenderedPageBreak/>
-        <w:t>1 Johdanto</w:t>
+        <w:t>2 Yleiskuva järjestelmästä</w:t>
       </w:r>
       <w:bookmarkEnd w:id="1"/>
     </w:p>
     <w:p>
       <w:pPr>
-        <w:rPr>
-          <w:sz w:val="24"/>
-          <w:szCs w:val="24"/>
-          <w:lang w:val="fi-FI"/>
-        </w:rPr>
-      </w:pPr>
-      <w:r>
-        <w:rPr>
-          <w:sz w:val="24"/>
-          <w:szCs w:val="24"/>
-          <w:lang w:val="fi-FI"/>
-        </w:rPr>
-        <w:t xml:space="preserve">Harjoitustyönä toteutetaan </w:t>
-      </w:r>
-      <w:r>
-        <w:rPr>
-          <w:sz w:val="24"/>
-          <w:szCs w:val="24"/>
-          <w:lang w:val="fi-FI"/>
-        </w:rPr>
-        <w:t>drinkkiarkisto.</w:t>
-      </w:r>
-      <w:r>
-        <w:rPr>
-          <w:sz w:val="24"/>
-          <w:szCs w:val="24"/>
-          <w:lang w:val="fi-FI"/>
-        </w:rPr>
-        <w:t xml:space="preserve"> </w:t>
-      </w:r>
-      <w:r>
-        <w:rPr>
-          <w:sz w:val="24"/>
-          <w:szCs w:val="24"/>
-          <w:lang w:val="fi-FI"/>
-        </w:rPr>
-        <w:t xml:space="preserve">Järjestelmän avulla ihmiset voivat löytää uudenlaisia drinkkejä, sekä jakaa omat hyviksi koetut reseptit muiden nähtäväksi. </w:t>
-      </w:r>
-      <w:r>
-        <w:rPr>
-          <w:sz w:val="24"/>
-          <w:szCs w:val="24"/>
-          <w:lang w:val="fi-FI"/>
-        </w:rPr>
-        <w:t xml:space="preserve">Arkistosta löytyy drinkkireseptejä, joita voidaan hakea erilaisin kriteerein (esim. ainesosan tai nimen perusteella). </w:t>
-      </w:r>
-    </w:p>
-    <w:p>
-      <w:pPr>
-        <w:rPr>
-          <w:sz w:val="24"/>
-          <w:szCs w:val="24"/>
-          <w:lang w:val="fi-FI"/>
-        </w:rPr>
-      </w:pPr>
-      <w:r>
-        <w:rPr>
-          <w:sz w:val="24"/>
-          <w:szCs w:val="24"/>
-          <w:lang w:val="fi-FI"/>
-        </w:rPr>
-        <w:t>Kaikki käyttäjät voivat hakea drinkkejä sekä ehdottaa ylläpitäjälle uusien drinkkien lisäämistä.</w:t>
-      </w:r>
-      <w:r>
-        <w:rPr>
-          <w:sz w:val="24"/>
-          <w:szCs w:val="24"/>
-          <w:lang w:val="fi-FI"/>
-        </w:rPr>
-        <w:t xml:space="preserve"> </w:t>
-      </w:r>
-      <w:r>
-        <w:rPr>
-          <w:sz w:val="24"/>
-          <w:szCs w:val="24"/>
-          <w:lang w:val="fi-FI"/>
-        </w:rPr>
-        <w:t>Drinkkiarkistoon rekisteröityneet käyttäjät voivat myös lisätä itse tietokantaan drinkkejä. Ylläpitäjä voi edellä mainitun lisäksi hyväksyä tietokantaan ehdotettuja drinkkejä sekä poistaa jo kannassa olevia.</w:t>
-      </w:r>
-    </w:p>
-    <w:p>
-      <w:pPr>
-        <w:rPr>
-          <w:sz w:val="24"/>
-          <w:szCs w:val="24"/>
-          <w:lang w:val="fi-FI"/>
-        </w:rPr>
-      </w:pPr>
-      <w:r>
-        <w:rPr>
-          <w:sz w:val="24"/>
-          <w:szCs w:val="24"/>
-          <w:lang w:val="fi-FI"/>
-        </w:rPr>
-        <w:t>Järjestelmä toteutetaan web-sovelluksena, jonka ohjelmointikielinä ovat PHP ja HTML</w:t>
-      </w:r>
-      <w:r>
-        <w:rPr>
-          <w:sz w:val="24"/>
-          <w:szCs w:val="24"/>
-          <w:lang w:val="fi-FI"/>
-        </w:rPr>
-        <w:t xml:space="preserve">. </w:t>
-      </w:r>
-      <w:r>
-        <w:rPr>
-          <w:sz w:val="24"/>
-          <w:szCs w:val="24"/>
-          <w:lang w:val="fi-FI"/>
-        </w:rPr>
-        <w:t xml:space="preserve">Tietokantajärjestelmänä toimii </w:t>
-      </w:r>
-      <w:proofErr w:type="spellStart"/>
-      <w:r>
-        <w:rPr>
-          <w:sz w:val="24"/>
-          <w:szCs w:val="24"/>
-          <w:lang w:val="fi-FI"/>
-        </w:rPr>
-        <w:t>PostgreSQL</w:t>
-      </w:r>
-      <w:proofErr w:type="spellEnd"/>
-      <w:r>
-        <w:rPr>
-          <w:sz w:val="24"/>
-          <w:szCs w:val="24"/>
-          <w:lang w:val="fi-FI"/>
-        </w:rPr>
-        <w:t>.</w:t>
-      </w:r>
-      <w:r>
-        <w:rPr>
-          <w:sz w:val="24"/>
-          <w:szCs w:val="24"/>
-          <w:lang w:val="fi-FI"/>
-        </w:rPr>
-        <w:t xml:space="preserve"> Sovelluksen alustajärjestelmän on tuettava </w:t>
-      </w:r>
-      <w:proofErr w:type="spellStart"/>
-      <w:r>
-        <w:rPr>
-          <w:sz w:val="24"/>
-          <w:szCs w:val="24"/>
-          <w:lang w:val="fi-FI"/>
-        </w:rPr>
-        <w:t>PHP:tä</w:t>
-      </w:r>
-      <w:proofErr w:type="spellEnd"/>
-      <w:r>
-        <w:rPr>
-          <w:sz w:val="24"/>
-          <w:szCs w:val="24"/>
-          <w:lang w:val="fi-FI"/>
-        </w:rPr>
-        <w:t xml:space="preserve"> ja HTML:ää, ja sovellus edellyttää </w:t>
-      </w:r>
-      <w:proofErr w:type="spellStart"/>
-      <w:r>
-        <w:rPr>
-          <w:sz w:val="24"/>
-          <w:szCs w:val="24"/>
-          <w:lang w:val="fi-FI"/>
-        </w:rPr>
-        <w:t>PostgreSQL-tietokantajärjestelmän</w:t>
-      </w:r>
-      <w:proofErr w:type="spellEnd"/>
-      <w:r>
-        <w:rPr>
-          <w:sz w:val="24"/>
-          <w:szCs w:val="24"/>
-          <w:lang w:val="fi-FI"/>
-        </w:rPr>
-        <w:t xml:space="preserve"> käyttöä. Sovelluksen toimintaympä</w:t>
-      </w:r>
-      <w:r>
-        <w:rPr>
-          <w:sz w:val="24"/>
-          <w:szCs w:val="24"/>
-          <w:lang w:val="fi-FI"/>
-        </w:rPr>
-        <w:t xml:space="preserve">ristönä on Helsingin Yliopiston </w:t>
-      </w:r>
-      <w:proofErr w:type="spellStart"/>
-      <w:r>
-        <w:rPr>
-          <w:sz w:val="24"/>
-          <w:szCs w:val="24"/>
-          <w:lang w:val="fi-FI"/>
-        </w:rPr>
-        <w:t>users-palvelimen</w:t>
-      </w:r>
-      <w:proofErr w:type="spellEnd"/>
-      <w:r>
-        <w:rPr>
-          <w:sz w:val="24"/>
-          <w:szCs w:val="24"/>
-          <w:lang w:val="fi-FI"/>
-        </w:rPr>
-        <w:t xml:space="preserve"> </w:t>
-      </w:r>
-      <w:proofErr w:type="spellStart"/>
-      <w:r>
-        <w:rPr>
-          <w:sz w:val="24"/>
-          <w:szCs w:val="24"/>
-          <w:lang w:val="fi-FI"/>
-        </w:rPr>
-        <w:t>Apache-</w:t>
-      </w:r>
-      <w:r>
-        <w:rPr>
-          <w:sz w:val="24"/>
-          <w:szCs w:val="24"/>
-          <w:lang w:val="fi-FI"/>
-        </w:rPr>
-        <w:t>palvelin</w:t>
-      </w:r>
-      <w:proofErr w:type="spellEnd"/>
-      <w:r>
-        <w:rPr>
-          <w:sz w:val="24"/>
-          <w:szCs w:val="24"/>
-          <w:lang w:val="fi-FI"/>
-        </w:rPr>
-        <w:t>. Käyttäjän selaimen ei tarvitse tukea mitään ohjelmointikieltä.</w:t>
-      </w:r>
-    </w:p>
-    <w:p>
-      <w:pPr>
-        <w:rPr>
-          <w:sz w:val="24"/>
-          <w:szCs w:val="24"/>
-          <w:lang w:val="fi-FI"/>
-        </w:rPr>
-      </w:pPr>
-      <w:r>
-        <w:rPr>
-          <w:sz w:val="24"/>
-          <w:szCs w:val="24"/>
-          <w:lang w:val="fi-FI"/>
-        </w:rPr>
-        <w:br w:type="page"/>
-      </w:r>
-    </w:p>
-    <w:p>
-      <w:pPr>
-        <w:pStyle w:val="Heading1"/>
+        <w:pStyle w:val="Heading2"/>
         <w:rPr>
           <w:color w:val="auto"/>
           <w:lang w:val="fi-FI"/>
         </w:rPr>
       </w:pPr>
-      <w:bookmarkStart w:id="2" w:name="_Toc385183479"/>
+      <w:bookmarkStart w:id="2" w:name="_Toc386402076"/>
       <w:r>
         <w:rPr>
           <w:color w:val="auto"/>
           <w:lang w:val="fi-FI"/>
         </w:rPr>
-        <w:lastRenderedPageBreak/>
-        <w:t>2 Yleiskuva järjestelmästä</w:t>
+        <w:t>Käyttötapauskaavio</w:t>
       </w:r>
       <w:bookmarkEnd w:id="2"/>
-    </w:p>
-    <w:p>
-      <w:pPr>
-        <w:pStyle w:val="Heading2"/>
-        <w:rPr>
-          <w:color w:val="auto"/>
-          <w:lang w:val="fi-FI"/>
-        </w:rPr>
-      </w:pPr>
-      <w:bookmarkStart w:id="3" w:name="_Toc385183480"/>
-      <w:r>
-        <w:rPr>
-          <w:color w:val="auto"/>
-          <w:lang w:val="fi-FI"/>
-        </w:rPr>
-        <w:t>Käyttötapauskaavio</w:t>
-      </w:r>
-      <w:bookmarkEnd w:id="3"/>
     </w:p>
     <w:p>
       <w:pPr>
@@ -1815,7 +1977,7 @@
           <w:lang w:val="fi-FI"/>
         </w:rPr>
       </w:pPr>
-      <w:bookmarkStart w:id="4" w:name="_Toc385183481"/>
+      <w:bookmarkStart w:id="3" w:name="_Toc386402077"/>
       <w:r>
         <w:rPr>
           <w:color w:val="auto"/>
@@ -1823,7 +1985,7 @@
         </w:rPr>
         <w:t>Käyttäjäryhmät</w:t>
       </w:r>
-      <w:bookmarkEnd w:id="4"/>
+      <w:bookmarkEnd w:id="3"/>
     </w:p>
     <w:p>
       <w:pPr>
@@ -2011,7 +2173,7 @@
           <w:lang w:val="fi-FI"/>
         </w:rPr>
       </w:pPr>
-      <w:bookmarkStart w:id="5" w:name="_Toc385183482"/>
+      <w:bookmarkStart w:id="4" w:name="_Toc386402078"/>
       <w:r>
         <w:rPr>
           <w:color w:val="auto"/>
@@ -2020,7 +2182,7 @@
         <w:lastRenderedPageBreak/>
         <w:t>Käyttötapauskuvaukset</w:t>
       </w:r>
-      <w:bookmarkEnd w:id="5"/>
+      <w:bookmarkEnd w:id="4"/>
     </w:p>
     <w:p>
       <w:pPr>
@@ -2139,7 +2301,21 @@
           <w:sz w:val="24"/>
           <w:lang w:val="fi-FI"/>
         </w:rPr>
-        <w:t>Kuka tahansa voi selata tietokannan reseptejä listassa, esim. aakkosjärjestyksen, tai ainesosan mukaan lueteltuina.</w:t>
+        <w:t xml:space="preserve">Kuka tahansa voi selata tietokannan reseptejä listassa, esim. aakkosjärjestyksen, tai </w:t>
+      </w:r>
+      <w:r>
+        <w:rPr>
+          <w:sz w:val="24"/>
+          <w:lang w:val="fi-FI"/>
+        </w:rPr>
+        <w:t>juomalajin</w:t>
+      </w:r>
+      <w:r>
+        <w:rPr>
+          <w:sz w:val="24"/>
+          <w:lang w:val="fi-FI"/>
+        </w:rPr>
+        <w:t xml:space="preserve"> mukaan lueteltuina.</w:t>
       </w:r>
     </w:p>
     <w:p>
@@ -2415,7 +2591,21 @@
           <w:sz w:val="24"/>
           <w:lang w:val="fi-FI"/>
         </w:rPr>
-        <w:t>Reseptin poistaminen tietokannasta:</w:t>
+        <w:t xml:space="preserve">Reseptin poistaminen </w:t>
+      </w:r>
+      <w:r>
+        <w:rPr>
+          <w:sz w:val="24"/>
+          <w:lang w:val="fi-FI"/>
+        </w:rPr>
+        <w:t>ja muokkaaminen</w:t>
+      </w:r>
+      <w:r>
+        <w:rPr>
+          <w:sz w:val="24"/>
+          <w:lang w:val="fi-FI"/>
+        </w:rPr>
+        <w:t>:</w:t>
       </w:r>
     </w:p>
     <w:p>
@@ -2432,7 +2622,21 @@
           <w:sz w:val="24"/>
           <w:lang w:val="fi-FI"/>
         </w:rPr>
-        <w:t>Ylläpitäjä voi poistaa tietokannassa jo olevia reseptejä.</w:t>
+        <w:t xml:space="preserve">Ylläpitäjä voi poistaa </w:t>
+      </w:r>
+      <w:r>
+        <w:rPr>
+          <w:sz w:val="24"/>
+          <w:lang w:val="fi-FI"/>
+        </w:rPr>
+        <w:t xml:space="preserve">tai muokata </w:t>
+      </w:r>
+      <w:r>
+        <w:rPr>
+          <w:sz w:val="24"/>
+          <w:lang w:val="fi-FI"/>
+        </w:rPr>
+        <w:t>tietokannassa jo olevia reseptejä.</w:t>
       </w:r>
     </w:p>
     <w:p>
@@ -2523,7 +2727,7 @@
           <w:lang w:val="fi-FI"/>
         </w:rPr>
       </w:pPr>
-      <w:bookmarkStart w:id="6" w:name="_Toc385183483"/>
+      <w:bookmarkStart w:id="5" w:name="_Toc386402079"/>
       <w:r>
         <w:rPr>
           <w:color w:val="auto"/>
@@ -2532,7 +2736,7 @@
         <w:lastRenderedPageBreak/>
         <w:t>3 Järjestelmän tietosisältö</w:t>
       </w:r>
-      <w:bookmarkEnd w:id="6"/>
+      <w:bookmarkEnd w:id="5"/>
     </w:p>
     <w:p>
       <w:pPr>
@@ -2542,7 +2746,7 @@
           <w:lang w:val="fi-FI"/>
         </w:rPr>
       </w:pPr>
-      <w:bookmarkStart w:id="7" w:name="_Toc385183484"/>
+      <w:bookmarkStart w:id="6" w:name="_Toc386402080"/>
       <w:r>
         <w:rPr>
           <w:color w:val="auto"/>
@@ -2550,7 +2754,7 @@
         </w:rPr>
         <w:t>Alustava käsitekaavio</w:t>
       </w:r>
-      <w:bookmarkEnd w:id="7"/>
+      <w:bookmarkEnd w:id="6"/>
     </w:p>
     <w:p>
       <w:pPr>
@@ -2634,7 +2838,7 @@
           <w:lang w:val="fi-FI"/>
         </w:rPr>
       </w:pPr>
-      <w:bookmarkStart w:id="8" w:name="_Toc385183485"/>
+      <w:bookmarkStart w:id="7" w:name="_Toc386402081"/>
       <w:r>
         <w:rPr>
           <w:color w:val="auto"/>
@@ -2642,7 +2846,7 @@
         </w:rPr>
         <w:t>Tietokohdekuvaukset</w:t>
       </w:r>
-      <w:bookmarkEnd w:id="8"/>
+      <w:bookmarkEnd w:id="7"/>
     </w:p>
     <w:p>
       <w:pPr>
@@ -3276,48 +3480,71 @@
               <w:rPr>
                 <w:rFonts w:ascii="Calibri" w:eastAsia="Times New Roman" w:hAnsi="Calibri" w:cs="Times New Roman"/>
                 <w:color w:val="000000"/>
-                <w:lang w:val="fi-FI"/>
-              </w:rPr>
-            </w:pPr>
-            <w:r>
-              <w:rPr>
-                <w:rFonts w:ascii="Calibri" w:eastAsia="Times New Roman" w:hAnsi="Calibri" w:cs="Times New Roman"/>
-                <w:color w:val="000000"/>
-                <w:lang w:val="fi-FI"/>
-              </w:rPr>
-              <w:t xml:space="preserve">tämä </w:t>
-            </w:r>
-            <w:r>
-              <w:rPr>
-                <w:rFonts w:ascii="Calibri" w:eastAsia="Times New Roman" w:hAnsi="Calibri" w:cs="Times New Roman"/>
-                <w:color w:val="000000"/>
-                <w:lang w:val="fi-FI"/>
-              </w:rPr>
-              <w:t xml:space="preserve">on se </w:t>
-            </w:r>
-            <w:r>
-              <w:rPr>
-                <w:rFonts w:ascii="Calibri" w:eastAsia="Times New Roman" w:hAnsi="Calibri" w:cs="Times New Roman"/>
-                <w:color w:val="000000"/>
-                <w:lang w:val="fi-FI"/>
+              </w:rPr>
+            </w:pPr>
+            <w:proofErr w:type="spellStart"/>
+            <w:r>
+              <w:rPr>
+                <w:rFonts w:ascii="Calibri" w:eastAsia="Times New Roman" w:hAnsi="Calibri" w:cs="Times New Roman"/>
+                <w:color w:val="000000"/>
+              </w:rPr>
+              <w:t>tämä</w:t>
+            </w:r>
+            <w:proofErr w:type="spellEnd"/>
+            <w:r>
+              <w:rPr>
+                <w:rFonts w:ascii="Calibri" w:eastAsia="Times New Roman" w:hAnsi="Calibri" w:cs="Times New Roman"/>
+                <w:color w:val="000000"/>
+              </w:rPr>
+              <w:t xml:space="preserve"> </w:t>
+            </w:r>
+            <w:proofErr w:type="spellStart"/>
+            <w:r>
+              <w:rPr>
+                <w:rFonts w:ascii="Calibri" w:eastAsia="Times New Roman" w:hAnsi="Calibri" w:cs="Times New Roman"/>
+                <w:color w:val="000000"/>
               </w:rPr>
               <w:t>nimi</w:t>
             </w:r>
-            <w:r>
-              <w:rPr>
-                <w:rFonts w:ascii="Calibri" w:eastAsia="Times New Roman" w:hAnsi="Calibri" w:cs="Times New Roman"/>
-                <w:color w:val="000000"/>
-                <w:lang w:val="fi-FI"/>
-              </w:rPr>
-              <w:t>, joka</w:t>
-            </w:r>
-            <w:r>
-              <w:rPr>
-                <w:rFonts w:ascii="Calibri" w:eastAsia="Times New Roman" w:hAnsi="Calibri" w:cs="Times New Roman"/>
-                <w:color w:val="000000"/>
-                <w:lang w:val="fi-FI"/>
-              </w:rPr>
-              <w:t xml:space="preserve"> näkyy listoissa)</w:t>
+            <w:proofErr w:type="spellEnd"/>
+            <w:r>
+              <w:rPr>
+                <w:rFonts w:ascii="Calibri" w:eastAsia="Times New Roman" w:hAnsi="Calibri" w:cs="Times New Roman"/>
+                <w:color w:val="000000"/>
+              </w:rPr>
+              <w:t xml:space="preserve"> </w:t>
+            </w:r>
+            <w:proofErr w:type="spellStart"/>
+            <w:r>
+              <w:rPr>
+                <w:rFonts w:ascii="Calibri" w:eastAsia="Times New Roman" w:hAnsi="Calibri" w:cs="Times New Roman"/>
+                <w:color w:val="000000"/>
+              </w:rPr>
+              <w:t>näkyy</w:t>
+            </w:r>
+            <w:proofErr w:type="spellEnd"/>
+            <w:r>
+              <w:rPr>
+                <w:rFonts w:ascii="Calibri" w:eastAsia="Times New Roman" w:hAnsi="Calibri" w:cs="Times New Roman"/>
+                <w:color w:val="000000"/>
+              </w:rPr>
+              <w:t xml:space="preserve"> </w:t>
+            </w:r>
+            <w:proofErr w:type="spellStart"/>
+            <w:r>
+              <w:rPr>
+                <w:rFonts w:ascii="Calibri" w:eastAsia="Times New Roman" w:hAnsi="Calibri" w:cs="Times New Roman"/>
+                <w:color w:val="000000"/>
+              </w:rPr>
+              <w:t>listoissa</w:t>
+            </w:r>
+            <w:proofErr w:type="spellEnd"/>
+            <w:r>
+              <w:rPr>
+                <w:rFonts w:ascii="Calibri" w:eastAsia="Times New Roman" w:hAnsi="Calibri" w:cs="Times New Roman"/>
+                <w:color w:val="000000"/>
+              </w:rPr>
+              <w:t>)</w:t>
             </w:r>
           </w:p>
         </w:tc>
@@ -3594,14 +3821,7 @@
                 <w:rFonts w:ascii="Calibri" w:eastAsia="Times New Roman" w:hAnsi="Calibri" w:cs="Times New Roman"/>
                 <w:color w:val="000000"/>
               </w:rPr>
-              <w:t xml:space="preserve">. </w:t>
-            </w:r>
-            <w:r>
-              <w:rPr>
-                <w:rFonts w:ascii="Calibri" w:eastAsia="Times New Roman" w:hAnsi="Calibri" w:cs="Times New Roman"/>
-                <w:color w:val="000000"/>
-              </w:rPr>
-              <w:t>cocktail</w:t>
+              <w:t>. cocktail</w:t>
             </w:r>
           </w:p>
         </w:tc>
@@ -3751,6 +3971,594 @@
       </w:tr>
       <w:tr>
         <w:trPr>
+          <w:trHeight w:val="300"/>
+        </w:trPr>
+        <w:tc>
+          <w:tcPr>
+            <w:tcW w:w="1600" w:type="dxa"/>
+            <w:tcBorders>
+              <w:top w:val="nil"/>
+              <w:left w:val="single" w:sz="12" w:space="0" w:color="auto"/>
+              <w:bottom w:val="nil"/>
+              <w:right w:val="single" w:sz="4" w:space="0" w:color="auto"/>
+            </w:tcBorders>
+            <w:shd w:val="clear" w:color="auto" w:fill="auto"/>
+            <w:noWrap/>
+            <w:vAlign w:val="bottom"/>
+            <w:hideMark/>
+          </w:tcPr>
+          <w:p>
+            <w:pPr>
+              <w:spacing w:after="0" w:line="240" w:lineRule="auto"/>
+              <w:rPr>
+                <w:rFonts w:ascii="Calibri" w:eastAsia="Times New Roman" w:hAnsi="Calibri" w:cs="Times New Roman"/>
+                <w:color w:val="000000"/>
+              </w:rPr>
+            </w:pPr>
+            <w:r>
+              <w:rPr>
+                <w:rFonts w:ascii="Calibri" w:eastAsia="Times New Roman" w:hAnsi="Calibri" w:cs="Times New Roman"/>
+                <w:color w:val="000000"/>
+              </w:rPr>
+              <w:t> </w:t>
+            </w:r>
+          </w:p>
+        </w:tc>
+        <w:tc>
+          <w:tcPr>
+            <w:tcW w:w="1720" w:type="dxa"/>
+            <w:tcBorders>
+              <w:top w:val="nil"/>
+              <w:left w:val="nil"/>
+              <w:bottom w:val="nil"/>
+              <w:right w:val="single" w:sz="4" w:space="0" w:color="auto"/>
+            </w:tcBorders>
+            <w:shd w:val="clear" w:color="auto" w:fill="auto"/>
+            <w:noWrap/>
+            <w:vAlign w:val="bottom"/>
+            <w:hideMark/>
+          </w:tcPr>
+          <w:p>
+            <w:pPr>
+              <w:spacing w:after="0" w:line="240" w:lineRule="auto"/>
+              <w:rPr>
+                <w:rFonts w:ascii="Calibri" w:eastAsia="Times New Roman" w:hAnsi="Calibri" w:cs="Times New Roman"/>
+                <w:color w:val="000000"/>
+              </w:rPr>
+            </w:pPr>
+            <w:r>
+              <w:rPr>
+                <w:rFonts w:ascii="Calibri" w:eastAsia="Times New Roman" w:hAnsi="Calibri" w:cs="Times New Roman"/>
+                <w:color w:val="000000"/>
+              </w:rPr>
+              <w:t xml:space="preserve">40 </w:t>
+            </w:r>
+            <w:proofErr w:type="spellStart"/>
+            <w:r>
+              <w:rPr>
+                <w:rFonts w:ascii="Calibri" w:eastAsia="Times New Roman" w:hAnsi="Calibri" w:cs="Times New Roman"/>
+                <w:color w:val="000000"/>
+              </w:rPr>
+              <w:t>merkkiä</w:t>
+            </w:r>
+            <w:proofErr w:type="spellEnd"/>
+          </w:p>
+        </w:tc>
+        <w:tc>
+          <w:tcPr>
+            <w:tcW w:w="2680" w:type="dxa"/>
+            <w:tcBorders>
+              <w:top w:val="nil"/>
+              <w:left w:val="nil"/>
+              <w:bottom w:val="nil"/>
+              <w:right w:val="single" w:sz="12" w:space="0" w:color="auto"/>
+            </w:tcBorders>
+            <w:shd w:val="clear" w:color="auto" w:fill="auto"/>
+            <w:noWrap/>
+            <w:vAlign w:val="bottom"/>
+            <w:hideMark/>
+          </w:tcPr>
+          <w:p>
+            <w:pPr>
+              <w:spacing w:after="0" w:line="240" w:lineRule="auto"/>
+              <w:rPr>
+                <w:rFonts w:ascii="Calibri" w:eastAsia="Times New Roman" w:hAnsi="Calibri" w:cs="Times New Roman"/>
+                <w:color w:val="000000"/>
+              </w:rPr>
+            </w:pPr>
+            <w:proofErr w:type="spellStart"/>
+            <w:r>
+              <w:rPr>
+                <w:rFonts w:ascii="Calibri" w:eastAsia="Times New Roman" w:hAnsi="Calibri" w:cs="Times New Roman"/>
+                <w:color w:val="000000"/>
+              </w:rPr>
+              <w:t>käyttäjätunnus</w:t>
+            </w:r>
+            <w:proofErr w:type="spellEnd"/>
+          </w:p>
+        </w:tc>
+      </w:tr>
+      <w:tr>
+        <w:trPr>
+          <w:trHeight w:val="300"/>
+        </w:trPr>
+        <w:tc>
+          <w:tcPr>
+            <w:tcW w:w="1600" w:type="dxa"/>
+            <w:tcBorders>
+              <w:top w:val="single" w:sz="4" w:space="0" w:color="auto"/>
+              <w:left w:val="single" w:sz="12" w:space="0" w:color="auto"/>
+              <w:bottom w:val="nil"/>
+              <w:right w:val="single" w:sz="4" w:space="0" w:color="auto"/>
+            </w:tcBorders>
+            <w:shd w:val="clear" w:color="auto" w:fill="auto"/>
+            <w:noWrap/>
+            <w:vAlign w:val="bottom"/>
+            <w:hideMark/>
+          </w:tcPr>
+          <w:p>
+            <w:pPr>
+              <w:spacing w:after="0" w:line="240" w:lineRule="auto"/>
+              <w:rPr>
+                <w:rFonts w:ascii="Calibri" w:eastAsia="Times New Roman" w:hAnsi="Calibri" w:cs="Times New Roman"/>
+                <w:color w:val="000000"/>
+              </w:rPr>
+            </w:pPr>
+            <w:proofErr w:type="spellStart"/>
+            <w:r>
+              <w:rPr>
+                <w:rFonts w:ascii="Calibri" w:eastAsia="Times New Roman" w:hAnsi="Calibri" w:cs="Times New Roman"/>
+                <w:color w:val="000000"/>
+              </w:rPr>
+              <w:t>Lisäämisaika</w:t>
+            </w:r>
+            <w:proofErr w:type="spellEnd"/>
+          </w:p>
+        </w:tc>
+        <w:tc>
+          <w:tcPr>
+            <w:tcW w:w="1720" w:type="dxa"/>
+            <w:tcBorders>
+              <w:top w:val="single" w:sz="4" w:space="0" w:color="auto"/>
+              <w:left w:val="nil"/>
+              <w:bottom w:val="nil"/>
+              <w:right w:val="single" w:sz="4" w:space="0" w:color="auto"/>
+            </w:tcBorders>
+            <w:shd w:val="clear" w:color="auto" w:fill="auto"/>
+            <w:noWrap/>
+            <w:vAlign w:val="bottom"/>
+            <w:hideMark/>
+          </w:tcPr>
+          <w:p>
+            <w:pPr>
+              <w:spacing w:after="0" w:line="240" w:lineRule="auto"/>
+              <w:rPr>
+                <w:rFonts w:ascii="Calibri" w:eastAsia="Times New Roman" w:hAnsi="Calibri" w:cs="Times New Roman"/>
+                <w:color w:val="000000"/>
+              </w:rPr>
+            </w:pPr>
+            <w:r>
+              <w:rPr>
+                <w:rFonts w:ascii="Calibri" w:eastAsia="Times New Roman" w:hAnsi="Calibri" w:cs="Times New Roman"/>
+                <w:color w:val="000000"/>
+              </w:rPr>
+              <w:t>Timestamp</w:t>
+            </w:r>
+          </w:p>
+        </w:tc>
+        <w:tc>
+          <w:tcPr>
+            <w:tcW w:w="2680" w:type="dxa"/>
+            <w:tcBorders>
+              <w:top w:val="single" w:sz="4" w:space="0" w:color="auto"/>
+              <w:left w:val="nil"/>
+              <w:bottom w:val="nil"/>
+              <w:right w:val="single" w:sz="12" w:space="0" w:color="auto"/>
+            </w:tcBorders>
+            <w:shd w:val="clear" w:color="auto" w:fill="auto"/>
+            <w:noWrap/>
+            <w:vAlign w:val="bottom"/>
+            <w:hideMark/>
+          </w:tcPr>
+          <w:p>
+            <w:pPr>
+              <w:spacing w:after="0" w:line="240" w:lineRule="auto"/>
+              <w:rPr>
+                <w:rFonts w:ascii="Calibri" w:eastAsia="Times New Roman" w:hAnsi="Calibri" w:cs="Times New Roman"/>
+                <w:color w:val="000000"/>
+                <w:lang w:val="fi-FI"/>
+              </w:rPr>
+            </w:pPr>
+            <w:r>
+              <w:rPr>
+                <w:rFonts w:ascii="Calibri" w:eastAsia="Times New Roman" w:hAnsi="Calibri" w:cs="Times New Roman"/>
+                <w:color w:val="000000"/>
+                <w:lang w:val="fi-FI"/>
+              </w:rPr>
+              <w:t>Aika, jolloin drinkki on lisätty</w:t>
+            </w:r>
+          </w:p>
+        </w:tc>
+      </w:tr>
+      <w:tr>
+        <w:trPr>
+          <w:trHeight w:val="300"/>
+        </w:trPr>
+        <w:tc>
+          <w:tcPr>
+            <w:tcW w:w="1600" w:type="dxa"/>
+            <w:tcBorders>
+              <w:top w:val="single" w:sz="4" w:space="0" w:color="auto"/>
+              <w:left w:val="single" w:sz="12" w:space="0" w:color="auto"/>
+              <w:bottom w:val="nil"/>
+              <w:right w:val="single" w:sz="4" w:space="0" w:color="auto"/>
+            </w:tcBorders>
+            <w:shd w:val="clear" w:color="auto" w:fill="auto"/>
+            <w:noWrap/>
+            <w:vAlign w:val="bottom"/>
+            <w:hideMark/>
+          </w:tcPr>
+          <w:p>
+            <w:pPr>
+              <w:spacing w:after="0" w:line="240" w:lineRule="auto"/>
+              <w:rPr>
+                <w:rFonts w:ascii="Calibri" w:eastAsia="Times New Roman" w:hAnsi="Calibri" w:cs="Times New Roman"/>
+                <w:color w:val="000000"/>
+              </w:rPr>
+            </w:pPr>
+            <w:proofErr w:type="spellStart"/>
+            <w:r>
+              <w:rPr>
+                <w:rFonts w:ascii="Calibri" w:eastAsia="Times New Roman" w:hAnsi="Calibri" w:cs="Times New Roman"/>
+                <w:color w:val="000000"/>
+              </w:rPr>
+              <w:t>Ohjeet</w:t>
+            </w:r>
+            <w:proofErr w:type="spellEnd"/>
+          </w:p>
+        </w:tc>
+        <w:tc>
+          <w:tcPr>
+            <w:tcW w:w="1720" w:type="dxa"/>
+            <w:tcBorders>
+              <w:top w:val="single" w:sz="4" w:space="0" w:color="auto"/>
+              <w:left w:val="nil"/>
+              <w:bottom w:val="nil"/>
+              <w:right w:val="single" w:sz="4" w:space="0" w:color="auto"/>
+            </w:tcBorders>
+            <w:shd w:val="clear" w:color="auto" w:fill="auto"/>
+            <w:noWrap/>
+            <w:vAlign w:val="bottom"/>
+            <w:hideMark/>
+          </w:tcPr>
+          <w:p>
+            <w:pPr>
+              <w:spacing w:after="0" w:line="240" w:lineRule="auto"/>
+              <w:rPr>
+                <w:rFonts w:ascii="Calibri" w:eastAsia="Times New Roman" w:hAnsi="Calibri" w:cs="Times New Roman"/>
+                <w:color w:val="000000"/>
+              </w:rPr>
+            </w:pPr>
+            <w:proofErr w:type="spellStart"/>
+            <w:r>
+              <w:rPr>
+                <w:rFonts w:ascii="Calibri" w:eastAsia="Times New Roman" w:hAnsi="Calibri" w:cs="Times New Roman"/>
+                <w:color w:val="000000"/>
+              </w:rPr>
+              <w:t>Merkkijono</w:t>
+            </w:r>
+            <w:proofErr w:type="spellEnd"/>
+            <w:r>
+              <w:rPr>
+                <w:rFonts w:ascii="Calibri" w:eastAsia="Times New Roman" w:hAnsi="Calibri" w:cs="Times New Roman"/>
+                <w:color w:val="000000"/>
+              </w:rPr>
+              <w:t xml:space="preserve"> max</w:t>
+            </w:r>
+          </w:p>
+        </w:tc>
+        <w:tc>
+          <w:tcPr>
+            <w:tcW w:w="2680" w:type="dxa"/>
+            <w:tcBorders>
+              <w:top w:val="single" w:sz="4" w:space="0" w:color="auto"/>
+              <w:left w:val="nil"/>
+              <w:bottom w:val="nil"/>
+              <w:right w:val="single" w:sz="12" w:space="0" w:color="auto"/>
+            </w:tcBorders>
+            <w:shd w:val="clear" w:color="auto" w:fill="auto"/>
+            <w:noWrap/>
+            <w:vAlign w:val="bottom"/>
+            <w:hideMark/>
+          </w:tcPr>
+          <w:p>
+            <w:pPr>
+              <w:spacing w:after="0" w:line="240" w:lineRule="auto"/>
+              <w:rPr>
+                <w:rFonts w:ascii="Calibri" w:eastAsia="Times New Roman" w:hAnsi="Calibri" w:cs="Times New Roman"/>
+                <w:color w:val="000000"/>
+              </w:rPr>
+            </w:pPr>
+            <w:proofErr w:type="spellStart"/>
+            <w:r>
+              <w:rPr>
+                <w:rFonts w:ascii="Calibri" w:eastAsia="Times New Roman" w:hAnsi="Calibri" w:cs="Times New Roman"/>
+                <w:color w:val="000000"/>
+              </w:rPr>
+              <w:t>Valmistusohjeet</w:t>
+            </w:r>
+            <w:proofErr w:type="spellEnd"/>
+            <w:r>
+              <w:rPr>
+                <w:rFonts w:ascii="Calibri" w:eastAsia="Times New Roman" w:hAnsi="Calibri" w:cs="Times New Roman"/>
+                <w:color w:val="000000"/>
+              </w:rPr>
+              <w:t xml:space="preserve"> </w:t>
+            </w:r>
+            <w:proofErr w:type="spellStart"/>
+            <w:r>
+              <w:rPr>
+                <w:rFonts w:ascii="Calibri" w:eastAsia="Times New Roman" w:hAnsi="Calibri" w:cs="Times New Roman"/>
+                <w:color w:val="000000"/>
+              </w:rPr>
+              <w:t>drinkille</w:t>
+            </w:r>
+            <w:proofErr w:type="spellEnd"/>
+          </w:p>
+        </w:tc>
+      </w:tr>
+      <w:tr>
+        <w:trPr>
+          <w:trHeight w:val="300"/>
+        </w:trPr>
+        <w:tc>
+          <w:tcPr>
+            <w:tcW w:w="1600" w:type="dxa"/>
+            <w:tcBorders>
+              <w:top w:val="nil"/>
+              <w:left w:val="single" w:sz="12" w:space="0" w:color="auto"/>
+              <w:bottom w:val="nil"/>
+              <w:right w:val="single" w:sz="4" w:space="0" w:color="auto"/>
+            </w:tcBorders>
+            <w:shd w:val="clear" w:color="auto" w:fill="auto"/>
+            <w:noWrap/>
+            <w:vAlign w:val="bottom"/>
+            <w:hideMark/>
+          </w:tcPr>
+          <w:p>
+            <w:pPr>
+              <w:spacing w:after="0" w:line="240" w:lineRule="auto"/>
+              <w:rPr>
+                <w:rFonts w:ascii="Calibri" w:eastAsia="Times New Roman" w:hAnsi="Calibri" w:cs="Times New Roman"/>
+                <w:color w:val="000000"/>
+              </w:rPr>
+            </w:pPr>
+            <w:r>
+              <w:rPr>
+                <w:rFonts w:ascii="Calibri" w:eastAsia="Times New Roman" w:hAnsi="Calibri" w:cs="Times New Roman"/>
+                <w:color w:val="000000"/>
+              </w:rPr>
+              <w:t> </w:t>
+            </w:r>
+          </w:p>
+        </w:tc>
+        <w:tc>
+          <w:tcPr>
+            <w:tcW w:w="1720" w:type="dxa"/>
+            <w:tcBorders>
+              <w:top w:val="nil"/>
+              <w:left w:val="nil"/>
+              <w:bottom w:val="nil"/>
+              <w:right w:val="single" w:sz="4" w:space="0" w:color="auto"/>
+            </w:tcBorders>
+            <w:shd w:val="clear" w:color="auto" w:fill="auto"/>
+            <w:noWrap/>
+            <w:vAlign w:val="bottom"/>
+            <w:hideMark/>
+          </w:tcPr>
+          <w:p>
+            <w:pPr>
+              <w:spacing w:after="0" w:line="240" w:lineRule="auto"/>
+              <w:rPr>
+                <w:rFonts w:ascii="Calibri" w:eastAsia="Times New Roman" w:hAnsi="Calibri" w:cs="Times New Roman"/>
+                <w:color w:val="000000"/>
+              </w:rPr>
+            </w:pPr>
+            <w:r>
+              <w:rPr>
+                <w:rFonts w:ascii="Calibri" w:eastAsia="Times New Roman" w:hAnsi="Calibri" w:cs="Times New Roman"/>
+                <w:color w:val="000000"/>
+              </w:rPr>
+              <w:t xml:space="preserve">500 </w:t>
+            </w:r>
+            <w:proofErr w:type="spellStart"/>
+            <w:r>
+              <w:rPr>
+                <w:rFonts w:ascii="Calibri" w:eastAsia="Times New Roman" w:hAnsi="Calibri" w:cs="Times New Roman"/>
+                <w:color w:val="000000"/>
+              </w:rPr>
+              <w:t>merkkiä</w:t>
+            </w:r>
+            <w:proofErr w:type="spellEnd"/>
+          </w:p>
+        </w:tc>
+        <w:tc>
+          <w:tcPr>
+            <w:tcW w:w="2680" w:type="dxa"/>
+            <w:tcBorders>
+              <w:top w:val="nil"/>
+              <w:left w:val="nil"/>
+              <w:bottom w:val="nil"/>
+              <w:right w:val="single" w:sz="12" w:space="0" w:color="auto"/>
+            </w:tcBorders>
+            <w:shd w:val="clear" w:color="auto" w:fill="auto"/>
+            <w:noWrap/>
+            <w:vAlign w:val="bottom"/>
+            <w:hideMark/>
+          </w:tcPr>
+          <w:p>
+            <w:pPr>
+              <w:spacing w:after="0" w:line="240" w:lineRule="auto"/>
+              <w:rPr>
+                <w:rFonts w:ascii="Calibri" w:eastAsia="Times New Roman" w:hAnsi="Calibri" w:cs="Times New Roman"/>
+                <w:color w:val="000000"/>
+              </w:rPr>
+            </w:pPr>
+            <w:r>
+              <w:rPr>
+                <w:rFonts w:ascii="Calibri" w:eastAsia="Times New Roman" w:hAnsi="Calibri" w:cs="Times New Roman"/>
+                <w:color w:val="000000"/>
+              </w:rPr>
+              <w:t> </w:t>
+            </w:r>
+          </w:p>
+        </w:tc>
+      </w:tr>
+      <w:tr>
+        <w:trPr>
+          <w:trHeight w:val="300"/>
+        </w:trPr>
+        <w:tc>
+          <w:tcPr>
+            <w:tcW w:w="1600" w:type="dxa"/>
+            <w:tcBorders>
+              <w:top w:val="single" w:sz="4" w:space="0" w:color="auto"/>
+              <w:left w:val="single" w:sz="12" w:space="0" w:color="auto"/>
+              <w:bottom w:val="nil"/>
+              <w:right w:val="single" w:sz="4" w:space="0" w:color="auto"/>
+            </w:tcBorders>
+            <w:shd w:val="clear" w:color="auto" w:fill="auto"/>
+            <w:noWrap/>
+            <w:vAlign w:val="bottom"/>
+            <w:hideMark/>
+          </w:tcPr>
+          <w:p>
+            <w:pPr>
+              <w:spacing w:after="0" w:line="240" w:lineRule="auto"/>
+              <w:rPr>
+                <w:rFonts w:ascii="Calibri" w:eastAsia="Times New Roman" w:hAnsi="Calibri" w:cs="Times New Roman"/>
+                <w:color w:val="000000"/>
+              </w:rPr>
+            </w:pPr>
+            <w:proofErr w:type="spellStart"/>
+            <w:r>
+              <w:rPr>
+                <w:rFonts w:ascii="Calibri" w:eastAsia="Times New Roman" w:hAnsi="Calibri" w:cs="Times New Roman"/>
+                <w:color w:val="000000"/>
+              </w:rPr>
+              <w:t>Ehdotus</w:t>
+            </w:r>
+            <w:proofErr w:type="spellEnd"/>
+          </w:p>
+        </w:tc>
+        <w:tc>
+          <w:tcPr>
+            <w:tcW w:w="1720" w:type="dxa"/>
+            <w:tcBorders>
+              <w:top w:val="single" w:sz="4" w:space="0" w:color="auto"/>
+              <w:left w:val="nil"/>
+              <w:bottom w:val="nil"/>
+              <w:right w:val="single" w:sz="4" w:space="0" w:color="auto"/>
+            </w:tcBorders>
+            <w:shd w:val="clear" w:color="auto" w:fill="auto"/>
+            <w:noWrap/>
+            <w:vAlign w:val="bottom"/>
+            <w:hideMark/>
+          </w:tcPr>
+          <w:p>
+            <w:pPr>
+              <w:spacing w:after="0" w:line="240" w:lineRule="auto"/>
+              <w:rPr>
+                <w:rFonts w:ascii="Calibri" w:eastAsia="Times New Roman" w:hAnsi="Calibri" w:cs="Times New Roman"/>
+                <w:color w:val="000000"/>
+              </w:rPr>
+            </w:pPr>
+            <w:proofErr w:type="spellStart"/>
+            <w:r>
+              <w:rPr>
+                <w:rFonts w:ascii="Calibri" w:eastAsia="Times New Roman" w:hAnsi="Calibri" w:cs="Times New Roman"/>
+                <w:color w:val="000000"/>
+              </w:rPr>
+              <w:t>boolean</w:t>
+            </w:r>
+            <w:proofErr w:type="spellEnd"/>
+          </w:p>
+        </w:tc>
+        <w:tc>
+          <w:tcPr>
+            <w:tcW w:w="2680" w:type="dxa"/>
+            <w:tcBorders>
+              <w:top w:val="single" w:sz="4" w:space="0" w:color="auto"/>
+              <w:left w:val="nil"/>
+              <w:bottom w:val="nil"/>
+              <w:right w:val="single" w:sz="12" w:space="0" w:color="auto"/>
+            </w:tcBorders>
+            <w:shd w:val="clear" w:color="auto" w:fill="auto"/>
+            <w:noWrap/>
+            <w:vAlign w:val="bottom"/>
+            <w:hideMark/>
+          </w:tcPr>
+          <w:p>
+            <w:pPr>
+              <w:spacing w:after="0" w:line="240" w:lineRule="auto"/>
+              <w:rPr>
+                <w:rFonts w:ascii="Calibri" w:eastAsia="Times New Roman" w:hAnsi="Calibri" w:cs="Times New Roman"/>
+                <w:color w:val="000000"/>
+              </w:rPr>
+            </w:pPr>
+            <w:proofErr w:type="spellStart"/>
+            <w:r>
+              <w:rPr>
+                <w:rFonts w:ascii="Calibri" w:eastAsia="Times New Roman" w:hAnsi="Calibri" w:cs="Times New Roman"/>
+                <w:color w:val="000000"/>
+              </w:rPr>
+              <w:t>Onko</w:t>
+            </w:r>
+            <w:proofErr w:type="spellEnd"/>
+            <w:r>
+              <w:rPr>
+                <w:rFonts w:ascii="Calibri" w:eastAsia="Times New Roman" w:hAnsi="Calibri" w:cs="Times New Roman"/>
+                <w:color w:val="000000"/>
+              </w:rPr>
+              <w:t xml:space="preserve"> </w:t>
+            </w:r>
+            <w:proofErr w:type="spellStart"/>
+            <w:r>
+              <w:rPr>
+                <w:rFonts w:ascii="Calibri" w:eastAsia="Times New Roman" w:hAnsi="Calibri" w:cs="Times New Roman"/>
+                <w:color w:val="000000"/>
+              </w:rPr>
+              <w:t>drinkki</w:t>
+            </w:r>
+            <w:proofErr w:type="spellEnd"/>
+            <w:r>
+              <w:rPr>
+                <w:rFonts w:ascii="Calibri" w:eastAsia="Times New Roman" w:hAnsi="Calibri" w:cs="Times New Roman"/>
+                <w:color w:val="000000"/>
+              </w:rPr>
+              <w:t xml:space="preserve"> </w:t>
+            </w:r>
+            <w:proofErr w:type="spellStart"/>
+            <w:r>
+              <w:rPr>
+                <w:rFonts w:ascii="Calibri" w:eastAsia="Times New Roman" w:hAnsi="Calibri" w:cs="Times New Roman"/>
+                <w:color w:val="000000"/>
+              </w:rPr>
+              <w:t>lisätty</w:t>
+            </w:r>
+            <w:proofErr w:type="spellEnd"/>
+            <w:r>
+              <w:rPr>
+                <w:rFonts w:ascii="Calibri" w:eastAsia="Times New Roman" w:hAnsi="Calibri" w:cs="Times New Roman"/>
+                <w:color w:val="000000"/>
+              </w:rPr>
+              <w:t xml:space="preserve"> (true)</w:t>
+            </w:r>
+          </w:p>
+        </w:tc>
+      </w:tr>
+      <w:tr>
+        <w:trPr>
           <w:trHeight w:val="315"/>
         </w:trPr>
         <w:tc>
@@ -3811,17 +4619,8 @@
                 <w:rFonts w:ascii="Calibri" w:eastAsia="Times New Roman" w:hAnsi="Calibri" w:cs="Times New Roman"/>
                 <w:color w:val="000000"/>
               </w:rPr>
-              <w:t xml:space="preserve">40 </w:t>
-            </w:r>
-            <w:proofErr w:type="spellStart"/>
-            <w:r>
-              <w:rPr>
-                <w:rFonts w:ascii="Calibri" w:eastAsia="Times New Roman" w:hAnsi="Calibri" w:cs="Times New Roman"/>
-                <w:color w:val="000000"/>
-              </w:rPr>
-              <w:t>merkkiä</w:t>
-            </w:r>
-            <w:proofErr w:type="spellEnd"/>
+              <w:t> </w:t>
+            </w:r>
           </w:p>
         </w:tc>
         <w:tc>
@@ -3852,22 +4651,36 @@
                 <w:rFonts w:ascii="Calibri" w:eastAsia="Times New Roman" w:hAnsi="Calibri" w:cs="Times New Roman"/>
                 <w:color w:val="000000"/>
               </w:rPr>
-              <w:t>Käyttäjätunnus</w:t>
-            </w:r>
-            <w:proofErr w:type="spellEnd"/>
+              <w:t>vai</w:t>
+            </w:r>
+            <w:proofErr w:type="spellEnd"/>
+            <w:r>
+              <w:rPr>
+                <w:rFonts w:ascii="Calibri" w:eastAsia="Times New Roman" w:hAnsi="Calibri" w:cs="Times New Roman"/>
+                <w:color w:val="000000"/>
+              </w:rPr>
+              <w:t xml:space="preserve"> </w:t>
+            </w:r>
+            <w:proofErr w:type="spellStart"/>
+            <w:r>
+              <w:rPr>
+                <w:rFonts w:ascii="Calibri" w:eastAsia="Times New Roman" w:hAnsi="Calibri" w:cs="Times New Roman"/>
+                <w:color w:val="000000"/>
+              </w:rPr>
+              <w:t>ehdotettu</w:t>
+            </w:r>
+            <w:proofErr w:type="spellEnd"/>
+            <w:r>
+              <w:rPr>
+                <w:rFonts w:ascii="Calibri" w:eastAsia="Times New Roman" w:hAnsi="Calibri" w:cs="Times New Roman"/>
+                <w:color w:val="000000"/>
+              </w:rPr>
+              <w:t xml:space="preserve"> (false)</w:t>
+            </w:r>
           </w:p>
         </w:tc>
       </w:tr>
     </w:tbl>
-    <w:p>
-      <w:pPr>
-        <w:rPr>
-          <w:b/>
-          <w:sz w:val="24"/>
-          <w:lang w:val="fi-FI"/>
-        </w:rPr>
-      </w:pPr>
-    </w:p>
     <w:p>
       <w:pPr>
         <w:rPr>
@@ -7291,40 +8104,927 @@
     </w:p>
     <w:p>
       <w:pPr>
-        <w:pStyle w:val="Heading1"/>
-        <w:rPr>
-          <w:color w:val="auto"/>
-          <w:lang w:val="fi-FI"/>
-        </w:rPr>
-      </w:pPr>
-      <w:bookmarkStart w:id="9" w:name="_Toc385183486"/>
-      <w:r>
-        <w:rPr>
-          <w:color w:val="auto"/>
+        <w:rPr>
+          <w:b/>
+          <w:sz w:val="24"/>
+          <w:lang w:val="fi-FI"/>
+        </w:rPr>
+      </w:pPr>
+      <w:r>
+        <w:rPr>
+          <w:b/>
+          <w:sz w:val="24"/>
           <w:lang w:val="fi-FI"/>
         </w:rPr>
         <w:lastRenderedPageBreak/>
-        <w:t>4 Relaatiotietokantakaavio</w:t>
-      </w:r>
-      <w:bookmarkEnd w:id="9"/>
+        <w:t xml:space="preserve">Tietokohde: </w:t>
+      </w:r>
+      <w:proofErr w:type="spellStart"/>
+      <w:r>
+        <w:rPr>
+          <w:b/>
+          <w:sz w:val="24"/>
+          <w:lang w:val="fi-FI"/>
+        </w:rPr>
+        <w:t>Drinkkimixer</w:t>
+      </w:r>
+      <w:proofErr w:type="spellEnd"/>
+    </w:p>
+    <w:tbl>
+      <w:tblPr>
+        <w:tblW w:w="5940" w:type="dxa"/>
+        <w:tblInd w:w="93" w:type="dxa"/>
+        <w:tblLook w:val="04A0" w:firstRow="1" w:lastRow="0" w:firstColumn="1" w:lastColumn="0" w:noHBand="0" w:noVBand="1"/>
+      </w:tblPr>
+      <w:tblGrid>
+        <w:gridCol w:w="1480"/>
+        <w:gridCol w:w="1800"/>
+        <w:gridCol w:w="2660"/>
+      </w:tblGrid>
+      <w:tr>
+        <w:trPr>
+          <w:trHeight w:val="315"/>
+        </w:trPr>
+        <w:tc>
+          <w:tcPr>
+            <w:tcW w:w="1480" w:type="dxa"/>
+            <w:tcBorders>
+              <w:top w:val="single" w:sz="8" w:space="0" w:color="auto"/>
+              <w:left w:val="single" w:sz="8" w:space="0" w:color="auto"/>
+              <w:bottom w:val="single" w:sz="8" w:space="0" w:color="auto"/>
+              <w:right w:val="nil"/>
+            </w:tcBorders>
+            <w:shd w:val="clear" w:color="auto" w:fill="auto"/>
+            <w:noWrap/>
+            <w:vAlign w:val="bottom"/>
+            <w:hideMark/>
+          </w:tcPr>
+          <w:p>
+            <w:pPr>
+              <w:spacing w:after="0" w:line="240" w:lineRule="auto"/>
+              <w:rPr>
+                <w:rFonts w:ascii="Calibri" w:eastAsia="Times New Roman" w:hAnsi="Calibri" w:cs="Times New Roman"/>
+                <w:b/>
+                <w:bCs/>
+                <w:color w:val="000000"/>
+              </w:rPr>
+            </w:pPr>
+            <w:proofErr w:type="spellStart"/>
+            <w:r>
+              <w:rPr>
+                <w:rFonts w:ascii="Calibri" w:eastAsia="Times New Roman" w:hAnsi="Calibri" w:cs="Times New Roman"/>
+                <w:b/>
+                <w:bCs/>
+                <w:color w:val="000000"/>
+              </w:rPr>
+              <w:t>Attribuutti</w:t>
+            </w:r>
+            <w:proofErr w:type="spellEnd"/>
+          </w:p>
+        </w:tc>
+        <w:tc>
+          <w:tcPr>
+            <w:tcW w:w="1800" w:type="dxa"/>
+            <w:tcBorders>
+              <w:top w:val="single" w:sz="8" w:space="0" w:color="auto"/>
+              <w:left w:val="single" w:sz="8" w:space="0" w:color="auto"/>
+              <w:bottom w:val="single" w:sz="8" w:space="0" w:color="auto"/>
+              <w:right w:val="single" w:sz="8" w:space="0" w:color="auto"/>
+            </w:tcBorders>
+            <w:shd w:val="clear" w:color="auto" w:fill="auto"/>
+            <w:noWrap/>
+            <w:vAlign w:val="bottom"/>
+            <w:hideMark/>
+          </w:tcPr>
+          <w:p>
+            <w:pPr>
+              <w:spacing w:after="0" w:line="240" w:lineRule="auto"/>
+              <w:rPr>
+                <w:rFonts w:ascii="Calibri" w:eastAsia="Times New Roman" w:hAnsi="Calibri" w:cs="Times New Roman"/>
+                <w:b/>
+                <w:bCs/>
+                <w:color w:val="000000"/>
+              </w:rPr>
+            </w:pPr>
+            <w:proofErr w:type="spellStart"/>
+            <w:r>
+              <w:rPr>
+                <w:rFonts w:ascii="Calibri" w:eastAsia="Times New Roman" w:hAnsi="Calibri" w:cs="Times New Roman"/>
+                <w:b/>
+                <w:bCs/>
+                <w:color w:val="000000"/>
+              </w:rPr>
+              <w:t>Arvojoukko</w:t>
+            </w:r>
+            <w:proofErr w:type="spellEnd"/>
+          </w:p>
+        </w:tc>
+        <w:tc>
+          <w:tcPr>
+            <w:tcW w:w="2660" w:type="dxa"/>
+            <w:tcBorders>
+              <w:top w:val="single" w:sz="8" w:space="0" w:color="auto"/>
+              <w:left w:val="nil"/>
+              <w:bottom w:val="single" w:sz="8" w:space="0" w:color="auto"/>
+              <w:right w:val="single" w:sz="8" w:space="0" w:color="auto"/>
+            </w:tcBorders>
+            <w:shd w:val="clear" w:color="auto" w:fill="auto"/>
+            <w:noWrap/>
+            <w:vAlign w:val="bottom"/>
+            <w:hideMark/>
+          </w:tcPr>
+          <w:p>
+            <w:pPr>
+              <w:spacing w:after="0" w:line="240" w:lineRule="auto"/>
+              <w:rPr>
+                <w:rFonts w:ascii="Calibri" w:eastAsia="Times New Roman" w:hAnsi="Calibri" w:cs="Times New Roman"/>
+                <w:b/>
+                <w:bCs/>
+                <w:color w:val="000000"/>
+              </w:rPr>
+            </w:pPr>
+            <w:proofErr w:type="spellStart"/>
+            <w:r>
+              <w:rPr>
+                <w:rFonts w:ascii="Calibri" w:eastAsia="Times New Roman" w:hAnsi="Calibri" w:cs="Times New Roman"/>
+                <w:b/>
+                <w:bCs/>
+                <w:color w:val="000000"/>
+              </w:rPr>
+              <w:t>Kuvailu</w:t>
+            </w:r>
+            <w:proofErr w:type="spellEnd"/>
+          </w:p>
+        </w:tc>
+      </w:tr>
+      <w:tr>
+        <w:trPr>
+          <w:trHeight w:val="300"/>
+        </w:trPr>
+        <w:tc>
+          <w:tcPr>
+            <w:tcW w:w="1480" w:type="dxa"/>
+            <w:tcBorders>
+              <w:top w:val="nil"/>
+              <w:left w:val="single" w:sz="8" w:space="0" w:color="auto"/>
+              <w:bottom w:val="single" w:sz="4" w:space="0" w:color="auto"/>
+              <w:right w:val="single" w:sz="4" w:space="0" w:color="auto"/>
+            </w:tcBorders>
+            <w:shd w:val="clear" w:color="auto" w:fill="auto"/>
+            <w:noWrap/>
+            <w:vAlign w:val="bottom"/>
+            <w:hideMark/>
+          </w:tcPr>
+          <w:p>
+            <w:pPr>
+              <w:spacing w:after="0" w:line="240" w:lineRule="auto"/>
+              <w:rPr>
+                <w:rFonts w:ascii="Calibri" w:eastAsia="Times New Roman" w:hAnsi="Calibri" w:cs="Times New Roman"/>
+                <w:color w:val="000000"/>
+              </w:rPr>
+            </w:pPr>
+            <w:proofErr w:type="spellStart"/>
+            <w:r>
+              <w:rPr>
+                <w:rFonts w:ascii="Calibri" w:eastAsia="Times New Roman" w:hAnsi="Calibri" w:cs="Times New Roman"/>
+                <w:color w:val="000000"/>
+              </w:rPr>
+              <w:t>Drinkki_id</w:t>
+            </w:r>
+            <w:proofErr w:type="spellEnd"/>
+          </w:p>
+        </w:tc>
+        <w:tc>
+          <w:tcPr>
+            <w:tcW w:w="1800" w:type="dxa"/>
+            <w:tcBorders>
+              <w:top w:val="nil"/>
+              <w:left w:val="nil"/>
+              <w:bottom w:val="single" w:sz="4" w:space="0" w:color="auto"/>
+              <w:right w:val="single" w:sz="4" w:space="0" w:color="auto"/>
+            </w:tcBorders>
+            <w:shd w:val="clear" w:color="auto" w:fill="auto"/>
+            <w:noWrap/>
+            <w:vAlign w:val="bottom"/>
+            <w:hideMark/>
+          </w:tcPr>
+          <w:p>
+            <w:pPr>
+              <w:spacing w:after="0" w:line="240" w:lineRule="auto"/>
+              <w:rPr>
+                <w:rFonts w:ascii="Calibri" w:eastAsia="Times New Roman" w:hAnsi="Calibri" w:cs="Times New Roman"/>
+                <w:color w:val="000000"/>
+              </w:rPr>
+            </w:pPr>
+            <w:proofErr w:type="spellStart"/>
+            <w:r>
+              <w:rPr>
+                <w:rFonts w:ascii="Calibri" w:eastAsia="Times New Roman" w:hAnsi="Calibri" w:cs="Times New Roman"/>
+                <w:color w:val="000000"/>
+              </w:rPr>
+              <w:t>Kokonaisluku</w:t>
+            </w:r>
+            <w:proofErr w:type="spellEnd"/>
+          </w:p>
+        </w:tc>
+        <w:tc>
+          <w:tcPr>
+            <w:tcW w:w="2660" w:type="dxa"/>
+            <w:tcBorders>
+              <w:top w:val="nil"/>
+              <w:left w:val="nil"/>
+              <w:bottom w:val="single" w:sz="4" w:space="0" w:color="auto"/>
+              <w:right w:val="single" w:sz="8" w:space="0" w:color="auto"/>
+            </w:tcBorders>
+            <w:shd w:val="clear" w:color="auto" w:fill="auto"/>
+            <w:noWrap/>
+            <w:vAlign w:val="bottom"/>
+            <w:hideMark/>
+          </w:tcPr>
+          <w:p>
+            <w:pPr>
+              <w:spacing w:after="0" w:line="240" w:lineRule="auto"/>
+              <w:rPr>
+                <w:rFonts w:ascii="Calibri" w:eastAsia="Times New Roman" w:hAnsi="Calibri" w:cs="Times New Roman"/>
+                <w:color w:val="000000"/>
+              </w:rPr>
+            </w:pPr>
+            <w:proofErr w:type="spellStart"/>
+            <w:r>
+              <w:rPr>
+                <w:rFonts w:ascii="Calibri" w:eastAsia="Times New Roman" w:hAnsi="Calibri" w:cs="Times New Roman"/>
+                <w:color w:val="000000"/>
+              </w:rPr>
+              <w:t>Drinkin</w:t>
+            </w:r>
+            <w:proofErr w:type="spellEnd"/>
+            <w:r>
+              <w:rPr>
+                <w:rFonts w:ascii="Calibri" w:eastAsia="Times New Roman" w:hAnsi="Calibri" w:cs="Times New Roman"/>
+                <w:color w:val="000000"/>
+              </w:rPr>
+              <w:t xml:space="preserve"> id</w:t>
+            </w:r>
+          </w:p>
+        </w:tc>
+      </w:tr>
+      <w:tr>
+        <w:trPr>
+          <w:trHeight w:val="300"/>
+        </w:trPr>
+        <w:tc>
+          <w:tcPr>
+            <w:tcW w:w="1480" w:type="dxa"/>
+            <w:tcBorders>
+              <w:top w:val="nil"/>
+              <w:left w:val="single" w:sz="8" w:space="0" w:color="auto"/>
+              <w:bottom w:val="single" w:sz="4" w:space="0" w:color="auto"/>
+              <w:right w:val="single" w:sz="4" w:space="0" w:color="auto"/>
+            </w:tcBorders>
+            <w:shd w:val="clear" w:color="auto" w:fill="auto"/>
+            <w:noWrap/>
+            <w:vAlign w:val="bottom"/>
+            <w:hideMark/>
+          </w:tcPr>
+          <w:p>
+            <w:pPr>
+              <w:spacing w:after="0" w:line="240" w:lineRule="auto"/>
+              <w:rPr>
+                <w:rFonts w:ascii="Calibri" w:eastAsia="Times New Roman" w:hAnsi="Calibri" w:cs="Times New Roman"/>
+                <w:color w:val="000000"/>
+              </w:rPr>
+            </w:pPr>
+            <w:proofErr w:type="spellStart"/>
+            <w:r>
+              <w:rPr>
+                <w:rFonts w:ascii="Calibri" w:eastAsia="Times New Roman" w:hAnsi="Calibri" w:cs="Times New Roman"/>
+                <w:color w:val="000000"/>
+              </w:rPr>
+              <w:t>Ainesosa_id</w:t>
+            </w:r>
+            <w:proofErr w:type="spellEnd"/>
+          </w:p>
+        </w:tc>
+        <w:tc>
+          <w:tcPr>
+            <w:tcW w:w="1800" w:type="dxa"/>
+            <w:tcBorders>
+              <w:top w:val="nil"/>
+              <w:left w:val="nil"/>
+              <w:bottom w:val="single" w:sz="4" w:space="0" w:color="auto"/>
+              <w:right w:val="single" w:sz="4" w:space="0" w:color="auto"/>
+            </w:tcBorders>
+            <w:shd w:val="clear" w:color="auto" w:fill="auto"/>
+            <w:noWrap/>
+            <w:vAlign w:val="bottom"/>
+            <w:hideMark/>
+          </w:tcPr>
+          <w:p>
+            <w:pPr>
+              <w:spacing w:after="0" w:line="240" w:lineRule="auto"/>
+              <w:rPr>
+                <w:rFonts w:ascii="Calibri" w:eastAsia="Times New Roman" w:hAnsi="Calibri" w:cs="Times New Roman"/>
+                <w:color w:val="000000"/>
+              </w:rPr>
+            </w:pPr>
+            <w:proofErr w:type="spellStart"/>
+            <w:r>
+              <w:rPr>
+                <w:rFonts w:ascii="Calibri" w:eastAsia="Times New Roman" w:hAnsi="Calibri" w:cs="Times New Roman"/>
+                <w:color w:val="000000"/>
+              </w:rPr>
+              <w:t>Kokonaisluku</w:t>
+            </w:r>
+            <w:proofErr w:type="spellEnd"/>
+          </w:p>
+        </w:tc>
+        <w:tc>
+          <w:tcPr>
+            <w:tcW w:w="2660" w:type="dxa"/>
+            <w:tcBorders>
+              <w:top w:val="nil"/>
+              <w:left w:val="nil"/>
+              <w:bottom w:val="single" w:sz="4" w:space="0" w:color="auto"/>
+              <w:right w:val="single" w:sz="8" w:space="0" w:color="auto"/>
+            </w:tcBorders>
+            <w:shd w:val="clear" w:color="auto" w:fill="auto"/>
+            <w:noWrap/>
+            <w:vAlign w:val="bottom"/>
+            <w:hideMark/>
+          </w:tcPr>
+          <w:p>
+            <w:pPr>
+              <w:spacing w:after="0" w:line="240" w:lineRule="auto"/>
+              <w:rPr>
+                <w:rFonts w:ascii="Calibri" w:eastAsia="Times New Roman" w:hAnsi="Calibri" w:cs="Times New Roman"/>
+                <w:color w:val="000000"/>
+              </w:rPr>
+            </w:pPr>
+            <w:proofErr w:type="spellStart"/>
+            <w:r>
+              <w:rPr>
+                <w:rFonts w:ascii="Calibri" w:eastAsia="Times New Roman" w:hAnsi="Calibri" w:cs="Times New Roman"/>
+                <w:color w:val="000000"/>
+              </w:rPr>
+              <w:t>Ainesoan</w:t>
+            </w:r>
+            <w:proofErr w:type="spellEnd"/>
+            <w:r>
+              <w:rPr>
+                <w:rFonts w:ascii="Calibri" w:eastAsia="Times New Roman" w:hAnsi="Calibri" w:cs="Times New Roman"/>
+                <w:color w:val="000000"/>
+              </w:rPr>
+              <w:t xml:space="preserve"> id</w:t>
+            </w:r>
+          </w:p>
+        </w:tc>
+      </w:tr>
+      <w:tr>
+        <w:trPr>
+          <w:trHeight w:val="300"/>
+        </w:trPr>
+        <w:tc>
+          <w:tcPr>
+            <w:tcW w:w="1480" w:type="dxa"/>
+            <w:tcBorders>
+              <w:top w:val="nil"/>
+              <w:left w:val="single" w:sz="8" w:space="0" w:color="auto"/>
+              <w:bottom w:val="nil"/>
+              <w:right w:val="single" w:sz="4" w:space="0" w:color="auto"/>
+            </w:tcBorders>
+            <w:shd w:val="clear" w:color="auto" w:fill="auto"/>
+            <w:noWrap/>
+            <w:vAlign w:val="bottom"/>
+            <w:hideMark/>
+          </w:tcPr>
+          <w:p>
+            <w:pPr>
+              <w:spacing w:after="0" w:line="240" w:lineRule="auto"/>
+              <w:rPr>
+                <w:rFonts w:ascii="Calibri" w:eastAsia="Times New Roman" w:hAnsi="Calibri" w:cs="Times New Roman"/>
+                <w:color w:val="000000"/>
+              </w:rPr>
+            </w:pPr>
+            <w:proofErr w:type="spellStart"/>
+            <w:r>
+              <w:rPr>
+                <w:rFonts w:ascii="Calibri" w:eastAsia="Times New Roman" w:hAnsi="Calibri" w:cs="Times New Roman"/>
+                <w:color w:val="000000"/>
+              </w:rPr>
+              <w:t>Määrä</w:t>
+            </w:r>
+            <w:proofErr w:type="spellEnd"/>
+          </w:p>
+        </w:tc>
+        <w:tc>
+          <w:tcPr>
+            <w:tcW w:w="1800" w:type="dxa"/>
+            <w:tcBorders>
+              <w:top w:val="nil"/>
+              <w:left w:val="nil"/>
+              <w:bottom w:val="nil"/>
+              <w:right w:val="single" w:sz="4" w:space="0" w:color="auto"/>
+            </w:tcBorders>
+            <w:shd w:val="clear" w:color="auto" w:fill="auto"/>
+            <w:noWrap/>
+            <w:vAlign w:val="bottom"/>
+            <w:hideMark/>
+          </w:tcPr>
+          <w:p>
+            <w:pPr>
+              <w:spacing w:after="0" w:line="240" w:lineRule="auto"/>
+              <w:rPr>
+                <w:rFonts w:ascii="Calibri" w:eastAsia="Times New Roman" w:hAnsi="Calibri" w:cs="Times New Roman"/>
+                <w:color w:val="000000"/>
+              </w:rPr>
+            </w:pPr>
+            <w:r>
+              <w:rPr>
+                <w:rFonts w:ascii="Calibri" w:eastAsia="Times New Roman" w:hAnsi="Calibri" w:cs="Times New Roman"/>
+                <w:color w:val="000000"/>
+              </w:rPr>
+              <w:t>Decimal(4,1)</w:t>
+            </w:r>
+          </w:p>
+        </w:tc>
+        <w:tc>
+          <w:tcPr>
+            <w:tcW w:w="2660" w:type="dxa"/>
+            <w:tcBorders>
+              <w:top w:val="nil"/>
+              <w:left w:val="nil"/>
+              <w:bottom w:val="nil"/>
+              <w:right w:val="single" w:sz="8" w:space="0" w:color="auto"/>
+            </w:tcBorders>
+            <w:shd w:val="clear" w:color="auto" w:fill="auto"/>
+            <w:noWrap/>
+            <w:vAlign w:val="bottom"/>
+            <w:hideMark/>
+          </w:tcPr>
+          <w:p>
+            <w:pPr>
+              <w:spacing w:after="0" w:line="240" w:lineRule="auto"/>
+              <w:rPr>
+                <w:rFonts w:ascii="Calibri" w:eastAsia="Times New Roman" w:hAnsi="Calibri" w:cs="Times New Roman"/>
+                <w:color w:val="000000"/>
+              </w:rPr>
+            </w:pPr>
+            <w:proofErr w:type="spellStart"/>
+            <w:r>
+              <w:rPr>
+                <w:rFonts w:ascii="Calibri" w:eastAsia="Times New Roman" w:hAnsi="Calibri" w:cs="Times New Roman"/>
+                <w:color w:val="000000"/>
+              </w:rPr>
+              <w:t>Määrä</w:t>
+            </w:r>
+            <w:proofErr w:type="spellEnd"/>
+            <w:r>
+              <w:rPr>
+                <w:rFonts w:ascii="Calibri" w:eastAsia="Times New Roman" w:hAnsi="Calibri" w:cs="Times New Roman"/>
+                <w:color w:val="000000"/>
+              </w:rPr>
+              <w:t xml:space="preserve">, </w:t>
+            </w:r>
+            <w:proofErr w:type="spellStart"/>
+            <w:r>
+              <w:rPr>
+                <w:rFonts w:ascii="Calibri" w:eastAsia="Times New Roman" w:hAnsi="Calibri" w:cs="Times New Roman"/>
+                <w:color w:val="000000"/>
+              </w:rPr>
+              <w:t>paljonko</w:t>
+            </w:r>
+            <w:proofErr w:type="spellEnd"/>
+            <w:r>
+              <w:rPr>
+                <w:rFonts w:ascii="Calibri" w:eastAsia="Times New Roman" w:hAnsi="Calibri" w:cs="Times New Roman"/>
+                <w:color w:val="000000"/>
+              </w:rPr>
+              <w:t xml:space="preserve"> </w:t>
+            </w:r>
+            <w:proofErr w:type="spellStart"/>
+            <w:r>
+              <w:rPr>
+                <w:rFonts w:ascii="Calibri" w:eastAsia="Times New Roman" w:hAnsi="Calibri" w:cs="Times New Roman"/>
+                <w:color w:val="000000"/>
+              </w:rPr>
+              <w:t>ainesosaa</w:t>
+            </w:r>
+            <w:proofErr w:type="spellEnd"/>
+          </w:p>
+        </w:tc>
+      </w:tr>
+      <w:tr>
+        <w:trPr>
+          <w:trHeight w:val="300"/>
+        </w:trPr>
+        <w:tc>
+          <w:tcPr>
+            <w:tcW w:w="1480" w:type="dxa"/>
+            <w:tcBorders>
+              <w:top w:val="nil"/>
+              <w:left w:val="single" w:sz="8" w:space="0" w:color="auto"/>
+              <w:bottom w:val="single" w:sz="4" w:space="0" w:color="auto"/>
+              <w:right w:val="single" w:sz="4" w:space="0" w:color="auto"/>
+            </w:tcBorders>
+            <w:shd w:val="clear" w:color="auto" w:fill="auto"/>
+            <w:noWrap/>
+            <w:vAlign w:val="bottom"/>
+            <w:hideMark/>
+          </w:tcPr>
+          <w:p>
+            <w:pPr>
+              <w:spacing w:after="0" w:line="240" w:lineRule="auto"/>
+              <w:rPr>
+                <w:rFonts w:ascii="Calibri" w:eastAsia="Times New Roman" w:hAnsi="Calibri" w:cs="Times New Roman"/>
+                <w:color w:val="000000"/>
+              </w:rPr>
+            </w:pPr>
+            <w:r>
+              <w:rPr>
+                <w:rFonts w:ascii="Calibri" w:eastAsia="Times New Roman" w:hAnsi="Calibri" w:cs="Times New Roman"/>
+                <w:color w:val="000000"/>
+              </w:rPr>
+              <w:t> </w:t>
+            </w:r>
+          </w:p>
+        </w:tc>
+        <w:tc>
+          <w:tcPr>
+            <w:tcW w:w="1800" w:type="dxa"/>
+            <w:tcBorders>
+              <w:top w:val="nil"/>
+              <w:left w:val="nil"/>
+              <w:bottom w:val="single" w:sz="4" w:space="0" w:color="auto"/>
+              <w:right w:val="single" w:sz="4" w:space="0" w:color="auto"/>
+            </w:tcBorders>
+            <w:shd w:val="clear" w:color="auto" w:fill="auto"/>
+            <w:noWrap/>
+            <w:vAlign w:val="bottom"/>
+            <w:hideMark/>
+          </w:tcPr>
+          <w:p>
+            <w:pPr>
+              <w:spacing w:after="0" w:line="240" w:lineRule="auto"/>
+              <w:rPr>
+                <w:rFonts w:ascii="Calibri" w:eastAsia="Times New Roman" w:hAnsi="Calibri" w:cs="Times New Roman"/>
+                <w:color w:val="000000"/>
+              </w:rPr>
+            </w:pPr>
+            <w:r>
+              <w:rPr>
+                <w:rFonts w:ascii="Calibri" w:eastAsia="Times New Roman" w:hAnsi="Calibri" w:cs="Times New Roman"/>
+                <w:color w:val="000000"/>
+              </w:rPr>
+              <w:t> </w:t>
+            </w:r>
+          </w:p>
+        </w:tc>
+        <w:tc>
+          <w:tcPr>
+            <w:tcW w:w="2660" w:type="dxa"/>
+            <w:tcBorders>
+              <w:top w:val="nil"/>
+              <w:left w:val="nil"/>
+              <w:bottom w:val="single" w:sz="4" w:space="0" w:color="auto"/>
+              <w:right w:val="single" w:sz="8" w:space="0" w:color="auto"/>
+            </w:tcBorders>
+            <w:shd w:val="clear" w:color="auto" w:fill="auto"/>
+            <w:noWrap/>
+            <w:vAlign w:val="bottom"/>
+            <w:hideMark/>
+          </w:tcPr>
+          <w:p>
+            <w:pPr>
+              <w:spacing w:after="0" w:line="240" w:lineRule="auto"/>
+              <w:rPr>
+                <w:rFonts w:ascii="Calibri" w:eastAsia="Times New Roman" w:hAnsi="Calibri" w:cs="Times New Roman"/>
+                <w:color w:val="000000"/>
+              </w:rPr>
+            </w:pPr>
+            <w:r>
+              <w:rPr>
+                <w:rFonts w:ascii="Calibri" w:eastAsia="Times New Roman" w:hAnsi="Calibri" w:cs="Times New Roman"/>
+                <w:color w:val="000000"/>
+              </w:rPr>
+              <w:t xml:space="preserve">on </w:t>
+            </w:r>
+            <w:proofErr w:type="spellStart"/>
+            <w:r>
+              <w:rPr>
+                <w:rFonts w:ascii="Calibri" w:eastAsia="Times New Roman" w:hAnsi="Calibri" w:cs="Times New Roman"/>
+                <w:color w:val="000000"/>
+              </w:rPr>
+              <w:t>drinkissä</w:t>
+            </w:r>
+            <w:proofErr w:type="spellEnd"/>
+          </w:p>
+        </w:tc>
+      </w:tr>
+      <w:tr>
+        <w:trPr>
+          <w:trHeight w:val="300"/>
+        </w:trPr>
+        <w:tc>
+          <w:tcPr>
+            <w:tcW w:w="1480" w:type="dxa"/>
+            <w:tcBorders>
+              <w:top w:val="nil"/>
+              <w:left w:val="single" w:sz="8" w:space="0" w:color="auto"/>
+              <w:bottom w:val="nil"/>
+              <w:right w:val="single" w:sz="4" w:space="0" w:color="auto"/>
+            </w:tcBorders>
+            <w:shd w:val="clear" w:color="auto" w:fill="auto"/>
+            <w:noWrap/>
+            <w:vAlign w:val="bottom"/>
+            <w:hideMark/>
+          </w:tcPr>
+          <w:p>
+            <w:pPr>
+              <w:spacing w:after="0" w:line="240" w:lineRule="auto"/>
+              <w:rPr>
+                <w:rFonts w:ascii="Calibri" w:eastAsia="Times New Roman" w:hAnsi="Calibri" w:cs="Times New Roman"/>
+                <w:color w:val="000000"/>
+              </w:rPr>
+            </w:pPr>
+            <w:proofErr w:type="spellStart"/>
+            <w:r>
+              <w:rPr>
+                <w:rFonts w:ascii="Calibri" w:eastAsia="Times New Roman" w:hAnsi="Calibri" w:cs="Times New Roman"/>
+                <w:color w:val="000000"/>
+              </w:rPr>
+              <w:t>Yksikkö</w:t>
+            </w:r>
+            <w:proofErr w:type="spellEnd"/>
+          </w:p>
+        </w:tc>
+        <w:tc>
+          <w:tcPr>
+            <w:tcW w:w="1800" w:type="dxa"/>
+            <w:tcBorders>
+              <w:top w:val="nil"/>
+              <w:left w:val="nil"/>
+              <w:bottom w:val="nil"/>
+              <w:right w:val="single" w:sz="4" w:space="0" w:color="auto"/>
+            </w:tcBorders>
+            <w:shd w:val="clear" w:color="auto" w:fill="auto"/>
+            <w:noWrap/>
+            <w:vAlign w:val="bottom"/>
+            <w:hideMark/>
+          </w:tcPr>
+          <w:p>
+            <w:pPr>
+              <w:spacing w:after="0" w:line="240" w:lineRule="auto"/>
+              <w:rPr>
+                <w:rFonts w:ascii="Calibri" w:eastAsia="Times New Roman" w:hAnsi="Calibri" w:cs="Times New Roman"/>
+                <w:color w:val="000000"/>
+              </w:rPr>
+            </w:pPr>
+            <w:proofErr w:type="spellStart"/>
+            <w:r>
+              <w:rPr>
+                <w:rFonts w:ascii="Calibri" w:eastAsia="Times New Roman" w:hAnsi="Calibri" w:cs="Times New Roman"/>
+                <w:color w:val="000000"/>
+              </w:rPr>
+              <w:t>Merkkijono</w:t>
+            </w:r>
+            <w:proofErr w:type="spellEnd"/>
+            <w:r>
+              <w:rPr>
+                <w:rFonts w:ascii="Calibri" w:eastAsia="Times New Roman" w:hAnsi="Calibri" w:cs="Times New Roman"/>
+                <w:color w:val="000000"/>
+              </w:rPr>
+              <w:t xml:space="preserve"> max</w:t>
+            </w:r>
+          </w:p>
+        </w:tc>
+        <w:tc>
+          <w:tcPr>
+            <w:tcW w:w="2660" w:type="dxa"/>
+            <w:tcBorders>
+              <w:top w:val="nil"/>
+              <w:left w:val="nil"/>
+              <w:bottom w:val="nil"/>
+              <w:right w:val="single" w:sz="8" w:space="0" w:color="auto"/>
+            </w:tcBorders>
+            <w:shd w:val="clear" w:color="auto" w:fill="auto"/>
+            <w:noWrap/>
+            <w:vAlign w:val="bottom"/>
+            <w:hideMark/>
+          </w:tcPr>
+          <w:p>
+            <w:pPr>
+              <w:spacing w:after="0" w:line="240" w:lineRule="auto"/>
+              <w:rPr>
+                <w:rFonts w:ascii="Calibri" w:eastAsia="Times New Roman" w:hAnsi="Calibri" w:cs="Times New Roman"/>
+                <w:color w:val="000000"/>
+              </w:rPr>
+            </w:pPr>
+            <w:proofErr w:type="spellStart"/>
+            <w:r>
+              <w:rPr>
+                <w:rFonts w:ascii="Calibri" w:eastAsia="Times New Roman" w:hAnsi="Calibri" w:cs="Times New Roman"/>
+                <w:color w:val="000000"/>
+              </w:rPr>
+              <w:t>Ainesosan</w:t>
+            </w:r>
+            <w:proofErr w:type="spellEnd"/>
+            <w:r>
+              <w:rPr>
+                <w:rFonts w:ascii="Calibri" w:eastAsia="Times New Roman" w:hAnsi="Calibri" w:cs="Times New Roman"/>
+                <w:color w:val="000000"/>
+              </w:rPr>
+              <w:t xml:space="preserve"> </w:t>
+            </w:r>
+            <w:proofErr w:type="spellStart"/>
+            <w:r>
+              <w:rPr>
+                <w:rFonts w:ascii="Calibri" w:eastAsia="Times New Roman" w:hAnsi="Calibri" w:cs="Times New Roman"/>
+                <w:color w:val="000000"/>
+              </w:rPr>
+              <w:t>määrän</w:t>
+            </w:r>
+            <w:proofErr w:type="spellEnd"/>
+            <w:r>
+              <w:rPr>
+                <w:rFonts w:ascii="Calibri" w:eastAsia="Times New Roman" w:hAnsi="Calibri" w:cs="Times New Roman"/>
+                <w:color w:val="000000"/>
+              </w:rPr>
+              <w:t xml:space="preserve"> </w:t>
+            </w:r>
+            <w:proofErr w:type="spellStart"/>
+            <w:r>
+              <w:rPr>
+                <w:rFonts w:ascii="Calibri" w:eastAsia="Times New Roman" w:hAnsi="Calibri" w:cs="Times New Roman"/>
+                <w:color w:val="000000"/>
+              </w:rPr>
+              <w:t>yksikkö</w:t>
+            </w:r>
+            <w:proofErr w:type="spellEnd"/>
+            <w:r>
+              <w:rPr>
+                <w:rFonts w:ascii="Calibri" w:eastAsia="Times New Roman" w:hAnsi="Calibri" w:cs="Times New Roman"/>
+                <w:color w:val="000000"/>
+              </w:rPr>
+              <w:t xml:space="preserve"> </w:t>
+            </w:r>
+          </w:p>
+        </w:tc>
+      </w:tr>
+      <w:tr>
+        <w:trPr>
+          <w:trHeight w:val="315"/>
+        </w:trPr>
+        <w:tc>
+          <w:tcPr>
+            <w:tcW w:w="1480" w:type="dxa"/>
+            <w:tcBorders>
+              <w:top w:val="nil"/>
+              <w:left w:val="single" w:sz="8" w:space="0" w:color="auto"/>
+              <w:bottom w:val="single" w:sz="8" w:space="0" w:color="auto"/>
+              <w:right w:val="single" w:sz="4" w:space="0" w:color="auto"/>
+            </w:tcBorders>
+            <w:shd w:val="clear" w:color="auto" w:fill="auto"/>
+            <w:noWrap/>
+            <w:vAlign w:val="bottom"/>
+            <w:hideMark/>
+          </w:tcPr>
+          <w:p>
+            <w:pPr>
+              <w:spacing w:after="0" w:line="240" w:lineRule="auto"/>
+              <w:rPr>
+                <w:rFonts w:ascii="Calibri" w:eastAsia="Times New Roman" w:hAnsi="Calibri" w:cs="Times New Roman"/>
+                <w:color w:val="000000"/>
+              </w:rPr>
+            </w:pPr>
+            <w:r>
+              <w:rPr>
+                <w:rFonts w:ascii="Calibri" w:eastAsia="Times New Roman" w:hAnsi="Calibri" w:cs="Times New Roman"/>
+                <w:color w:val="000000"/>
+              </w:rPr>
+              <w:t> </w:t>
+            </w:r>
+          </w:p>
+        </w:tc>
+        <w:tc>
+          <w:tcPr>
+            <w:tcW w:w="1800" w:type="dxa"/>
+            <w:tcBorders>
+              <w:top w:val="nil"/>
+              <w:left w:val="nil"/>
+              <w:bottom w:val="single" w:sz="8" w:space="0" w:color="auto"/>
+              <w:right w:val="single" w:sz="4" w:space="0" w:color="auto"/>
+            </w:tcBorders>
+            <w:shd w:val="clear" w:color="auto" w:fill="auto"/>
+            <w:noWrap/>
+            <w:vAlign w:val="bottom"/>
+            <w:hideMark/>
+          </w:tcPr>
+          <w:p>
+            <w:pPr>
+              <w:spacing w:after="0" w:line="240" w:lineRule="auto"/>
+              <w:rPr>
+                <w:rFonts w:ascii="Calibri" w:eastAsia="Times New Roman" w:hAnsi="Calibri" w:cs="Times New Roman"/>
+                <w:color w:val="000000"/>
+              </w:rPr>
+            </w:pPr>
+            <w:r>
+              <w:rPr>
+                <w:rFonts w:ascii="Calibri" w:eastAsia="Times New Roman" w:hAnsi="Calibri" w:cs="Times New Roman"/>
+                <w:color w:val="000000"/>
+              </w:rPr>
+              <w:t xml:space="preserve">10 </w:t>
+            </w:r>
+            <w:proofErr w:type="spellStart"/>
+            <w:r>
+              <w:rPr>
+                <w:rFonts w:ascii="Calibri" w:eastAsia="Times New Roman" w:hAnsi="Calibri" w:cs="Times New Roman"/>
+                <w:color w:val="000000"/>
+              </w:rPr>
+              <w:t>merkkiä</w:t>
+            </w:r>
+            <w:proofErr w:type="spellEnd"/>
+          </w:p>
+        </w:tc>
+        <w:tc>
+          <w:tcPr>
+            <w:tcW w:w="2660" w:type="dxa"/>
+            <w:tcBorders>
+              <w:top w:val="nil"/>
+              <w:left w:val="nil"/>
+              <w:bottom w:val="single" w:sz="8" w:space="0" w:color="auto"/>
+              <w:right w:val="single" w:sz="8" w:space="0" w:color="auto"/>
+            </w:tcBorders>
+            <w:shd w:val="clear" w:color="auto" w:fill="auto"/>
+            <w:noWrap/>
+            <w:vAlign w:val="bottom"/>
+            <w:hideMark/>
+          </w:tcPr>
+          <w:p>
+            <w:pPr>
+              <w:spacing w:after="0" w:line="240" w:lineRule="auto"/>
+              <w:rPr>
+                <w:rFonts w:ascii="Calibri" w:eastAsia="Times New Roman" w:hAnsi="Calibri" w:cs="Times New Roman"/>
+                <w:color w:val="000000"/>
+              </w:rPr>
+            </w:pPr>
+            <w:proofErr w:type="spellStart"/>
+            <w:r>
+              <w:rPr>
+                <w:rFonts w:ascii="Calibri" w:eastAsia="Times New Roman" w:hAnsi="Calibri" w:cs="Times New Roman"/>
+                <w:color w:val="000000"/>
+              </w:rPr>
+              <w:t>drinkissä</w:t>
+            </w:r>
+            <w:proofErr w:type="spellEnd"/>
+          </w:p>
+        </w:tc>
+      </w:tr>
+    </w:tbl>
+    <w:p>
+      <w:pPr>
+        <w:rPr>
+          <w:b/>
+          <w:sz w:val="24"/>
+          <w:lang w:val="fi-FI"/>
+        </w:rPr>
+      </w:pPr>
     </w:p>
     <w:p>
       <w:pPr>
-        <w:rPr>
-          <w:lang w:val="fi-FI"/>
-        </w:rPr>
-      </w:pPr>
+        <w:pStyle w:val="Heading1"/>
+        <w:rPr>
+          <w:color w:val="auto"/>
+          <w:lang w:val="fi-FI"/>
+        </w:rPr>
+      </w:pPr>
+      <w:bookmarkStart w:id="8" w:name="_Toc386402082"/>
+      <w:r>
+        <w:rPr>
+          <w:color w:val="auto"/>
+          <w:lang w:val="fi-FI"/>
+        </w:rPr>
+        <w:t>4 Relaatiotietokantakaavio</w:t>
+      </w:r>
+      <w:bookmarkEnd w:id="8"/>
     </w:p>
     <w:p>
       <w:pPr>
+        <w:rPr>
+          <w:lang w:val="fi-FI"/>
+        </w:rPr>
+      </w:pPr>
+    </w:p>
+    <w:p>
+      <w:pPr>
         <w:pStyle w:val="Heading1"/>
         <w:rPr>
           <w:lang w:val="fi-FI"/>
         </w:rPr>
       </w:pPr>
-      <w:bookmarkStart w:id="10" w:name="_Toc383979733"/>
-      <w:bookmarkStart w:id="11" w:name="_Toc385176538"/>
-      <w:bookmarkStart w:id="12" w:name="_Toc385183487"/>
+      <w:bookmarkStart w:id="9" w:name="_Toc383979733"/>
+      <w:bookmarkStart w:id="10" w:name="_Toc385176538"/>
+      <w:bookmarkStart w:id="11" w:name="_Toc385183487"/>
+      <w:bookmarkStart w:id="12" w:name="_Toc386402083"/>
       <w:r>
         <w:rPr>
           <w:noProof/>
@@ -7378,6 +9078,7 @@
           </wp:inline>
         </w:drawing>
       </w:r>
+      <w:bookmarkEnd w:id="9"/>
       <w:bookmarkEnd w:id="10"/>
       <w:bookmarkEnd w:id="11"/>
       <w:bookmarkEnd w:id="12"/>
@@ -7393,18 +9094,37 @@
     </w:p>
     <w:p>
       <w:pPr>
+        <w:rPr>
+          <w:rFonts w:asciiTheme="majorHAnsi" w:eastAsiaTheme="majorEastAsia" w:hAnsiTheme="majorHAnsi" w:cstheme="majorBidi"/>
+          <w:b/>
+          <w:bCs/>
+          <w:sz w:val="26"/>
+          <w:szCs w:val="26"/>
+          <w:lang w:val="fi-FI"/>
+        </w:rPr>
+      </w:pPr>
+      <w:r>
+        <w:rPr>
+          <w:lang w:val="fi-FI"/>
+        </w:rPr>
+        <w:br w:type="page"/>
+      </w:r>
+    </w:p>
+    <w:p>
+      <w:pPr>
         <w:pStyle w:val="Heading2"/>
         <w:rPr>
           <w:color w:val="auto"/>
           <w:lang w:val="fi-FI"/>
         </w:rPr>
       </w:pPr>
-      <w:bookmarkStart w:id="13" w:name="_Toc385183488"/>
+      <w:bookmarkStart w:id="13" w:name="_Toc386402084"/>
       <w:r>
         <w:rPr>
           <w:color w:val="auto"/>
           <w:lang w:val="fi-FI"/>
         </w:rPr>
+        <w:lastRenderedPageBreak/>
         <w:t>5 Järjestelmän yleisrakenne</w:t>
       </w:r>
       <w:bookmarkEnd w:id="13"/>
@@ -7537,34 +9257,18 @@
     </w:p>
     <w:p>
       <w:pPr>
-        <w:rPr>
-          <w:sz w:val="24"/>
-          <w:lang w:val="fi-FI"/>
-        </w:rPr>
-      </w:pPr>
-      <w:r>
-        <w:rPr>
-          <w:sz w:val="24"/>
-          <w:lang w:val="fi-FI"/>
-        </w:rPr>
-        <w:br w:type="page"/>
-      </w:r>
-    </w:p>
-    <w:p>
-      <w:pPr>
         <w:pStyle w:val="Heading2"/>
         <w:rPr>
           <w:color w:val="auto"/>
           <w:lang w:val="fi-FI"/>
         </w:rPr>
       </w:pPr>
-      <w:bookmarkStart w:id="14" w:name="_Toc385183489"/>
+      <w:bookmarkStart w:id="14" w:name="_Toc386402085"/>
       <w:r>
         <w:rPr>
           <w:color w:val="auto"/>
           <w:lang w:val="fi-FI"/>
         </w:rPr>
-        <w:lastRenderedPageBreak/>
         <w:t>Alustava sivukartta</w:t>
       </w:r>
       <w:bookmarkEnd w:id="14"/>
@@ -7650,7 +9354,7 @@
           <w:lang w:val="fi-FI"/>
         </w:rPr>
       </w:pPr>
-      <w:bookmarkStart w:id="15" w:name="_Toc385183490"/>
+      <w:bookmarkStart w:id="15" w:name="_Toc386402086"/>
       <w:proofErr w:type="spellStart"/>
       <w:r>
         <w:rPr>
@@ -7737,7 +9441,7 @@
           <w:lang w:val="fi-FI"/>
         </w:rPr>
       </w:pPr>
-      <w:bookmarkStart w:id="16" w:name="_Toc385183491"/>
+      <w:bookmarkStart w:id="16" w:name="_Toc386402087"/>
       <w:r>
         <w:rPr>
           <w:color w:val="auto"/>
@@ -7836,7 +9540,7 @@
           <w:lang w:val="fi-FI"/>
         </w:rPr>
       </w:pPr>
-      <w:bookmarkStart w:id="17" w:name="_Toc385183492"/>
+      <w:bookmarkStart w:id="17" w:name="_Toc386402088"/>
       <w:r>
         <w:rPr>
           <w:color w:val="auto"/>
@@ -7934,7 +9638,7 @@
           <w:lang w:val="fi-FI"/>
         </w:rPr>
       </w:pPr>
-      <w:bookmarkStart w:id="18" w:name="_Toc385183493"/>
+      <w:bookmarkStart w:id="18" w:name="_Toc386402089"/>
       <w:r>
         <w:rPr>
           <w:color w:val="auto"/>
@@ -7959,6 +9663,20 @@
         </w:rPr>
         <w:t>Sivustolla on navigaatiopalkki, jonka avulla käyttäjä pääsee suoraan haku-, drinkkilistaus- ja etusivulle sekä kirjautumaan sisään/ulos. Nämä sivut ovat myös julkisia, lukuun ottamatta uloskirjautumista.</w:t>
       </w:r>
+      <w:r>
+        <w:rPr>
+          <w:sz w:val="24"/>
+          <w:lang w:val="fi-FI"/>
+        </w:rPr>
+        <w:t xml:space="preserve"> </w:t>
+      </w:r>
+      <w:r>
+        <w:rPr>
+          <w:sz w:val="24"/>
+          <w:lang w:val="fi-FI"/>
+        </w:rPr>
+        <w:t>Lisäksi navigaatiopalkissa ylläpitäjä näkee linkit käyttäjien selaamiseen ja ehdotettuihin drinkkeihin.</w:t>
+      </w:r>
     </w:p>
     <w:p>
       <w:pPr>
@@ -7974,9 +9692,9 @@
         </w:rPr>
         <w:drawing>
           <wp:inline distT="0" distB="0" distL="0" distR="0">
-            <wp:extent cx="6539073" cy="4476750"/>
+            <wp:extent cx="5943600" cy="4211434"/>
             <wp:effectExtent l="0" t="0" r="0" b="0"/>
-            <wp:docPr id="9" name="Picture 9" descr="C:\Users\Sonja\Documents\Ohjelmointisälää\tsoha\komponentit.png"/>
+            <wp:docPr id="4" name="Picture 4" descr="C:\Users\Sonja\Documents\Ohjelmointisälää\tsoha\komponentit.png"/>
             <wp:cNvGraphicFramePr>
               <a:graphicFrameLocks xmlns:a="http://schemas.openxmlformats.org/drawingml/2006/main" noChangeAspect="1"/>
             </wp:cNvGraphicFramePr>
@@ -8005,7 +9723,7 @@
                   <pic:spPr bwMode="auto">
                     <a:xfrm>
                       <a:off x="0" y="0"/>
-                      <a:ext cx="6544609" cy="4480540"/>
+                      <a:ext cx="5943600" cy="4211434"/>
                     </a:xfrm>
                     <a:prstGeom prst="rect">
                       <a:avLst/>
@@ -8024,85 +9742,13 @@
     </w:p>
     <w:p>
       <w:pPr>
-        <w:rPr>
-          <w:sz w:val="24"/>
-          <w:lang w:val="fi-FI"/>
-        </w:rPr>
-      </w:pPr>
-      <w:r>
-        <w:rPr>
-          <w:sz w:val="24"/>
-          <w:lang w:val="fi-FI"/>
-        </w:rPr>
-        <w:t>Oikeus drinkin poistamiseen ja muokkaamiseen on vain ylläpitäjällä.</w:t>
-      </w:r>
-      <w:r>
-        <w:rPr>
-          <w:sz w:val="24"/>
-          <w:lang w:val="fi-FI"/>
-        </w:rPr>
-        <w:t xml:space="preserve"> Vaikka sivustoilla on jo drinkin ehdottamis</w:t>
-      </w:r>
-      <w:r>
-        <w:rPr>
-          <w:sz w:val="24"/>
-          <w:lang w:val="fi-FI"/>
-        </w:rPr>
-        <w:t>lomake</w:t>
-      </w:r>
-      <w:r>
-        <w:rPr>
-          <w:sz w:val="24"/>
-          <w:lang w:val="fi-FI"/>
-        </w:rPr>
-        <w:t>, ei tämä ole vielä</w:t>
-      </w:r>
-      <w:r>
-        <w:rPr>
-          <w:sz w:val="24"/>
-          <w:lang w:val="fi-FI"/>
-        </w:rPr>
-        <w:t xml:space="preserve"> sovelluksessa käytössä. Y</w:t>
-      </w:r>
-      <w:r>
-        <w:rPr>
-          <w:sz w:val="24"/>
-          <w:lang w:val="fi-FI"/>
-        </w:rPr>
-        <w:t xml:space="preserve">lläpitäjä ei </w:t>
-      </w:r>
-      <w:r>
-        <w:rPr>
-          <w:sz w:val="24"/>
-          <w:lang w:val="fi-FI"/>
-        </w:rPr>
-        <w:t xml:space="preserve">siis </w:t>
-      </w:r>
-      <w:r>
-        <w:rPr>
-          <w:sz w:val="24"/>
-          <w:lang w:val="fi-FI"/>
-        </w:rPr>
-        <w:t>vielä tällä hetkellä hyväksy ehdotettuja.</w:t>
-      </w:r>
-    </w:p>
-    <w:p>
-      <w:pPr>
-        <w:rPr>
-          <w:sz w:val="24"/>
-          <w:lang w:val="fi-FI"/>
-        </w:rPr>
-      </w:pPr>
-    </w:p>
-    <w:p>
-      <w:pPr>
         <w:pStyle w:val="Heading1"/>
         <w:rPr>
           <w:color w:val="auto"/>
           <w:lang w:val="fi-FI"/>
         </w:rPr>
       </w:pPr>
-      <w:bookmarkStart w:id="19" w:name="_Toc385183494"/>
+      <w:bookmarkStart w:id="19" w:name="_Toc386402090"/>
       <w:r>
         <w:rPr>
           <w:color w:val="auto"/>
@@ -8213,13 +9859,12 @@
           <w:lang w:val="fi-FI"/>
         </w:rPr>
       </w:pPr>
-      <w:bookmarkStart w:id="20" w:name="_Toc385183495"/>
+      <w:bookmarkStart w:id="20" w:name="_Toc386402091"/>
       <w:r>
         <w:rPr>
           <w:color w:val="auto"/>
           <w:lang w:val="fi-FI"/>
         </w:rPr>
-        <w:lastRenderedPageBreak/>
         <w:t>8 Käynnistys- /käyttöohje</w:t>
       </w:r>
       <w:bookmarkEnd w:id="20"/>
@@ -8276,20 +9921,540 @@
     <w:p>
       <w:pPr>
         <w:rPr>
-          <w:b/>
-          <w:sz w:val="24"/>
-          <w:lang w:val="fi-FI"/>
-        </w:rPr>
-      </w:pPr>
+          <w:sz w:val="24"/>
+          <w:lang w:val="fi-FI"/>
+        </w:rPr>
+      </w:pPr>
+      <w:r>
+        <w:rPr>
+          <w:sz w:val="24"/>
+          <w:lang w:val="fi-FI"/>
+        </w:rPr>
+        <w:br w:type="page"/>
+      </w:r>
     </w:p>
     <w:p>
       <w:pPr>
-        <w:ind w:left="720"/>
-        <w:rPr>
-          <w:sz w:val="24"/>
-          <w:lang w:val="fi-FI"/>
-        </w:rPr>
-      </w:pPr>
+        <w:pStyle w:val="Heading2"/>
+        <w:rPr>
+          <w:rStyle w:val="Heading1Char"/>
+          <w:b/>
+          <w:color w:val="auto"/>
+          <w:lang w:val="fi-FI"/>
+        </w:rPr>
+      </w:pPr>
+      <w:bookmarkStart w:id="21" w:name="_Toc386402092"/>
+      <w:r>
+        <w:rPr>
+          <w:rStyle w:val="Heading1Char"/>
+          <w:b/>
+          <w:color w:val="auto"/>
+        </w:rPr>
+        <w:lastRenderedPageBreak/>
+        <w:t>9</w:t>
+      </w:r>
+      <w:r>
+        <w:rPr>
+          <w:color w:val="auto"/>
+          <w:lang w:val="fi-FI"/>
+        </w:rPr>
+        <w:t xml:space="preserve"> </w:t>
+      </w:r>
+      <w:r>
+        <w:rPr>
+          <w:rStyle w:val="Heading1Char"/>
+          <w:b/>
+          <w:color w:val="auto"/>
+          <w:lang w:val="fi-FI"/>
+        </w:rPr>
+        <w:t xml:space="preserve">Testaus, tunnetut </w:t>
+      </w:r>
+      <w:proofErr w:type="spellStart"/>
+      <w:r>
+        <w:rPr>
+          <w:rStyle w:val="Heading1Char"/>
+          <w:b/>
+          <w:color w:val="auto"/>
+          <w:lang w:val="fi-FI"/>
+        </w:rPr>
+        <w:t>bugit</w:t>
+      </w:r>
+      <w:proofErr w:type="spellEnd"/>
+      <w:r>
+        <w:rPr>
+          <w:rStyle w:val="Heading1Char"/>
+          <w:b/>
+          <w:color w:val="auto"/>
+          <w:lang w:val="fi-FI"/>
+        </w:rPr>
+        <w:t xml:space="preserve"> </w:t>
+      </w:r>
+      <w:proofErr w:type="gramStart"/>
+      <w:r>
+        <w:rPr>
+          <w:rStyle w:val="Heading1Char"/>
+          <w:b/>
+          <w:color w:val="auto"/>
+          <w:lang w:val="fi-FI"/>
+        </w:rPr>
+        <w:t>ja</w:t>
+      </w:r>
+      <w:proofErr w:type="gramEnd"/>
+      <w:r>
+        <w:rPr>
+          <w:rStyle w:val="Heading1Char"/>
+          <w:b/>
+          <w:color w:val="auto"/>
+          <w:lang w:val="fi-FI"/>
+        </w:rPr>
+        <w:t xml:space="preserve"> puutteet &amp; jatkokehitysideat</w:t>
+      </w:r>
+      <w:bookmarkEnd w:id="21"/>
+    </w:p>
+    <w:p>
+      <w:pPr>
+        <w:rPr>
+          <w:sz w:val="24"/>
+          <w:lang w:val="fi-FI"/>
+        </w:rPr>
+      </w:pPr>
+      <w:r>
+        <w:rPr>
+          <w:sz w:val="24"/>
+          <w:lang w:val="fi-FI"/>
+        </w:rPr>
+        <w:t xml:space="preserve">Sovellusta on testattu esim. yrittämällä syöttää erilaisia, puutteellisiakin, tietoja lomakkeille. Lisäksi sovelluksen toimivuuden ja turvallisuuden takaamiseksi esim. ainoastaan ylläpitäjän oikeuksilla päästäville sivuille on laitettu tarkistukset, jotta sivua ei voida ladata vain kirjoittamalla osoite </w:t>
+      </w:r>
+      <w:r>
+        <w:rPr>
+          <w:sz w:val="24"/>
+          <w:lang w:val="fi-FI"/>
+        </w:rPr>
+        <w:t>URL:ään</w:t>
+      </w:r>
+      <w:r>
+        <w:rPr>
+          <w:sz w:val="24"/>
+          <w:lang w:val="fi-FI"/>
+        </w:rPr>
+        <w:t>.</w:t>
+      </w:r>
+    </w:p>
+    <w:p>
+      <w:pPr>
+        <w:rPr>
+          <w:sz w:val="24"/>
+          <w:lang w:val="fi-FI"/>
+        </w:rPr>
+      </w:pPr>
+      <w:r>
+        <w:rPr>
+          <w:sz w:val="24"/>
+          <w:lang w:val="fi-FI"/>
+        </w:rPr>
+        <w:t xml:space="preserve">Myös joitakin </w:t>
+      </w:r>
+      <w:proofErr w:type="spellStart"/>
+      <w:r>
+        <w:rPr>
+          <w:sz w:val="24"/>
+          <w:lang w:val="fi-FI"/>
+        </w:rPr>
+        <w:t>bugeja</w:t>
+      </w:r>
+      <w:proofErr w:type="spellEnd"/>
+      <w:r>
+        <w:rPr>
+          <w:sz w:val="24"/>
+          <w:lang w:val="fi-FI"/>
+        </w:rPr>
+        <w:t xml:space="preserve"> on havaittu. Esim. drinkkiä lisätessä, jos haluaa lisätä desimaaliarvoisen määrän jotain ainesosaa, niin määrä on pakko laittaa tyyliin ”1.5”, ei esim. ”1,5”. Myöskään drinkkiä lisätessä jos lisää uusia kenttiä vaihtoehtoisille nimille tai uusille ainesosille, on niihin pakko lisätä tiedot</w:t>
+      </w:r>
+      <w:r>
+        <w:rPr>
+          <w:sz w:val="24"/>
+          <w:lang w:val="fi-FI"/>
+        </w:rPr>
+        <w:t>,</w:t>
+      </w:r>
+      <w:r>
+        <w:rPr>
+          <w:sz w:val="24"/>
+          <w:lang w:val="fi-FI"/>
+        </w:rPr>
+        <w:t xml:space="preserve"> eikä lisättyjä kenttiä pysty </w:t>
+      </w:r>
+      <w:proofErr w:type="gramStart"/>
+      <w:r>
+        <w:rPr>
+          <w:sz w:val="24"/>
+          <w:lang w:val="fi-FI"/>
+        </w:rPr>
+        <w:t>poistaa</w:t>
+      </w:r>
+      <w:proofErr w:type="gramEnd"/>
+      <w:r>
+        <w:rPr>
+          <w:sz w:val="24"/>
+          <w:lang w:val="fi-FI"/>
+        </w:rPr>
+        <w:t xml:space="preserve"> peruuttamatta lisäämistä. Jos taas </w:t>
+      </w:r>
+      <w:r>
+        <w:rPr>
+          <w:sz w:val="24"/>
+          <w:lang w:val="fi-FI"/>
+        </w:rPr>
+        <w:t>yrittää lisätä tyhjän kentän</w:t>
+      </w:r>
+      <w:r>
+        <w:rPr>
+          <w:sz w:val="24"/>
+          <w:lang w:val="fi-FI"/>
+        </w:rPr>
+        <w:t>, niin muut jo lisätyt ainesosa-, tai vaihtoehtoisnimi-kentät tyhjentyvät</w:t>
+      </w:r>
+      <w:r>
+        <w:rPr>
+          <w:sz w:val="24"/>
+          <w:lang w:val="fi-FI"/>
+        </w:rPr>
+        <w:t xml:space="preserve"> virheen johdosta</w:t>
+      </w:r>
+      <w:r>
+        <w:rPr>
+          <w:sz w:val="24"/>
+          <w:lang w:val="fi-FI"/>
+        </w:rPr>
+        <w:t xml:space="preserve"> ja ne täytyy lisätä uudestaan.</w:t>
+      </w:r>
+    </w:p>
+    <w:p>
+      <w:pPr>
+        <w:rPr>
+          <w:sz w:val="24"/>
+          <w:lang w:val="fi-FI"/>
+        </w:rPr>
+      </w:pPr>
+      <w:r>
+        <w:rPr>
+          <w:sz w:val="24"/>
+          <w:lang w:val="fi-FI"/>
+        </w:rPr>
+        <w:t xml:space="preserve">Kun drinkkejä listaa juomalajin mukaan, ei järjestys ole juomalajin nimen mukaan aakkosjärjestyksessä, vaan </w:t>
+      </w:r>
+      <w:proofErr w:type="spellStart"/>
+      <w:r>
+        <w:rPr>
+          <w:sz w:val="24"/>
+          <w:lang w:val="fi-FI"/>
+        </w:rPr>
+        <w:t>juomalaji_id:n</w:t>
+      </w:r>
+      <w:proofErr w:type="spellEnd"/>
+      <w:r>
+        <w:rPr>
+          <w:sz w:val="24"/>
+          <w:lang w:val="fi-FI"/>
+        </w:rPr>
+        <w:t xml:space="preserve"> mukaisessa järjestyksessä.</w:t>
+      </w:r>
+    </w:p>
+    <w:p>
+      <w:pPr>
+        <w:rPr>
+          <w:sz w:val="24"/>
+          <w:lang w:val="fi-FI"/>
+        </w:rPr>
+      </w:pPr>
+      <w:r>
+        <w:rPr>
+          <w:sz w:val="24"/>
+          <w:lang w:val="fi-FI"/>
+        </w:rPr>
+        <w:t>Kaikkea mahdollista on yritetty testata, mutta kaikkea ei ole ehditty/osattu korjata.</w:t>
+      </w:r>
+    </w:p>
+    <w:p>
+      <w:pPr>
+        <w:rPr>
+          <w:sz w:val="24"/>
+          <w:lang w:val="fi-FI"/>
+        </w:rPr>
+      </w:pPr>
+      <w:r>
+        <w:rPr>
+          <w:sz w:val="24"/>
+          <w:lang w:val="fi-FI"/>
+        </w:rPr>
+        <w:t xml:space="preserve">Sovellusta voisi kehittää esim. mahdollistamalla kuvan lisäämisen drinkkiin. Lisäksi koodi ei ole kauneinta mahdollista; ”copy </w:t>
+      </w:r>
+      <w:proofErr w:type="spellStart"/>
+      <w:r>
+        <w:rPr>
+          <w:sz w:val="24"/>
+          <w:lang w:val="fi-FI"/>
+        </w:rPr>
+        <w:t>pastet</w:t>
+      </w:r>
+      <w:proofErr w:type="spellEnd"/>
+      <w:r>
+        <w:rPr>
+          <w:sz w:val="24"/>
+          <w:lang w:val="fi-FI"/>
+        </w:rPr>
+        <w:t>” etenkin malliluokissa voisi muokata paremmaksi. Olisi myös käytännöllistä, jos käyttäjä voisi vaihtaa salasanansa.</w:t>
+      </w:r>
+    </w:p>
+    <w:p>
+      <w:pPr>
+        <w:rPr>
+          <w:sz w:val="24"/>
+          <w:lang w:val="fi-FI"/>
+        </w:rPr>
+      </w:pPr>
+    </w:p>
+    <w:p>
+      <w:pPr>
+        <w:pStyle w:val="Heading1"/>
+        <w:rPr>
+          <w:color w:val="auto"/>
+          <w:lang w:val="fi-FI"/>
+        </w:rPr>
+      </w:pPr>
+      <w:bookmarkStart w:id="22" w:name="_Toc386402093"/>
+      <w:r>
+        <w:rPr>
+          <w:color w:val="auto"/>
+          <w:lang w:val="fi-FI"/>
+        </w:rPr>
+        <w:t>10 Omat kokemukset</w:t>
+      </w:r>
+      <w:bookmarkEnd w:id="22"/>
+    </w:p>
+    <w:p>
+      <w:pPr>
+        <w:rPr>
+          <w:sz w:val="24"/>
+          <w:lang w:val="fi-FI"/>
+        </w:rPr>
+      </w:pPr>
+      <w:r>
+        <w:rPr>
+          <w:sz w:val="24"/>
+          <w:lang w:val="fi-FI"/>
+        </w:rPr>
+        <w:t xml:space="preserve">Aluksi tietokantasovelluksen tekeminen tuntui hieman vaikealta. En ole ennen koodannut </w:t>
+      </w:r>
+      <w:proofErr w:type="spellStart"/>
+      <w:r>
+        <w:rPr>
+          <w:sz w:val="24"/>
+          <w:lang w:val="fi-FI"/>
+        </w:rPr>
+        <w:t>php:lla</w:t>
+      </w:r>
+      <w:proofErr w:type="spellEnd"/>
+      <w:r>
+        <w:rPr>
+          <w:sz w:val="24"/>
+          <w:lang w:val="fi-FI"/>
+        </w:rPr>
+        <w:t xml:space="preserve">, joten tämä toi pientä lisähaastetta. Alussa myös tuo </w:t>
+      </w:r>
+      <w:proofErr w:type="spellStart"/>
+      <w:r>
+        <w:rPr>
+          <w:sz w:val="24"/>
+          <w:lang w:val="fi-FI"/>
+        </w:rPr>
+        <w:t>MVC-malli</w:t>
+      </w:r>
+      <w:proofErr w:type="spellEnd"/>
+      <w:r>
+        <w:rPr>
+          <w:sz w:val="24"/>
+          <w:lang w:val="fi-FI"/>
+        </w:rPr>
+        <w:t xml:space="preserve"> tuntui hankalalta hahmottaa, mutta nyt kurssin jälkeen se tuntuu itsestäänselvyydeltä. Kurssisivulla olevat ohjeet olivat näin </w:t>
+      </w:r>
+      <w:proofErr w:type="spellStart"/>
+      <w:r>
+        <w:rPr>
+          <w:sz w:val="24"/>
+          <w:lang w:val="fi-FI"/>
+        </w:rPr>
+        <w:t>php-noviisille</w:t>
+      </w:r>
+      <w:proofErr w:type="spellEnd"/>
+      <w:r>
+        <w:rPr>
+          <w:sz w:val="24"/>
+          <w:lang w:val="fi-FI"/>
+        </w:rPr>
+        <w:t xml:space="preserve"> aika vaikeaselkoiset. Aina ei meinannut ymmärtää mitä</w:t>
+      </w:r>
+      <w:r>
+        <w:rPr>
+          <w:sz w:val="24"/>
+          <w:lang w:val="fi-FI"/>
+        </w:rPr>
+        <w:t xml:space="preserve"> jollain koodinpätkillä</w:t>
+      </w:r>
+      <w:r>
+        <w:rPr>
+          <w:sz w:val="24"/>
+          <w:lang w:val="fi-FI"/>
+        </w:rPr>
+        <w:t xml:space="preserve"> oli tarkoitus tehdä, kuuluiko kyseinen pätkä </w:t>
+      </w:r>
+      <w:proofErr w:type="spellStart"/>
+      <w:r>
+        <w:rPr>
+          <w:sz w:val="24"/>
+          <w:lang w:val="fi-FI"/>
+        </w:rPr>
+        <w:t>models/views/controllers</w:t>
+      </w:r>
+      <w:proofErr w:type="spellEnd"/>
+      <w:r>
+        <w:rPr>
+          <w:sz w:val="24"/>
+          <w:lang w:val="fi-FI"/>
+        </w:rPr>
+        <w:t xml:space="preserve"> </w:t>
+      </w:r>
+      <w:proofErr w:type="gramStart"/>
+      <w:r>
+        <w:rPr>
+          <w:sz w:val="24"/>
+          <w:lang w:val="fi-FI"/>
+        </w:rPr>
+        <w:t>–kansioon</w:t>
+      </w:r>
+      <w:proofErr w:type="gramEnd"/>
+      <w:r>
+        <w:rPr>
+          <w:sz w:val="24"/>
+          <w:lang w:val="fi-FI"/>
+        </w:rPr>
+        <w:t xml:space="preserve"> jne. </w:t>
+      </w:r>
+      <w:r>
+        <w:rPr>
+          <w:sz w:val="24"/>
+          <w:lang w:val="fi-FI"/>
+        </w:rPr>
+        <w:t xml:space="preserve">Muutamia kertoja ohjeet ymmärsi myös väärin, kun peräkkäisissä kohdissa oli käytetty ihan </w:t>
+      </w:r>
+      <w:r>
+        <w:rPr>
+          <w:sz w:val="24"/>
+          <w:lang w:val="fi-FI"/>
+        </w:rPr>
+        <w:t>erinimisiä</w:t>
+      </w:r>
+      <w:r>
+        <w:rPr>
+          <w:sz w:val="24"/>
+          <w:lang w:val="fi-FI"/>
+        </w:rPr>
+        <w:t xml:space="preserve"> muuttujia vaikka tarkoitettiin itse asiassa samaa. Jonkin verran saikin </w:t>
+      </w:r>
+      <w:proofErr w:type="spellStart"/>
+      <w:r>
+        <w:rPr>
+          <w:sz w:val="24"/>
+          <w:lang w:val="fi-FI"/>
+        </w:rPr>
+        <w:t>googlailla</w:t>
+      </w:r>
+      <w:proofErr w:type="spellEnd"/>
+      <w:r>
+        <w:rPr>
+          <w:sz w:val="24"/>
+          <w:lang w:val="fi-FI"/>
+        </w:rPr>
+        <w:t>, mutta ehkä se olikin ihan hyvä niin ainakin oppi asiat.</w:t>
+      </w:r>
+    </w:p>
+    <w:p>
+      <w:pPr>
+        <w:rPr>
+          <w:lang w:val="fi-FI"/>
+        </w:rPr>
+      </w:pPr>
+      <w:r>
+        <w:rPr>
+          <w:sz w:val="24"/>
+          <w:lang w:val="fi-FI"/>
+        </w:rPr>
+        <w:t xml:space="preserve">Sovellusta oli mielestäni loppujen lopuksi aika mukava tehdä. </w:t>
+      </w:r>
+      <w:r>
+        <w:rPr>
+          <w:sz w:val="24"/>
+          <w:lang w:val="fi-FI"/>
+        </w:rPr>
+        <w:t xml:space="preserve">Demotilaisuudessa moni haukkui </w:t>
+      </w:r>
+      <w:proofErr w:type="spellStart"/>
+      <w:r>
+        <w:rPr>
+          <w:sz w:val="24"/>
+          <w:lang w:val="fi-FI"/>
+        </w:rPr>
+        <w:t>php:ta</w:t>
+      </w:r>
+      <w:proofErr w:type="spellEnd"/>
+      <w:r>
+        <w:rPr>
+          <w:sz w:val="24"/>
+          <w:lang w:val="fi-FI"/>
+        </w:rPr>
+        <w:t xml:space="preserve">, mutta itse pidin sitä ihan mukavana ohjelmointikielenä. On vaikea sanoa mikä projektissa oli helpointa ja mikä vaikeinta, sillä ensin moni asia tuntui vaikealta, mutta jälkeenpäin helpolta. Harvoin jotakin toimintoa sai toimimaan heti ensimmäisellä kerralla. </w:t>
+      </w:r>
+      <w:proofErr w:type="spellStart"/>
+      <w:r>
+        <w:rPr>
+          <w:sz w:val="24"/>
+          <w:lang w:val="fi-FI"/>
+        </w:rPr>
+        <w:t>Error-logit</w:t>
+      </w:r>
+      <w:proofErr w:type="spellEnd"/>
+      <w:r>
+        <w:rPr>
+          <w:sz w:val="24"/>
+          <w:lang w:val="fi-FI"/>
+        </w:rPr>
+        <w:t xml:space="preserve"> auttoivat kuitenkin melko paljon virheiden löytämisessä, ja usein virhe olikin vain jokin </w:t>
+      </w:r>
+      <w:proofErr w:type="spellStart"/>
+      <w:r>
+        <w:rPr>
+          <w:sz w:val="24"/>
+          <w:lang w:val="fi-FI"/>
+        </w:rPr>
+        <w:t>typo</w:t>
+      </w:r>
+      <w:proofErr w:type="spellEnd"/>
+      <w:r>
+        <w:rPr>
+          <w:sz w:val="24"/>
+          <w:lang w:val="fi-FI"/>
+        </w:rPr>
+        <w:t xml:space="preserve"> esim. SQL-kyselyssä.</w:t>
+      </w:r>
+      <w:r>
+        <w:rPr>
+          <w:sz w:val="24"/>
+          <w:lang w:val="fi-FI"/>
+        </w:rPr>
+        <w:t xml:space="preserve"> Kurssi sai minut innostumaan web-sovelluksista.</w:t>
+      </w:r>
+      <w:bookmarkStart w:id="23" w:name="_GoBack"/>
+      <w:bookmarkEnd w:id="23"/>
     </w:p>
     <w:sectPr>
       <w:footerReference w:type="default" r:id="rId18"/>
@@ -9986,7 +12151,7 @@
 </file>
 
 <file path=customXml/itemProps1.xml><?xml version="1.0" encoding="utf-8"?>
-<ds:datastoreItem xmlns:ds="http://schemas.openxmlformats.org/officeDocument/2006/customXml" ds:itemID="{8BF9CEB5-308A-4D36-9C93-B238765BBC2E}">
+<ds:datastoreItem xmlns:ds="http://schemas.openxmlformats.org/officeDocument/2006/customXml" ds:itemID="{3EFC4C1E-7CCA-497A-B483-C196F5D8F728}">
   <ds:schemaRefs>
     <ds:schemaRef ds:uri="http://schemas.openxmlformats.org/officeDocument/2006/bibliography"/>
   </ds:schemaRefs>

</xml_diff>